<commit_message>
Added chunk of commercial comparative review
</commit_message>
<xml_diff>
--- a/Final Report/report.docx
+++ b/Final Report/report.docx
@@ -713,11 +713,60 @@
     </w:p>
     <w:p>
       <w:pPr>
-        <w:ind w:firstLine="288"/>
         <w:jc w:val="both"/>
       </w:pPr>
       <w:r>
-        <w:t xml:space="preserve">This paper is organized into nine parts.  This section covers the introduction and </w:t>
+        <w:t xml:space="preserve">This paper is organized into </w:t>
+      </w:r>
+      <w:r>
+        <w:t>ten</w:t>
+      </w:r>
+      <w:r>
+        <w:t xml:space="preserve"> part</w:t>
+      </w:r>
+      <w:r>
+        <w:t>s</w:t>
+      </w:r>
+      <w:r>
+        <w:t>:</w:t>
+      </w:r>
+      <w:r>
+        <w:t xml:space="preserve">  </w:t>
+      </w:r>
+    </w:p>
+    <w:p>
+      <w:pPr>
+        <w:pStyle w:val="ListParagraph"/>
+        <w:numPr>
+          <w:ilvl w:val="0"/>
+          <w:numId w:val="31"/>
+        </w:numPr>
+        <w:ind w:left="450" w:hanging="270"/>
+      </w:pPr>
+      <w:r>
+        <w:t>I</w:t>
+      </w:r>
+      <w:r>
+        <w:t xml:space="preserve">ntroduction </w:t>
+      </w:r>
+      <w:r>
+        <w:t>– Introduces the motivations and organization of this project.</w:t>
+      </w:r>
+    </w:p>
+    <w:p>
+      <w:pPr>
+        <w:pStyle w:val="ListParagraph"/>
+        <w:numPr>
+          <w:ilvl w:val="0"/>
+          <w:numId w:val="31"/>
+        </w:numPr>
+        <w:ind w:left="450" w:hanging="270"/>
+      </w:pPr>
+      <w:r>
+        <w:t>Objectives and Functional Description</w:t>
+      </w:r>
+      <w:r>
+        <w:t xml:space="preserve"> – Outlines the </w:t>
       </w:r>
       <w:proofErr w:type="gramStart"/>
       <w:r>
@@ -725,15 +774,135 @@
       </w:r>
       <w:proofErr w:type="gramEnd"/>
       <w:r>
-        <w:t xml:space="preserve"> concept of the </w:t>
-      </w:r>
-      <w:proofErr w:type="spellStart"/>
-      <w:r>
-        <w:t>GarageRTC</w:t>
-      </w:r>
-      <w:proofErr w:type="spellEnd"/>
-      <w:r>
-        <w:t xml:space="preserve">.  </w:t>
+        <w:t xml:space="preserve"> objectives for the project and reviews the design process employed. </w:t>
+      </w:r>
+      <w:r>
+        <w:t xml:space="preserve"> </w:t>
+      </w:r>
+    </w:p>
+    <w:p>
+      <w:pPr>
+        <w:pStyle w:val="ListParagraph"/>
+        <w:numPr>
+          <w:ilvl w:val="0"/>
+          <w:numId w:val="31"/>
+        </w:numPr>
+        <w:ind w:left="450" w:hanging="270"/>
+      </w:pPr>
+      <w:r>
+        <w:t>Requirements</w:t>
+      </w:r>
+    </w:p>
+    <w:p>
+      <w:pPr>
+        <w:pStyle w:val="ListParagraph"/>
+        <w:numPr>
+          <w:ilvl w:val="0"/>
+          <w:numId w:val="31"/>
+        </w:numPr>
+        <w:ind w:left="450" w:hanging="270"/>
+      </w:pPr>
+      <w:r>
+        <w:t>High Level Design</w:t>
+      </w:r>
+      <w:r>
+        <w:t xml:space="preserve"> – Describes the process used to decompose and partition the system and generate high level designs and test plans. </w:t>
+      </w:r>
+    </w:p>
+    <w:p>
+      <w:pPr>
+        <w:pStyle w:val="ListParagraph"/>
+        <w:numPr>
+          <w:ilvl w:val="0"/>
+          <w:numId w:val="31"/>
+        </w:numPr>
+        <w:ind w:left="450" w:hanging="270"/>
+      </w:pPr>
+      <w:r>
+        <w:t>Detail Design</w:t>
+      </w:r>
+      <w:r>
+        <w:t xml:space="preserve"> – Discussion on the detailed design decisions including selection of hardware, software, and web application. </w:t>
+      </w:r>
+    </w:p>
+    <w:p>
+      <w:pPr>
+        <w:pStyle w:val="ListParagraph"/>
+        <w:numPr>
+          <w:ilvl w:val="0"/>
+          <w:numId w:val="31"/>
+        </w:numPr>
+        <w:ind w:left="450" w:hanging="270"/>
+      </w:pPr>
+      <w:r>
+        <w:lastRenderedPageBreak/>
+        <w:t>Testing</w:t>
+      </w:r>
+      <w:r>
+        <w:t xml:space="preserve"> – Review of the tests and stages used to ensure proper functioning of the system.</w:t>
+      </w:r>
+    </w:p>
+    <w:p>
+      <w:pPr>
+        <w:pStyle w:val="ListParagraph"/>
+        <w:numPr>
+          <w:ilvl w:val="0"/>
+          <w:numId w:val="31"/>
+        </w:numPr>
+        <w:ind w:left="450" w:hanging="270"/>
+      </w:pPr>
+      <w:r>
+        <w:t xml:space="preserve">Accomplishments – </w:t>
+      </w:r>
+      <w:r>
+        <w:t xml:space="preserve">Review of the objectives met, limitations of the current design, possible improvements, and lessons learned.  </w:t>
+      </w:r>
+    </w:p>
+    <w:p>
+      <w:pPr>
+        <w:pStyle w:val="ListParagraph"/>
+        <w:numPr>
+          <w:ilvl w:val="0"/>
+          <w:numId w:val="31"/>
+        </w:numPr>
+        <w:ind w:left="450" w:hanging="270"/>
+      </w:pPr>
+      <w:r>
+        <w:t xml:space="preserve">Comparison of Commercial Offerings – A comparative discussion about similar products commercially available. </w:t>
+      </w:r>
+    </w:p>
+    <w:p>
+      <w:pPr>
+        <w:pStyle w:val="ListParagraph"/>
+        <w:numPr>
+          <w:ilvl w:val="0"/>
+          <w:numId w:val="31"/>
+        </w:numPr>
+        <w:ind w:left="450" w:hanging="270"/>
+      </w:pPr>
+      <w:r>
+        <w:t>Conclusions and Closing Remarks</w:t>
+      </w:r>
+    </w:p>
+    <w:p>
+      <w:pPr>
+        <w:pStyle w:val="ListParagraph"/>
+        <w:numPr>
+          <w:ilvl w:val="0"/>
+          <w:numId w:val="31"/>
+        </w:numPr>
+        <w:ind w:left="450" w:hanging="270"/>
+      </w:pPr>
+      <w:r>
+        <w:t>References</w:t>
+      </w:r>
+    </w:p>
+    <w:p>
+      <w:pPr>
+        <w:pStyle w:val="Heading1"/>
+      </w:pPr>
+      <w:r>
+        <w:t>Objective and  Functional Description</w:t>
       </w:r>
     </w:p>
     <w:p>
@@ -746,57 +915,37 @@
         <w:jc w:val="both"/>
       </w:pPr>
     </w:p>
-    <w:p/>
+    <w:p>
+      <w:pPr>
+        <w:jc w:val="both"/>
+      </w:pPr>
+    </w:p>
+    <w:p>
+      <w:pPr>
+        <w:pStyle w:val="Heading2"/>
+      </w:pPr>
+      <w:r>
+        <w:t>Design Process</w:t>
+      </w:r>
+    </w:p>
+    <w:p>
+      <w:pPr>
+        <w:jc w:val="both"/>
+      </w:pPr>
+      <w:r>
+        <w:t xml:space="preserve">This project was developed using a waterfall </w:t>
+      </w:r>
+    </w:p>
+    <w:p>
+      <w:pPr>
+        <w:jc w:val="both"/>
+      </w:pPr>
+    </w:p>
     <w:p>
       <w:pPr>
         <w:pStyle w:val="Heading1"/>
       </w:pPr>
       <w:r>
-        <w:t>Objective and  Functional Description</w:t>
-      </w:r>
-    </w:p>
-    <w:p>
-      <w:pPr>
-        <w:jc w:val="both"/>
-      </w:pPr>
-    </w:p>
-    <w:p>
-      <w:pPr>
-        <w:jc w:val="both"/>
-      </w:pPr>
-    </w:p>
-    <w:p>
-      <w:pPr>
-        <w:jc w:val="both"/>
-      </w:pPr>
-    </w:p>
-    <w:p>
-      <w:pPr>
-        <w:pStyle w:val="Heading2"/>
-      </w:pPr>
-      <w:r>
-        <w:t>Design Process</w:t>
-      </w:r>
-    </w:p>
-    <w:p>
-      <w:pPr>
-        <w:jc w:val="both"/>
-      </w:pPr>
-      <w:r>
-        <w:t xml:space="preserve">This project was developed using a waterfall </w:t>
-      </w:r>
-    </w:p>
-    <w:p>
-      <w:pPr>
-        <w:jc w:val="both"/>
-      </w:pPr>
-    </w:p>
-    <w:p>
-      <w:pPr>
-        <w:pStyle w:val="Heading1"/>
-      </w:pPr>
-      <w:r>
-        <w:lastRenderedPageBreak/>
         <w:t>Requirements</w:t>
       </w:r>
     </w:p>
@@ -830,7 +979,7 @@
         </w:rPr>
         <w:drawing>
           <wp:inline distT="0" distB="0" distL="0" distR="0">
-            <wp:extent cx="3086100" cy="1765300"/>
+            <wp:extent cx="3147237" cy="1800271"/>
             <wp:effectExtent l="0" t="0" r="0" b="0"/>
             <wp:docPr id="8" name="Picture 158"/>
             <wp:cNvGraphicFramePr>
@@ -861,7 +1010,7 @@
                   <pic:spPr bwMode="auto">
                     <a:xfrm>
                       <a:off x="0" y="0"/>
-                      <a:ext cx="3086100" cy="1765300"/>
+                      <a:ext cx="3153763" cy="1804004"/>
                     </a:xfrm>
                     <a:prstGeom prst="rect">
                       <a:avLst/>
@@ -891,8 +1040,8 @@
         </w:rPr>
         <w:drawing>
           <wp:inline distT="0" distB="0" distL="0" distR="0">
-            <wp:extent cx="3206750" cy="1638300"/>
-            <wp:effectExtent l="19050" t="19050" r="0" b="0"/>
+            <wp:extent cx="2987749" cy="1526414"/>
+            <wp:effectExtent l="19050" t="19050" r="22225" b="17145"/>
             <wp:docPr id="10" name="Content Placeholder 2"/>
             <wp:cNvGraphicFramePr>
               <a:graphicFrameLocks xmlns:a="http://schemas.openxmlformats.org/drawingml/2006/main" noChangeAspect="1"/>
@@ -922,7 +1071,7 @@
                   <pic:spPr bwMode="auto">
                     <a:xfrm>
                       <a:off x="0" y="0"/>
-                      <a:ext cx="3206750" cy="1638300"/>
+                      <a:ext cx="2995319" cy="1530281"/>
                     </a:xfrm>
                     <a:prstGeom prst="rect">
                       <a:avLst/>
@@ -979,7 +1128,10 @@
       </w:r>
       <w:proofErr w:type="spellEnd"/>
       <w:r>
-        <w:t xml:space="preserve"> implements a real-time kernel and schedulers targeted as low resource microcontrollers.  The project is professionally developed and is available for free use in commercial embedded systems.  It supports a wide variety of hardware and offers excellent documentation and, most importantly, is freely available including source.</w:t>
+        <w:t xml:space="preserve"> implements a real-time kernel and schedulers targeted as low resource microcontrollers.  The project is professionally developed and is available for free use in commercial embedded systems.  It supports a wide variety of hardware </w:t>
+      </w:r>
+      <w:r>
+        <w:t>and offers excellent documentation and, most importantly, is freely available including source.</w:t>
       </w:r>
       <w:r>
         <w:rPr>
@@ -1080,13 +1232,10 @@
     <w:p/>
     <w:p>
       <w:r>
-        <w:rPr>
-          <w:noProof/>
-        </w:rPr>
         <w:drawing>
           <wp:inline distT="0" distB="0" distL="0" distR="0">
-            <wp:extent cx="3086100" cy="1212850"/>
-            <wp:effectExtent l="19050" t="19050" r="0" b="6350"/>
+            <wp:extent cx="3040912" cy="1195092"/>
+            <wp:effectExtent l="19050" t="19050" r="26670" b="24130"/>
             <wp:docPr id="12" name="Picture 9"/>
             <wp:cNvGraphicFramePr>
               <a:graphicFrameLocks xmlns:a="http://schemas.openxmlformats.org/drawingml/2006/main" noChangeAspect="1"/>
@@ -1100,7 +1249,7 @@
                       <a:picLocks noChangeAspect="1" noChangeArrowheads="1"/>
                     </pic:cNvPicPr>
                   </pic:nvPicPr>
-                  <pic:blipFill>
+                  <pic:blipFill rotWithShape="1">
                     <a:blip r:embed="rId12" cstate="print">
                       <a:extLst>
                         <a:ext uri="{28A0092B-C50C-407E-A947-70E740481C1C}">
@@ -1108,15 +1257,13 @@
                         </a:ext>
                       </a:extLst>
                     </a:blip>
-                    <a:srcRect b="-5182"/>
-                    <a:stretch>
-                      <a:fillRect/>
-                    </a:stretch>
+                    <a:srcRect l="2797" t="-1" r="2797" b="-5182"/>
+                    <a:stretch/>
                   </pic:blipFill>
                   <pic:spPr bwMode="auto">
                     <a:xfrm>
                       <a:off x="0" y="0"/>
-                      <a:ext cx="3086100" cy="1212850"/>
+                      <a:ext cx="3080378" cy="1210602"/>
                     </a:xfrm>
                     <a:prstGeom prst="rect">
                       <a:avLst/>
@@ -1141,25 +1288,11 @@
     </w:p>
     <w:p/>
     <w:p>
-      <w:pPr>
-        <w:pBdr>
-          <w:top w:val="single" w:sz="4" w:space="1" w:color="auto"/>
-          <w:left w:val="single" w:sz="4" w:space="4" w:color="auto"/>
-          <w:bottom w:val="single" w:sz="4" w:space="1" w:color="auto"/>
-          <w:right w:val="single" w:sz="4" w:space="4" w:color="auto"/>
-        </w:pBdr>
-        <w:rPr>
-          <w:noProof/>
-        </w:rPr>
-      </w:pPr>
-      <w:r>
-        <w:rPr>
-          <w:noProof/>
-        </w:rPr>
+      <w:r>
         <w:drawing>
           <wp:inline distT="0" distB="0" distL="0" distR="0">
-            <wp:extent cx="3086100" cy="1212850"/>
-            <wp:effectExtent l="0" t="0" r="0" b="0"/>
+            <wp:extent cx="3040380" cy="1194882"/>
+            <wp:effectExtent l="19050" t="19050" r="26670" b="24765"/>
             <wp:docPr id="14" name="Content Placeholder 6"/>
             <wp:cNvGraphicFramePr>
               <a:graphicFrameLocks xmlns:a="http://schemas.openxmlformats.org/drawingml/2006/main" noChangeAspect="1"/>
@@ -1189,14 +1322,16 @@
                   <pic:spPr bwMode="auto">
                     <a:xfrm>
                       <a:off x="0" y="0"/>
-                      <a:ext cx="3086100" cy="1212850"/>
+                      <a:ext cx="3048205" cy="1197957"/>
                     </a:xfrm>
                     <a:prstGeom prst="rect">
                       <a:avLst/>
                     </a:prstGeom>
                     <a:noFill/>
                     <a:ln>
-                      <a:noFill/>
+                      <a:solidFill>
+                        <a:srgbClr val="000000"/>
+                      </a:solidFill>
                     </a:ln>
                   </pic:spPr>
                 </pic:pic>
@@ -1207,33 +1342,13 @@
       </w:r>
     </w:p>
     <w:p/>
-    <w:p>
-      <w:pPr>
-        <w:rPr>
-          <w:noProof/>
-        </w:rPr>
-      </w:pPr>
-    </w:p>
-    <w:p>
-      <w:pPr>
-        <w:pBdr>
-          <w:top w:val="single" w:sz="4" w:space="1" w:color="auto"/>
-          <w:left w:val="single" w:sz="4" w:space="4" w:color="auto"/>
-          <w:bottom w:val="single" w:sz="4" w:space="1" w:color="auto"/>
-          <w:right w:val="single" w:sz="4" w:space="4" w:color="auto"/>
-        </w:pBdr>
-        <w:rPr>
-          <w:noProof/>
-        </w:rPr>
-      </w:pPr>
-      <w:r>
-        <w:rPr>
-          <w:noProof/>
-        </w:rPr>
+    <w:p/>
+    <w:p>
+      <w:r>
         <w:drawing>
           <wp:inline distT="0" distB="0" distL="0" distR="0">
-            <wp:extent cx="3092450" cy="1365250"/>
-            <wp:effectExtent l="0" t="0" r="0" b="0"/>
+            <wp:extent cx="3010498" cy="1329070"/>
+            <wp:effectExtent l="19050" t="19050" r="19050" b="23495"/>
             <wp:docPr id="16" name="Picture 10"/>
             <wp:cNvGraphicFramePr>
               <a:graphicFrameLocks xmlns:a="http://schemas.openxmlformats.org/drawingml/2006/main" noChangeAspect="1"/>
@@ -1263,14 +1378,16 @@
                   <pic:spPr bwMode="auto">
                     <a:xfrm>
                       <a:off x="0" y="0"/>
-                      <a:ext cx="3092450" cy="1365250"/>
+                      <a:ext cx="3015267" cy="1331175"/>
                     </a:xfrm>
                     <a:prstGeom prst="rect">
                       <a:avLst/>
                     </a:prstGeom>
                     <a:noFill/>
                     <a:ln>
-                      <a:noFill/>
+                      <a:solidFill>
+                        <a:srgbClr val="000000"/>
+                      </a:solidFill>
                     </a:ln>
                   </pic:spPr>
                 </pic:pic>
@@ -1283,22 +1400,11 @@
     <w:p/>
     <w:p/>
     <w:p>
-      <w:pPr>
-        <w:pBdr>
-          <w:top w:val="single" w:sz="4" w:space="1" w:color="auto"/>
-          <w:left w:val="single" w:sz="4" w:space="4" w:color="auto"/>
-          <w:bottom w:val="single" w:sz="4" w:space="1" w:color="auto"/>
-          <w:right w:val="single" w:sz="4" w:space="4" w:color="auto"/>
-        </w:pBdr>
-      </w:pPr>
-      <w:r>
-        <w:rPr>
-          <w:noProof/>
-        </w:rPr>
+      <w:r>
         <w:drawing>
           <wp:inline distT="0" distB="0" distL="0" distR="0">
-            <wp:extent cx="3086100" cy="1447800"/>
-            <wp:effectExtent l="0" t="0" r="0" b="0"/>
+            <wp:extent cx="3009014" cy="1411636"/>
+            <wp:effectExtent l="19050" t="19050" r="20320" b="17145"/>
             <wp:docPr id="18" name="Picture 6"/>
             <wp:cNvGraphicFramePr>
               <a:graphicFrameLocks xmlns:a="http://schemas.openxmlformats.org/drawingml/2006/main" noChangeAspect="1"/>
@@ -1328,14 +1434,16 @@
                   <pic:spPr bwMode="auto">
                     <a:xfrm>
                       <a:off x="0" y="0"/>
-                      <a:ext cx="3086100" cy="1447800"/>
+                      <a:ext cx="3013651" cy="1413811"/>
                     </a:xfrm>
                     <a:prstGeom prst="rect">
                       <a:avLst/>
                     </a:prstGeom>
                     <a:noFill/>
                     <a:ln>
-                      <a:noFill/>
+                      <a:solidFill>
+                        <a:srgbClr val="000000"/>
+                      </a:solidFill>
                     </a:ln>
                   </pic:spPr>
                 </pic:pic>
@@ -1367,6 +1475,7 @@
         <w:pStyle w:val="Heading2"/>
       </w:pPr>
       <w:r>
+        <w:lastRenderedPageBreak/>
         <w:t>Performance</w:t>
       </w:r>
     </w:p>
@@ -1444,6 +1553,26 @@
       <w:r>
         <w:t>Possible Improvements</w:t>
       </w:r>
+    </w:p>
+    <w:p>
+      <w:pPr>
+        <w:jc w:val="both"/>
+      </w:pPr>
+    </w:p>
+    <w:p>
+      <w:pPr>
+        <w:jc w:val="both"/>
+      </w:pPr>
+    </w:p>
+    <w:p>
+      <w:pPr>
+        <w:jc w:val="both"/>
+      </w:pPr>
+    </w:p>
+    <w:p>
+      <w:pPr>
+        <w:jc w:val="both"/>
+      </w:pPr>
     </w:p>
     <w:p>
       <w:pPr>
@@ -1455,6 +1584,9 @@
         <w:pStyle w:val="Heading1"/>
         <w:ind w:firstLine="0"/>
       </w:pPr>
+      <w:r>
+        <w:t xml:space="preserve"> Comparison of </w:t>
+      </w:r>
       <w:r>
         <w:t>C</w:t>
       </w:r>
@@ -1605,6 +1737,7 @@
       <w:tblPr>
         <w:tblStyle w:val="TableGrid"/>
         <w:tblW w:w="0" w:type="auto"/>
+        <w:jc w:val="center"/>
         <w:tblBorders>
           <w:top w:val="none" w:sz="0" w:space="0" w:color="auto"/>
           <w:left w:val="none" w:sz="0" w:space="0" w:color="auto"/>
@@ -1628,6 +1761,7 @@
           <w:cantSplit/>
           <w:trHeight w:val="1782"/>
           <w:tblHeader/>
+          <w:jc w:val="center"/>
         </w:trPr>
         <w:tc>
           <w:tcPr>
@@ -1781,10 +1915,11 @@
             <w:proofErr w:type="spellEnd"/>
           </w:p>
         </w:tc>
-        <w:bookmarkStart w:id="1" w:name="_GoBack"/>
-        <w:bookmarkEnd w:id="1"/>
       </w:tr>
       <w:tr>
+        <w:trPr>
+          <w:jc w:val="center"/>
+        </w:trPr>
         <w:tc>
           <w:tcPr>
             <w:tcW w:w="1597" w:type="dxa"/>
@@ -1885,6 +2020,9 @@
         </w:tc>
       </w:tr>
       <w:tr>
+        <w:trPr>
+          <w:jc w:val="center"/>
+        </w:trPr>
         <w:tc>
           <w:tcPr>
             <w:tcW w:w="1597" w:type="dxa"/>
@@ -2022,6 +2160,9 @@
         </w:tc>
       </w:tr>
       <w:tr>
+        <w:trPr>
+          <w:jc w:val="center"/>
+        </w:trPr>
         <w:tc>
           <w:tcPr>
             <w:tcW w:w="1597" w:type="dxa"/>
@@ -2108,6 +2249,9 @@
         </w:tc>
       </w:tr>
       <w:tr>
+        <w:trPr>
+          <w:jc w:val="center"/>
+        </w:trPr>
         <w:tc>
           <w:tcPr>
             <w:tcW w:w="1597" w:type="dxa"/>
@@ -2179,6 +2323,9 @@
         </w:tc>
       </w:tr>
       <w:tr>
+        <w:trPr>
+          <w:jc w:val="center"/>
+        </w:trPr>
         <w:tc>
           <w:tcPr>
             <w:tcW w:w="1597" w:type="dxa"/>
@@ -2273,6 +2420,9 @@
         </w:tc>
       </w:tr>
       <w:tr>
+        <w:trPr>
+          <w:jc w:val="center"/>
+        </w:trPr>
         <w:tc>
           <w:tcPr>
             <w:tcW w:w="1597" w:type="dxa"/>
@@ -2377,6 +2527,9 @@
         </w:tc>
       </w:tr>
       <w:tr>
+        <w:trPr>
+          <w:jc w:val="center"/>
+        </w:trPr>
         <w:tc>
           <w:tcPr>
             <w:tcW w:w="1597" w:type="dxa"/>
@@ -2464,6 +2617,9 @@
         </w:tc>
       </w:tr>
       <w:tr>
+        <w:trPr>
+          <w:jc w:val="center"/>
+        </w:trPr>
         <w:tc>
           <w:tcPr>
             <w:tcW w:w="1597" w:type="dxa"/>
@@ -2534,6 +2690,9 @@
         </w:tc>
       </w:tr>
       <w:tr>
+        <w:trPr>
+          <w:jc w:val="center"/>
+        </w:trPr>
         <w:tc>
           <w:tcPr>
             <w:tcW w:w="1597" w:type="dxa"/>
@@ -2632,6 +2791,9 @@
         </w:tc>
       </w:tr>
       <w:tr>
+        <w:trPr>
+          <w:jc w:val="center"/>
+        </w:trPr>
         <w:tc>
           <w:tcPr>
             <w:tcW w:w="1597" w:type="dxa"/>
@@ -2744,6 +2906,9 @@
         </w:tc>
       </w:tr>
       <w:tr>
+        <w:trPr>
+          <w:jc w:val="center"/>
+        </w:trPr>
         <w:tc>
           <w:tcPr>
             <w:tcW w:w="1597" w:type="dxa"/>
@@ -2850,6 +3015,9 @@
         </w:tc>
       </w:tr>
       <w:tr>
+        <w:trPr>
+          <w:jc w:val="center"/>
+        </w:trPr>
         <w:tc>
           <w:tcPr>
             <w:tcW w:w="1597" w:type="dxa"/>
@@ -2956,6 +3124,9 @@
         </w:tc>
       </w:tr>
       <w:tr>
+        <w:trPr>
+          <w:jc w:val="center"/>
+        </w:trPr>
         <w:tc>
           <w:tcPr>
             <w:tcW w:w="1597" w:type="dxa"/>
@@ -3062,6 +3233,9 @@
         </w:tc>
       </w:tr>
       <w:tr>
+        <w:trPr>
+          <w:jc w:val="center"/>
+        </w:trPr>
         <w:tc>
           <w:tcPr>
             <w:tcW w:w="1597" w:type="dxa"/>
@@ -3162,6 +3336,7 @@
       <w:tr>
         <w:trPr>
           <w:trHeight w:val="47"/>
+          <w:jc w:val="center"/>
         </w:trPr>
         <w:tc>
           <w:tcPr>
@@ -3270,6 +3445,7 @@
       <w:tr>
         <w:trPr>
           <w:trHeight w:val="57"/>
+          <w:jc w:val="center"/>
         </w:trPr>
         <w:tc>
           <w:tcPr>
@@ -3386,6 +3562,9 @@
         </w:tc>
       </w:tr>
       <w:tr>
+        <w:trPr>
+          <w:jc w:val="center"/>
+        </w:trPr>
         <w:tc>
           <w:tcPr>
             <w:tcW w:w="1597" w:type="dxa"/>
@@ -3461,6 +3640,9 @@
         </w:tc>
       </w:tr>
       <w:tr>
+        <w:trPr>
+          <w:jc w:val="center"/>
+        </w:trPr>
         <w:tc>
           <w:tcPr>
             <w:tcW w:w="1597" w:type="dxa"/>
@@ -3535,6 +3717,9 @@
         </w:tc>
       </w:tr>
       <w:tr>
+        <w:trPr>
+          <w:jc w:val="center"/>
+        </w:trPr>
         <w:tc>
           <w:tcPr>
             <w:tcW w:w="1597" w:type="dxa"/>
@@ -3622,6 +3807,9 @@
         </w:tc>
       </w:tr>
       <w:tr>
+        <w:trPr>
+          <w:jc w:val="center"/>
+        </w:trPr>
         <w:tc>
           <w:tcPr>
             <w:tcW w:w="1597" w:type="dxa"/>
@@ -3691,6 +3879,9 @@
         </w:tc>
       </w:tr>
       <w:tr>
+        <w:trPr>
+          <w:jc w:val="center"/>
+        </w:trPr>
         <w:tc>
           <w:tcPr>
             <w:tcW w:w="1597" w:type="dxa"/>
@@ -3760,6 +3951,9 @@
         </w:tc>
       </w:tr>
       <w:tr>
+        <w:trPr>
+          <w:jc w:val="center"/>
+        </w:trPr>
         <w:tc>
           <w:tcPr>
             <w:tcW w:w="1597" w:type="dxa"/>
@@ -3829,6 +4023,9 @@
         </w:tc>
       </w:tr>
       <w:tr>
+        <w:trPr>
+          <w:jc w:val="center"/>
+        </w:trPr>
         <w:tc>
           <w:tcPr>
             <w:tcW w:w="1597" w:type="dxa"/>
@@ -3932,6 +4129,9 @@
         </w:tc>
       </w:tr>
       <w:tr>
+        <w:trPr>
+          <w:jc w:val="center"/>
+        </w:trPr>
         <w:tc>
           <w:tcPr>
             <w:tcW w:w="1597" w:type="dxa"/>
@@ -4242,6 +4442,9 @@
         </w:tc>
       </w:tr>
       <w:tr>
+        <w:trPr>
+          <w:jc w:val="center"/>
+        </w:trPr>
         <w:tc>
           <w:tcPr>
             <w:tcW w:w="3920" w:type="dxa"/>
@@ -4466,21 +4669,172 @@
     </w:p>
     <w:p>
       <w:pPr>
+        <w:ind w:firstLine="216"/>
         <w:jc w:val="both"/>
       </w:pPr>
-    </w:p>
-    <w:p>
-      <w:pPr>
+      <w:r>
+        <w:t xml:space="preserve">The primary benefit of the commercially available devices is they have corporate backed development support.  This translates to more refined software and user-friendly interfaces as they have superior developer resources as compared to the </w:t>
+      </w:r>
+      <w:proofErr w:type="spellStart"/>
+      <w:r>
+        <w:t>GarageRTC</w:t>
+      </w:r>
+      <w:proofErr w:type="spellEnd"/>
+      <w:r>
+        <w:t xml:space="preserve"> research team. They have the capacity to fully implement and test their solutions and maintain professional assistance hotlines.  Further, mass production of their </w:t>
+      </w:r>
+      <w:r>
+        <w:t>assemblies’</w:t>
+      </w:r>
+      <w:bookmarkStart w:id="1" w:name="_GoBack"/>
+      <w:bookmarkEnd w:id="1"/>
+      <w:r>
+        <w:t xml:space="preserve"> results in greater availability and prices typically </w:t>
+      </w:r>
+      <w:r>
+        <w:t>ranging</w:t>
+      </w:r>
+      <w:r>
+        <w:t xml:space="preserve"> from $50 to $100.</w:t>
+      </w:r>
+      <w:r>
+        <w:t xml:space="preserve">  </w:t>
+      </w:r>
+      <w:r>
+        <w:t xml:space="preserve">However, if the popularity of </w:t>
+      </w:r>
+      <w:proofErr w:type="spellStart"/>
+      <w:r>
+        <w:t>GarageRTC</w:t>
+      </w:r>
+      <w:proofErr w:type="spellEnd"/>
+      <w:r>
+        <w:t xml:space="preserve"> </w:t>
+      </w:r>
+      <w:r>
+        <w:t>caught on, the resulting user community could quickly make up this gap. Further development could produce layouts to meet off the shelf housings or 3D printed enclosures.</w:t>
+      </w:r>
+    </w:p>
+    <w:p>
+      <w:pPr>
+        <w:ind w:firstLine="216"/>
         <w:jc w:val="both"/>
       </w:pPr>
+      <w:r>
+        <w:t xml:space="preserve">The major drawbacks of the commercial units </w:t>
+      </w:r>
+      <w:r>
+        <w:t>are</w:t>
+      </w:r>
+      <w:r>
+        <w:t xml:space="preserve"> their closed source nature.  Vulnerabilities have been identified in the garage door solutions and countless other issues may exist.</w:t>
+      </w:r>
+      <w:sdt>
+        <w:sdtPr>
+          <w:id w:val="1324080041"/>
+          <w:citation/>
+        </w:sdtPr>
+        <w:sdtContent>
+          <w:r>
+            <w:fldChar w:fldCharType="begin"/>
+          </w:r>
+          <w:r>
+            <w:instrText xml:space="preserve"> CITATION Mar15 \l 1033 </w:instrText>
+          </w:r>
+          <w:r>
+            <w:fldChar w:fldCharType="separate"/>
+          </w:r>
+          <w:r>
+            <w:rPr>
+              <w:noProof/>
+            </w:rPr>
+            <w:t xml:space="preserve"> </w:t>
+          </w:r>
+          <w:r>
+            <w:rPr>
+              <w:noProof/>
+            </w:rPr>
+            <w:t>[11]</w:t>
+          </w:r>
+          <w:r>
+            <w:fldChar w:fldCharType="end"/>
+          </w:r>
+        </w:sdtContent>
+      </w:sdt>
+      <w:r>
+        <w:t xml:space="preserve"> These units have not undergone any sort of security community analysis and </w:t>
+      </w:r>
+      <w:r>
+        <w:t xml:space="preserve">publish very little </w:t>
+      </w:r>
+      <w:r>
+        <w:lastRenderedPageBreak/>
+        <w:t xml:space="preserve">documentation on security controls available.  The </w:t>
+      </w:r>
+      <w:proofErr w:type="spellStart"/>
+      <w:r>
+        <w:t>GarageRTC</w:t>
+      </w:r>
+      <w:proofErr w:type="spellEnd"/>
+      <w:r>
+        <w:t xml:space="preserve">, however, doesn’t currently employ any security as it was not the focus of this effort, could easily have any flavor of security controls the developer prefers.  Since the source is open, the security community could then review the implementation, identify potential flaws and make recommendations for remediation. </w:t>
+      </w:r>
+    </w:p>
+    <w:p>
+      <w:pPr>
+        <w:ind w:firstLine="216"/>
+        <w:jc w:val="both"/>
+      </w:pPr>
+      <w:r>
+        <w:t xml:space="preserve">The closed source communication protocols also </w:t>
+      </w:r>
+      <w:r>
+        <w:t>mean</w:t>
+      </w:r>
+      <w:r>
+        <w:t xml:space="preserve"> that the lifetime of these products is directly tied to the </w:t>
+      </w:r>
+      <w:r>
+        <w:t>supplier’s</w:t>
+      </w:r>
+      <w:r>
+        <w:t xml:space="preserve"> willingness to continue support.  If the companies go out of business or cease support in favor of a newer generation part, customers will be out of luck.  The </w:t>
+      </w:r>
+      <w:proofErr w:type="spellStart"/>
+      <w:r>
+        <w:t>GarageRTC</w:t>
+      </w:r>
+      <w:proofErr w:type="spellEnd"/>
+      <w:r>
+        <w:t xml:space="preserve"> project offers the ability for anyone to stand up or share their own web application servers and therefore can indefinitely support</w:t>
+      </w:r>
+      <w:r>
+        <w:t xml:space="preserve"> hardware built to meet the </w:t>
+      </w:r>
+      <w:proofErr w:type="spellStart"/>
+      <w:r>
+        <w:t>GarageRTC</w:t>
+      </w:r>
+      <w:proofErr w:type="spellEnd"/>
+      <w:r>
+        <w:t xml:space="preserve"> protocols. </w:t>
+      </w:r>
     </w:p>
     <w:p>
       <w:pPr>
         <w:pStyle w:val="Heading1"/>
       </w:pPr>
       <w:r>
+        <w:t xml:space="preserve">Conclusions and </w:t>
+      </w:r>
+      <w:r>
         <w:t>Closing Remarks</w:t>
       </w:r>
+    </w:p>
+    <w:p>
+      <w:pPr>
+        <w:jc w:val="left"/>
+      </w:pPr>
     </w:p>
     <w:p/>
     <w:p>
@@ -4945,7 +5299,6 @@
                       <w:rPr>
                         <w:noProof/>
                       </w:rPr>
-                      <w:lastRenderedPageBreak/>
                       <w:t xml:space="preserve">[8] </w:t>
                     </w:r>
                   </w:p>
@@ -5061,13 +5414,7 @@
                       <w:rPr>
                         <w:noProof/>
                       </w:rPr>
-                      <w:t>X. Pérez, "Using Google Assistant to control your ESP8266 devices," Tinkerman, 2019. [Online]. Available: https://tinkerman.cat/using-google-</w:t>
-                    </w:r>
-                    <w:r>
-                      <w:rPr>
-                        <w:noProof/>
-                      </w:rPr>
-                      <w:t>assistant-control-your-esp8266-devices/. [Accessed 13 April 2019].</w:t>
+                      <w:t>X. Pérez, "Using Google Assistant to control your ESP8266 devices," Tinkerman, 2019. [Online]. Available: https://tinkerman.cat/using-google-assistant-control-your-esp8266-devices/. [Accessed 13 April 2019].</w:t>
                     </w:r>
                   </w:p>
                 </w:tc>
@@ -5395,7 +5742,7 @@
   <w:abstractNum w:abstractNumId="1" w15:restartNumberingAfterBreak="0">
     <w:nsid w:val="FFFFFF7C"/>
     <w:multiLevelType w:val="singleLevel"/>
-    <w:tmpl w:val="7F1CDC44"/>
+    <w:tmpl w:val="807A6070"/>
     <w:lvl w:ilvl="0">
       <w:start w:val="1"/>
       <w:numFmt w:val="decimal"/>
@@ -5412,7 +5759,7 @@
   <w:abstractNum w:abstractNumId="2" w15:restartNumberingAfterBreak="0">
     <w:nsid w:val="FFFFFF7D"/>
     <w:multiLevelType w:val="singleLevel"/>
-    <w:tmpl w:val="A866D456"/>
+    <w:tmpl w:val="A4664A02"/>
     <w:lvl w:ilvl="0">
       <w:start w:val="1"/>
       <w:numFmt w:val="decimal"/>
@@ -5429,7 +5776,7 @@
   <w:abstractNum w:abstractNumId="3" w15:restartNumberingAfterBreak="0">
     <w:nsid w:val="FFFFFF7E"/>
     <w:multiLevelType w:val="singleLevel"/>
-    <w:tmpl w:val="4DF06128"/>
+    <w:tmpl w:val="CD42DC14"/>
     <w:lvl w:ilvl="0">
       <w:start w:val="1"/>
       <w:numFmt w:val="decimal"/>
@@ -5446,7 +5793,7 @@
   <w:abstractNum w:abstractNumId="4" w15:restartNumberingAfterBreak="0">
     <w:nsid w:val="FFFFFF7F"/>
     <w:multiLevelType w:val="singleLevel"/>
-    <w:tmpl w:val="62B43254"/>
+    <w:tmpl w:val="BEF8A3F8"/>
     <w:lvl w:ilvl="0">
       <w:start w:val="1"/>
       <w:numFmt w:val="decimal"/>
@@ -5463,7 +5810,7 @@
   <w:abstractNum w:abstractNumId="5" w15:restartNumberingAfterBreak="0">
     <w:nsid w:val="FFFFFF80"/>
     <w:multiLevelType w:val="singleLevel"/>
-    <w:tmpl w:val="439AEE72"/>
+    <w:tmpl w:val="80A6DF26"/>
     <w:lvl w:ilvl="0">
       <w:start w:val="1"/>
       <w:numFmt w:val="bullet"/>
@@ -5483,7 +5830,7 @@
   <w:abstractNum w:abstractNumId="6" w15:restartNumberingAfterBreak="0">
     <w:nsid w:val="FFFFFF81"/>
     <w:multiLevelType w:val="singleLevel"/>
-    <w:tmpl w:val="04464CAE"/>
+    <w:tmpl w:val="6BBC8862"/>
     <w:lvl w:ilvl="0">
       <w:start w:val="1"/>
       <w:numFmt w:val="bullet"/>
@@ -5503,7 +5850,7 @@
   <w:abstractNum w:abstractNumId="7" w15:restartNumberingAfterBreak="0">
     <w:nsid w:val="FFFFFF82"/>
     <w:multiLevelType w:val="singleLevel"/>
-    <w:tmpl w:val="E5603E5E"/>
+    <w:tmpl w:val="8FBA3AF6"/>
     <w:lvl w:ilvl="0">
       <w:start w:val="1"/>
       <w:numFmt w:val="bullet"/>
@@ -5523,7 +5870,7 @@
   <w:abstractNum w:abstractNumId="8" w15:restartNumberingAfterBreak="0">
     <w:nsid w:val="FFFFFF83"/>
     <w:multiLevelType w:val="singleLevel"/>
-    <w:tmpl w:val="19786792"/>
+    <w:tmpl w:val="6254AAA2"/>
     <w:lvl w:ilvl="0">
       <w:start w:val="1"/>
       <w:numFmt w:val="bullet"/>
@@ -5543,7 +5890,7 @@
   <w:abstractNum w:abstractNumId="9" w15:restartNumberingAfterBreak="0">
     <w:nsid w:val="FFFFFF88"/>
     <w:multiLevelType w:val="singleLevel"/>
-    <w:tmpl w:val="41F22D1E"/>
+    <w:tmpl w:val="7200C31C"/>
     <w:lvl w:ilvl="0">
       <w:start w:val="1"/>
       <w:numFmt w:val="decimal"/>
@@ -5560,7 +5907,7 @@
   <w:abstractNum w:abstractNumId="10" w15:restartNumberingAfterBreak="0">
     <w:nsid w:val="FFFFFF89"/>
     <w:multiLevelType w:val="singleLevel"/>
-    <w:tmpl w:val="1328325A"/>
+    <w:tmpl w:val="21726B36"/>
     <w:lvl w:ilvl="0">
       <w:start w:val="1"/>
       <w:numFmt w:val="bullet"/>
@@ -6679,6 +7026,119 @@
     </w:lvl>
   </w:abstractNum>
   <w:abstractNum w:abstractNumId="21" w15:restartNumberingAfterBreak="0">
+    <w:nsid w:val="611D591E"/>
+    <w:multiLevelType w:val="hybridMultilevel"/>
+    <w:tmpl w:val="13BC6DCA"/>
+    <w:lvl w:ilvl="0" w:tplc="04090001">
+      <w:start w:val="1"/>
+      <w:numFmt w:val="bullet"/>
+      <w:lvlText w:val=""/>
+      <w:lvlJc w:val="left"/>
+      <w:pPr>
+        <w:ind w:left="720" w:hanging="360"/>
+      </w:pPr>
+      <w:rPr>
+        <w:rFonts w:ascii="Symbol" w:hAnsi="Symbol" w:hint="default"/>
+      </w:rPr>
+    </w:lvl>
+    <w:lvl w:ilvl="1" w:tplc="04090003" w:tentative="1">
+      <w:start w:val="1"/>
+      <w:numFmt w:val="bullet"/>
+      <w:lvlText w:val="o"/>
+      <w:lvlJc w:val="left"/>
+      <w:pPr>
+        <w:ind w:left="1440" w:hanging="360"/>
+      </w:pPr>
+      <w:rPr>
+        <w:rFonts w:ascii="Courier New" w:hAnsi="Courier New" w:cs="Courier New" w:hint="default"/>
+      </w:rPr>
+    </w:lvl>
+    <w:lvl w:ilvl="2" w:tplc="04090005" w:tentative="1">
+      <w:start w:val="1"/>
+      <w:numFmt w:val="bullet"/>
+      <w:lvlText w:val=""/>
+      <w:lvlJc w:val="left"/>
+      <w:pPr>
+        <w:ind w:left="2160" w:hanging="360"/>
+      </w:pPr>
+      <w:rPr>
+        <w:rFonts w:ascii="Wingdings" w:hAnsi="Wingdings" w:hint="default"/>
+      </w:rPr>
+    </w:lvl>
+    <w:lvl w:ilvl="3" w:tplc="04090001" w:tentative="1">
+      <w:start w:val="1"/>
+      <w:numFmt w:val="bullet"/>
+      <w:lvlText w:val=""/>
+      <w:lvlJc w:val="left"/>
+      <w:pPr>
+        <w:ind w:left="2880" w:hanging="360"/>
+      </w:pPr>
+      <w:rPr>
+        <w:rFonts w:ascii="Symbol" w:hAnsi="Symbol" w:hint="default"/>
+      </w:rPr>
+    </w:lvl>
+    <w:lvl w:ilvl="4" w:tplc="04090003" w:tentative="1">
+      <w:start w:val="1"/>
+      <w:numFmt w:val="bullet"/>
+      <w:lvlText w:val="o"/>
+      <w:lvlJc w:val="left"/>
+      <w:pPr>
+        <w:ind w:left="3600" w:hanging="360"/>
+      </w:pPr>
+      <w:rPr>
+        <w:rFonts w:ascii="Courier New" w:hAnsi="Courier New" w:cs="Courier New" w:hint="default"/>
+      </w:rPr>
+    </w:lvl>
+    <w:lvl w:ilvl="5" w:tplc="04090005" w:tentative="1">
+      <w:start w:val="1"/>
+      <w:numFmt w:val="bullet"/>
+      <w:lvlText w:val=""/>
+      <w:lvlJc w:val="left"/>
+      <w:pPr>
+        <w:ind w:left="4320" w:hanging="360"/>
+      </w:pPr>
+      <w:rPr>
+        <w:rFonts w:ascii="Wingdings" w:hAnsi="Wingdings" w:hint="default"/>
+      </w:rPr>
+    </w:lvl>
+    <w:lvl w:ilvl="6" w:tplc="04090001" w:tentative="1">
+      <w:start w:val="1"/>
+      <w:numFmt w:val="bullet"/>
+      <w:lvlText w:val=""/>
+      <w:lvlJc w:val="left"/>
+      <w:pPr>
+        <w:ind w:left="5040" w:hanging="360"/>
+      </w:pPr>
+      <w:rPr>
+        <w:rFonts w:ascii="Symbol" w:hAnsi="Symbol" w:hint="default"/>
+      </w:rPr>
+    </w:lvl>
+    <w:lvl w:ilvl="7" w:tplc="04090003" w:tentative="1">
+      <w:start w:val="1"/>
+      <w:numFmt w:val="bullet"/>
+      <w:lvlText w:val="o"/>
+      <w:lvlJc w:val="left"/>
+      <w:pPr>
+        <w:ind w:left="5760" w:hanging="360"/>
+      </w:pPr>
+      <w:rPr>
+        <w:rFonts w:ascii="Courier New" w:hAnsi="Courier New" w:cs="Courier New" w:hint="default"/>
+      </w:rPr>
+    </w:lvl>
+    <w:lvl w:ilvl="8" w:tplc="04090005" w:tentative="1">
+      <w:start w:val="1"/>
+      <w:numFmt w:val="bullet"/>
+      <w:lvlText w:val=""/>
+      <w:lvlJc w:val="left"/>
+      <w:pPr>
+        <w:ind w:left="6480" w:hanging="360"/>
+      </w:pPr>
+      <w:rPr>
+        <w:rFonts w:ascii="Wingdings" w:hAnsi="Wingdings" w:hint="default"/>
+      </w:rPr>
+    </w:lvl>
+  </w:abstractNum>
+  <w:abstractNum w:abstractNumId="22" w15:restartNumberingAfterBreak="0">
     <w:nsid w:val="6C402C58"/>
     <w:multiLevelType w:val="hybridMultilevel"/>
     <w:tmpl w:val="9A1CA078"/>
@@ -6823,7 +7283,7 @@
       </w:rPr>
     </w:lvl>
   </w:abstractNum>
-  <w:abstractNum w:abstractNumId="22" w15:restartNumberingAfterBreak="0">
+  <w:abstractNum w:abstractNumId="23" w15:restartNumberingAfterBreak="0">
     <w:nsid w:val="6CD32DA8"/>
     <w:multiLevelType w:val="singleLevel"/>
     <w:tmpl w:val="166470C2"/>
@@ -6853,7 +7313,7 @@
     <w:abstractNumId w:val="15"/>
   </w:num>
   <w:num w:numId="2">
-    <w:abstractNumId w:val="21"/>
+    <w:abstractNumId w:val="22"/>
   </w:num>
   <w:num w:numId="3">
     <w:abstractNumId w:val="14"/>
@@ -6874,7 +7334,7 @@
     <w:abstractNumId w:val="20"/>
   </w:num>
   <w:num w:numId="9">
-    <w:abstractNumId w:val="22"/>
+    <w:abstractNumId w:val="23"/>
   </w:num>
   <w:num w:numId="10">
     <w:abstractNumId w:val="16"/>
@@ -6938,6 +7398,9 @@
   </w:num>
   <w:num w:numId="30">
     <w:abstractNumId w:val="11"/>
+  </w:num>
+  <w:num w:numId="31">
+    <w:abstractNumId w:val="21"/>
   </w:num>
 </w:numbering>
 </file>
@@ -8267,11 +8730,55 @@
     </b:Author>
     <b:RefOrder>10</b:RefOrder>
   </b:Source>
+  <b:Source>
+    <b:Tag>Gou15</b:Tag>
+    <b:SourceType>ArticleInAPeriodical</b:SourceType>
+    <b:Guid>{E2DB5E7D-D5D0-4F42-8328-618391D68704}</b:Guid>
+    <b:Title>Home hackers: Digital invaders a threat to your house</b:Title>
+    <b:Year>2015</b:Year>
+    <b:Month>February</b:Month>
+    <b:Day>12</b:Day>
+    <b:PeriodicalTitle>ABC 7 News, Chicago IL</b:PeriodicalTitle>
+    <b:Author>
+      <b:Author>
+        <b:NameList>
+          <b:Person>
+            <b:Last>Goudie</b:Last>
+            <b:First>Chuck</b:First>
+          </b:Person>
+          <b:Person>
+            <b:Last>Weidner</b:Last>
+            <b:First>Ross</b:First>
+          </b:Person>
+        </b:NameList>
+      </b:Author>
+    </b:Author>
+    <b:RefOrder>12</b:RefOrder>
+  </b:Source>
+  <b:Source>
+    <b:Tag>Mar15</b:Tag>
+    <b:SourceType>JournalArticle</b:SourceType>
+    <b:Guid>{3824CAA2-B004-4D8B-8E94-35136FC7074C}</b:Guid>
+    <b:Title>Garage Door Openers: An Internet of Things Case Study</b:Title>
+    <b:Year>2015</b:Year>
+    <b:JournalName>IEEE Security &amp; Privacy</b:JournalName>
+    <b:Author>
+      <b:Author>
+        <b:NameList>
+          <b:Person>
+            <b:Last>Margulies</b:Last>
+            <b:First>Jonathan</b:First>
+          </b:Person>
+        </b:NameList>
+      </b:Author>
+    </b:Author>
+    <b:RefOrder>11</b:RefOrder>
+  </b:Source>
 </b:Sources>
 </file>
 
 <file path=customXml/itemProps1.xml><?xml version="1.0" encoding="utf-8"?>
-<ds:datastoreItem xmlns:ds="http://schemas.openxmlformats.org/officeDocument/2006/customXml" ds:itemID="{BF302D0A-DA32-41AC-B783-FF2D6FC77AF1}">
+<ds:datastoreItem xmlns:ds="http://schemas.openxmlformats.org/officeDocument/2006/customXml" ds:itemID="{60D381AA-85E1-4E0A-A936-88AF89745CA6}">
   <ds:schemaRefs>
     <ds:schemaRef ds:uri="http://schemas.openxmlformats.org/officeDocument/2006/bibliography"/>
   </ds:schemaRefs>

</xml_diff>

<commit_message>
Formatting tweaks.  Introduction update.
</commit_message>
<xml_diff>
--- a/Final Report/report.docx
+++ b/Final Report/report.docx
@@ -792,6 +792,25 @@
       <w:r>
         <w:t>Requirements</w:t>
       </w:r>
+      <w:r>
+        <w:t xml:space="preserve"> – Reviews the </w:t>
+      </w:r>
+      <w:proofErr w:type="gramStart"/>
+      <w:r>
+        <w:t>high level</w:t>
+      </w:r>
+      <w:proofErr w:type="gramEnd"/>
+      <w:r>
+        <w:t xml:space="preserve"> requirements the </w:t>
+      </w:r>
+      <w:proofErr w:type="spellStart"/>
+      <w:r>
+        <w:t>GarageRTC</w:t>
+      </w:r>
+      <w:proofErr w:type="spellEnd"/>
+      <w:r>
+        <w:t xml:space="preserve"> was designed to meet. </w:t>
+      </w:r>
     </w:p>
     <w:p>
       <w:pPr>
@@ -1746,15 +1765,17 @@
           <w:insideH w:val="none" w:sz="0" w:space="0" w:color="auto"/>
           <w:insideV w:val="none" w:sz="0" w:space="0" w:color="auto"/>
         </w:tblBorders>
+        <w:tblLayout w:type="fixed"/>
         <w:tblLook w:val="04A0" w:firstRow="1" w:lastRow="0" w:firstColumn="1" w:lastColumn="0" w:noHBand="0" w:noVBand="1"/>
       </w:tblPr>
       <w:tblGrid>
-        <w:gridCol w:w="1597"/>
-        <w:gridCol w:w="459"/>
-        <w:gridCol w:w="459"/>
-        <w:gridCol w:w="459"/>
-        <w:gridCol w:w="459"/>
-        <w:gridCol w:w="487"/>
+        <w:gridCol w:w="1777"/>
+        <w:gridCol w:w="277"/>
+        <w:gridCol w:w="286"/>
+        <w:gridCol w:w="277"/>
+        <w:gridCol w:w="277"/>
+        <w:gridCol w:w="277"/>
+        <w:gridCol w:w="429"/>
       </w:tblGrid>
       <w:tr>
         <w:trPr>
@@ -1765,7 +1786,7 @@
         </w:trPr>
         <w:tc>
           <w:tcPr>
-            <w:tcW w:w="1597" w:type="dxa"/>
+            <w:tcW w:w="1777" w:type="dxa"/>
             <w:tcBorders>
               <w:bottom w:val="double" w:sz="4" w:space="0" w:color="auto"/>
             </w:tcBorders>
@@ -1789,12 +1810,159 @@
         </w:tc>
         <w:tc>
           <w:tcPr>
-            <w:tcW w:w="459" w:type="dxa"/>
+            <w:tcW w:w="277" w:type="dxa"/>
+            <w:tcBorders>
+              <w:bottom w:val="double" w:sz="4" w:space="0" w:color="auto"/>
+            </w:tcBorders>
+            <w:tcMar>
+              <w:left w:w="29" w:type="dxa"/>
+              <w:right w:w="29" w:type="dxa"/>
+            </w:tcMar>
+            <w:textDirection w:val="btLr"/>
+            <w:vAlign w:val="center"/>
+          </w:tcPr>
+          <w:p>
+            <w:pPr>
+              <w:ind w:left="113" w:right="113"/>
+              <w:jc w:val="left"/>
+              <w:rPr>
+                <w:sz w:val="18"/>
+              </w:rPr>
+            </w:pPr>
+            <w:r>
+              <w:rPr>
+                <w:sz w:val="18"/>
+              </w:rPr>
+              <w:t>MYQ-G301</w:t>
+            </w:r>
+          </w:p>
+        </w:tc>
+        <w:tc>
+          <w:tcPr>
+            <w:tcW w:w="286" w:type="dxa"/>
+            <w:tcBorders>
+              <w:bottom w:val="double" w:sz="4" w:space="0" w:color="auto"/>
+            </w:tcBorders>
+            <w:tcMar>
+              <w:left w:w="29" w:type="dxa"/>
+              <w:right w:w="29" w:type="dxa"/>
+            </w:tcMar>
+            <w:textDirection w:val="btLr"/>
+          </w:tcPr>
+          <w:p>
+            <w:pPr>
+              <w:ind w:left="113" w:right="113"/>
+              <w:jc w:val="left"/>
+              <w:rPr>
+                <w:sz w:val="18"/>
+              </w:rPr>
+            </w:pPr>
+            <w:r>
+              <w:rPr>
+                <w:sz w:val="18"/>
+              </w:rPr>
+              <w:t>Aladdin Connect</w:t>
+            </w:r>
+          </w:p>
+        </w:tc>
+        <w:tc>
+          <w:tcPr>
+            <w:tcW w:w="277" w:type="dxa"/>
+            <w:tcBorders>
+              <w:bottom w:val="double" w:sz="4" w:space="0" w:color="auto"/>
+            </w:tcBorders>
+            <w:tcMar>
+              <w:left w:w="29" w:type="dxa"/>
+              <w:right w:w="29" w:type="dxa"/>
+            </w:tcMar>
+            <w:textDirection w:val="btLr"/>
+            <w:vAlign w:val="center"/>
+          </w:tcPr>
+          <w:p>
+            <w:pPr>
+              <w:ind w:left="113" w:right="113"/>
+              <w:jc w:val="left"/>
+              <w:rPr>
+                <w:sz w:val="18"/>
+              </w:rPr>
+            </w:pPr>
+            <w:r>
+              <w:rPr>
+                <w:sz w:val="18"/>
+              </w:rPr>
+              <w:t>Door Buddy</w:t>
+            </w:r>
+          </w:p>
+        </w:tc>
+        <w:tc>
+          <w:tcPr>
+            <w:tcW w:w="277" w:type="dxa"/>
+            <w:tcBorders>
+              <w:bottom w:val="double" w:sz="4" w:space="0" w:color="auto"/>
+            </w:tcBorders>
+            <w:tcMar>
+              <w:left w:w="29" w:type="dxa"/>
+              <w:right w:w="29" w:type="dxa"/>
+            </w:tcMar>
+            <w:textDirection w:val="btLr"/>
+            <w:vAlign w:val="center"/>
+          </w:tcPr>
+          <w:p>
+            <w:pPr>
+              <w:ind w:left="113" w:right="113"/>
+              <w:jc w:val="left"/>
+              <w:rPr>
+                <w:sz w:val="18"/>
+              </w:rPr>
+            </w:pPr>
+            <w:proofErr w:type="spellStart"/>
+            <w:r>
+              <w:rPr>
+                <w:sz w:val="18"/>
+              </w:rPr>
+              <w:t>GoControl</w:t>
+            </w:r>
+            <w:proofErr w:type="spellEnd"/>
+          </w:p>
+        </w:tc>
+        <w:tc>
+          <w:tcPr>
+            <w:tcW w:w="277" w:type="dxa"/>
+            <w:tcBorders>
+              <w:bottom w:val="double" w:sz="4" w:space="0" w:color="auto"/>
+            </w:tcBorders>
+            <w:tcMar>
+              <w:left w:w="29" w:type="dxa"/>
+              <w:right w:w="29" w:type="dxa"/>
+            </w:tcMar>
+            <w:textDirection w:val="btLr"/>
+            <w:vAlign w:val="center"/>
+          </w:tcPr>
+          <w:p>
+            <w:pPr>
+              <w:ind w:left="113" w:right="113"/>
+              <w:jc w:val="left"/>
+              <w:rPr>
+                <w:sz w:val="18"/>
+              </w:rPr>
+            </w:pPr>
+            <w:proofErr w:type="spellStart"/>
+            <w:r>
+              <w:rPr>
+                <w:sz w:val="18"/>
+              </w:rPr>
+              <w:t>GarageRTC</w:t>
+            </w:r>
+            <w:proofErr w:type="spellEnd"/>
+          </w:p>
+        </w:tc>
+        <w:tc>
+          <w:tcPr>
+            <w:tcW w:w="429" w:type="dxa"/>
             <w:tcBorders>
               <w:bottom w:val="double" w:sz="4" w:space="0" w:color="auto"/>
             </w:tcBorders>
             <w:textDirection w:val="btLr"/>
-            <w:vAlign w:val="center"/>
           </w:tcPr>
           <w:p>
             <w:pPr>
@@ -1804,115 +1972,6 @@
                 <w:sz w:val="18"/>
               </w:rPr>
             </w:pPr>
-            <w:r>
-              <w:rPr>
-                <w:sz w:val="18"/>
-              </w:rPr>
-              <w:t>MYQ-G301</w:t>
-            </w:r>
-          </w:p>
-        </w:tc>
-        <w:tc>
-          <w:tcPr>
-            <w:tcW w:w="459" w:type="dxa"/>
-            <w:tcBorders>
-              <w:bottom w:val="double" w:sz="4" w:space="0" w:color="auto"/>
-            </w:tcBorders>
-            <w:textDirection w:val="btLr"/>
-          </w:tcPr>
-          <w:p>
-            <w:pPr>
-              <w:ind w:left="113" w:right="113"/>
-              <w:jc w:val="left"/>
-              <w:rPr>
-                <w:sz w:val="18"/>
-              </w:rPr>
-            </w:pPr>
-            <w:r>
-              <w:rPr>
-                <w:sz w:val="18"/>
-              </w:rPr>
-              <w:t>Aladdin Connect</w:t>
-            </w:r>
-          </w:p>
-        </w:tc>
-        <w:tc>
-          <w:tcPr>
-            <w:tcW w:w="459" w:type="dxa"/>
-            <w:tcBorders>
-              <w:bottom w:val="double" w:sz="4" w:space="0" w:color="auto"/>
-            </w:tcBorders>
-            <w:textDirection w:val="btLr"/>
-            <w:vAlign w:val="center"/>
-          </w:tcPr>
-          <w:p>
-            <w:pPr>
-              <w:ind w:left="113" w:right="113"/>
-              <w:jc w:val="left"/>
-              <w:rPr>
-                <w:sz w:val="18"/>
-              </w:rPr>
-            </w:pPr>
-            <w:r>
-              <w:rPr>
-                <w:sz w:val="18"/>
-              </w:rPr>
-              <w:t>Door Buddy</w:t>
-            </w:r>
-          </w:p>
-        </w:tc>
-        <w:tc>
-          <w:tcPr>
-            <w:tcW w:w="459" w:type="dxa"/>
-            <w:tcBorders>
-              <w:bottom w:val="double" w:sz="4" w:space="0" w:color="auto"/>
-            </w:tcBorders>
-            <w:textDirection w:val="btLr"/>
-            <w:vAlign w:val="center"/>
-          </w:tcPr>
-          <w:p>
-            <w:pPr>
-              <w:ind w:left="113" w:right="113"/>
-              <w:jc w:val="left"/>
-              <w:rPr>
-                <w:sz w:val="18"/>
-              </w:rPr>
-            </w:pPr>
-            <w:proofErr w:type="spellStart"/>
-            <w:r>
-              <w:rPr>
-                <w:sz w:val="18"/>
-              </w:rPr>
-              <w:t>GoControl</w:t>
-            </w:r>
-            <w:proofErr w:type="spellEnd"/>
-          </w:p>
-        </w:tc>
-        <w:tc>
-          <w:tcPr>
-            <w:tcW w:w="487" w:type="dxa"/>
-            <w:tcBorders>
-              <w:bottom w:val="double" w:sz="4" w:space="0" w:color="auto"/>
-            </w:tcBorders>
-            <w:textDirection w:val="btLr"/>
-            <w:vAlign w:val="center"/>
-          </w:tcPr>
-          <w:p>
-            <w:pPr>
-              <w:ind w:left="113" w:right="113"/>
-              <w:jc w:val="left"/>
-              <w:rPr>
-                <w:sz w:val="18"/>
-              </w:rPr>
-            </w:pPr>
-            <w:proofErr w:type="spellStart"/>
-            <w:r>
-              <w:rPr>
-                <w:sz w:val="18"/>
-              </w:rPr>
-              <w:t>GarageRTC</w:t>
-            </w:r>
-            <w:proofErr w:type="spellEnd"/>
           </w:p>
         </w:tc>
       </w:tr>
@@ -1922,7 +1981,7 @@
         </w:trPr>
         <w:tc>
           <w:tcPr>
-            <w:tcW w:w="1597" w:type="dxa"/>
+            <w:tcW w:w="1777" w:type="dxa"/>
             <w:tcBorders>
               <w:top w:val="double" w:sz="4" w:space="0" w:color="auto"/>
               <w:bottom w:val="single" w:sz="4" w:space="0" w:color="808080" w:themeColor="background1" w:themeShade="80"/>
@@ -1933,11 +1992,13 @@
               <w:keepNext/>
               <w:jc w:val="left"/>
               <w:rPr>
+                <w:b/>
                 <w:sz w:val="16"/>
               </w:rPr>
             </w:pPr>
             <w:r>
               <w:rPr>
+                <w:b/>
                 <w:sz w:val="16"/>
               </w:rPr>
               <w:t>Connectivity</w:t>
@@ -1946,75 +2007,127 @@
         </w:tc>
         <w:tc>
           <w:tcPr>
-            <w:tcW w:w="459" w:type="dxa"/>
+            <w:tcW w:w="277" w:type="dxa"/>
             <w:tcBorders>
               <w:top w:val="double" w:sz="4" w:space="0" w:color="auto"/>
               <w:bottom w:val="single" w:sz="4" w:space="0" w:color="808080" w:themeColor="background1" w:themeShade="80"/>
             </w:tcBorders>
+            <w:tcMar>
+              <w:left w:w="29" w:type="dxa"/>
+              <w:right w:w="29" w:type="dxa"/>
+            </w:tcMar>
             <w:vAlign w:val="center"/>
           </w:tcPr>
           <w:p>
             <w:pPr>
               <w:keepNext/>
-            </w:pPr>
-          </w:p>
-        </w:tc>
-        <w:tc>
-          <w:tcPr>
-            <w:tcW w:w="459" w:type="dxa"/>
+              <w:rPr>
+                <w:b/>
+              </w:rPr>
+            </w:pPr>
+          </w:p>
+        </w:tc>
+        <w:tc>
+          <w:tcPr>
+            <w:tcW w:w="286" w:type="dxa"/>
             <w:tcBorders>
               <w:top w:val="double" w:sz="4" w:space="0" w:color="auto"/>
               <w:bottom w:val="single" w:sz="4" w:space="0" w:color="808080" w:themeColor="background1" w:themeShade="80"/>
             </w:tcBorders>
+            <w:tcMar>
+              <w:left w:w="29" w:type="dxa"/>
+              <w:right w:w="29" w:type="dxa"/>
+            </w:tcMar>
           </w:tcPr>
           <w:p>
             <w:pPr>
               <w:keepNext/>
-            </w:pPr>
-          </w:p>
-        </w:tc>
-        <w:tc>
-          <w:tcPr>
-            <w:tcW w:w="459" w:type="dxa"/>
+              <w:rPr>
+                <w:b/>
+              </w:rPr>
+            </w:pPr>
+          </w:p>
+        </w:tc>
+        <w:tc>
+          <w:tcPr>
+            <w:tcW w:w="277" w:type="dxa"/>
             <w:tcBorders>
               <w:top w:val="double" w:sz="4" w:space="0" w:color="auto"/>
               <w:bottom w:val="single" w:sz="4" w:space="0" w:color="808080" w:themeColor="background1" w:themeShade="80"/>
             </w:tcBorders>
+            <w:tcMar>
+              <w:left w:w="29" w:type="dxa"/>
+              <w:right w:w="29" w:type="dxa"/>
+            </w:tcMar>
             <w:vAlign w:val="center"/>
           </w:tcPr>
           <w:p>
             <w:pPr>
               <w:keepNext/>
-            </w:pPr>
-          </w:p>
-        </w:tc>
-        <w:tc>
-          <w:tcPr>
-            <w:tcW w:w="459" w:type="dxa"/>
+              <w:rPr>
+                <w:b/>
+              </w:rPr>
+            </w:pPr>
+          </w:p>
+        </w:tc>
+        <w:tc>
+          <w:tcPr>
+            <w:tcW w:w="277" w:type="dxa"/>
             <w:tcBorders>
               <w:top w:val="double" w:sz="4" w:space="0" w:color="auto"/>
               <w:bottom w:val="single" w:sz="4" w:space="0" w:color="808080" w:themeColor="background1" w:themeShade="80"/>
             </w:tcBorders>
+            <w:tcMar>
+              <w:left w:w="29" w:type="dxa"/>
+              <w:right w:w="29" w:type="dxa"/>
+            </w:tcMar>
             <w:vAlign w:val="center"/>
           </w:tcPr>
           <w:p>
             <w:pPr>
               <w:keepNext/>
-            </w:pPr>
-          </w:p>
-        </w:tc>
-        <w:tc>
-          <w:tcPr>
-            <w:tcW w:w="487" w:type="dxa"/>
+              <w:rPr>
+                <w:b/>
+              </w:rPr>
+            </w:pPr>
+          </w:p>
+        </w:tc>
+        <w:tc>
+          <w:tcPr>
+            <w:tcW w:w="277" w:type="dxa"/>
             <w:tcBorders>
               <w:top w:val="double" w:sz="4" w:space="0" w:color="auto"/>
               <w:bottom w:val="single" w:sz="4" w:space="0" w:color="808080" w:themeColor="background1" w:themeShade="80"/>
             </w:tcBorders>
+            <w:tcMar>
+              <w:left w:w="29" w:type="dxa"/>
+              <w:right w:w="29" w:type="dxa"/>
+            </w:tcMar>
             <w:vAlign w:val="center"/>
           </w:tcPr>
           <w:p>
             <w:pPr>
               <w:keepNext/>
+              <w:rPr>
+                <w:b/>
+              </w:rPr>
+            </w:pPr>
+          </w:p>
+        </w:tc>
+        <w:tc>
+          <w:tcPr>
+            <w:tcW w:w="429" w:type="dxa"/>
+            <w:tcBorders>
+              <w:top w:val="double" w:sz="4" w:space="0" w:color="auto"/>
+              <w:bottom w:val="single" w:sz="4" w:space="0" w:color="808080" w:themeColor="background1" w:themeShade="80"/>
+            </w:tcBorders>
+          </w:tcPr>
+          <w:p>
+            <w:pPr>
+              <w:keepNext/>
+              <w:rPr>
+                <w:b/>
+              </w:rPr>
             </w:pPr>
           </w:p>
         </w:tc>
@@ -2025,7 +2138,7 @@
         </w:trPr>
         <w:tc>
           <w:tcPr>
-            <w:tcW w:w="1597" w:type="dxa"/>
+            <w:tcW w:w="1777" w:type="dxa"/>
             <w:tcBorders>
               <w:top w:val="single" w:sz="4" w:space="0" w:color="808080" w:themeColor="background1" w:themeShade="80"/>
             </w:tcBorders>
@@ -2056,10 +2169,14 @@
         </w:tc>
         <w:tc>
           <w:tcPr>
-            <w:tcW w:w="459" w:type="dxa"/>
+            <w:tcW w:w="277" w:type="dxa"/>
             <w:tcBorders>
               <w:top w:val="single" w:sz="4" w:space="0" w:color="808080" w:themeColor="background1" w:themeShade="80"/>
             </w:tcBorders>
+            <w:tcMar>
+              <w:left w:w="29" w:type="dxa"/>
+              <w:right w:w="29" w:type="dxa"/>
+            </w:tcMar>
             <w:vAlign w:val="center"/>
           </w:tcPr>
           <w:p>
@@ -2077,10 +2194,14 @@
         </w:tc>
         <w:tc>
           <w:tcPr>
-            <w:tcW w:w="459" w:type="dxa"/>
+            <w:tcW w:w="286" w:type="dxa"/>
             <w:tcBorders>
               <w:top w:val="single" w:sz="4" w:space="0" w:color="808080" w:themeColor="background1" w:themeShade="80"/>
             </w:tcBorders>
+            <w:tcMar>
+              <w:left w:w="29" w:type="dxa"/>
+              <w:right w:w="29" w:type="dxa"/>
+            </w:tcMar>
           </w:tcPr>
           <w:p>
             <w:pPr>
@@ -2101,10 +2222,14 @@
         </w:tc>
         <w:tc>
           <w:tcPr>
-            <w:tcW w:w="459" w:type="dxa"/>
+            <w:tcW w:w="277" w:type="dxa"/>
             <w:tcBorders>
               <w:top w:val="single" w:sz="4" w:space="0" w:color="808080" w:themeColor="background1" w:themeShade="80"/>
             </w:tcBorders>
+            <w:tcMar>
+              <w:left w:w="29" w:type="dxa"/>
+              <w:right w:w="29" w:type="dxa"/>
+            </w:tcMar>
             <w:vAlign w:val="center"/>
           </w:tcPr>
           <w:p>
@@ -2122,10 +2247,14 @@
         </w:tc>
         <w:tc>
           <w:tcPr>
-            <w:tcW w:w="459" w:type="dxa"/>
+            <w:tcW w:w="277" w:type="dxa"/>
             <w:tcBorders>
               <w:top w:val="single" w:sz="4" w:space="0" w:color="808080" w:themeColor="background1" w:themeShade="80"/>
             </w:tcBorders>
+            <w:tcMar>
+              <w:left w:w="29" w:type="dxa"/>
+              <w:right w:w="29" w:type="dxa"/>
+            </w:tcMar>
             <w:vAlign w:val="center"/>
           </w:tcPr>
           <w:p>
@@ -2136,10 +2265,14 @@
         </w:tc>
         <w:tc>
           <w:tcPr>
-            <w:tcW w:w="487" w:type="dxa"/>
+            <w:tcW w:w="277" w:type="dxa"/>
             <w:tcBorders>
               <w:top w:val="single" w:sz="4" w:space="0" w:color="808080" w:themeColor="background1" w:themeShade="80"/>
             </w:tcBorders>
+            <w:tcMar>
+              <w:left w:w="29" w:type="dxa"/>
+              <w:right w:w="29" w:type="dxa"/>
+            </w:tcMar>
             <w:vAlign w:val="center"/>
           </w:tcPr>
           <w:p>
@@ -2156,6 +2289,23 @@
               </w:rPr>
               <w:t>✔</w:t>
             </w:r>
+          </w:p>
+        </w:tc>
+        <w:tc>
+          <w:tcPr>
+            <w:tcW w:w="429" w:type="dxa"/>
+            <w:tcBorders>
+              <w:top w:val="single" w:sz="4" w:space="0" w:color="808080" w:themeColor="background1" w:themeShade="80"/>
+            </w:tcBorders>
+          </w:tcPr>
+          <w:p>
+            <w:pPr>
+              <w:keepNext/>
+              <w:rPr>
+                <w:rFonts w:ascii="Segoe UI Symbol" w:hAnsi="Segoe UI Symbol"/>
+                <w:sz w:val="14"/>
+              </w:rPr>
+            </w:pPr>
           </w:p>
         </w:tc>
       </w:tr>
@@ -2165,7 +2315,7 @@
         </w:trPr>
         <w:tc>
           <w:tcPr>
-            <w:tcW w:w="1597" w:type="dxa"/>
+            <w:tcW w:w="1777" w:type="dxa"/>
           </w:tcPr>
           <w:p>
             <w:pPr>
@@ -2185,7 +2335,11 @@
         </w:tc>
         <w:tc>
           <w:tcPr>
-            <w:tcW w:w="459" w:type="dxa"/>
+            <w:tcW w:w="277" w:type="dxa"/>
+            <w:tcMar>
+              <w:left w:w="29" w:type="dxa"/>
+              <w:right w:w="29" w:type="dxa"/>
+            </w:tcMar>
             <w:vAlign w:val="center"/>
           </w:tcPr>
           <w:p>
@@ -2196,7 +2350,11 @@
         </w:tc>
         <w:tc>
           <w:tcPr>
-            <w:tcW w:w="459" w:type="dxa"/>
+            <w:tcW w:w="286" w:type="dxa"/>
+            <w:tcMar>
+              <w:left w:w="29" w:type="dxa"/>
+              <w:right w:w="29" w:type="dxa"/>
+            </w:tcMar>
           </w:tcPr>
           <w:p>
             <w:pPr>
@@ -2206,7 +2364,11 @@
         </w:tc>
         <w:tc>
           <w:tcPr>
-            <w:tcW w:w="459" w:type="dxa"/>
+            <w:tcW w:w="277" w:type="dxa"/>
+            <w:tcMar>
+              <w:left w:w="29" w:type="dxa"/>
+              <w:right w:w="29" w:type="dxa"/>
+            </w:tcMar>
             <w:vAlign w:val="center"/>
           </w:tcPr>
           <w:p>
@@ -2217,7 +2379,11 @@
         </w:tc>
         <w:tc>
           <w:tcPr>
-            <w:tcW w:w="459" w:type="dxa"/>
+            <w:tcW w:w="277" w:type="dxa"/>
+            <w:tcMar>
+              <w:left w:w="29" w:type="dxa"/>
+              <w:right w:w="29" w:type="dxa"/>
+            </w:tcMar>
             <w:vAlign w:val="center"/>
           </w:tcPr>
           <w:p>
@@ -2228,7 +2394,11 @@
         </w:tc>
         <w:tc>
           <w:tcPr>
-            <w:tcW w:w="487" w:type="dxa"/>
+            <w:tcW w:w="277" w:type="dxa"/>
+            <w:tcMar>
+              <w:left w:w="29" w:type="dxa"/>
+              <w:right w:w="29" w:type="dxa"/>
+            </w:tcMar>
             <w:vAlign w:val="center"/>
           </w:tcPr>
           <w:p>
@@ -2245,6 +2415,20 @@
               </w:rPr>
               <w:t>1</w:t>
             </w:r>
+          </w:p>
+        </w:tc>
+        <w:tc>
+          <w:tcPr>
+            <w:tcW w:w="429" w:type="dxa"/>
+          </w:tcPr>
+          <w:p>
+            <w:pPr>
+              <w:keepNext/>
+              <w:rPr>
+                <w:i/>
+                <w:sz w:val="16"/>
+              </w:rPr>
+            </w:pPr>
           </w:p>
         </w:tc>
       </w:tr>
@@ -2254,7 +2438,7 @@
         </w:trPr>
         <w:tc>
           <w:tcPr>
-            <w:tcW w:w="1597" w:type="dxa"/>
+            <w:tcW w:w="1777" w:type="dxa"/>
           </w:tcPr>
           <w:p>
             <w:pPr>
@@ -2281,27 +2465,43 @@
         </w:tc>
         <w:tc>
           <w:tcPr>
-            <w:tcW w:w="459" w:type="dxa"/>
+            <w:tcW w:w="277" w:type="dxa"/>
+            <w:tcMar>
+              <w:left w:w="29" w:type="dxa"/>
+              <w:right w:w="29" w:type="dxa"/>
+            </w:tcMar>
             <w:vAlign w:val="center"/>
           </w:tcPr>
           <w:p/>
         </w:tc>
         <w:tc>
           <w:tcPr>
-            <w:tcW w:w="459" w:type="dxa"/>
+            <w:tcW w:w="286" w:type="dxa"/>
+            <w:tcMar>
+              <w:left w:w="29" w:type="dxa"/>
+              <w:right w:w="29" w:type="dxa"/>
+            </w:tcMar>
           </w:tcPr>
           <w:p/>
         </w:tc>
         <w:tc>
           <w:tcPr>
-            <w:tcW w:w="459" w:type="dxa"/>
+            <w:tcW w:w="277" w:type="dxa"/>
+            <w:tcMar>
+              <w:left w:w="29" w:type="dxa"/>
+              <w:right w:w="29" w:type="dxa"/>
+            </w:tcMar>
             <w:vAlign w:val="center"/>
           </w:tcPr>
           <w:p/>
         </w:tc>
         <w:tc>
           <w:tcPr>
-            <w:tcW w:w="459" w:type="dxa"/>
+            <w:tcW w:w="277" w:type="dxa"/>
+            <w:tcMar>
+              <w:left w:w="29" w:type="dxa"/>
+              <w:right w:w="29" w:type="dxa"/>
+            </w:tcMar>
             <w:vAlign w:val="center"/>
           </w:tcPr>
           <w:p>
@@ -2316,8 +2516,18 @@
         </w:tc>
         <w:tc>
           <w:tcPr>
-            <w:tcW w:w="487" w:type="dxa"/>
-            <w:vAlign w:val="center"/>
+            <w:tcW w:w="277" w:type="dxa"/>
+            <w:tcMar>
+              <w:left w:w="29" w:type="dxa"/>
+              <w:right w:w="29" w:type="dxa"/>
+            </w:tcMar>
+            <w:vAlign w:val="center"/>
+          </w:tcPr>
+          <w:p/>
+        </w:tc>
+        <w:tc>
+          <w:tcPr>
+            <w:tcW w:w="429" w:type="dxa"/>
           </w:tcPr>
           <w:p/>
         </w:tc>
@@ -2328,7 +2538,7 @@
         </w:trPr>
         <w:tc>
           <w:tcPr>
-            <w:tcW w:w="1597" w:type="dxa"/>
+            <w:tcW w:w="1777" w:type="dxa"/>
             <w:tcBorders>
               <w:bottom w:val="single" w:sz="4" w:space="0" w:color="808080" w:themeColor="background1" w:themeShade="80"/>
             </w:tcBorders>
@@ -2338,11 +2548,13 @@
               <w:keepNext/>
               <w:jc w:val="left"/>
               <w:rPr>
+                <w:b/>
                 <w:sz w:val="16"/>
               </w:rPr>
             </w:pPr>
             <w:r>
               <w:rPr>
+                <w:b/>
                 <w:sz w:val="16"/>
               </w:rPr>
               <w:t>Digital Assistant</w:t>
@@ -2351,70 +2563,121 @@
         </w:tc>
         <w:tc>
           <w:tcPr>
-            <w:tcW w:w="459" w:type="dxa"/>
+            <w:tcW w:w="277" w:type="dxa"/>
             <w:tcBorders>
               <w:bottom w:val="single" w:sz="4" w:space="0" w:color="808080" w:themeColor="background1" w:themeShade="80"/>
             </w:tcBorders>
+            <w:tcMar>
+              <w:left w:w="29" w:type="dxa"/>
+              <w:right w:w="29" w:type="dxa"/>
+            </w:tcMar>
             <w:vAlign w:val="center"/>
           </w:tcPr>
           <w:p>
             <w:pPr>
               <w:keepNext/>
-            </w:pPr>
-          </w:p>
-        </w:tc>
-        <w:tc>
-          <w:tcPr>
-            <w:tcW w:w="459" w:type="dxa"/>
+              <w:rPr>
+                <w:b/>
+              </w:rPr>
+            </w:pPr>
+          </w:p>
+        </w:tc>
+        <w:tc>
+          <w:tcPr>
+            <w:tcW w:w="286" w:type="dxa"/>
             <w:tcBorders>
               <w:bottom w:val="single" w:sz="4" w:space="0" w:color="808080" w:themeColor="background1" w:themeShade="80"/>
             </w:tcBorders>
+            <w:tcMar>
+              <w:left w:w="29" w:type="dxa"/>
+              <w:right w:w="29" w:type="dxa"/>
+            </w:tcMar>
           </w:tcPr>
           <w:p>
             <w:pPr>
               <w:keepNext/>
-            </w:pPr>
-          </w:p>
-        </w:tc>
-        <w:tc>
-          <w:tcPr>
-            <w:tcW w:w="459" w:type="dxa"/>
+              <w:rPr>
+                <w:b/>
+              </w:rPr>
+            </w:pPr>
+          </w:p>
+        </w:tc>
+        <w:tc>
+          <w:tcPr>
+            <w:tcW w:w="277" w:type="dxa"/>
             <w:tcBorders>
               <w:bottom w:val="single" w:sz="4" w:space="0" w:color="808080" w:themeColor="background1" w:themeShade="80"/>
             </w:tcBorders>
+            <w:tcMar>
+              <w:left w:w="29" w:type="dxa"/>
+              <w:right w:w="29" w:type="dxa"/>
+            </w:tcMar>
             <w:vAlign w:val="center"/>
           </w:tcPr>
           <w:p>
             <w:pPr>
               <w:keepNext/>
-            </w:pPr>
-          </w:p>
-        </w:tc>
-        <w:tc>
-          <w:tcPr>
-            <w:tcW w:w="459" w:type="dxa"/>
+              <w:rPr>
+                <w:b/>
+              </w:rPr>
+            </w:pPr>
+          </w:p>
+        </w:tc>
+        <w:tc>
+          <w:tcPr>
+            <w:tcW w:w="277" w:type="dxa"/>
             <w:tcBorders>
               <w:bottom w:val="single" w:sz="4" w:space="0" w:color="808080" w:themeColor="background1" w:themeShade="80"/>
             </w:tcBorders>
+            <w:tcMar>
+              <w:left w:w="29" w:type="dxa"/>
+              <w:right w:w="29" w:type="dxa"/>
+            </w:tcMar>
             <w:vAlign w:val="center"/>
           </w:tcPr>
           <w:p>
             <w:pPr>
               <w:keepNext/>
-            </w:pPr>
-          </w:p>
-        </w:tc>
-        <w:tc>
-          <w:tcPr>
-            <w:tcW w:w="487" w:type="dxa"/>
+              <w:rPr>
+                <w:b/>
+              </w:rPr>
+            </w:pPr>
+          </w:p>
+        </w:tc>
+        <w:tc>
+          <w:tcPr>
+            <w:tcW w:w="277" w:type="dxa"/>
             <w:tcBorders>
               <w:bottom w:val="single" w:sz="4" w:space="0" w:color="808080" w:themeColor="background1" w:themeShade="80"/>
             </w:tcBorders>
+            <w:tcMar>
+              <w:left w:w="29" w:type="dxa"/>
+              <w:right w:w="29" w:type="dxa"/>
+            </w:tcMar>
             <w:vAlign w:val="center"/>
           </w:tcPr>
           <w:p>
             <w:pPr>
               <w:keepNext/>
+              <w:rPr>
+                <w:b/>
+              </w:rPr>
+            </w:pPr>
+          </w:p>
+        </w:tc>
+        <w:tc>
+          <w:tcPr>
+            <w:tcW w:w="429" w:type="dxa"/>
+            <w:tcBorders>
+              <w:bottom w:val="single" w:sz="4" w:space="0" w:color="808080" w:themeColor="background1" w:themeShade="80"/>
+            </w:tcBorders>
+          </w:tcPr>
+          <w:p>
+            <w:pPr>
+              <w:keepNext/>
+              <w:rPr>
+                <w:b/>
+              </w:rPr>
             </w:pPr>
           </w:p>
         </w:tc>
@@ -2425,7 +2688,7 @@
         </w:trPr>
         <w:tc>
           <w:tcPr>
-            <w:tcW w:w="1597" w:type="dxa"/>
+            <w:tcW w:w="1777" w:type="dxa"/>
             <w:tcBorders>
               <w:top w:val="single" w:sz="4" w:space="0" w:color="808080" w:themeColor="background1" w:themeShade="80"/>
             </w:tcBorders>
@@ -2448,10 +2711,14 @@
         </w:tc>
         <w:tc>
           <w:tcPr>
-            <w:tcW w:w="459" w:type="dxa"/>
+            <w:tcW w:w="277" w:type="dxa"/>
             <w:tcBorders>
               <w:top w:val="single" w:sz="4" w:space="0" w:color="808080" w:themeColor="background1" w:themeShade="80"/>
             </w:tcBorders>
+            <w:tcMar>
+              <w:left w:w="29" w:type="dxa"/>
+              <w:right w:w="29" w:type="dxa"/>
+            </w:tcMar>
             <w:vAlign w:val="center"/>
           </w:tcPr>
           <w:p>
@@ -2462,10 +2729,14 @@
         </w:tc>
         <w:tc>
           <w:tcPr>
-            <w:tcW w:w="459" w:type="dxa"/>
+            <w:tcW w:w="286" w:type="dxa"/>
             <w:tcBorders>
               <w:top w:val="single" w:sz="4" w:space="0" w:color="808080" w:themeColor="background1" w:themeShade="80"/>
             </w:tcBorders>
+            <w:tcMar>
+              <w:left w:w="29" w:type="dxa"/>
+              <w:right w:w="29" w:type="dxa"/>
+            </w:tcMar>
           </w:tcPr>
           <w:p>
             <w:pPr>
@@ -2475,10 +2746,14 @@
         </w:tc>
         <w:tc>
           <w:tcPr>
-            <w:tcW w:w="459" w:type="dxa"/>
+            <w:tcW w:w="277" w:type="dxa"/>
             <w:tcBorders>
               <w:top w:val="single" w:sz="4" w:space="0" w:color="808080" w:themeColor="background1" w:themeShade="80"/>
             </w:tcBorders>
+            <w:tcMar>
+              <w:left w:w="29" w:type="dxa"/>
+              <w:right w:w="29" w:type="dxa"/>
+            </w:tcMar>
             <w:vAlign w:val="center"/>
           </w:tcPr>
           <w:p>
@@ -2489,10 +2764,14 @@
         </w:tc>
         <w:tc>
           <w:tcPr>
-            <w:tcW w:w="459" w:type="dxa"/>
+            <w:tcW w:w="277" w:type="dxa"/>
             <w:tcBorders>
               <w:top w:val="single" w:sz="4" w:space="0" w:color="808080" w:themeColor="background1" w:themeShade="80"/>
             </w:tcBorders>
+            <w:tcMar>
+              <w:left w:w="29" w:type="dxa"/>
+              <w:right w:w="29" w:type="dxa"/>
+            </w:tcMar>
             <w:vAlign w:val="center"/>
           </w:tcPr>
           <w:p>
@@ -2503,10 +2782,14 @@
         </w:tc>
         <w:tc>
           <w:tcPr>
-            <w:tcW w:w="487" w:type="dxa"/>
+            <w:tcW w:w="277" w:type="dxa"/>
             <w:tcBorders>
               <w:top w:val="single" w:sz="4" w:space="0" w:color="808080" w:themeColor="background1" w:themeShade="80"/>
             </w:tcBorders>
+            <w:tcMar>
+              <w:left w:w="29" w:type="dxa"/>
+              <w:right w:w="29" w:type="dxa"/>
+            </w:tcMar>
             <w:vAlign w:val="center"/>
           </w:tcPr>
           <w:p>
@@ -2523,6 +2806,23 @@
               </w:rPr>
               <w:t>2</w:t>
             </w:r>
+          </w:p>
+        </w:tc>
+        <w:tc>
+          <w:tcPr>
+            <w:tcW w:w="429" w:type="dxa"/>
+            <w:tcBorders>
+              <w:top w:val="single" w:sz="4" w:space="0" w:color="808080" w:themeColor="background1" w:themeShade="80"/>
+            </w:tcBorders>
+          </w:tcPr>
+          <w:p>
+            <w:pPr>
+              <w:keepNext/>
+              <w:rPr>
+                <w:i/>
+                <w:sz w:val="16"/>
+              </w:rPr>
+            </w:pPr>
           </w:p>
         </w:tc>
       </w:tr>
@@ -2532,7 +2832,7 @@
         </w:trPr>
         <w:tc>
           <w:tcPr>
-            <w:tcW w:w="1597" w:type="dxa"/>
+            <w:tcW w:w="1777" w:type="dxa"/>
           </w:tcPr>
           <w:p>
             <w:pPr>
@@ -2552,7 +2852,11 @@
         </w:tc>
         <w:tc>
           <w:tcPr>
-            <w:tcW w:w="459" w:type="dxa"/>
+            <w:tcW w:w="277" w:type="dxa"/>
+            <w:tcMar>
+              <w:left w:w="29" w:type="dxa"/>
+              <w:right w:w="29" w:type="dxa"/>
+            </w:tcMar>
             <w:vAlign w:val="center"/>
           </w:tcPr>
           <w:p>
@@ -2563,7 +2867,11 @@
         </w:tc>
         <w:tc>
           <w:tcPr>
-            <w:tcW w:w="459" w:type="dxa"/>
+            <w:tcW w:w="286" w:type="dxa"/>
+            <w:tcMar>
+              <w:left w:w="29" w:type="dxa"/>
+              <w:right w:w="29" w:type="dxa"/>
+            </w:tcMar>
           </w:tcPr>
           <w:p>
             <w:pPr>
@@ -2573,7 +2881,11 @@
         </w:tc>
         <w:tc>
           <w:tcPr>
-            <w:tcW w:w="459" w:type="dxa"/>
+            <w:tcW w:w="277" w:type="dxa"/>
+            <w:tcMar>
+              <w:left w:w="29" w:type="dxa"/>
+              <w:right w:w="29" w:type="dxa"/>
+            </w:tcMar>
             <w:vAlign w:val="center"/>
           </w:tcPr>
           <w:p>
@@ -2584,7 +2896,11 @@
         </w:tc>
         <w:tc>
           <w:tcPr>
-            <w:tcW w:w="459" w:type="dxa"/>
+            <w:tcW w:w="277" w:type="dxa"/>
+            <w:tcMar>
+              <w:left w:w="29" w:type="dxa"/>
+              <w:right w:w="29" w:type="dxa"/>
+            </w:tcMar>
             <w:vAlign w:val="center"/>
           </w:tcPr>
           <w:p>
@@ -2595,7 +2911,11 @@
         </w:tc>
         <w:tc>
           <w:tcPr>
-            <w:tcW w:w="487" w:type="dxa"/>
+            <w:tcW w:w="277" w:type="dxa"/>
+            <w:tcMar>
+              <w:left w:w="29" w:type="dxa"/>
+              <w:right w:w="29" w:type="dxa"/>
+            </w:tcMar>
             <w:vAlign w:val="center"/>
           </w:tcPr>
           <w:p>
@@ -2613,6 +2933,20 @@
               </w:rPr>
               <w:t>3</w:t>
             </w:r>
+          </w:p>
+        </w:tc>
+        <w:tc>
+          <w:tcPr>
+            <w:tcW w:w="429" w:type="dxa"/>
+          </w:tcPr>
+          <w:p>
+            <w:pPr>
+              <w:keepNext/>
+              <w:rPr>
+                <w:i/>
+                <w:sz w:val="16"/>
+              </w:rPr>
+            </w:pPr>
           </w:p>
         </w:tc>
       </w:tr>
@@ -2622,7 +2956,7 @@
         </w:trPr>
         <w:tc>
           <w:tcPr>
-            <w:tcW w:w="1597" w:type="dxa"/>
+            <w:tcW w:w="1777" w:type="dxa"/>
           </w:tcPr>
           <w:p>
             <w:pPr>
@@ -2641,34 +2975,54 @@
         </w:tc>
         <w:tc>
           <w:tcPr>
-            <w:tcW w:w="459" w:type="dxa"/>
+            <w:tcW w:w="277" w:type="dxa"/>
+            <w:tcMar>
+              <w:left w:w="29" w:type="dxa"/>
+              <w:right w:w="29" w:type="dxa"/>
+            </w:tcMar>
             <w:vAlign w:val="center"/>
           </w:tcPr>
           <w:p/>
         </w:tc>
         <w:tc>
           <w:tcPr>
-            <w:tcW w:w="459" w:type="dxa"/>
+            <w:tcW w:w="286" w:type="dxa"/>
+            <w:tcMar>
+              <w:left w:w="29" w:type="dxa"/>
+              <w:right w:w="29" w:type="dxa"/>
+            </w:tcMar>
           </w:tcPr>
           <w:p/>
         </w:tc>
         <w:tc>
           <w:tcPr>
-            <w:tcW w:w="459" w:type="dxa"/>
+            <w:tcW w:w="277" w:type="dxa"/>
+            <w:tcMar>
+              <w:left w:w="29" w:type="dxa"/>
+              <w:right w:w="29" w:type="dxa"/>
+            </w:tcMar>
             <w:vAlign w:val="center"/>
           </w:tcPr>
           <w:p/>
         </w:tc>
         <w:tc>
           <w:tcPr>
-            <w:tcW w:w="459" w:type="dxa"/>
+            <w:tcW w:w="277" w:type="dxa"/>
+            <w:tcMar>
+              <w:left w:w="29" w:type="dxa"/>
+              <w:right w:w="29" w:type="dxa"/>
+            </w:tcMar>
             <w:vAlign w:val="center"/>
           </w:tcPr>
           <w:p/>
         </w:tc>
         <w:tc>
           <w:tcPr>
-            <w:tcW w:w="487" w:type="dxa"/>
+            <w:tcW w:w="277" w:type="dxa"/>
+            <w:tcMar>
+              <w:left w:w="29" w:type="dxa"/>
+              <w:right w:w="29" w:type="dxa"/>
+            </w:tcMar>
             <w:vAlign w:val="center"/>
           </w:tcPr>
           <w:p>
@@ -2686,6 +3040,20 @@
               </w:rPr>
               <w:t>3</w:t>
             </w:r>
+          </w:p>
+        </w:tc>
+        <w:tc>
+          <w:tcPr>
+            <w:tcW w:w="429" w:type="dxa"/>
+          </w:tcPr>
+          <w:p>
+            <w:pPr>
+              <w:keepNext/>
+              <w:rPr>
+                <w:i/>
+                <w:sz w:val="16"/>
+              </w:rPr>
+            </w:pPr>
           </w:p>
         </w:tc>
       </w:tr>
@@ -2695,7 +3063,7 @@
         </w:trPr>
         <w:tc>
           <w:tcPr>
-            <w:tcW w:w="1597" w:type="dxa"/>
+            <w:tcW w:w="1777" w:type="dxa"/>
             <w:tcBorders>
               <w:bottom w:val="single" w:sz="4" w:space="0" w:color="808080" w:themeColor="background1" w:themeShade="80"/>
             </w:tcBorders>
@@ -2705,11 +3073,13 @@
               <w:keepNext/>
               <w:jc w:val="left"/>
               <w:rPr>
+                <w:b/>
                 <w:sz w:val="16"/>
               </w:rPr>
             </w:pPr>
             <w:r>
               <w:rPr>
+                <w:b/>
                 <w:sz w:val="16"/>
               </w:rPr>
               <w:t>Sense/Control</w:t>
@@ -2718,71 +3088,122 @@
         </w:tc>
         <w:tc>
           <w:tcPr>
-            <w:tcW w:w="459" w:type="dxa"/>
+            <w:tcW w:w="277" w:type="dxa"/>
             <w:tcBorders>
               <w:bottom w:val="single" w:sz="4" w:space="0" w:color="808080" w:themeColor="background1" w:themeShade="80"/>
             </w:tcBorders>
+            <w:tcMar>
+              <w:left w:w="29" w:type="dxa"/>
+              <w:right w:w="29" w:type="dxa"/>
+            </w:tcMar>
             <w:vAlign w:val="center"/>
           </w:tcPr>
           <w:p>
             <w:pPr>
               <w:keepNext/>
-            </w:pPr>
-          </w:p>
-        </w:tc>
-        <w:tc>
-          <w:tcPr>
-            <w:tcW w:w="459" w:type="dxa"/>
+              <w:rPr>
+                <w:b/>
+              </w:rPr>
+            </w:pPr>
+          </w:p>
+        </w:tc>
+        <w:tc>
+          <w:tcPr>
+            <w:tcW w:w="286" w:type="dxa"/>
             <w:tcBorders>
               <w:bottom w:val="single" w:sz="4" w:space="0" w:color="808080" w:themeColor="background1" w:themeShade="80"/>
             </w:tcBorders>
+            <w:tcMar>
+              <w:left w:w="29" w:type="dxa"/>
+              <w:right w:w="29" w:type="dxa"/>
+            </w:tcMar>
           </w:tcPr>
           <w:p>
             <w:pPr>
               <w:keepNext/>
-            </w:pPr>
-          </w:p>
-        </w:tc>
-        <w:tc>
-          <w:tcPr>
-            <w:tcW w:w="459" w:type="dxa"/>
+              <w:rPr>
+                <w:b/>
+              </w:rPr>
+            </w:pPr>
+          </w:p>
+        </w:tc>
+        <w:tc>
+          <w:tcPr>
+            <w:tcW w:w="277" w:type="dxa"/>
             <w:tcBorders>
               <w:bottom w:val="single" w:sz="4" w:space="0" w:color="808080" w:themeColor="background1" w:themeShade="80"/>
             </w:tcBorders>
+            <w:tcMar>
+              <w:left w:w="29" w:type="dxa"/>
+              <w:right w:w="29" w:type="dxa"/>
+            </w:tcMar>
             <w:vAlign w:val="center"/>
           </w:tcPr>
           <w:p>
             <w:pPr>
               <w:keepNext/>
-            </w:pPr>
-          </w:p>
-        </w:tc>
-        <w:tc>
-          <w:tcPr>
-            <w:tcW w:w="459" w:type="dxa"/>
+              <w:rPr>
+                <w:b/>
+              </w:rPr>
+            </w:pPr>
+          </w:p>
+        </w:tc>
+        <w:tc>
+          <w:tcPr>
+            <w:tcW w:w="277" w:type="dxa"/>
             <w:tcBorders>
               <w:bottom w:val="single" w:sz="4" w:space="0" w:color="808080" w:themeColor="background1" w:themeShade="80"/>
             </w:tcBorders>
+            <w:tcMar>
+              <w:left w:w="29" w:type="dxa"/>
+              <w:right w:w="29" w:type="dxa"/>
+            </w:tcMar>
             <w:vAlign w:val="center"/>
           </w:tcPr>
           <w:p>
             <w:pPr>
               <w:keepNext/>
-            </w:pPr>
-          </w:p>
-        </w:tc>
-        <w:tc>
-          <w:tcPr>
-            <w:tcW w:w="487" w:type="dxa"/>
+              <w:rPr>
+                <w:b/>
+              </w:rPr>
+            </w:pPr>
+          </w:p>
+        </w:tc>
+        <w:tc>
+          <w:tcPr>
+            <w:tcW w:w="277" w:type="dxa"/>
             <w:tcBorders>
               <w:bottom w:val="single" w:sz="4" w:space="0" w:color="808080" w:themeColor="background1" w:themeShade="80"/>
             </w:tcBorders>
+            <w:tcMar>
+              <w:left w:w="29" w:type="dxa"/>
+              <w:right w:w="29" w:type="dxa"/>
+            </w:tcMar>
             <w:vAlign w:val="center"/>
           </w:tcPr>
           <w:p>
             <w:pPr>
               <w:keepNext/>
               <w:rPr>
+                <w:b/>
+                <w:i/>
+                <w:sz w:val="16"/>
+              </w:rPr>
+            </w:pPr>
+          </w:p>
+        </w:tc>
+        <w:tc>
+          <w:tcPr>
+            <w:tcW w:w="429" w:type="dxa"/>
+            <w:tcBorders>
+              <w:bottom w:val="single" w:sz="4" w:space="0" w:color="808080" w:themeColor="background1" w:themeShade="80"/>
+            </w:tcBorders>
+          </w:tcPr>
+          <w:p>
+            <w:pPr>
+              <w:keepNext/>
+              <w:rPr>
+                <w:b/>
                 <w:i/>
                 <w:sz w:val="16"/>
               </w:rPr>
@@ -2796,7 +3217,7 @@
         </w:trPr>
         <w:tc>
           <w:tcPr>
-            <w:tcW w:w="1597" w:type="dxa"/>
+            <w:tcW w:w="1777" w:type="dxa"/>
             <w:tcBorders>
               <w:top w:val="single" w:sz="4" w:space="0" w:color="808080" w:themeColor="background1" w:themeShade="80"/>
             </w:tcBorders>
@@ -2819,10 +3240,14 @@
         </w:tc>
         <w:tc>
           <w:tcPr>
-            <w:tcW w:w="459" w:type="dxa"/>
+            <w:tcW w:w="277" w:type="dxa"/>
             <w:tcBorders>
               <w:top w:val="single" w:sz="4" w:space="0" w:color="808080" w:themeColor="background1" w:themeShade="80"/>
             </w:tcBorders>
+            <w:tcMar>
+              <w:left w:w="29" w:type="dxa"/>
+              <w:right w:w="29" w:type="dxa"/>
+            </w:tcMar>
             <w:vAlign w:val="center"/>
           </w:tcPr>
           <w:p>
@@ -2841,10 +3266,14 @@
         </w:tc>
         <w:tc>
           <w:tcPr>
-            <w:tcW w:w="459" w:type="dxa"/>
+            <w:tcW w:w="286" w:type="dxa"/>
             <w:tcBorders>
               <w:top w:val="single" w:sz="4" w:space="0" w:color="808080" w:themeColor="background1" w:themeShade="80"/>
             </w:tcBorders>
+            <w:tcMar>
+              <w:left w:w="29" w:type="dxa"/>
+              <w:right w:w="29" w:type="dxa"/>
+            </w:tcMar>
           </w:tcPr>
           <w:p>
             <w:pPr>
@@ -2854,10 +3283,14 @@
         </w:tc>
         <w:tc>
           <w:tcPr>
-            <w:tcW w:w="459" w:type="dxa"/>
+            <w:tcW w:w="277" w:type="dxa"/>
             <w:tcBorders>
               <w:top w:val="single" w:sz="4" w:space="0" w:color="808080" w:themeColor="background1" w:themeShade="80"/>
             </w:tcBorders>
+            <w:tcMar>
+              <w:left w:w="29" w:type="dxa"/>
+              <w:right w:w="29" w:type="dxa"/>
+            </w:tcMar>
             <w:vAlign w:val="center"/>
           </w:tcPr>
           <w:p>
@@ -2868,10 +3301,14 @@
         </w:tc>
         <w:tc>
           <w:tcPr>
-            <w:tcW w:w="459" w:type="dxa"/>
+            <w:tcW w:w="277" w:type="dxa"/>
             <w:tcBorders>
               <w:top w:val="single" w:sz="4" w:space="0" w:color="808080" w:themeColor="background1" w:themeShade="80"/>
             </w:tcBorders>
+            <w:tcMar>
+              <w:left w:w="29" w:type="dxa"/>
+              <w:right w:w="29" w:type="dxa"/>
+            </w:tcMar>
             <w:vAlign w:val="center"/>
           </w:tcPr>
           <w:p>
@@ -2882,10 +3319,14 @@
         </w:tc>
         <w:tc>
           <w:tcPr>
-            <w:tcW w:w="487" w:type="dxa"/>
+            <w:tcW w:w="277" w:type="dxa"/>
             <w:tcBorders>
               <w:top w:val="single" w:sz="4" w:space="0" w:color="808080" w:themeColor="background1" w:themeShade="80"/>
             </w:tcBorders>
+            <w:tcMar>
+              <w:left w:w="29" w:type="dxa"/>
+              <w:right w:w="29" w:type="dxa"/>
+            </w:tcMar>
             <w:vAlign w:val="center"/>
           </w:tcPr>
           <w:p>
@@ -2902,6 +3343,23 @@
               </w:rPr>
               <w:t>✔</w:t>
             </w:r>
+          </w:p>
+        </w:tc>
+        <w:tc>
+          <w:tcPr>
+            <w:tcW w:w="429" w:type="dxa"/>
+            <w:tcBorders>
+              <w:top w:val="single" w:sz="4" w:space="0" w:color="808080" w:themeColor="background1" w:themeShade="80"/>
+            </w:tcBorders>
+          </w:tcPr>
+          <w:p>
+            <w:pPr>
+              <w:keepNext/>
+              <w:rPr>
+                <w:rFonts w:ascii="Segoe UI Symbol" w:hAnsi="Segoe UI Symbol"/>
+                <w:sz w:val="14"/>
+              </w:rPr>
+            </w:pPr>
           </w:p>
         </w:tc>
       </w:tr>
@@ -2911,7 +3369,7 @@
         </w:trPr>
         <w:tc>
           <w:tcPr>
-            <w:tcW w:w="1597" w:type="dxa"/>
+            <w:tcW w:w="1777" w:type="dxa"/>
           </w:tcPr>
           <w:p>
             <w:pPr>
@@ -2939,19 +3397,17 @@
               <w:rPr>
                 <w:sz w:val="16"/>
               </w:rPr>
-              <w:t xml:space="preserve">. </w:t>
+              <w:t>. Temp</w:t>
             </w:r>
-            <w:r>
-              <w:rPr>
-                <w:sz w:val="16"/>
-              </w:rPr>
-              <w:t>Temp</w:t>
-            </w:r>
-          </w:p>
-        </w:tc>
-        <w:tc>
-          <w:tcPr>
-            <w:tcW w:w="459" w:type="dxa"/>
+          </w:p>
+        </w:tc>
+        <w:tc>
+          <w:tcPr>
+            <w:tcW w:w="277" w:type="dxa"/>
+            <w:tcMar>
+              <w:left w:w="29" w:type="dxa"/>
+              <w:right w:w="29" w:type="dxa"/>
+            </w:tcMar>
             <w:vAlign w:val="center"/>
           </w:tcPr>
           <w:p>
@@ -2962,7 +3418,11 @@
         </w:tc>
         <w:tc>
           <w:tcPr>
-            <w:tcW w:w="459" w:type="dxa"/>
+            <w:tcW w:w="286" w:type="dxa"/>
+            <w:tcMar>
+              <w:left w:w="29" w:type="dxa"/>
+              <w:right w:w="29" w:type="dxa"/>
+            </w:tcMar>
           </w:tcPr>
           <w:p>
             <w:pPr>
@@ -2972,7 +3432,11 @@
         </w:tc>
         <w:tc>
           <w:tcPr>
-            <w:tcW w:w="459" w:type="dxa"/>
+            <w:tcW w:w="277" w:type="dxa"/>
+            <w:tcMar>
+              <w:left w:w="29" w:type="dxa"/>
+              <w:right w:w="29" w:type="dxa"/>
+            </w:tcMar>
             <w:vAlign w:val="center"/>
           </w:tcPr>
           <w:p>
@@ -2983,7 +3447,11 @@
         </w:tc>
         <w:tc>
           <w:tcPr>
-            <w:tcW w:w="459" w:type="dxa"/>
+            <w:tcW w:w="277" w:type="dxa"/>
+            <w:tcMar>
+              <w:left w:w="29" w:type="dxa"/>
+              <w:right w:w="29" w:type="dxa"/>
+            </w:tcMar>
             <w:vAlign w:val="center"/>
           </w:tcPr>
           <w:p>
@@ -2994,7 +3462,11 @@
         </w:tc>
         <w:tc>
           <w:tcPr>
-            <w:tcW w:w="487" w:type="dxa"/>
+            <w:tcW w:w="277" w:type="dxa"/>
+            <w:tcMar>
+              <w:left w:w="29" w:type="dxa"/>
+              <w:right w:w="29" w:type="dxa"/>
+            </w:tcMar>
             <w:vAlign w:val="center"/>
           </w:tcPr>
           <w:p>
@@ -3011,6 +3483,20 @@
               </w:rPr>
               <w:t>✔</w:t>
             </w:r>
+          </w:p>
+        </w:tc>
+        <w:tc>
+          <w:tcPr>
+            <w:tcW w:w="429" w:type="dxa"/>
+          </w:tcPr>
+          <w:p>
+            <w:pPr>
+              <w:keepNext/>
+              <w:rPr>
+                <w:rFonts w:ascii="Segoe UI Symbol" w:hAnsi="Segoe UI Symbol"/>
+                <w:sz w:val="14"/>
+              </w:rPr>
+            </w:pPr>
           </w:p>
         </w:tc>
       </w:tr>
@@ -3020,7 +3506,7 @@
         </w:trPr>
         <w:tc>
           <w:tcPr>
-            <w:tcW w:w="1597" w:type="dxa"/>
+            <w:tcW w:w="1777" w:type="dxa"/>
           </w:tcPr>
           <w:p>
             <w:pPr>
@@ -3048,19 +3534,17 @@
               <w:rPr>
                 <w:sz w:val="16"/>
               </w:rPr>
-              <w:t xml:space="preserve">. </w:t>
+              <w:t>. CO</w:t>
             </w:r>
-            <w:r>
-              <w:rPr>
-                <w:sz w:val="16"/>
-              </w:rPr>
-              <w:t>CO</w:t>
-            </w:r>
-          </w:p>
-        </w:tc>
-        <w:tc>
-          <w:tcPr>
-            <w:tcW w:w="459" w:type="dxa"/>
+          </w:p>
+        </w:tc>
+        <w:tc>
+          <w:tcPr>
+            <w:tcW w:w="277" w:type="dxa"/>
+            <w:tcMar>
+              <w:left w:w="29" w:type="dxa"/>
+              <w:right w:w="29" w:type="dxa"/>
+            </w:tcMar>
             <w:vAlign w:val="center"/>
           </w:tcPr>
           <w:p>
@@ -3071,7 +3555,11 @@
         </w:tc>
         <w:tc>
           <w:tcPr>
-            <w:tcW w:w="459" w:type="dxa"/>
+            <w:tcW w:w="286" w:type="dxa"/>
+            <w:tcMar>
+              <w:left w:w="29" w:type="dxa"/>
+              <w:right w:w="29" w:type="dxa"/>
+            </w:tcMar>
           </w:tcPr>
           <w:p>
             <w:pPr>
@@ -3081,7 +3569,11 @@
         </w:tc>
         <w:tc>
           <w:tcPr>
-            <w:tcW w:w="459" w:type="dxa"/>
+            <w:tcW w:w="277" w:type="dxa"/>
+            <w:tcMar>
+              <w:left w:w="29" w:type="dxa"/>
+              <w:right w:w="29" w:type="dxa"/>
+            </w:tcMar>
             <w:vAlign w:val="center"/>
           </w:tcPr>
           <w:p>
@@ -3092,7 +3584,11 @@
         </w:tc>
         <w:tc>
           <w:tcPr>
-            <w:tcW w:w="459" w:type="dxa"/>
+            <w:tcW w:w="277" w:type="dxa"/>
+            <w:tcMar>
+              <w:left w:w="29" w:type="dxa"/>
+              <w:right w:w="29" w:type="dxa"/>
+            </w:tcMar>
             <w:vAlign w:val="center"/>
           </w:tcPr>
           <w:p>
@@ -3103,7 +3599,11 @@
         </w:tc>
         <w:tc>
           <w:tcPr>
-            <w:tcW w:w="487" w:type="dxa"/>
+            <w:tcW w:w="277" w:type="dxa"/>
+            <w:tcMar>
+              <w:left w:w="29" w:type="dxa"/>
+              <w:right w:w="29" w:type="dxa"/>
+            </w:tcMar>
             <w:vAlign w:val="center"/>
           </w:tcPr>
           <w:p>
@@ -3120,6 +3620,20 @@
               </w:rPr>
               <w:t>✔</w:t>
             </w:r>
+          </w:p>
+        </w:tc>
+        <w:tc>
+          <w:tcPr>
+            <w:tcW w:w="429" w:type="dxa"/>
+          </w:tcPr>
+          <w:p>
+            <w:pPr>
+              <w:keepNext/>
+              <w:rPr>
+                <w:rFonts w:ascii="Segoe UI Symbol" w:hAnsi="Segoe UI Symbol"/>
+                <w:sz w:val="14"/>
+              </w:rPr>
+            </w:pPr>
           </w:p>
         </w:tc>
       </w:tr>
@@ -3129,7 +3643,7 @@
         </w:trPr>
         <w:tc>
           <w:tcPr>
-            <w:tcW w:w="1597" w:type="dxa"/>
+            <w:tcW w:w="1777" w:type="dxa"/>
           </w:tcPr>
           <w:p>
             <w:pPr>
@@ -3148,7 +3662,11 @@
         </w:tc>
         <w:tc>
           <w:tcPr>
-            <w:tcW w:w="459" w:type="dxa"/>
+            <w:tcW w:w="277" w:type="dxa"/>
+            <w:tcMar>
+              <w:left w:w="29" w:type="dxa"/>
+              <w:right w:w="29" w:type="dxa"/>
+            </w:tcMar>
             <w:vAlign w:val="center"/>
           </w:tcPr>
           <w:p>
@@ -3163,7 +3681,11 @@
         </w:tc>
         <w:tc>
           <w:tcPr>
-            <w:tcW w:w="459" w:type="dxa"/>
+            <w:tcW w:w="286" w:type="dxa"/>
+            <w:tcMar>
+              <w:left w:w="29" w:type="dxa"/>
+              <w:right w:w="29" w:type="dxa"/>
+            </w:tcMar>
           </w:tcPr>
           <w:p>
             <w:pPr>
@@ -3183,7 +3705,11 @@
         </w:tc>
         <w:tc>
           <w:tcPr>
-            <w:tcW w:w="459" w:type="dxa"/>
+            <w:tcW w:w="277" w:type="dxa"/>
+            <w:tcMar>
+              <w:left w:w="29" w:type="dxa"/>
+              <w:right w:w="29" w:type="dxa"/>
+            </w:tcMar>
             <w:vAlign w:val="center"/>
           </w:tcPr>
           <w:p>
@@ -3198,7 +3724,11 @@
         </w:tc>
         <w:tc>
           <w:tcPr>
-            <w:tcW w:w="459" w:type="dxa"/>
+            <w:tcW w:w="277" w:type="dxa"/>
+            <w:tcMar>
+              <w:left w:w="29" w:type="dxa"/>
+              <w:right w:w="29" w:type="dxa"/>
+            </w:tcMar>
             <w:vAlign w:val="center"/>
           </w:tcPr>
           <w:p>
@@ -3213,7 +3743,11 @@
         </w:tc>
         <w:tc>
           <w:tcPr>
-            <w:tcW w:w="487" w:type="dxa"/>
+            <w:tcW w:w="277" w:type="dxa"/>
+            <w:tcMar>
+              <w:left w:w="29" w:type="dxa"/>
+              <w:right w:w="29" w:type="dxa"/>
+            </w:tcMar>
             <w:vAlign w:val="center"/>
           </w:tcPr>
           <w:p>
@@ -3229,6 +3763,19 @@
               </w:rPr>
               <w:t>✔</w:t>
             </w:r>
+          </w:p>
+        </w:tc>
+        <w:tc>
+          <w:tcPr>
+            <w:tcW w:w="429" w:type="dxa"/>
+          </w:tcPr>
+          <w:p>
+            <w:pPr>
+              <w:rPr>
+                <w:rFonts w:ascii="Segoe UI Symbol" w:hAnsi="Segoe UI Symbol"/>
+                <w:sz w:val="14"/>
+              </w:rPr>
+            </w:pPr>
           </w:p>
         </w:tc>
       </w:tr>
@@ -3238,7 +3785,7 @@
         </w:trPr>
         <w:tc>
           <w:tcPr>
-            <w:tcW w:w="1597" w:type="dxa"/>
+            <w:tcW w:w="1777" w:type="dxa"/>
             <w:tcBorders>
               <w:bottom w:val="single" w:sz="4" w:space="0" w:color="808080" w:themeColor="background1" w:themeShade="80"/>
             </w:tcBorders>
@@ -3248,11 +3795,13 @@
               <w:keepNext/>
               <w:jc w:val="left"/>
               <w:rPr>
+                <w:b/>
                 <w:sz w:val="16"/>
               </w:rPr>
             </w:pPr>
             <w:r>
               <w:rPr>
+                <w:b/>
                 <w:sz w:val="16"/>
               </w:rPr>
               <w:t>Local Control</w:t>
@@ -3261,65 +3810,97 @@
         </w:tc>
         <w:tc>
           <w:tcPr>
-            <w:tcW w:w="459" w:type="dxa"/>
+            <w:tcW w:w="277" w:type="dxa"/>
             <w:tcBorders>
               <w:bottom w:val="single" w:sz="4" w:space="0" w:color="808080" w:themeColor="background1" w:themeShade="80"/>
             </w:tcBorders>
+            <w:tcMar>
+              <w:left w:w="29" w:type="dxa"/>
+              <w:right w:w="29" w:type="dxa"/>
+            </w:tcMar>
             <w:vAlign w:val="center"/>
           </w:tcPr>
           <w:p>
             <w:pPr>
               <w:keepNext/>
-            </w:pPr>
-          </w:p>
-        </w:tc>
-        <w:tc>
-          <w:tcPr>
-            <w:tcW w:w="459" w:type="dxa"/>
+              <w:rPr>
+                <w:b/>
+              </w:rPr>
+            </w:pPr>
+          </w:p>
+        </w:tc>
+        <w:tc>
+          <w:tcPr>
+            <w:tcW w:w="286" w:type="dxa"/>
             <w:tcBorders>
               <w:bottom w:val="single" w:sz="4" w:space="0" w:color="808080" w:themeColor="background1" w:themeShade="80"/>
             </w:tcBorders>
+            <w:tcMar>
+              <w:left w:w="29" w:type="dxa"/>
+              <w:right w:w="29" w:type="dxa"/>
+            </w:tcMar>
           </w:tcPr>
           <w:p>
             <w:pPr>
               <w:keepNext/>
-            </w:pPr>
-          </w:p>
-        </w:tc>
-        <w:tc>
-          <w:tcPr>
-            <w:tcW w:w="459" w:type="dxa"/>
+              <w:rPr>
+                <w:b/>
+              </w:rPr>
+            </w:pPr>
+          </w:p>
+        </w:tc>
+        <w:tc>
+          <w:tcPr>
+            <w:tcW w:w="277" w:type="dxa"/>
             <w:tcBorders>
               <w:bottom w:val="single" w:sz="4" w:space="0" w:color="808080" w:themeColor="background1" w:themeShade="80"/>
             </w:tcBorders>
+            <w:tcMar>
+              <w:left w:w="29" w:type="dxa"/>
+              <w:right w:w="29" w:type="dxa"/>
+            </w:tcMar>
             <w:vAlign w:val="center"/>
           </w:tcPr>
           <w:p>
             <w:pPr>
               <w:keepNext/>
-            </w:pPr>
-          </w:p>
-        </w:tc>
-        <w:tc>
-          <w:tcPr>
-            <w:tcW w:w="459" w:type="dxa"/>
+              <w:rPr>
+                <w:b/>
+              </w:rPr>
+            </w:pPr>
+          </w:p>
+        </w:tc>
+        <w:tc>
+          <w:tcPr>
+            <w:tcW w:w="277" w:type="dxa"/>
             <w:tcBorders>
               <w:bottom w:val="single" w:sz="4" w:space="0" w:color="808080" w:themeColor="background1" w:themeShade="80"/>
             </w:tcBorders>
+            <w:tcMar>
+              <w:left w:w="29" w:type="dxa"/>
+              <w:right w:w="29" w:type="dxa"/>
+            </w:tcMar>
             <w:vAlign w:val="center"/>
           </w:tcPr>
           <w:p>
             <w:pPr>
               <w:keepNext/>
-            </w:pPr>
-          </w:p>
-        </w:tc>
-        <w:tc>
-          <w:tcPr>
-            <w:tcW w:w="487" w:type="dxa"/>
+              <w:rPr>
+                <w:b/>
+              </w:rPr>
+            </w:pPr>
+          </w:p>
+        </w:tc>
+        <w:tc>
+          <w:tcPr>
+            <w:tcW w:w="277" w:type="dxa"/>
             <w:tcBorders>
               <w:bottom w:val="single" w:sz="4" w:space="0" w:color="808080" w:themeColor="background1" w:themeShade="80"/>
             </w:tcBorders>
+            <w:tcMar>
+              <w:left w:w="29" w:type="dxa"/>
+              <w:right w:w="29" w:type="dxa"/>
+            </w:tcMar>
             <w:vAlign w:val="center"/>
           </w:tcPr>
           <w:p>
@@ -3327,6 +3908,25 @@
               <w:keepNext/>
               <w:rPr>
                 <w:rFonts w:ascii="Segoe UI Symbol" w:hAnsi="Segoe UI Symbol"/>
+                <w:b/>
+                <w:sz w:val="14"/>
+              </w:rPr>
+            </w:pPr>
+          </w:p>
+        </w:tc>
+        <w:tc>
+          <w:tcPr>
+            <w:tcW w:w="429" w:type="dxa"/>
+            <w:tcBorders>
+              <w:bottom w:val="single" w:sz="4" w:space="0" w:color="808080" w:themeColor="background1" w:themeShade="80"/>
+            </w:tcBorders>
+          </w:tcPr>
+          <w:p>
+            <w:pPr>
+              <w:keepNext/>
+              <w:rPr>
+                <w:rFonts w:ascii="Segoe UI Symbol" w:hAnsi="Segoe UI Symbol"/>
+                <w:b/>
                 <w:sz w:val="14"/>
               </w:rPr>
             </w:pPr>
@@ -3340,7 +3940,7 @@
         </w:trPr>
         <w:tc>
           <w:tcPr>
-            <w:tcW w:w="1597" w:type="dxa"/>
+            <w:tcW w:w="1777" w:type="dxa"/>
             <w:tcBorders>
               <w:top w:val="single" w:sz="4" w:space="0" w:color="808080" w:themeColor="background1" w:themeShade="80"/>
             </w:tcBorders>
@@ -3363,10 +3963,14 @@
         </w:tc>
         <w:tc>
           <w:tcPr>
-            <w:tcW w:w="459" w:type="dxa"/>
+            <w:tcW w:w="277" w:type="dxa"/>
             <w:tcBorders>
               <w:top w:val="single" w:sz="4" w:space="0" w:color="808080" w:themeColor="background1" w:themeShade="80"/>
             </w:tcBorders>
+            <w:tcMar>
+              <w:left w:w="29" w:type="dxa"/>
+              <w:right w:w="29" w:type="dxa"/>
+            </w:tcMar>
             <w:vAlign w:val="center"/>
           </w:tcPr>
           <w:p>
@@ -3377,10 +3981,14 @@
         </w:tc>
         <w:tc>
           <w:tcPr>
-            <w:tcW w:w="459" w:type="dxa"/>
+            <w:tcW w:w="286" w:type="dxa"/>
             <w:tcBorders>
               <w:top w:val="single" w:sz="4" w:space="0" w:color="808080" w:themeColor="background1" w:themeShade="80"/>
             </w:tcBorders>
+            <w:tcMar>
+              <w:left w:w="29" w:type="dxa"/>
+              <w:right w:w="29" w:type="dxa"/>
+            </w:tcMar>
           </w:tcPr>
           <w:p>
             <w:pPr>
@@ -3390,10 +3998,14 @@
         </w:tc>
         <w:tc>
           <w:tcPr>
-            <w:tcW w:w="459" w:type="dxa"/>
+            <w:tcW w:w="277" w:type="dxa"/>
             <w:tcBorders>
               <w:top w:val="single" w:sz="4" w:space="0" w:color="808080" w:themeColor="background1" w:themeShade="80"/>
             </w:tcBorders>
+            <w:tcMar>
+              <w:left w:w="29" w:type="dxa"/>
+              <w:right w:w="29" w:type="dxa"/>
+            </w:tcMar>
             <w:vAlign w:val="center"/>
           </w:tcPr>
           <w:p>
@@ -3404,10 +4016,14 @@
         </w:tc>
         <w:tc>
           <w:tcPr>
-            <w:tcW w:w="459" w:type="dxa"/>
+            <w:tcW w:w="277" w:type="dxa"/>
             <w:tcBorders>
               <w:top w:val="single" w:sz="4" w:space="0" w:color="808080" w:themeColor="background1" w:themeShade="80"/>
             </w:tcBorders>
+            <w:tcMar>
+              <w:left w:w="29" w:type="dxa"/>
+              <w:right w:w="29" w:type="dxa"/>
+            </w:tcMar>
             <w:vAlign w:val="center"/>
           </w:tcPr>
           <w:p>
@@ -3418,10 +4034,14 @@
         </w:tc>
         <w:tc>
           <w:tcPr>
-            <w:tcW w:w="487" w:type="dxa"/>
+            <w:tcW w:w="277" w:type="dxa"/>
             <w:tcBorders>
               <w:top w:val="single" w:sz="4" w:space="0" w:color="808080" w:themeColor="background1" w:themeShade="80"/>
             </w:tcBorders>
+            <w:tcMar>
+              <w:left w:w="29" w:type="dxa"/>
+              <w:right w:w="29" w:type="dxa"/>
+            </w:tcMar>
             <w:vAlign w:val="center"/>
           </w:tcPr>
           <w:p>
@@ -3439,6 +4059,23 @@
               </w:rPr>
               <w:t>✔</w:t>
             </w:r>
+          </w:p>
+        </w:tc>
+        <w:tc>
+          <w:tcPr>
+            <w:tcW w:w="429" w:type="dxa"/>
+            <w:tcBorders>
+              <w:top w:val="single" w:sz="4" w:space="0" w:color="808080" w:themeColor="background1" w:themeShade="80"/>
+            </w:tcBorders>
+          </w:tcPr>
+          <w:p>
+            <w:pPr>
+              <w:keepNext/>
+              <w:rPr>
+                <w:rFonts w:ascii="Segoe UI Symbol" w:hAnsi="Segoe UI Symbol"/>
+                <w:sz w:val="14"/>
+              </w:rPr>
+            </w:pPr>
           </w:p>
         </w:tc>
       </w:tr>
@@ -3449,7 +4086,7 @@
         </w:trPr>
         <w:tc>
           <w:tcPr>
-            <w:tcW w:w="1597" w:type="dxa"/>
+            <w:tcW w:w="1777" w:type="dxa"/>
           </w:tcPr>
           <w:p>
             <w:pPr>
@@ -3469,7 +4106,11 @@
         </w:tc>
         <w:tc>
           <w:tcPr>
-            <w:tcW w:w="459" w:type="dxa"/>
+            <w:tcW w:w="277" w:type="dxa"/>
+            <w:tcMar>
+              <w:left w:w="29" w:type="dxa"/>
+              <w:right w:w="29" w:type="dxa"/>
+            </w:tcMar>
             <w:vAlign w:val="center"/>
           </w:tcPr>
           <w:p>
@@ -3487,7 +4128,11 @@
         </w:tc>
         <w:tc>
           <w:tcPr>
-            <w:tcW w:w="459" w:type="dxa"/>
+            <w:tcW w:w="286" w:type="dxa"/>
+            <w:tcMar>
+              <w:left w:w="29" w:type="dxa"/>
+              <w:right w:w="29" w:type="dxa"/>
+            </w:tcMar>
           </w:tcPr>
           <w:p>
             <w:pPr>
@@ -3504,7 +4149,11 @@
         </w:tc>
         <w:tc>
           <w:tcPr>
-            <w:tcW w:w="459" w:type="dxa"/>
+            <w:tcW w:w="277" w:type="dxa"/>
+            <w:tcMar>
+              <w:left w:w="29" w:type="dxa"/>
+              <w:right w:w="29" w:type="dxa"/>
+            </w:tcMar>
             <w:vAlign w:val="center"/>
           </w:tcPr>
           <w:p>
@@ -3522,7 +4171,11 @@
         </w:tc>
         <w:tc>
           <w:tcPr>
-            <w:tcW w:w="459" w:type="dxa"/>
+            <w:tcW w:w="277" w:type="dxa"/>
+            <w:tcMar>
+              <w:left w:w="29" w:type="dxa"/>
+              <w:right w:w="29" w:type="dxa"/>
+            </w:tcMar>
             <w:vAlign w:val="center"/>
           </w:tcPr>
           <w:p>
@@ -3540,7 +4193,11 @@
         </w:tc>
         <w:tc>
           <w:tcPr>
-            <w:tcW w:w="487" w:type="dxa"/>
+            <w:tcW w:w="277" w:type="dxa"/>
+            <w:tcMar>
+              <w:left w:w="29" w:type="dxa"/>
+              <w:right w:w="29" w:type="dxa"/>
+            </w:tcMar>
             <w:vAlign w:val="center"/>
           </w:tcPr>
           <w:p>
@@ -3558,6 +4215,20 @@
               </w:rPr>
               <w:t>✔</w:t>
             </w:r>
+          </w:p>
+        </w:tc>
+        <w:tc>
+          <w:tcPr>
+            <w:tcW w:w="429" w:type="dxa"/>
+          </w:tcPr>
+          <w:p>
+            <w:pPr>
+              <w:keepNext/>
+              <w:rPr>
+                <w:rFonts w:ascii="Segoe UI Symbol" w:hAnsi="Segoe UI Symbol"/>
+                <w:sz w:val="14"/>
+              </w:rPr>
+            </w:pPr>
           </w:p>
         </w:tc>
       </w:tr>
@@ -3567,7 +4238,7 @@
         </w:trPr>
         <w:tc>
           <w:tcPr>
-            <w:tcW w:w="1597" w:type="dxa"/>
+            <w:tcW w:w="1777" w:type="dxa"/>
           </w:tcPr>
           <w:p>
             <w:pPr>
@@ -3580,46 +4251,60 @@
               <w:rPr>
                 <w:sz w:val="16"/>
               </w:rPr>
-              <w:t xml:space="preserve">  Aux</w:t>
+              <w:t xml:space="preserve">  Aux/Light</w:t>
             </w:r>
-            <w:r>
-              <w:rPr>
-                <w:sz w:val="16"/>
-              </w:rPr>
-              <w:t>/Light</w:t>
-            </w:r>
-          </w:p>
-        </w:tc>
-        <w:tc>
-          <w:tcPr>
-            <w:tcW w:w="459" w:type="dxa"/>
+          </w:p>
+        </w:tc>
+        <w:tc>
+          <w:tcPr>
+            <w:tcW w:w="277" w:type="dxa"/>
+            <w:tcMar>
+              <w:left w:w="29" w:type="dxa"/>
+              <w:right w:w="29" w:type="dxa"/>
+            </w:tcMar>
             <w:vAlign w:val="center"/>
           </w:tcPr>
           <w:p/>
         </w:tc>
         <w:tc>
           <w:tcPr>
-            <w:tcW w:w="459" w:type="dxa"/>
+            <w:tcW w:w="286" w:type="dxa"/>
+            <w:tcMar>
+              <w:left w:w="29" w:type="dxa"/>
+              <w:right w:w="29" w:type="dxa"/>
+            </w:tcMar>
           </w:tcPr>
           <w:p/>
         </w:tc>
         <w:tc>
           <w:tcPr>
-            <w:tcW w:w="459" w:type="dxa"/>
+            <w:tcW w:w="277" w:type="dxa"/>
+            <w:tcMar>
+              <w:left w:w="29" w:type="dxa"/>
+              <w:right w:w="29" w:type="dxa"/>
+            </w:tcMar>
             <w:vAlign w:val="center"/>
           </w:tcPr>
           <w:p/>
         </w:tc>
         <w:tc>
           <w:tcPr>
-            <w:tcW w:w="459" w:type="dxa"/>
+            <w:tcW w:w="277" w:type="dxa"/>
+            <w:tcMar>
+              <w:left w:w="29" w:type="dxa"/>
+              <w:right w:w="29" w:type="dxa"/>
+            </w:tcMar>
             <w:vAlign w:val="center"/>
           </w:tcPr>
           <w:p/>
         </w:tc>
         <w:tc>
           <w:tcPr>
-            <w:tcW w:w="487" w:type="dxa"/>
+            <w:tcW w:w="277" w:type="dxa"/>
+            <w:tcMar>
+              <w:left w:w="29" w:type="dxa"/>
+              <w:right w:w="29" w:type="dxa"/>
+            </w:tcMar>
             <w:vAlign w:val="center"/>
           </w:tcPr>
           <w:p>
@@ -3636,6 +4321,19 @@
               </w:rPr>
               <w:t>✔</w:t>
             </w:r>
+          </w:p>
+        </w:tc>
+        <w:tc>
+          <w:tcPr>
+            <w:tcW w:w="429" w:type="dxa"/>
+          </w:tcPr>
+          <w:p>
+            <w:pPr>
+              <w:rPr>
+                <w:rFonts w:ascii="Segoe UI Symbol" w:hAnsi="Segoe UI Symbol"/>
+                <w:sz w:val="14"/>
+              </w:rPr>
+            </w:pPr>
           </w:p>
         </w:tc>
       </w:tr>
@@ -3645,7 +4343,7 @@
         </w:trPr>
         <w:tc>
           <w:tcPr>
-            <w:tcW w:w="1597" w:type="dxa"/>
+            <w:tcW w:w="1777" w:type="dxa"/>
             <w:tcBorders>
               <w:bottom w:val="single" w:sz="4" w:space="0" w:color="808080" w:themeColor="background1" w:themeShade="80"/>
             </w:tcBorders>
@@ -3655,11 +4353,13 @@
               <w:keepNext/>
               <w:jc w:val="left"/>
               <w:rPr>
+                <w:b/>
                 <w:sz w:val="16"/>
               </w:rPr>
             </w:pPr>
             <w:r>
               <w:rPr>
+                <w:b/>
                 <w:sz w:val="16"/>
               </w:rPr>
               <w:t>Open Source</w:t>
@@ -3668,52 +4368,117 @@
         </w:tc>
         <w:tc>
           <w:tcPr>
-            <w:tcW w:w="459" w:type="dxa"/>
+            <w:tcW w:w="277" w:type="dxa"/>
             <w:tcBorders>
               <w:bottom w:val="single" w:sz="4" w:space="0" w:color="808080" w:themeColor="background1" w:themeShade="80"/>
             </w:tcBorders>
-            <w:vAlign w:val="center"/>
-          </w:tcPr>
-          <w:p/>
-        </w:tc>
-        <w:tc>
-          <w:tcPr>
-            <w:tcW w:w="459" w:type="dxa"/>
+            <w:tcMar>
+              <w:left w:w="29" w:type="dxa"/>
+              <w:right w:w="29" w:type="dxa"/>
+            </w:tcMar>
+            <w:vAlign w:val="center"/>
+          </w:tcPr>
+          <w:p>
+            <w:pPr>
+              <w:rPr>
+                <w:b/>
+              </w:rPr>
+            </w:pPr>
+          </w:p>
+        </w:tc>
+        <w:tc>
+          <w:tcPr>
+            <w:tcW w:w="286" w:type="dxa"/>
             <w:tcBorders>
               <w:bottom w:val="single" w:sz="4" w:space="0" w:color="808080" w:themeColor="background1" w:themeShade="80"/>
             </w:tcBorders>
-          </w:tcPr>
-          <w:p/>
-        </w:tc>
-        <w:tc>
-          <w:tcPr>
-            <w:tcW w:w="459" w:type="dxa"/>
+            <w:tcMar>
+              <w:left w:w="29" w:type="dxa"/>
+              <w:right w:w="29" w:type="dxa"/>
+            </w:tcMar>
+          </w:tcPr>
+          <w:p>
+            <w:pPr>
+              <w:rPr>
+                <w:b/>
+              </w:rPr>
+            </w:pPr>
+          </w:p>
+        </w:tc>
+        <w:tc>
+          <w:tcPr>
+            <w:tcW w:w="277" w:type="dxa"/>
             <w:tcBorders>
               <w:bottom w:val="single" w:sz="4" w:space="0" w:color="808080" w:themeColor="background1" w:themeShade="80"/>
             </w:tcBorders>
-            <w:vAlign w:val="center"/>
-          </w:tcPr>
-          <w:p/>
-        </w:tc>
-        <w:tc>
-          <w:tcPr>
-            <w:tcW w:w="459" w:type="dxa"/>
+            <w:tcMar>
+              <w:left w:w="29" w:type="dxa"/>
+              <w:right w:w="29" w:type="dxa"/>
+            </w:tcMar>
+            <w:vAlign w:val="center"/>
+          </w:tcPr>
+          <w:p>
+            <w:pPr>
+              <w:rPr>
+                <w:b/>
+              </w:rPr>
+            </w:pPr>
+          </w:p>
+        </w:tc>
+        <w:tc>
+          <w:tcPr>
+            <w:tcW w:w="277" w:type="dxa"/>
             <w:tcBorders>
               <w:bottom w:val="single" w:sz="4" w:space="0" w:color="808080" w:themeColor="background1" w:themeShade="80"/>
             </w:tcBorders>
-            <w:vAlign w:val="center"/>
-          </w:tcPr>
-          <w:p/>
-        </w:tc>
-        <w:tc>
-          <w:tcPr>
-            <w:tcW w:w="487" w:type="dxa"/>
+            <w:tcMar>
+              <w:left w:w="29" w:type="dxa"/>
+              <w:right w:w="29" w:type="dxa"/>
+            </w:tcMar>
+            <w:vAlign w:val="center"/>
+          </w:tcPr>
+          <w:p>
+            <w:pPr>
+              <w:rPr>
+                <w:b/>
+              </w:rPr>
+            </w:pPr>
+          </w:p>
+        </w:tc>
+        <w:tc>
+          <w:tcPr>
+            <w:tcW w:w="277" w:type="dxa"/>
             <w:tcBorders>
               <w:bottom w:val="single" w:sz="4" w:space="0" w:color="808080" w:themeColor="background1" w:themeShade="80"/>
             </w:tcBorders>
-            <w:vAlign w:val="center"/>
-          </w:tcPr>
-          <w:p/>
+            <w:tcMar>
+              <w:left w:w="29" w:type="dxa"/>
+              <w:right w:w="29" w:type="dxa"/>
+            </w:tcMar>
+            <w:vAlign w:val="center"/>
+          </w:tcPr>
+          <w:p>
+            <w:pPr>
+              <w:rPr>
+                <w:b/>
+              </w:rPr>
+            </w:pPr>
+          </w:p>
+        </w:tc>
+        <w:tc>
+          <w:tcPr>
+            <w:tcW w:w="429" w:type="dxa"/>
+            <w:tcBorders>
+              <w:bottom w:val="single" w:sz="4" w:space="0" w:color="808080" w:themeColor="background1" w:themeShade="80"/>
+            </w:tcBorders>
+          </w:tcPr>
+          <w:p>
+            <w:pPr>
+              <w:rPr>
+                <w:b/>
+              </w:rPr>
+            </w:pPr>
+          </w:p>
         </w:tc>
       </w:tr>
       <w:tr>
@@ -3722,7 +4487,7 @@
         </w:trPr>
         <w:tc>
           <w:tcPr>
-            <w:tcW w:w="1597" w:type="dxa"/>
+            <w:tcW w:w="1777" w:type="dxa"/>
             <w:tcBorders>
               <w:top w:val="single" w:sz="4" w:space="0" w:color="808080" w:themeColor="background1" w:themeShade="80"/>
             </w:tcBorders>
@@ -3745,49 +4510,69 @@
         </w:tc>
         <w:tc>
           <w:tcPr>
-            <w:tcW w:w="459" w:type="dxa"/>
+            <w:tcW w:w="277" w:type="dxa"/>
             <w:tcBorders>
               <w:top w:val="single" w:sz="4" w:space="0" w:color="808080" w:themeColor="background1" w:themeShade="80"/>
             </w:tcBorders>
+            <w:tcMar>
+              <w:left w:w="29" w:type="dxa"/>
+              <w:right w:w="29" w:type="dxa"/>
+            </w:tcMar>
             <w:vAlign w:val="center"/>
           </w:tcPr>
           <w:p/>
         </w:tc>
         <w:tc>
           <w:tcPr>
-            <w:tcW w:w="459" w:type="dxa"/>
+            <w:tcW w:w="286" w:type="dxa"/>
             <w:tcBorders>
               <w:top w:val="single" w:sz="4" w:space="0" w:color="808080" w:themeColor="background1" w:themeShade="80"/>
             </w:tcBorders>
+            <w:tcMar>
+              <w:left w:w="29" w:type="dxa"/>
+              <w:right w:w="29" w:type="dxa"/>
+            </w:tcMar>
           </w:tcPr>
           <w:p/>
         </w:tc>
         <w:tc>
           <w:tcPr>
-            <w:tcW w:w="459" w:type="dxa"/>
+            <w:tcW w:w="277" w:type="dxa"/>
             <w:tcBorders>
               <w:top w:val="single" w:sz="4" w:space="0" w:color="808080" w:themeColor="background1" w:themeShade="80"/>
             </w:tcBorders>
+            <w:tcMar>
+              <w:left w:w="29" w:type="dxa"/>
+              <w:right w:w="29" w:type="dxa"/>
+            </w:tcMar>
             <w:vAlign w:val="center"/>
           </w:tcPr>
           <w:p/>
         </w:tc>
         <w:tc>
           <w:tcPr>
-            <w:tcW w:w="459" w:type="dxa"/>
+            <w:tcW w:w="277" w:type="dxa"/>
             <w:tcBorders>
               <w:top w:val="single" w:sz="4" w:space="0" w:color="808080" w:themeColor="background1" w:themeShade="80"/>
             </w:tcBorders>
+            <w:tcMar>
+              <w:left w:w="29" w:type="dxa"/>
+              <w:right w:w="29" w:type="dxa"/>
+            </w:tcMar>
             <w:vAlign w:val="center"/>
           </w:tcPr>
           <w:p/>
         </w:tc>
         <w:tc>
           <w:tcPr>
-            <w:tcW w:w="487" w:type="dxa"/>
+            <w:tcW w:w="277" w:type="dxa"/>
             <w:tcBorders>
               <w:top w:val="single" w:sz="4" w:space="0" w:color="808080" w:themeColor="background1" w:themeShade="80"/>
             </w:tcBorders>
+            <w:tcMar>
+              <w:left w:w="29" w:type="dxa"/>
+              <w:right w:w="29" w:type="dxa"/>
+            </w:tcMar>
             <w:vAlign w:val="center"/>
           </w:tcPr>
           <w:p>
@@ -3803,6 +4588,22 @@
               </w:rPr>
               <w:t>✔</w:t>
             </w:r>
+          </w:p>
+        </w:tc>
+        <w:tc>
+          <w:tcPr>
+            <w:tcW w:w="429" w:type="dxa"/>
+            <w:tcBorders>
+              <w:top w:val="single" w:sz="4" w:space="0" w:color="808080" w:themeColor="background1" w:themeShade="80"/>
+            </w:tcBorders>
+          </w:tcPr>
+          <w:p>
+            <w:pPr>
+              <w:rPr>
+                <w:rFonts w:ascii="Segoe UI Symbol" w:hAnsi="Segoe UI Symbol"/>
+                <w:sz w:val="14"/>
+              </w:rPr>
+            </w:pPr>
           </w:p>
         </w:tc>
       </w:tr>
@@ -3812,7 +4613,7 @@
         </w:trPr>
         <w:tc>
           <w:tcPr>
-            <w:tcW w:w="1597" w:type="dxa"/>
+            <w:tcW w:w="1777" w:type="dxa"/>
           </w:tcPr>
           <w:p>
             <w:pPr>
@@ -3832,34 +4633,54 @@
         </w:tc>
         <w:tc>
           <w:tcPr>
-            <w:tcW w:w="459" w:type="dxa"/>
+            <w:tcW w:w="277" w:type="dxa"/>
+            <w:tcMar>
+              <w:left w:w="29" w:type="dxa"/>
+              <w:right w:w="29" w:type="dxa"/>
+            </w:tcMar>
             <w:vAlign w:val="center"/>
           </w:tcPr>
           <w:p/>
         </w:tc>
         <w:tc>
           <w:tcPr>
-            <w:tcW w:w="459" w:type="dxa"/>
+            <w:tcW w:w="286" w:type="dxa"/>
+            <w:tcMar>
+              <w:left w:w="29" w:type="dxa"/>
+              <w:right w:w="29" w:type="dxa"/>
+            </w:tcMar>
           </w:tcPr>
           <w:p/>
         </w:tc>
         <w:tc>
           <w:tcPr>
-            <w:tcW w:w="459" w:type="dxa"/>
+            <w:tcW w:w="277" w:type="dxa"/>
+            <w:tcMar>
+              <w:left w:w="29" w:type="dxa"/>
+              <w:right w:w="29" w:type="dxa"/>
+            </w:tcMar>
             <w:vAlign w:val="center"/>
           </w:tcPr>
           <w:p/>
         </w:tc>
         <w:tc>
           <w:tcPr>
-            <w:tcW w:w="459" w:type="dxa"/>
+            <w:tcW w:w="277" w:type="dxa"/>
+            <w:tcMar>
+              <w:left w:w="29" w:type="dxa"/>
+              <w:right w:w="29" w:type="dxa"/>
+            </w:tcMar>
             <w:vAlign w:val="center"/>
           </w:tcPr>
           <w:p/>
         </w:tc>
         <w:tc>
           <w:tcPr>
-            <w:tcW w:w="487" w:type="dxa"/>
+            <w:tcW w:w="277" w:type="dxa"/>
+            <w:tcMar>
+              <w:left w:w="29" w:type="dxa"/>
+              <w:right w:w="29" w:type="dxa"/>
+            </w:tcMar>
             <w:vAlign w:val="center"/>
           </w:tcPr>
           <w:p>
@@ -3875,6 +4696,19 @@
               </w:rPr>
               <w:t>✔</w:t>
             </w:r>
+          </w:p>
+        </w:tc>
+        <w:tc>
+          <w:tcPr>
+            <w:tcW w:w="429" w:type="dxa"/>
+          </w:tcPr>
+          <w:p>
+            <w:pPr>
+              <w:rPr>
+                <w:rFonts w:ascii="Segoe UI Symbol" w:hAnsi="Segoe UI Symbol"/>
+                <w:sz w:val="14"/>
+              </w:rPr>
+            </w:pPr>
           </w:p>
         </w:tc>
       </w:tr>
@@ -3884,7 +4718,7 @@
         </w:trPr>
         <w:tc>
           <w:tcPr>
-            <w:tcW w:w="1597" w:type="dxa"/>
+            <w:tcW w:w="1777" w:type="dxa"/>
           </w:tcPr>
           <w:p>
             <w:pPr>
@@ -3904,34 +4738,54 @@
         </w:tc>
         <w:tc>
           <w:tcPr>
-            <w:tcW w:w="459" w:type="dxa"/>
+            <w:tcW w:w="277" w:type="dxa"/>
+            <w:tcMar>
+              <w:left w:w="29" w:type="dxa"/>
+              <w:right w:w="29" w:type="dxa"/>
+            </w:tcMar>
             <w:vAlign w:val="center"/>
           </w:tcPr>
           <w:p/>
         </w:tc>
         <w:tc>
           <w:tcPr>
-            <w:tcW w:w="459" w:type="dxa"/>
+            <w:tcW w:w="286" w:type="dxa"/>
+            <w:tcMar>
+              <w:left w:w="29" w:type="dxa"/>
+              <w:right w:w="29" w:type="dxa"/>
+            </w:tcMar>
           </w:tcPr>
           <w:p/>
         </w:tc>
         <w:tc>
           <w:tcPr>
-            <w:tcW w:w="459" w:type="dxa"/>
+            <w:tcW w:w="277" w:type="dxa"/>
+            <w:tcMar>
+              <w:left w:w="29" w:type="dxa"/>
+              <w:right w:w="29" w:type="dxa"/>
+            </w:tcMar>
             <w:vAlign w:val="center"/>
           </w:tcPr>
           <w:p/>
         </w:tc>
         <w:tc>
           <w:tcPr>
-            <w:tcW w:w="459" w:type="dxa"/>
+            <w:tcW w:w="277" w:type="dxa"/>
+            <w:tcMar>
+              <w:left w:w="29" w:type="dxa"/>
+              <w:right w:w="29" w:type="dxa"/>
+            </w:tcMar>
             <w:vAlign w:val="center"/>
           </w:tcPr>
           <w:p/>
         </w:tc>
         <w:tc>
           <w:tcPr>
-            <w:tcW w:w="487" w:type="dxa"/>
+            <w:tcW w:w="277" w:type="dxa"/>
+            <w:tcMar>
+              <w:left w:w="29" w:type="dxa"/>
+              <w:right w:w="29" w:type="dxa"/>
+            </w:tcMar>
             <w:vAlign w:val="center"/>
           </w:tcPr>
           <w:p>
@@ -3947,6 +4801,19 @@
               </w:rPr>
               <w:t>✔</w:t>
             </w:r>
+          </w:p>
+        </w:tc>
+        <w:tc>
+          <w:tcPr>
+            <w:tcW w:w="429" w:type="dxa"/>
+          </w:tcPr>
+          <w:p>
+            <w:pPr>
+              <w:rPr>
+                <w:rFonts w:ascii="Segoe UI Symbol" w:hAnsi="Segoe UI Symbol"/>
+                <w:sz w:val="14"/>
+              </w:rPr>
+            </w:pPr>
           </w:p>
         </w:tc>
       </w:tr>
@@ -3956,7 +4823,7 @@
         </w:trPr>
         <w:tc>
           <w:tcPr>
-            <w:tcW w:w="1597" w:type="dxa"/>
+            <w:tcW w:w="1777" w:type="dxa"/>
           </w:tcPr>
           <w:p>
             <w:pPr>
@@ -3976,34 +4843,54 @@
         </w:tc>
         <w:tc>
           <w:tcPr>
-            <w:tcW w:w="459" w:type="dxa"/>
+            <w:tcW w:w="277" w:type="dxa"/>
+            <w:tcMar>
+              <w:left w:w="29" w:type="dxa"/>
+              <w:right w:w="29" w:type="dxa"/>
+            </w:tcMar>
             <w:vAlign w:val="center"/>
           </w:tcPr>
           <w:p/>
         </w:tc>
         <w:tc>
           <w:tcPr>
-            <w:tcW w:w="459" w:type="dxa"/>
+            <w:tcW w:w="286" w:type="dxa"/>
+            <w:tcMar>
+              <w:left w:w="29" w:type="dxa"/>
+              <w:right w:w="29" w:type="dxa"/>
+            </w:tcMar>
           </w:tcPr>
           <w:p/>
         </w:tc>
         <w:tc>
           <w:tcPr>
-            <w:tcW w:w="459" w:type="dxa"/>
+            <w:tcW w:w="277" w:type="dxa"/>
+            <w:tcMar>
+              <w:left w:w="29" w:type="dxa"/>
+              <w:right w:w="29" w:type="dxa"/>
+            </w:tcMar>
             <w:vAlign w:val="center"/>
           </w:tcPr>
           <w:p/>
         </w:tc>
         <w:tc>
           <w:tcPr>
-            <w:tcW w:w="459" w:type="dxa"/>
+            <w:tcW w:w="277" w:type="dxa"/>
+            <w:tcMar>
+              <w:left w:w="29" w:type="dxa"/>
+              <w:right w:w="29" w:type="dxa"/>
+            </w:tcMar>
             <w:vAlign w:val="center"/>
           </w:tcPr>
           <w:p/>
         </w:tc>
         <w:tc>
           <w:tcPr>
-            <w:tcW w:w="487" w:type="dxa"/>
+            <w:tcW w:w="277" w:type="dxa"/>
+            <w:tcMar>
+              <w:left w:w="29" w:type="dxa"/>
+              <w:right w:w="29" w:type="dxa"/>
+            </w:tcMar>
             <w:vAlign w:val="center"/>
           </w:tcPr>
           <w:p>
@@ -4019,6 +4906,19 @@
               </w:rPr>
               <w:t>✔</w:t>
             </w:r>
+          </w:p>
+        </w:tc>
+        <w:tc>
+          <w:tcPr>
+            <w:tcW w:w="429" w:type="dxa"/>
+          </w:tcPr>
+          <w:p>
+            <w:pPr>
+              <w:rPr>
+                <w:rFonts w:ascii="Segoe UI Symbol" w:hAnsi="Segoe UI Symbol"/>
+                <w:sz w:val="14"/>
+              </w:rPr>
+            </w:pPr>
           </w:p>
         </w:tc>
       </w:tr>
@@ -4028,7 +4928,7 @@
         </w:trPr>
         <w:tc>
           <w:tcPr>
-            <w:tcW w:w="1597" w:type="dxa"/>
+            <w:tcW w:w="1777" w:type="dxa"/>
             <w:tcBorders>
               <w:bottom w:val="single" w:sz="4" w:space="0" w:color="808080" w:themeColor="background1" w:themeShade="80"/>
             </w:tcBorders>
@@ -4050,29 +4950,41 @@
         </w:tc>
         <w:tc>
           <w:tcPr>
-            <w:tcW w:w="459" w:type="dxa"/>
+            <w:tcW w:w="277" w:type="dxa"/>
             <w:tcBorders>
               <w:bottom w:val="single" w:sz="4" w:space="0" w:color="808080" w:themeColor="background1" w:themeShade="80"/>
             </w:tcBorders>
+            <w:tcMar>
+              <w:left w:w="29" w:type="dxa"/>
+              <w:right w:w="29" w:type="dxa"/>
+            </w:tcMar>
             <w:vAlign w:val="center"/>
           </w:tcPr>
           <w:p/>
         </w:tc>
         <w:tc>
           <w:tcPr>
-            <w:tcW w:w="459" w:type="dxa"/>
+            <w:tcW w:w="286" w:type="dxa"/>
             <w:tcBorders>
               <w:bottom w:val="single" w:sz="4" w:space="0" w:color="808080" w:themeColor="background1" w:themeShade="80"/>
             </w:tcBorders>
+            <w:tcMar>
+              <w:left w:w="29" w:type="dxa"/>
+              <w:right w:w="29" w:type="dxa"/>
+            </w:tcMar>
           </w:tcPr>
           <w:p/>
         </w:tc>
         <w:tc>
           <w:tcPr>
-            <w:tcW w:w="459" w:type="dxa"/>
+            <w:tcW w:w="277" w:type="dxa"/>
             <w:tcBorders>
               <w:bottom w:val="single" w:sz="4" w:space="0" w:color="808080" w:themeColor="background1" w:themeShade="80"/>
             </w:tcBorders>
+            <w:tcMar>
+              <w:left w:w="29" w:type="dxa"/>
+              <w:right w:w="29" w:type="dxa"/>
+            </w:tcMar>
             <w:vAlign w:val="center"/>
           </w:tcPr>
           <w:p>
@@ -4087,10 +4999,14 @@
         </w:tc>
         <w:tc>
           <w:tcPr>
-            <w:tcW w:w="459" w:type="dxa"/>
+            <w:tcW w:w="277" w:type="dxa"/>
             <w:tcBorders>
               <w:bottom w:val="single" w:sz="4" w:space="0" w:color="808080" w:themeColor="background1" w:themeShade="80"/>
             </w:tcBorders>
+            <w:tcMar>
+              <w:left w:w="29" w:type="dxa"/>
+              <w:right w:w="29" w:type="dxa"/>
+            </w:tcMar>
             <w:vAlign w:val="center"/>
           </w:tcPr>
           <w:p>
@@ -4105,10 +5021,14 @@
         </w:tc>
         <w:tc>
           <w:tcPr>
-            <w:tcW w:w="487" w:type="dxa"/>
+            <w:tcW w:w="277" w:type="dxa"/>
             <w:tcBorders>
               <w:bottom w:val="single" w:sz="4" w:space="0" w:color="808080" w:themeColor="background1" w:themeShade="80"/>
             </w:tcBorders>
+            <w:tcMar>
+              <w:left w:w="29" w:type="dxa"/>
+              <w:right w:w="29" w:type="dxa"/>
+            </w:tcMar>
             <w:vAlign w:val="center"/>
           </w:tcPr>
           <w:p>
@@ -4125,6 +5045,22 @@
               </w:rPr>
               <w:t>✔</w:t>
             </w:r>
+          </w:p>
+        </w:tc>
+        <w:tc>
+          <w:tcPr>
+            <w:tcW w:w="429" w:type="dxa"/>
+            <w:tcBorders>
+              <w:bottom w:val="single" w:sz="4" w:space="0" w:color="808080" w:themeColor="background1" w:themeShade="80"/>
+            </w:tcBorders>
+          </w:tcPr>
+          <w:p>
+            <w:pPr>
+              <w:rPr>
+                <w:rFonts w:ascii="Segoe UI Symbol" w:hAnsi="Segoe UI Symbol"/>
+                <w:sz w:val="14"/>
+              </w:rPr>
+            </w:pPr>
           </w:p>
         </w:tc>
       </w:tr>
@@ -4134,7 +5070,7 @@
         </w:trPr>
         <w:tc>
           <w:tcPr>
-            <w:tcW w:w="1597" w:type="dxa"/>
+            <w:tcW w:w="1777" w:type="dxa"/>
             <w:tcBorders>
               <w:top w:val="single" w:sz="4" w:space="0" w:color="808080" w:themeColor="background1" w:themeShade="80"/>
               <w:bottom w:val="single" w:sz="4" w:space="0" w:color="808080" w:themeColor="background1" w:themeShade="80"/>
@@ -4143,13 +5079,16 @@
           </w:tcPr>
           <w:p>
             <w:pPr>
-              <w:rPr>
+              <w:jc w:val="left"/>
+              <w:rPr>
+                <w:b/>
                 <w:sz w:val="16"/>
                 <w:szCs w:val="16"/>
               </w:rPr>
             </w:pPr>
             <w:r>
               <w:rPr>
+                <w:b/>
                 <w:sz w:val="16"/>
                 <w:szCs w:val="16"/>
               </w:rPr>
@@ -4159,11 +5098,15 @@
         </w:tc>
         <w:tc>
           <w:tcPr>
-            <w:tcW w:w="459" w:type="dxa"/>
+            <w:tcW w:w="277" w:type="dxa"/>
             <w:tcBorders>
               <w:top w:val="single" w:sz="4" w:space="0" w:color="808080" w:themeColor="background1" w:themeShade="80"/>
               <w:bottom w:val="single" w:sz="4" w:space="0" w:color="808080" w:themeColor="background1" w:themeShade="80"/>
             </w:tcBorders>
+            <w:tcMar>
+              <w:left w:w="29" w:type="dxa"/>
+              <w:right w:w="29" w:type="dxa"/>
+            </w:tcMar>
             <w:vAlign w:val="center"/>
           </w:tcPr>
           <w:p>
@@ -4225,11 +5168,15 @@
         </w:tc>
         <w:tc>
           <w:tcPr>
-            <w:tcW w:w="459" w:type="dxa"/>
+            <w:tcW w:w="286" w:type="dxa"/>
             <w:tcBorders>
               <w:top w:val="single" w:sz="4" w:space="0" w:color="808080" w:themeColor="background1" w:themeShade="80"/>
               <w:bottom w:val="single" w:sz="4" w:space="0" w:color="808080" w:themeColor="background1" w:themeShade="80"/>
             </w:tcBorders>
+            <w:tcMar>
+              <w:left w:w="29" w:type="dxa"/>
+              <w:right w:w="29" w:type="dxa"/>
+            </w:tcMar>
             <w:vAlign w:val="center"/>
           </w:tcPr>
           <w:p>
@@ -4291,11 +5238,15 @@
         </w:tc>
         <w:tc>
           <w:tcPr>
-            <w:tcW w:w="459" w:type="dxa"/>
+            <w:tcW w:w="277" w:type="dxa"/>
             <w:tcBorders>
               <w:top w:val="single" w:sz="4" w:space="0" w:color="808080" w:themeColor="background1" w:themeShade="80"/>
               <w:bottom w:val="single" w:sz="4" w:space="0" w:color="808080" w:themeColor="background1" w:themeShade="80"/>
             </w:tcBorders>
+            <w:tcMar>
+              <w:left w:w="29" w:type="dxa"/>
+              <w:right w:w="29" w:type="dxa"/>
+            </w:tcMar>
             <w:vAlign w:val="center"/>
           </w:tcPr>
           <w:p>
@@ -4357,11 +5308,15 @@
         </w:tc>
         <w:tc>
           <w:tcPr>
-            <w:tcW w:w="459" w:type="dxa"/>
+            <w:tcW w:w="277" w:type="dxa"/>
             <w:tcBorders>
               <w:top w:val="single" w:sz="4" w:space="0" w:color="808080" w:themeColor="background1" w:themeShade="80"/>
               <w:bottom w:val="single" w:sz="4" w:space="0" w:color="808080" w:themeColor="background1" w:themeShade="80"/>
             </w:tcBorders>
+            <w:tcMar>
+              <w:left w:w="29" w:type="dxa"/>
+              <w:right w:w="29" w:type="dxa"/>
+            </w:tcMar>
             <w:vAlign w:val="center"/>
           </w:tcPr>
           <w:p>
@@ -4423,12 +5378,34 @@
         </w:tc>
         <w:tc>
           <w:tcPr>
-            <w:tcW w:w="487" w:type="dxa"/>
+            <w:tcW w:w="277" w:type="dxa"/>
             <w:tcBorders>
               <w:top w:val="single" w:sz="4" w:space="0" w:color="808080" w:themeColor="background1" w:themeShade="80"/>
               <w:bottom w:val="single" w:sz="4" w:space="0" w:color="808080" w:themeColor="background1" w:themeShade="80"/>
             </w:tcBorders>
-            <w:vAlign w:val="center"/>
+            <w:tcMar>
+              <w:left w:w="29" w:type="dxa"/>
+              <w:right w:w="29" w:type="dxa"/>
+            </w:tcMar>
+            <w:vAlign w:val="center"/>
+          </w:tcPr>
+          <w:p>
+            <w:pPr>
+              <w:rPr>
+                <w:rFonts w:ascii="Segoe UI Symbol" w:hAnsi="Segoe UI Symbol"/>
+                <w:sz w:val="14"/>
+                <w:szCs w:val="16"/>
+              </w:rPr>
+            </w:pPr>
+          </w:p>
+        </w:tc>
+        <w:tc>
+          <w:tcPr>
+            <w:tcW w:w="429" w:type="dxa"/>
+            <w:tcBorders>
+              <w:top w:val="single" w:sz="4" w:space="0" w:color="808080" w:themeColor="background1" w:themeShade="80"/>
+              <w:bottom w:val="single" w:sz="4" w:space="0" w:color="808080" w:themeColor="background1" w:themeShade="80"/>
+            </w:tcBorders>
           </w:tcPr>
           <w:p>
             <w:pPr>
@@ -4447,8 +5424,8 @@
         </w:trPr>
         <w:tc>
           <w:tcPr>
-            <w:tcW w:w="3920" w:type="dxa"/>
-            <w:gridSpan w:val="6"/>
+            <w:tcW w:w="3600" w:type="dxa"/>
+            <w:gridSpan w:val="7"/>
             <w:tcBorders>
               <w:top w:val="single" w:sz="4" w:space="0" w:color="808080" w:themeColor="background1" w:themeShade="80"/>
             </w:tcBorders>
@@ -4466,23 +5443,37 @@
                 <w:sz w:val="14"/>
                 <w:szCs w:val="16"/>
               </w:rPr>
-              <w:t xml:space="preserve">1. ESP32 Contains the hardware but reference design does not implement. </w:t>
+              <w:t xml:space="preserve">1. ESP32 </w:t>
             </w:r>
-          </w:p>
-          <w:p>
-            <w:pPr>
-              <w:jc w:val="left"/>
+            <w:r>
               <w:rPr>
                 <w:sz w:val="14"/>
                 <w:szCs w:val="16"/>
               </w:rPr>
-            </w:pPr>
+              <w:t>c</w:t>
+            </w:r>
             <w:r>
               <w:rPr>
                 <w:sz w:val="14"/>
                 <w:szCs w:val="16"/>
               </w:rPr>
-              <w:t xml:space="preserve">2. Libraries exist that could easily integrate this capability. </w:t>
+              <w:t xml:space="preserve">ontains the hardware but reference design does not implement. </w:t>
+            </w:r>
+          </w:p>
+          <w:p>
+            <w:pPr>
+              <w:jc w:val="left"/>
+              <w:rPr>
+                <w:sz w:val="14"/>
+                <w:szCs w:val="16"/>
+              </w:rPr>
+            </w:pPr>
+            <w:r>
+              <w:rPr>
+                <w:sz w:val="14"/>
+                <w:szCs w:val="16"/>
+              </w:rPr>
+              <w:t xml:space="preserve">2. Libraries exist that could integrate this capability. </w:t>
             </w:r>
             <w:sdt>
               <w:sdtPr>
@@ -4601,24 +5592,32 @@
             <w:pPr>
               <w:jc w:val="left"/>
               <w:rPr>
+                <w:sz w:val="14"/>
+                <w:szCs w:val="16"/>
+              </w:rPr>
+            </w:pPr>
+            <w:r>
+              <w:rPr>
+                <w:sz w:val="14"/>
+                <w:szCs w:val="16"/>
+              </w:rPr>
+              <w:t>4. Requires purchase of add</w:t>
+            </w:r>
+            <w:bookmarkStart w:id="1" w:name="_GoBack"/>
+            <w:bookmarkEnd w:id="1"/>
+            <w:r>
+              <w:rPr>
+                <w:sz w:val="14"/>
+                <w:szCs w:val="16"/>
+              </w:rPr>
+              <w:t>itional hardware.</w:t>
+            </w:r>
+            <w:r>
+              <w:rPr>
                 <w:rFonts w:ascii="Segoe UI Symbol" w:hAnsi="Segoe UI Symbol"/>
                 <w:sz w:val="14"/>
                 <w:szCs w:val="16"/>
               </w:rPr>
-            </w:pPr>
-            <w:r>
-              <w:rPr>
-                <w:sz w:val="14"/>
-                <w:szCs w:val="16"/>
-              </w:rPr>
-              <w:t>4. Requires purchase of additional hardware.</w:t>
-            </w:r>
-            <w:r>
-              <w:rPr>
-                <w:rFonts w:ascii="Segoe UI Symbol" w:hAnsi="Segoe UI Symbol"/>
-                <w:sz w:val="14"/>
-                <w:szCs w:val="16"/>
-              </w:rPr>
               <w:t xml:space="preserve"> </w:t>
             </w:r>
           </w:p>
@@ -4686,8 +5685,6 @@
       <w:r>
         <w:t>assemblies’</w:t>
       </w:r>
-      <w:bookmarkStart w:id="1" w:name="_GoBack"/>
-      <w:bookmarkEnd w:id="1"/>
       <w:r>
         <w:t xml:space="preserve"> results in greater availability and prices typically </w:t>
       </w:r>
@@ -8778,7 +9775,7 @@
 </file>
 
 <file path=customXml/itemProps1.xml><?xml version="1.0" encoding="utf-8"?>
-<ds:datastoreItem xmlns:ds="http://schemas.openxmlformats.org/officeDocument/2006/customXml" ds:itemID="{60D381AA-85E1-4E0A-A936-88AF89745CA6}">
+<ds:datastoreItem xmlns:ds="http://schemas.openxmlformats.org/officeDocument/2006/customXml" ds:itemID="{BE400FC6-791D-4EE2-8B6E-ABB3D33012CD}">
   <ds:schemaRefs>
     <ds:schemaRef ds:uri="http://schemas.openxmlformats.org/officeDocument/2006/bibliography"/>
   </ds:schemaRefs>

</xml_diff>

<commit_message>
Check-in prior to break.
</commit_message>
<xml_diff>
--- a/Final Report/report.docx
+++ b/Final Report/report.docx
@@ -7395,6 +7395,9 @@
         </w:rPr>
         <w:commentReference w:id="10"/>
       </w:r>
+      <w:r>
+        <w:t xml:space="preserve"> Software</w:t>
+      </w:r>
     </w:p>
     <w:p>
       <w:pPr>
@@ -8016,12 +8019,447 @@
         <w:jc w:val="both"/>
       </w:pPr>
       <w:r>
-        <w:t>When registered with the scheduler, a tas</w:t>
-      </w:r>
-      <w:bookmarkStart w:id="12" w:name="_GoBack"/>
-      <w:bookmarkEnd w:id="12"/>
-      <w:r>
-        <w:t>k control block and individual stack is allocated.  The scheduler handles context switching and pulling tasks in and out of execution.  The developer is responsible for handling access to shared resources using mutexes or queues.</w:t>
+        <w:t>When registered with the scheduler, a task control block and individual stack is allocated.  The scheduler handles context switching and pulling tasks in and out of execution.  The developer is responsible for handling access to shared resources using mutexes or queues.</w:t>
+      </w:r>
+      <w:r>
+        <w:t xml:space="preserve">  The GarageRTC employs four global mutexes for shared resources: </w:t>
+      </w:r>
+    </w:p>
+    <w:p>
+      <w:pPr>
+        <w:pStyle w:val="ListParagraph"/>
+        <w:numPr>
+          <w:ilvl w:val="0"/>
+          <w:numId w:val="39"/>
+        </w:numPr>
+        <w:ind w:left="630"/>
+      </w:pPr>
+      <w:proofErr w:type="spellStart"/>
+      <w:r>
+        <w:rPr>
+          <w:i/>
+        </w:rPr>
+        <w:t>g_sharedMemMutex</w:t>
+      </w:r>
+      <w:proofErr w:type="spellEnd"/>
+      <w:r>
+        <w:t xml:space="preserve"> – protects shared memory and global variables</w:t>
+      </w:r>
+    </w:p>
+    <w:p>
+      <w:pPr>
+        <w:pStyle w:val="ListParagraph"/>
+        <w:numPr>
+          <w:ilvl w:val="0"/>
+          <w:numId w:val="39"/>
+        </w:numPr>
+        <w:ind w:left="630"/>
+      </w:pPr>
+      <w:proofErr w:type="spellStart"/>
+      <w:r>
+        <w:rPr>
+          <w:i/>
+        </w:rPr>
+        <w:t>g_serialMutex</w:t>
+      </w:r>
+      <w:proofErr w:type="spellEnd"/>
+      <w:r>
+        <w:t xml:space="preserve"> – protects access to the serial port</w:t>
+      </w:r>
+    </w:p>
+    <w:p>
+      <w:pPr>
+        <w:pStyle w:val="ListParagraph"/>
+        <w:numPr>
+          <w:ilvl w:val="0"/>
+          <w:numId w:val="39"/>
+        </w:numPr>
+        <w:ind w:left="630"/>
+      </w:pPr>
+      <w:proofErr w:type="spellStart"/>
+      <w:r>
+        <w:rPr>
+          <w:i/>
+        </w:rPr>
+        <w:t>g_wdMutex</w:t>
+      </w:r>
+      <w:proofErr w:type="spellEnd"/>
+      <w:r>
+        <w:t xml:space="preserve"> – protects access to the watch dog bowl</w:t>
+      </w:r>
+    </w:p>
+    <w:p>
+      <w:pPr>
+        <w:pStyle w:val="Heading3"/>
+      </w:pPr>
+      <w:r>
+        <w:t>Task Read Sensors</w:t>
+      </w:r>
+    </w:p>
+    <w:p>
+      <w:pPr>
+        <w:ind w:firstLine="180"/>
+        <w:jc w:val="both"/>
+      </w:pPr>
+      <w:r>
+        <w:t xml:space="preserve">This task is responsible for fetching, converting values from the sensors and making the results available other tasks.  </w:t>
+      </w:r>
+      <w:r>
+        <w:t xml:space="preserve">The task runs every 10mS and has the highest priority in the system.  It buffers data as it is being collected and then writes it back protected by the </w:t>
+      </w:r>
+      <w:proofErr w:type="spellStart"/>
+      <w:r>
+        <w:rPr>
+          <w:i/>
+        </w:rPr>
+        <w:t>g_sharedMemMutex</w:t>
+      </w:r>
+      <w:proofErr w:type="spellEnd"/>
+      <w:r>
+        <w:t xml:space="preserve">.  </w:t>
+      </w:r>
+      <w:r>
+        <w:t xml:space="preserve">In general, this task </w:t>
+      </w:r>
+      <w:r>
+        <w:t xml:space="preserve">implements the </w:t>
+      </w:r>
+      <w:r>
+        <w:t>following functions:</w:t>
+      </w:r>
+    </w:p>
+    <w:p>
+      <w:pPr>
+        <w:pStyle w:val="ListParagraph"/>
+        <w:numPr>
+          <w:ilvl w:val="0"/>
+          <w:numId w:val="39"/>
+        </w:numPr>
+        <w:ind w:left="630"/>
+      </w:pPr>
+      <w:r>
+        <w:lastRenderedPageBreak/>
+        <w:t>Fetch values from sensors</w:t>
+      </w:r>
+    </w:p>
+    <w:p>
+      <w:pPr>
+        <w:pStyle w:val="ListParagraph"/>
+        <w:numPr>
+          <w:ilvl w:val="0"/>
+          <w:numId w:val="39"/>
+        </w:numPr>
+        <w:ind w:left="630"/>
+      </w:pPr>
+      <w:r>
+        <w:t>Scale/Convert values</w:t>
+      </w:r>
+    </w:p>
+    <w:p>
+      <w:pPr>
+        <w:pStyle w:val="ListParagraph"/>
+        <w:numPr>
+          <w:ilvl w:val="0"/>
+          <w:numId w:val="39"/>
+        </w:numPr>
+        <w:ind w:left="630"/>
+      </w:pPr>
+      <w:r>
+        <w:t>Read/debounce switches</w:t>
+      </w:r>
+    </w:p>
+    <w:p>
+      <w:pPr>
+        <w:pStyle w:val="ListParagraph"/>
+        <w:numPr>
+          <w:ilvl w:val="0"/>
+          <w:numId w:val="39"/>
+        </w:numPr>
+        <w:ind w:left="630"/>
+      </w:pPr>
+      <w:r>
+        <w:t>Store values to memory</w:t>
+      </w:r>
+    </w:p>
+    <w:p>
+      <w:pPr>
+        <w:pStyle w:val="ListParagraph"/>
+        <w:numPr>
+          <w:ilvl w:val="0"/>
+          <w:numId w:val="39"/>
+        </w:numPr>
+        <w:ind w:left="630"/>
+      </w:pPr>
+      <w:r>
+        <w:t>Update shared variables</w:t>
+      </w:r>
+    </w:p>
+    <w:p>
+      <w:pPr>
+        <w:pStyle w:val="Heading3"/>
+      </w:pPr>
+      <w:r>
+        <w:t>Task Update Display</w:t>
+      </w:r>
+    </w:p>
+    <w:p>
+      <w:pPr>
+        <w:jc w:val="both"/>
+      </w:pPr>
+      <w:r>
+        <w:t>This task is responsible for updating the</w:t>
+      </w:r>
+      <w:r>
+        <w:t xml:space="preserve"> </w:t>
+      </w:r>
+      <w:r>
+        <w:t xml:space="preserve">local display.  </w:t>
+      </w:r>
+      <w:r>
+        <w:t>The task runs every 500mS and has the lowest non-idle priority in the system.  This task</w:t>
+      </w:r>
+      <w:r>
+        <w:t xml:space="preserve"> perform</w:t>
+      </w:r>
+      <w:r>
+        <w:t>s</w:t>
+      </w:r>
+      <w:r>
+        <w:t xml:space="preserve"> the</w:t>
+      </w:r>
+      <w:r>
+        <w:t xml:space="preserve"> </w:t>
+      </w:r>
+      <w:r>
+        <w:t>following functions:</w:t>
+      </w:r>
+    </w:p>
+    <w:p>
+      <w:pPr>
+        <w:pStyle w:val="ListParagraph"/>
+        <w:numPr>
+          <w:ilvl w:val="0"/>
+          <w:numId w:val="39"/>
+        </w:numPr>
+        <w:ind w:left="630"/>
+      </w:pPr>
+      <w:r>
+        <w:t>Fetch values from memory</w:t>
+      </w:r>
+    </w:p>
+    <w:p>
+      <w:pPr>
+        <w:pStyle w:val="ListParagraph"/>
+        <w:numPr>
+          <w:ilvl w:val="0"/>
+          <w:numId w:val="39"/>
+        </w:numPr>
+        <w:ind w:left="630"/>
+      </w:pPr>
+      <w:r>
+        <w:t>Post readings or status to the display</w:t>
+      </w:r>
+    </w:p>
+    <w:p>
+      <w:pPr>
+        <w:pStyle w:val="ListParagraph"/>
+        <w:numPr>
+          <w:ilvl w:val="0"/>
+          <w:numId w:val="39"/>
+        </w:numPr>
+        <w:ind w:left="630"/>
+      </w:pPr>
+      <w:r>
+        <w:t>Calculates Door Position and System state for the web</w:t>
+      </w:r>
+    </w:p>
+    <w:p>
+      <w:pPr>
+        <w:pStyle w:val="ListParagraph"/>
+        <w:numPr>
+          <w:ilvl w:val="0"/>
+          <w:numId w:val="39"/>
+        </w:numPr>
+        <w:ind w:left="630"/>
+      </w:pPr>
+      <w:r>
+        <w:t>Update the displays including:</w:t>
+      </w:r>
+    </w:p>
+    <w:p>
+      <w:pPr>
+        <w:pStyle w:val="ListParagraph"/>
+        <w:numPr>
+          <w:ilvl w:val="1"/>
+          <w:numId w:val="39"/>
+        </w:numPr>
+        <w:ind w:left="990"/>
+      </w:pPr>
+      <w:r>
+        <w:t>Temperature</w:t>
+      </w:r>
+    </w:p>
+    <w:p>
+      <w:pPr>
+        <w:pStyle w:val="ListParagraph"/>
+        <w:numPr>
+          <w:ilvl w:val="1"/>
+          <w:numId w:val="39"/>
+        </w:numPr>
+        <w:ind w:left="990"/>
+      </w:pPr>
+      <w:r>
+        <w:t>CO Level</w:t>
+      </w:r>
+    </w:p>
+    <w:p>
+      <w:pPr>
+        <w:pStyle w:val="ListParagraph"/>
+        <w:numPr>
+          <w:ilvl w:val="1"/>
+          <w:numId w:val="39"/>
+        </w:numPr>
+        <w:ind w:left="990"/>
+      </w:pPr>
+      <w:r>
+        <w:t>Connection Status</w:t>
+      </w:r>
+    </w:p>
+    <w:p>
+      <w:pPr>
+        <w:pStyle w:val="ListParagraph"/>
+        <w:numPr>
+          <w:ilvl w:val="1"/>
+          <w:numId w:val="39"/>
+        </w:numPr>
+        <w:ind w:left="990"/>
+      </w:pPr>
+      <w:r>
+        <w:t>System state</w:t>
+      </w:r>
+    </w:p>
+    <w:p>
+      <w:pPr>
+        <w:pStyle w:val="Heading3"/>
+      </w:pPr>
+      <w:r>
+        <w:t xml:space="preserve">Task Priority </w:t>
+      </w:r>
+      <w:r>
+        <w:t>State Machines</w:t>
+      </w:r>
+    </w:p>
+    <w:p>
+      <w:pPr>
+        <w:jc w:val="both"/>
+      </w:pPr>
+      <w:r>
+        <w:t xml:space="preserve">This task is responsible monitoring door position, </w:t>
+      </w:r>
+      <w:proofErr w:type="gramStart"/>
+      <w:r>
+        <w:t>obstacle</w:t>
+      </w:r>
+      <w:r>
+        <w:t xml:space="preserve">  </w:t>
+      </w:r>
+      <w:r>
+        <w:t>detection</w:t>
+      </w:r>
+      <w:proofErr w:type="gramEnd"/>
+      <w:r>
+        <w:t xml:space="preserve">, and starting or stopping movement.  </w:t>
+      </w:r>
+      <w:r>
+        <w:t xml:space="preserve">Light control and </w:t>
+      </w:r>
+      <w:proofErr w:type="spellStart"/>
+      <w:r>
+        <w:t>alaram</w:t>
+      </w:r>
+      <w:proofErr w:type="spellEnd"/>
+      <w:r>
+        <w:t xml:space="preserve"> state were also added into this task.  The functions of each state machine are described in detail below.  </w:t>
+      </w:r>
+      <w:r>
+        <w:t>In general,</w:t>
+      </w:r>
+      <w:r>
+        <w:t xml:space="preserve"> </w:t>
+      </w:r>
+      <w:r>
+        <w:t>this task perform</w:t>
+      </w:r>
+      <w:r>
+        <w:t>s</w:t>
+      </w:r>
+      <w:r>
+        <w:t xml:space="preserve"> the following functions:</w:t>
+      </w:r>
+    </w:p>
+    <w:p>
+      <w:pPr>
+        <w:pStyle w:val="ListParagraph"/>
+        <w:numPr>
+          <w:ilvl w:val="0"/>
+          <w:numId w:val="39"/>
+        </w:numPr>
+        <w:ind w:left="630"/>
+      </w:pPr>
+      <w:r>
+        <w:t>Maintain Door state</w:t>
+      </w:r>
+    </w:p>
+    <w:p>
+      <w:pPr>
+        <w:pStyle w:val="ListParagraph"/>
+        <w:numPr>
+          <w:ilvl w:val="0"/>
+          <w:numId w:val="39"/>
+        </w:numPr>
+        <w:ind w:left="630"/>
+      </w:pPr>
+      <w:r>
+        <w:t>Start/Stop door movement</w:t>
+      </w:r>
+    </w:p>
+    <w:p>
+      <w:pPr>
+        <w:pStyle w:val="ListParagraph"/>
+        <w:numPr>
+          <w:ilvl w:val="0"/>
+          <w:numId w:val="39"/>
+        </w:numPr>
+        <w:ind w:left="630"/>
+      </w:pPr>
+      <w:r>
+        <w:t>Monitor obstacle detection</w:t>
+      </w:r>
+    </w:p>
+    <w:p>
+      <w:pPr>
+        <w:pStyle w:val="ListParagraph"/>
+        <w:numPr>
+          <w:ilvl w:val="0"/>
+          <w:numId w:val="39"/>
+        </w:numPr>
+        <w:ind w:left="630"/>
+      </w:pPr>
+      <w:r>
+        <w:t>Operate the light state machine</w:t>
+      </w:r>
+    </w:p>
+    <w:p>
+      <w:pPr>
+        <w:pStyle w:val="ListParagraph"/>
+        <w:numPr>
+          <w:ilvl w:val="0"/>
+          <w:numId w:val="39"/>
+        </w:numPr>
+        <w:ind w:left="630"/>
+      </w:pPr>
+      <w:r>
+        <w:t>Operate the Alarm state machine</w:t>
       </w:r>
     </w:p>
     <w:p>
@@ -8029,67 +8467,53 @@
         <w:ind w:firstLine="288"/>
         <w:jc w:val="both"/>
       </w:pPr>
-    </w:p>
-    <w:p>
-      <w:pPr>
-        <w:pStyle w:val="Heading3"/>
-      </w:pPr>
-      <w:r>
-        <w:t>Task Read Sensors</w:t>
-      </w:r>
-    </w:p>
-    <w:p>
-      <w:pPr>
-        <w:jc w:val="both"/>
-      </w:pPr>
-    </w:p>
-    <w:p/>
-    <w:p>
-      <w:pPr>
-        <w:pStyle w:val="Heading3"/>
-      </w:pPr>
-      <w:r>
-        <w:t>Task Update Display</w:t>
-      </w:r>
-    </w:p>
-    <w:p>
-      <w:pPr>
-        <w:jc w:val="both"/>
-      </w:pPr>
-    </w:p>
-    <w:p/>
-    <w:p>
-      <w:pPr>
-        <w:pStyle w:val="Heading3"/>
-      </w:pPr>
-      <w:r>
-        <w:t xml:space="preserve">Task Priority </w:t>
-      </w:r>
-      <w:r>
-        <w:t>State Machines</w:t>
-      </w:r>
-    </w:p>
-    <w:p>
-      <w:pPr>
-        <w:jc w:val="both"/>
-      </w:pPr>
-    </w:p>
-    <w:p>
-      <w:pPr>
-        <w:jc w:val="both"/>
-      </w:pPr>
-    </w:p>
-    <w:p>
-      <w:pPr>
-        <w:ind w:firstLine="288"/>
-        <w:jc w:val="both"/>
-      </w:pPr>
-      <w:r>
-        <w:t xml:space="preserve">The light control required a state machine to properly latch the associated relay.  The light control state machine takes button press state as an input.  It includes dwell states </w:t>
-      </w:r>
-      <w:r>
-        <w:lastRenderedPageBreak/>
-        <w:t>where the user is holding down the button. Using the state machine documented in XXXX below, the button functions as a press-on and press-off latching output.  The state machine prevents the relay from fluttering if the relay if the button is pressed and held for a length of time.</w:t>
+      <w:r>
+        <w:t xml:space="preserve">The light control state machine </w:t>
+      </w:r>
+      <w:r>
+        <w:t>ensures proper</w:t>
+      </w:r>
+      <w:r>
+        <w:t xml:space="preserve"> latch</w:t>
+      </w:r>
+      <w:r>
+        <w:t>ing</w:t>
+      </w:r>
+      <w:r>
+        <w:t xml:space="preserve"> the associated relay.  The</w:t>
+      </w:r>
+      <w:r>
+        <w:t xml:space="preserve"> </w:t>
+      </w:r>
+      <w:r>
+        <w:t xml:space="preserve">state machine takes button press state as an input.  It includes dwell states where the user is holding down the button. Using the state machine documented in </w:t>
+      </w:r>
+      <w:r>
+        <w:fldChar w:fldCharType="begin"/>
+      </w:r>
+      <w:r>
+        <w:instrText xml:space="preserve"> REF _Ref6674178 \h </w:instrText>
+      </w:r>
+      <w:r>
+        <w:fldChar w:fldCharType="separate"/>
+      </w:r>
+      <w:r>
+        <w:t xml:space="preserve">Figure </w:t>
+      </w:r>
+      <w:r>
+        <w:rPr>
+          <w:noProof/>
+        </w:rPr>
+        <w:t>9</w:t>
+      </w:r>
+      <w:r>
+        <w:fldChar w:fldCharType="end"/>
+      </w:r>
+      <w:r>
+        <w:t xml:space="preserve"> </w:t>
+      </w:r>
+      <w:r>
+        <w:t>below, the button functions as a press-on and press-off latching output.  The state machine prevents the relay from fluttering if the relay if the button is pressed and held for a length of time.</w:t>
       </w:r>
     </w:p>
     <w:p/>
@@ -8165,6 +8589,7 @@
       <w:pPr>
         <w:pStyle w:val="Caption"/>
       </w:pPr>
+      <w:bookmarkStart w:id="12" w:name="_Ref6674178"/>
       <w:r>
         <w:t xml:space="preserve">Figure </w:t>
       </w:r>
@@ -8181,21 +8606,50 @@
         <w:rPr>
           <w:noProof/>
         </w:rPr>
-        <w:t>9</w:t>
+        <w:t>8</w:t>
       </w:r>
       <w:r>
         <w:fldChar w:fldCharType="end"/>
       </w:r>
+      <w:bookmarkEnd w:id="12"/>
       <w:r>
         <w:t>.  Light Control State Machine</w:t>
       </w:r>
     </w:p>
     <w:p>
       <w:pPr>
+        <w:ind w:firstLine="288"/>
         <w:jc w:val="both"/>
       </w:pPr>
       <w:r>
         <w:t>The door control state machine operates the relay attached to the opener button.  When the DOOR button is pressed on the GarageRTC</w:t>
+      </w:r>
+      <w:r>
+        <w:t xml:space="preserve"> or door web command, the state machine triggers the door switch for a period.  Then it idles as the door moves.  If the door strikes a limit switch or obstacle, another pulse is sent to the switch to stop the movement.  If the user presses the stop button or a stop web command is sent, the machine moves to the stopping state. The state machine is shown in </w:t>
+      </w:r>
+      <w:r>
+        <w:fldChar w:fldCharType="begin"/>
+      </w:r>
+      <w:r>
+        <w:instrText xml:space="preserve"> REF _Ref6674337 \h </w:instrText>
+      </w:r>
+      <w:r>
+        <w:fldChar w:fldCharType="separate"/>
+      </w:r>
+      <w:r>
+        <w:t xml:space="preserve">Figure </w:t>
+      </w:r>
+      <w:r>
+        <w:rPr>
+          <w:noProof/>
+        </w:rPr>
+        <w:t>10</w:t>
+      </w:r>
+      <w:r>
+        <w:fldChar w:fldCharType="end"/>
+      </w:r>
+      <w:r>
+        <w:t xml:space="preserve">. </w:t>
       </w:r>
     </w:p>
     <w:p>
@@ -8269,6 +8723,7 @@
       <w:pPr>
         <w:pStyle w:val="Caption"/>
       </w:pPr>
+      <w:bookmarkStart w:id="13" w:name="_Ref6674337"/>
       <w:r>
         <w:t xml:space="preserve">Figure </w:t>
       </w:r>
@@ -8285,16 +8740,49 @@
         <w:rPr>
           <w:noProof/>
         </w:rPr>
-        <w:t>10</w:t>
+        <w:t>9</w:t>
       </w:r>
       <w:r>
         <w:fldChar w:fldCharType="end"/>
       </w:r>
+      <w:bookmarkEnd w:id="13"/>
       <w:r>
         <w:t>.  Door Control State Machine</w:t>
       </w:r>
     </w:p>
-    <w:p/>
+    <w:p>
+      <w:pPr>
+        <w:ind w:firstLine="288"/>
+        <w:jc w:val="both"/>
+      </w:pPr>
+      <w:r>
+        <w:t xml:space="preserve">The alarm control state machine monitors the temperature and CO sensor against predetermined set points.  When the limits are exceeded, the state machine sets the Alarm relay.  If the user presses the Alarm button or Alarm web command is received, the alarm is silenced by opening the relay.  The alarm state will persist until the value falls into the acceptable range with hysteresis.  The state machine for the alarm control is shown in </w:t>
+      </w:r>
+      <w:r>
+        <w:fldChar w:fldCharType="begin"/>
+      </w:r>
+      <w:r>
+        <w:instrText xml:space="preserve"> REF _Ref6674508 \h </w:instrText>
+      </w:r>
+      <w:r>
+        <w:fldChar w:fldCharType="separate"/>
+      </w:r>
+      <w:r>
+        <w:t xml:space="preserve">Figure </w:t>
+      </w:r>
+      <w:r>
+        <w:rPr>
+          <w:noProof/>
+        </w:rPr>
+        <w:t>11</w:t>
+      </w:r>
+      <w:r>
+        <w:fldChar w:fldCharType="end"/>
+      </w:r>
+      <w:r>
+        <w:t>.</w:t>
+      </w:r>
+    </w:p>
     <w:p/>
     <w:p>
       <w:pPr>
@@ -8367,6 +8855,7 @@
       <w:pPr>
         <w:pStyle w:val="Caption"/>
       </w:pPr>
+      <w:bookmarkStart w:id="14" w:name="_Ref6674508"/>
       <w:r>
         <w:t xml:space="preserve">Figure </w:t>
       </w:r>
@@ -8383,11 +8872,12 @@
         <w:rPr>
           <w:noProof/>
         </w:rPr>
-        <w:t>11</w:t>
+        <w:t>10</w:t>
       </w:r>
       <w:r>
         <w:fldChar w:fldCharType="end"/>
       </w:r>
+      <w:bookmarkEnd w:id="14"/>
       <w:r>
         <w:t>.  Alarm Control State Machine</w:t>
       </w:r>
@@ -8400,7 +8890,47 @@
         <w:t>Task Watchdog</w:t>
       </w:r>
     </w:p>
-    <w:p/>
+    <w:p>
+      <w:pPr>
+        <w:ind w:firstLine="288"/>
+        <w:jc w:val="both"/>
+      </w:pPr>
+      <w:r>
+        <w:t xml:space="preserve">The watchdog needs to monitor all tasks and ensure they are periodically operating.  This is achieved by creating a bit-wise “Bowl” where each of tasks is required to set a flag at completion.  An interrupt is registered on a timer set to 3 seconds.  In the service routine of the ISR, a system reset is triggered.  Periodically, the watchdog task will check the bowl.  If all bits are set, then the watchdog resets the timer and empties the bowl. If the bowl is never completely full, such as when one tasks is starving or stuck, then watchdog never resets the timer, </w:t>
+      </w:r>
+      <w:r>
+        <w:fldChar w:fldCharType="begin"/>
+      </w:r>
+      <w:r>
+        <w:instrText xml:space="preserve"> REF _Ref6674730 \h </w:instrText>
+      </w:r>
+      <w:r>
+        <w:fldChar w:fldCharType="separate"/>
+      </w:r>
+      <w:r>
+        <w:t xml:space="preserve">Figure </w:t>
+      </w:r>
+      <w:r>
+        <w:rPr>
+          <w:noProof/>
+        </w:rPr>
+        <w:t>12</w:t>
+      </w:r>
+      <w:r>
+        <w:fldChar w:fldCharType="end"/>
+      </w:r>
+      <w:r>
+        <w:t xml:space="preserve">.  Eventually the timer exhausts and the system </w:t>
+      </w:r>
+      <w:proofErr w:type="gramStart"/>
+      <w:r>
+        <w:t>is</w:t>
+      </w:r>
+      <w:proofErr w:type="gramEnd"/>
+      <w:r>
+        <w:t xml:space="preserve"> reset, hopefully clearing the fault condition.  </w:t>
+      </w:r>
+    </w:p>
     <w:p/>
     <w:p>
       <w:pPr>
@@ -8466,6 +8996,7 @@
       <w:pPr>
         <w:pStyle w:val="Caption"/>
       </w:pPr>
+      <w:bookmarkStart w:id="15" w:name="_Ref6674730"/>
       <w:r>
         <w:t xml:space="preserve">Figure </w:t>
       </w:r>
@@ -8482,37 +9013,50 @@
         <w:rPr>
           <w:noProof/>
         </w:rPr>
-        <w:t>12</w:t>
+        <w:t>11</w:t>
       </w:r>
       <w:r>
         <w:fldChar w:fldCharType="end"/>
       </w:r>
+      <w:bookmarkEnd w:id="15"/>
       <w:r>
         <w:t>.  Watch Dog Operation</w:t>
       </w:r>
     </w:p>
     <w:p>
       <w:pPr>
+        <w:pStyle w:val="Heading2"/>
+      </w:pPr>
+      <w:r>
+        <w:t>Embedded System</w:t>
+      </w:r>
+      <w:r>
+        <w:t xml:space="preserve"> Hardware</w:t>
+      </w:r>
+    </w:p>
+    <w:p>
+      <w:pPr>
+        <w:ind w:firstLine="288"/>
         <w:jc w:val="both"/>
       </w:pPr>
-    </w:p>
-    <w:p>
-      <w:pPr>
-        <w:pStyle w:val="Caption"/>
-        <w:keepNext/>
-        <w:spacing w:after="40"/>
-      </w:pPr>
+      <w:r>
+        <w:t xml:space="preserve">The proof of concept hardware was built and assembled using off the shelf modular components, breadboard, and a backing board.  The components were sourced and assembled </w:t>
+      </w:r>
+      <w:r>
+        <w:lastRenderedPageBreak/>
+        <w:t xml:space="preserve">using discrete wiring.  The complete bill of materials is listed in </w:t>
+      </w:r>
+      <w:r>
+        <w:fldChar w:fldCharType="begin"/>
+      </w:r>
+      <w:r>
+        <w:instrText xml:space="preserve"> REF _Ref6674890 \h </w:instrText>
+      </w:r>
+      <w:r>
+        <w:fldChar w:fldCharType="separate"/>
+      </w:r>
       <w:r>
         <w:t xml:space="preserve">Table </w:t>
-      </w:r>
-      <w:r>
-        <w:fldChar w:fldCharType="begin"/>
-      </w:r>
-      <w:r>
-        <w:instrText xml:space="preserve"> SEQ Table \* ARABIC </w:instrText>
-      </w:r>
-      <w:r>
-        <w:fldChar w:fldCharType="separate"/>
       </w:r>
       <w:r>
         <w:rPr>
@@ -8524,7 +9068,46 @@
         <w:fldChar w:fldCharType="end"/>
       </w:r>
       <w:r>
-        <w:t>. Bill of Materials</w:t>
+        <w:t>.  The following subsections describe the notable components including the microcontroller, CO Detector, and Display.</w:t>
+      </w:r>
+    </w:p>
+    <w:p>
+      <w:pPr>
+        <w:pStyle w:val="Caption"/>
+        <w:keepNext/>
+        <w:spacing w:after="40"/>
+      </w:pPr>
+      <w:bookmarkStart w:id="16" w:name="_Ref6674890"/>
+      <w:r>
+        <w:t xml:space="preserve">Table </w:t>
+      </w:r>
+      <w:r>
+        <w:fldChar w:fldCharType="begin"/>
+      </w:r>
+      <w:r>
+        <w:instrText xml:space="preserve"> SEQ Table \* ARABIC </w:instrText>
+      </w:r>
+      <w:r>
+        <w:fldChar w:fldCharType="separate"/>
+      </w:r>
+      <w:r>
+        <w:rPr>
+          <w:noProof/>
+        </w:rPr>
+        <w:t>5</w:t>
+      </w:r>
+      <w:r>
+        <w:fldChar w:fldCharType="end"/>
+      </w:r>
+      <w:bookmarkEnd w:id="16"/>
+      <w:r>
+        <w:t xml:space="preserve">. </w:t>
+      </w:r>
+      <w:r>
+        <w:t xml:space="preserve"> </w:t>
+      </w:r>
+      <w:r>
+        <w:t>Bill of Materials</w:t>
       </w:r>
     </w:p>
     <w:tbl>
@@ -10056,9 +10639,613 @@
         </w:tc>
       </w:tr>
     </w:tbl>
+    <w:p>
+      <w:pPr>
+        <w:jc w:val="both"/>
+      </w:pPr>
+    </w:p>
+    <w:p>
+      <w:pPr>
+        <w:pStyle w:val="Heading3"/>
+      </w:pPr>
+      <w:r>
+        <w:t>Microcontroller</w:t>
+      </w:r>
+    </w:p>
+    <w:p>
+      <w:pPr>
+        <w:jc w:val="both"/>
+      </w:pPr>
+      <w:r>
+        <w:t xml:space="preserve">The microcontroller selected </w:t>
+      </w:r>
+    </w:p>
+    <w:p>
+      <w:pPr>
+        <w:jc w:val="both"/>
+      </w:pPr>
+      <w:r>
+        <w:t xml:space="preserve">The ESP32 is a series of system-on-a-chip micro-controllers that utilizes the </w:t>
+      </w:r>
+      <w:proofErr w:type="spellStart"/>
+      <w:r>
+        <w:t>Tensilica</w:t>
+      </w:r>
+      <w:proofErr w:type="spellEnd"/>
+      <w:r>
+        <w:t xml:space="preserve"> </w:t>
+      </w:r>
+      <w:proofErr w:type="spellStart"/>
+      <w:r>
+        <w:t>Xtensa</w:t>
+      </w:r>
+      <w:proofErr w:type="spellEnd"/>
+      <w:r>
+        <w:t xml:space="preserve"> microprocessor </w:t>
+      </w:r>
+    </w:p>
+    <w:p>
+      <w:pPr>
+        <w:jc w:val="both"/>
+      </w:pPr>
+      <w:r>
+        <w:t xml:space="preserve">The ESP32 can be programmed in C, C++, </w:t>
+      </w:r>
+      <w:proofErr w:type="spellStart"/>
+      <w:r>
+        <w:t>MicroPython</w:t>
+      </w:r>
+      <w:proofErr w:type="spellEnd"/>
+      <w:r>
+        <w:t xml:space="preserve">, or </w:t>
+      </w:r>
+      <w:proofErr w:type="spellStart"/>
+      <w:r>
+        <w:t>Xtensa</w:t>
+      </w:r>
+      <w:proofErr w:type="spellEnd"/>
+      <w:r>
+        <w:t xml:space="preserve"> Assembler</w:t>
+      </w:r>
+    </w:p>
+    <w:p>
+      <w:pPr>
+        <w:jc w:val="both"/>
+      </w:pPr>
+      <w:r>
+        <w:t>Most development boards also include a USB to serial interface to allow for easy re-programming and serial monitoring</w:t>
+      </w:r>
+    </w:p>
+    <w:p>
+      <w:pPr>
+        <w:jc w:val="both"/>
+      </w:pPr>
+      <w:r>
+        <w:t>Supports the use of Arduino tools and libraries</w:t>
+      </w:r>
+    </w:p>
+    <w:p>
+      <w:pPr>
+        <w:jc w:val="both"/>
+      </w:pPr>
+      <w:r>
+        <w:t>The ESP32’s features include:</w:t>
+      </w:r>
+    </w:p>
+    <w:p>
+      <w:pPr>
+        <w:jc w:val="both"/>
+      </w:pPr>
+      <w:r>
+        <w:t>Dual-core 32-bit processor clocked at 240 MHz</w:t>
+      </w:r>
+    </w:p>
+    <w:p>
+      <w:pPr>
+        <w:jc w:val="both"/>
+      </w:pPr>
+      <w:r>
+        <w:t>Ultra-low power co-processor (for sleep modes, interrupts)</w:t>
+      </w:r>
+    </w:p>
+    <w:p>
+      <w:pPr>
+        <w:jc w:val="both"/>
+      </w:pPr>
+      <w:r>
+        <w:t>25 Digital GPIO, 6 Analog Input, and 2 Analog Output pins</w:t>
+      </w:r>
+    </w:p>
+    <w:p>
+      <w:pPr>
+        <w:jc w:val="both"/>
+      </w:pPr>
+      <w:r>
+        <w:t>3 UART, 3 I2C, and 2 SPI devices</w:t>
+      </w:r>
+    </w:p>
+    <w:p>
+      <w:pPr>
+        <w:jc w:val="both"/>
+      </w:pPr>
+      <w:r>
+        <w:t>Cryptographic and security ASICS</w:t>
+      </w:r>
+    </w:p>
+    <w:p>
+      <w:pPr>
+        <w:jc w:val="both"/>
+      </w:pPr>
+      <w:r>
+        <w:t>4 MB of Flash, with 520 KB of SRAM</w:t>
+      </w:r>
+    </w:p>
+    <w:p>
+      <w:pPr>
+        <w:jc w:val="both"/>
+      </w:pPr>
+      <w:r>
+        <w:t>Built in 802.11n Wi-Fi and Bluetooth LE</w:t>
+      </w:r>
+    </w:p>
+    <w:p>
+      <w:pPr>
+        <w:jc w:val="both"/>
+      </w:pPr>
+      <w:r>
+        <w:t>Software, hardware, and timer interrupts</w:t>
+      </w:r>
+    </w:p>
+    <w:p>
+      <w:pPr>
+        <w:jc w:val="both"/>
+      </w:pPr>
+      <w:r>
+        <w:t>Multiple tiers of “sleep mode”</w:t>
+      </w:r>
+    </w:p>
+    <w:p>
+      <w:pPr>
+        <w:jc w:val="both"/>
+      </w:pPr>
+    </w:p>
+    <w:p>
+      <w:pPr>
+        <w:keepNext/>
+      </w:pPr>
+      <w:r>
+        <w:rPr>
+          <w:noProof/>
+        </w:rPr>
+        <w:drawing>
+          <wp:inline distT="0" distB="0" distL="0" distR="0" wp14:anchorId="1222FAEB" wp14:editId="2AAB44A8">
+            <wp:extent cx="3094825" cy="1528877"/>
+            <wp:effectExtent l="0" t="0" r="0" b="0"/>
+            <wp:docPr id="17" name="Picture 17" descr="C:\Users\ADMINU~1\AppData\Local\Temp\Rar$DRa0.926\20190420_175953.jpg"/>
+            <wp:cNvGraphicFramePr>
+              <a:graphicFrameLocks xmlns:a="http://schemas.openxmlformats.org/drawingml/2006/main" noChangeAspect="1"/>
+            </wp:cNvGraphicFramePr>
+            <a:graphic xmlns:a="http://schemas.openxmlformats.org/drawingml/2006/main">
+              <a:graphicData uri="http://schemas.openxmlformats.org/drawingml/2006/picture">
+                <pic:pic xmlns:pic="http://schemas.openxmlformats.org/drawingml/2006/picture">
+                  <pic:nvPicPr>
+                    <pic:cNvPr id="0" name="Picture 6" descr="C:\Users\ADMINU~1\AppData\Local\Temp\Rar$DRa0.926\20190420_175953.jpg"/>
+                    <pic:cNvPicPr>
+                      <a:picLocks noChangeAspect="1" noChangeArrowheads="1"/>
+                    </pic:cNvPicPr>
+                  </pic:nvPicPr>
+                  <pic:blipFill rotWithShape="1">
+                    <a:blip r:embed="rId20" cstate="print">
+                      <a:extLst>
+                        <a:ext uri="{28A0092B-C50C-407E-A947-70E740481C1C}">
+                          <a14:useLocalDpi xmlns:a14="http://schemas.microsoft.com/office/drawing/2010/main" val="0"/>
+                        </a:ext>
+                      </a:extLst>
+                    </a:blip>
+                    <a:srcRect l="10429" t="9709" r="10437" b="20668"/>
+                    <a:stretch/>
+                  </pic:blipFill>
+                  <pic:spPr bwMode="auto">
+                    <a:xfrm>
+                      <a:off x="0" y="0"/>
+                      <a:ext cx="3119465" cy="1541049"/>
+                    </a:xfrm>
+                    <a:prstGeom prst="rect">
+                      <a:avLst/>
+                    </a:prstGeom>
+                    <a:noFill/>
+                    <a:ln>
+                      <a:noFill/>
+                    </a:ln>
+                    <a:extLst>
+                      <a:ext uri="{53640926-AAD7-44D8-BBD7-CCE9431645EC}">
+                        <a14:shadowObscured xmlns:a14="http://schemas.microsoft.com/office/drawing/2010/main"/>
+                      </a:ext>
+                    </a:extLst>
+                  </pic:spPr>
+                </pic:pic>
+              </a:graphicData>
+            </a:graphic>
+          </wp:inline>
+        </w:drawing>
+      </w:r>
+    </w:p>
+    <w:p>
+      <w:pPr>
+        <w:pStyle w:val="Caption"/>
+      </w:pPr>
+      <w:r>
+        <w:t xml:space="preserve">Figure </w:t>
+      </w:r>
+      <w:r>
+        <w:fldChar w:fldCharType="begin"/>
+      </w:r>
+      <w:r>
+        <w:instrText xml:space="preserve"> SEQ Figure \* ARABIC </w:instrText>
+      </w:r>
+      <w:r>
+        <w:fldChar w:fldCharType="separate"/>
+      </w:r>
+      <w:r>
+        <w:rPr>
+          <w:noProof/>
+        </w:rPr>
+        <w:t>12</w:t>
+      </w:r>
+      <w:r>
+        <w:fldChar w:fldCharType="end"/>
+      </w:r>
+      <w:r>
+        <w:t>.  NodeMCU-32S Compatible ESP32 Module</w:t>
+      </w:r>
+    </w:p>
+    <w:p>
+      <w:pPr>
+        <w:jc w:val="both"/>
+      </w:pPr>
+    </w:p>
+    <w:p>
+      <w:pPr>
+        <w:pStyle w:val="Heading3"/>
+      </w:pPr>
+      <w:r>
+        <w:t>CO detector</w:t>
+      </w:r>
+    </w:p>
+    <w:p>
+      <w:pPr>
+        <w:jc w:val="both"/>
+      </w:pPr>
+      <w:r>
+        <w:t>MQ-7 CO detector</w:t>
+      </w:r>
+    </w:p>
+    <w:p>
+      <w:pPr>
+        <w:jc w:val="both"/>
+      </w:pPr>
+    </w:p>
+    <w:p>
+      <w:pPr>
+        <w:keepNext/>
+      </w:pPr>
+      <w:r>
+        <w:rPr>
+          <w:noProof/>
+        </w:rPr>
+        <w:drawing>
+          <wp:inline distT="0" distB="0" distL="0" distR="0" wp14:anchorId="1F949879" wp14:editId="3F6E14F8">
+            <wp:extent cx="1528267" cy="804383"/>
+            <wp:effectExtent l="0" t="0" r="0" b="0"/>
+            <wp:docPr id="19" name="Picture 19" descr="C:\Users\ADMINU~1\AppData\Local\Temp\Rar$DRa0.926\20190420_180015.jpg"/>
+            <wp:cNvGraphicFramePr>
+              <a:graphicFrameLocks xmlns:a="http://schemas.openxmlformats.org/drawingml/2006/main" noChangeAspect="1"/>
+            </wp:cNvGraphicFramePr>
+            <a:graphic xmlns:a="http://schemas.openxmlformats.org/drawingml/2006/main">
+              <a:graphicData uri="http://schemas.openxmlformats.org/drawingml/2006/picture">
+                <pic:pic xmlns:pic="http://schemas.openxmlformats.org/drawingml/2006/picture">
+                  <pic:nvPicPr>
+                    <pic:cNvPr id="0" name="Picture 7" descr="C:\Users\ADMINU~1\AppData\Local\Temp\Rar$DRa0.926\20190420_180015.jpg"/>
+                    <pic:cNvPicPr>
+                      <a:picLocks noChangeAspect="1" noChangeArrowheads="1"/>
+                    </pic:cNvPicPr>
+                  </pic:nvPicPr>
+                  <pic:blipFill rotWithShape="1">
+                    <a:blip r:embed="rId21" cstate="print">
+                      <a:extLst>
+                        <a:ext uri="{28A0092B-C50C-407E-A947-70E740481C1C}">
+                          <a14:useLocalDpi xmlns:a14="http://schemas.microsoft.com/office/drawing/2010/main" val="0"/>
+                        </a:ext>
+                      </a:extLst>
+                    </a:blip>
+                    <a:srcRect l="38867" t="28279" r="11622" b="25310"/>
+                    <a:stretch/>
+                  </pic:blipFill>
+                  <pic:spPr bwMode="auto">
+                    <a:xfrm rot="5400000">
+                      <a:off x="0" y="0"/>
+                      <a:ext cx="1528609" cy="804563"/>
+                    </a:xfrm>
+                    <a:prstGeom prst="rect">
+                      <a:avLst/>
+                    </a:prstGeom>
+                    <a:noFill/>
+                    <a:ln>
+                      <a:noFill/>
+                    </a:ln>
+                    <a:extLst>
+                      <a:ext uri="{53640926-AAD7-44D8-BBD7-CCE9431645EC}">
+                        <a14:shadowObscured xmlns:a14="http://schemas.microsoft.com/office/drawing/2010/main"/>
+                      </a:ext>
+                    </a:extLst>
+                  </pic:spPr>
+                </pic:pic>
+              </a:graphicData>
+            </a:graphic>
+          </wp:inline>
+        </w:drawing>
+      </w:r>
+    </w:p>
+    <w:p>
+      <w:pPr>
+        <w:pStyle w:val="Caption"/>
+      </w:pPr>
+      <w:r>
+        <w:t xml:space="preserve">Figure </w:t>
+      </w:r>
+      <w:r>
+        <w:fldChar w:fldCharType="begin"/>
+      </w:r>
+      <w:r>
+        <w:instrText xml:space="preserve"> SEQ Figure \* ARABIC </w:instrText>
+      </w:r>
+      <w:r>
+        <w:fldChar w:fldCharType="separate"/>
+      </w:r>
+      <w:r>
+        <w:rPr>
+          <w:noProof/>
+        </w:rPr>
+        <w:t>13</w:t>
+      </w:r>
+      <w:r>
+        <w:fldChar w:fldCharType="end"/>
+      </w:r>
+      <w:r>
+        <w:t>.  MQ-7 Carbon Monoxide Detector</w:t>
+      </w:r>
+    </w:p>
+    <w:p>
+      <w:pPr>
+        <w:jc w:val="both"/>
+      </w:pPr>
+    </w:p>
+    <w:p>
+      <w:pPr>
+        <w:pStyle w:val="Heading3"/>
+      </w:pPr>
+      <w:r>
+        <w:t>Display</w:t>
+      </w:r>
+    </w:p>
     <w:p/>
-    <w:p/>
-    <w:p/>
+    <w:p>
+      <w:pPr>
+        <w:keepNext/>
+      </w:pPr>
+      <w:r>
+        <w:rPr>
+          <w:noProof/>
+        </w:rPr>
+        <w:drawing>
+          <wp:inline distT="0" distB="0" distL="0" distR="0" wp14:anchorId="0426DD32" wp14:editId="623D6465">
+            <wp:extent cx="3014865" cy="1719072"/>
+            <wp:effectExtent l="0" t="0" r="0" b="0"/>
+            <wp:docPr id="15" name="Picture 15" descr="C:\Users\ADMINU~1\AppData\Local\Temp\Rar$DRa0.926\20190420_175842.jpg"/>
+            <wp:cNvGraphicFramePr>
+              <a:graphicFrameLocks xmlns:a="http://schemas.openxmlformats.org/drawingml/2006/main" noChangeAspect="1"/>
+            </wp:cNvGraphicFramePr>
+            <a:graphic xmlns:a="http://schemas.openxmlformats.org/drawingml/2006/main">
+              <a:graphicData uri="http://schemas.openxmlformats.org/drawingml/2006/picture">
+                <pic:pic xmlns:pic="http://schemas.openxmlformats.org/drawingml/2006/picture">
+                  <pic:nvPicPr>
+                    <pic:cNvPr id="0" name="Picture 5" descr="C:\Users\ADMINU~1\AppData\Local\Temp\Rar$DRa0.926\20190420_175842.jpg"/>
+                    <pic:cNvPicPr>
+                      <a:picLocks noChangeAspect="1" noChangeArrowheads="1"/>
+                    </pic:cNvPicPr>
+                  </pic:nvPicPr>
+                  <pic:blipFill rotWithShape="1">
+                    <a:blip r:embed="rId22" cstate="print">
+                      <a:extLst>
+                        <a:ext uri="{BEBA8EAE-BF5A-486C-A8C5-ECC9F3942E4B}">
+                          <a14:imgProps xmlns:a14="http://schemas.microsoft.com/office/drawing/2010/main">
+                            <a14:imgLayer r:embed="rId23">
+                              <a14:imgEffect>
+                                <a14:brightnessContrast bright="20000" contrast="20000"/>
+                              </a14:imgEffect>
+                            </a14:imgLayer>
+                          </a14:imgProps>
+                        </a:ext>
+                        <a:ext uri="{28A0092B-C50C-407E-A947-70E740481C1C}">
+                          <a14:useLocalDpi xmlns:a14="http://schemas.microsoft.com/office/drawing/2010/main" val="0"/>
+                        </a:ext>
+                      </a:extLst>
+                    </a:blip>
+                    <a:srcRect l="11138" t="12662" r="6172" b="3366"/>
+                    <a:stretch/>
+                  </pic:blipFill>
+                  <pic:spPr bwMode="auto">
+                    <a:xfrm>
+                      <a:off x="0" y="0"/>
+                      <a:ext cx="3030986" cy="1728264"/>
+                    </a:xfrm>
+                    <a:prstGeom prst="rect">
+                      <a:avLst/>
+                    </a:prstGeom>
+                    <a:noFill/>
+                    <a:ln>
+                      <a:noFill/>
+                    </a:ln>
+                    <a:extLst>
+                      <a:ext uri="{53640926-AAD7-44D8-BBD7-CCE9431645EC}">
+                        <a14:shadowObscured xmlns:a14="http://schemas.microsoft.com/office/drawing/2010/main"/>
+                      </a:ext>
+                    </a:extLst>
+                  </pic:spPr>
+                </pic:pic>
+              </a:graphicData>
+            </a:graphic>
+          </wp:inline>
+        </w:drawing>
+      </w:r>
+    </w:p>
+    <w:p>
+      <w:pPr>
+        <w:pStyle w:val="Caption"/>
+      </w:pPr>
+      <w:r>
+        <w:t xml:space="preserve">Figure </w:t>
+      </w:r>
+      <w:r>
+        <w:fldChar w:fldCharType="begin"/>
+      </w:r>
+      <w:r>
+        <w:instrText xml:space="preserve"> SEQ Figure \* ARABIC </w:instrText>
+      </w:r>
+      <w:r>
+        <w:fldChar w:fldCharType="separate"/>
+      </w:r>
+      <w:r>
+        <w:rPr>
+          <w:noProof/>
+        </w:rPr>
+        <w:t>14</w:t>
+      </w:r>
+      <w:r>
+        <w:fldChar w:fldCharType="end"/>
+      </w:r>
+      <w:r>
+        <w:t>.  20x4 Character LCD SPI Display</w:t>
+      </w:r>
+    </w:p>
+    <w:p>
+      <w:pPr>
+        <w:jc w:val="both"/>
+      </w:pPr>
+    </w:p>
+    <w:p>
+      <w:pPr>
+        <w:jc w:val="both"/>
+      </w:pPr>
+      <w:r>
+        <w:t xml:space="preserve">Obstacle Detection </w:t>
+      </w:r>
+    </w:p>
+    <w:p>
+      <w:pPr>
+        <w:jc w:val="both"/>
+      </w:pPr>
+    </w:p>
+    <w:p>
+      <w:pPr>
+        <w:jc w:val="both"/>
+      </w:pPr>
+      <w:r>
+        <w:drawing>
+          <wp:inline distT="0" distB="0" distL="0" distR="0" wp14:anchorId="3C86CC45" wp14:editId="2D1FD345">
+            <wp:extent cx="1733040" cy="816120"/>
+            <wp:effectExtent l="0" t="0" r="635" b="3175"/>
+            <wp:docPr id="486" name="Picture 2"/>
+            <wp:cNvGraphicFramePr/>
+            <a:graphic xmlns:a="http://schemas.openxmlformats.org/drawingml/2006/main">
+              <a:graphicData uri="http://schemas.openxmlformats.org/drawingml/2006/picture">
+                <pic:pic xmlns:pic="http://schemas.openxmlformats.org/drawingml/2006/picture">
+                  <pic:nvPicPr>
+                    <pic:cNvPr id="486" name="Picture 2"/>
+                    <pic:cNvPicPr/>
+                  </pic:nvPicPr>
+                  <pic:blipFill>
+                    <a:blip r:embed="rId24" cstate="print">
+                      <a:extLst>
+                        <a:ext uri="{28A0092B-C50C-407E-A947-70E740481C1C}">
+                          <a14:useLocalDpi xmlns:a14="http://schemas.microsoft.com/office/drawing/2010/main" val="0"/>
+                        </a:ext>
+                      </a:extLst>
+                    </a:blip>
+                    <a:srcRect b="52890"/>
+                    <a:stretch/>
+                  </pic:blipFill>
+                  <pic:spPr>
+                    <a:xfrm>
+                      <a:off x="0" y="0"/>
+                      <a:ext cx="1733040" cy="816120"/>
+                    </a:xfrm>
+                    <a:prstGeom prst="rect">
+                      <a:avLst/>
+                    </a:prstGeom>
+                    <a:ln>
+                      <a:noFill/>
+                    </a:ln>
+                  </pic:spPr>
+                </pic:pic>
+              </a:graphicData>
+            </a:graphic>
+          </wp:inline>
+        </w:drawing>
+      </w:r>
+      <w:r>
+        <w:drawing>
+          <wp:inline distT="0" distB="0" distL="0" distR="0" wp14:anchorId="20EC4071" wp14:editId="66D37723">
+            <wp:extent cx="920880" cy="920880"/>
+            <wp:effectExtent l="0" t="0" r="0" b="0"/>
+            <wp:docPr id="487" name="Picture 4"/>
+            <wp:cNvGraphicFramePr/>
+            <a:graphic xmlns:a="http://schemas.openxmlformats.org/drawingml/2006/main">
+              <a:graphicData uri="http://schemas.openxmlformats.org/drawingml/2006/picture">
+                <pic:pic xmlns:pic="http://schemas.openxmlformats.org/drawingml/2006/picture">
+                  <pic:nvPicPr>
+                    <pic:cNvPr id="487" name="Picture 4"/>
+                    <pic:cNvPicPr/>
+                  </pic:nvPicPr>
+                  <pic:blipFill>
+                    <a:blip r:embed="rId25" cstate="print">
+                      <a:extLst>
+                        <a:ext uri="{28A0092B-C50C-407E-A947-70E740481C1C}">
+                          <a14:useLocalDpi xmlns:a14="http://schemas.microsoft.com/office/drawing/2010/main" val="0"/>
+                        </a:ext>
+                      </a:extLst>
+                    </a:blip>
+                    <a:stretch/>
+                  </pic:blipFill>
+                  <pic:spPr>
+                    <a:xfrm>
+                      <a:off x="0" y="0"/>
+                      <a:ext cx="920880" cy="920880"/>
+                    </a:xfrm>
+                    <a:prstGeom prst="rect">
+                      <a:avLst/>
+                    </a:prstGeom>
+                    <a:ln>
+                      <a:noFill/>
+                    </a:ln>
+                  </pic:spPr>
+                </pic:pic>
+              </a:graphicData>
+            </a:graphic>
+          </wp:inline>
+        </w:drawing>
+      </w:r>
+    </w:p>
+    <w:p>
+      <w:pPr>
+        <w:jc w:val="both"/>
+      </w:pPr>
+    </w:p>
+    <w:p>
+      <w:pPr>
+        <w:jc w:val="both"/>
+      </w:pPr>
+    </w:p>
     <w:p>
       <w:pPr>
         <w:pStyle w:val="Heading2"/>
@@ -10104,7 +11291,7 @@
                     </pic:cNvPicPr>
                   </pic:nvPicPr>
                   <pic:blipFill rotWithShape="1">
-                    <a:blip r:embed="rId20" cstate="print">
+                    <a:blip r:embed="rId26" cstate="print">
                       <a:extLst>
                         <a:ext uri="{28A0092B-C50C-407E-A947-70E740481C1C}">
                           <a14:useLocalDpi xmlns:a14="http://schemas.microsoft.com/office/drawing/2010/main" val="0"/>
@@ -10166,7 +11353,7 @@
         <w:rPr>
           <w:noProof/>
         </w:rPr>
-        <w:t>8</w:t>
+        <w:t>15</w:t>
       </w:r>
       <w:r>
         <w:fldChar w:fldCharType="end"/>
@@ -10191,6 +11378,7 @@
           <w:noProof/>
           <w:bdr w:val="single" w:sz="18" w:space="0" w:color="auto"/>
         </w:rPr>
+        <w:lastRenderedPageBreak/>
         <w:drawing>
           <wp:inline distT="0" distB="0" distL="0" distR="0" wp14:anchorId="088867B3" wp14:editId="73FEF21A">
             <wp:extent cx="2484051" cy="1825488"/>
@@ -10209,7 +11397,7 @@
                     </pic:cNvPicPr>
                   </pic:nvPicPr>
                   <pic:blipFill rotWithShape="1">
-                    <a:blip r:embed="rId21" cstate="print">
+                    <a:blip r:embed="rId27" cstate="print">
                       <a:extLst>
                         <a:ext uri="{28A0092B-C50C-407E-A947-70E740481C1C}">
                           <a14:useLocalDpi xmlns:a14="http://schemas.microsoft.com/office/drawing/2010/main" val="0"/>
@@ -10264,7 +11452,7 @@
         <w:rPr>
           <w:noProof/>
         </w:rPr>
-        <w:t>13</w:t>
+        <w:t>16</w:t>
       </w:r>
       <w:r>
         <w:fldChar w:fldCharType="end"/>
@@ -10287,7 +11475,6 @@
           <w:noProof/>
           <w:bdr w:val="single" w:sz="18" w:space="0" w:color="auto"/>
         </w:rPr>
-        <w:lastRenderedPageBreak/>
         <w:drawing>
           <wp:inline distT="0" distB="0" distL="0" distR="0" wp14:anchorId="169AB281" wp14:editId="47BEB76F">
             <wp:extent cx="2328530" cy="3484438"/>
@@ -10306,7 +11493,7 @@
                     </pic:cNvPicPr>
                   </pic:nvPicPr>
                   <pic:blipFill rotWithShape="1">
-                    <a:blip r:embed="rId22" cstate="print">
+                    <a:blip r:embed="rId28" cstate="print">
                       <a:extLst>
                         <a:ext uri="{28A0092B-C50C-407E-A947-70E740481C1C}">
                           <a14:useLocalDpi xmlns:a14="http://schemas.microsoft.com/office/drawing/2010/main" val="0"/>
@@ -10361,7 +11548,7 @@
         <w:rPr>
           <w:noProof/>
         </w:rPr>
-        <w:t>14</w:t>
+        <w:t>17</w:t>
       </w:r>
       <w:r>
         <w:fldChar w:fldCharType="end"/>
@@ -10447,11 +11634,11 @@
       <w:pPr>
         <w:pStyle w:val="Heading1"/>
       </w:pPr>
-      <w:bookmarkStart w:id="13" w:name="_Ref6139594"/>
+      <w:bookmarkStart w:id="17" w:name="_Ref6139594"/>
       <w:r>
         <w:t>Accomplishments</w:t>
       </w:r>
-      <w:bookmarkEnd w:id="13"/>
+      <w:bookmarkEnd w:id="17"/>
     </w:p>
     <w:p>
       <w:pPr>
@@ -10480,11 +11667,11 @@
       <w:pPr>
         <w:pStyle w:val="Heading2"/>
       </w:pPr>
-      <w:commentRangeStart w:id="14"/>
+      <w:commentRangeStart w:id="18"/>
       <w:r>
         <w:t>Limitations</w:t>
       </w:r>
-      <w:commentRangeEnd w:id="14"/>
+      <w:commentRangeEnd w:id="18"/>
       <w:r>
         <w:rPr>
           <w:rStyle w:val="CommentReference"/>
@@ -10492,7 +11679,7 @@
           <w:iCs w:val="0"/>
           <w:noProof w:val="0"/>
         </w:rPr>
-        <w:commentReference w:id="14"/>
+        <w:commentReference w:id="18"/>
       </w:r>
     </w:p>
     <w:p>
@@ -10527,11 +11714,11 @@
       <w:pPr>
         <w:pStyle w:val="Heading2"/>
       </w:pPr>
-      <w:bookmarkStart w:id="15" w:name="_Ref6656070"/>
+      <w:bookmarkStart w:id="19" w:name="_Ref6656070"/>
       <w:r>
         <w:t>Possible Improvements</w:t>
       </w:r>
-      <w:bookmarkEnd w:id="15"/>
+      <w:bookmarkEnd w:id="19"/>
     </w:p>
     <w:p>
       <w:pPr>
@@ -10539,10 +11726,7 @@
         <w:jc w:val="both"/>
       </w:pPr>
       <w:r>
-        <w:t xml:space="preserve">The project made several design decisions in the interest of simpler development.  To ease network integration, the system employs UDP and no encryption. These are </w:t>
-      </w:r>
-      <w:r>
-        <w:t xml:space="preserve">considered experimentation only type configurations and would need to be resolved in a more production ready version of the product.  The system also interfaces to the garage door lift motor through the operator button, this too could be improved. Finally, the system depends on the obstacle sensor being well aligned and can easily be spoofed by </w:t>
+        <w:t xml:space="preserve">The project made several design decisions in the interest of simpler development.  To ease network integration, the system employs UDP and no encryption. These are considered experimentation only type configurations and would need to be resolved in a more production ready version of the product.  The system also interfaces to the garage door lift motor through the operator button, this too could be improved. Finally, the system depends on the obstacle sensor being well aligned and can easily be spoofed by </w:t>
       </w:r>
       <w:proofErr w:type="spellStart"/>
       <w:r>
@@ -10552,16 +11736,16 @@
       <w:r>
         <w:t xml:space="preserve"> the signal wires. </w:t>
       </w:r>
-      <w:commentRangeStart w:id="16"/>
+      <w:commentRangeStart w:id="20"/>
       <w:r>
         <w:t xml:space="preserve">This section discusses potential improvements to solve these issues intended in a future revision of the GarageRTC project. </w:t>
       </w:r>
-      <w:commentRangeEnd w:id="16"/>
+      <w:commentRangeEnd w:id="20"/>
       <w:r>
         <w:rPr>
           <w:rStyle w:val="CommentReference"/>
         </w:rPr>
-        <w:commentReference w:id="16"/>
+        <w:commentReference w:id="20"/>
       </w:r>
     </w:p>
     <w:p>
@@ -10598,11 +11782,11 @@
       <w:r>
         <w:t xml:space="preserve">Another limitation is that the GarageRTC interacts with the garage door lift motor through the opener button interface.  Each garage door operates a little differently, such as longer button pulses or automatic reversing after a down trigger.  This makes the interaction between the GarageRTC and the opener not ideal. A potential solution would be to incorporate a direct dive reversable H-Bridge controller into the project.  That would give the controller better control over the door.  The downside is there are significant </w:t>
       </w:r>
-      <w:proofErr w:type="gramStart"/>
-      <w:r>
-        <w:t>safety  impacts</w:t>
-      </w:r>
-      <w:proofErr w:type="gramEnd"/>
+      <w:r>
+        <w:t>safety impacts</w:t>
+      </w:r>
+      <w:bookmarkStart w:id="21" w:name="_GoBack"/>
+      <w:bookmarkEnd w:id="21"/>
       <w:r>
         <w:t xml:space="preserve"> that need to be considered when taking over control of the door lift mechanism. </w:t>
       </w:r>
@@ -10624,7 +11808,11 @@
       </w:r>
       <w:proofErr w:type="spellEnd"/>
       <w:r>
-        <w:t xml:space="preserve">. They also are more tolerant of misalignment.  Replacing the laser with libraries to interface with different conventional eyes would </w:t>
+        <w:t xml:space="preserve">. They also are more tolerant of misalignment.  Replacing the laser with libraries to interface </w:t>
+      </w:r>
+      <w:r>
+        <w:lastRenderedPageBreak/>
+        <w:t xml:space="preserve">with different conventional eyes would </w:t>
       </w:r>
       <w:r>
         <w:t>reduce system cost, improve safety, reliability, and performance</w:t>
@@ -10669,11 +11857,7 @@
         <w:jc w:val="both"/>
       </w:pPr>
       <w:r>
-        <w:t xml:space="preserve">This section provides a short review of several of these offerings and their compatible hardware.  Surprisingly, none </w:t>
-      </w:r>
-      <w:r>
-        <w:lastRenderedPageBreak/>
-        <w:t xml:space="preserve">of these technologies offered native integration with digital assistants such as Amazon Alexa.  We provide a </w:t>
+        <w:t xml:space="preserve">This section provides a short review of several of these offerings and their compatible hardware.  Surprisingly, none of these technologies offered native integration with digital assistants such as Amazon Alexa.  We provide a </w:t>
       </w:r>
       <w:r>
         <w:t xml:space="preserve">features </w:t>
@@ -10811,8 +11995,8 @@
         <w:pStyle w:val="Caption"/>
         <w:keepNext/>
       </w:pPr>
-      <w:bookmarkStart w:id="17" w:name="_Ref6655354"/>
-      <w:bookmarkStart w:id="18" w:name="_Ref6655358"/>
+      <w:bookmarkStart w:id="22" w:name="_Ref6655354"/>
+      <w:bookmarkStart w:id="23" w:name="_Ref6655358"/>
       <w:r>
         <w:t xml:space="preserve">Table </w:t>
       </w:r>
@@ -10834,11 +12018,11 @@
       <w:r>
         <w:fldChar w:fldCharType="end"/>
       </w:r>
-      <w:bookmarkEnd w:id="18"/>
+      <w:bookmarkEnd w:id="23"/>
       <w:r>
         <w:t>. Comparison of Commercial Devices</w:t>
       </w:r>
-      <w:bookmarkEnd w:id="17"/>
+      <w:bookmarkEnd w:id="22"/>
     </w:p>
     <w:tbl>
       <w:tblPr>
@@ -14896,7 +16080,11 @@
         <w:jc w:val="both"/>
       </w:pPr>
       <w:r>
-        <w:t xml:space="preserve">The commercial offerings did have the advantage in that they tended to offer applications with credentials.  All solutions surveyed offered Android and IOS native apps for their remote interface.  Frequently, these applications are merely application wrapping around a web interface. This simplifies development and can help with security if the site is properly protected.   The location of the IoT service could not be conclusively determined from the documentation surveyed, but it is reasonable to assume that it is most likely a closed source cloud hosted service.  </w:t>
+        <w:t xml:space="preserve">The commercial offerings did have the advantage in that they tended to offer applications with credentials.  All solutions surveyed offered Android and IOS native apps for their remote interface.  Frequently, these applications are merely application wrapping around a web interface. This simplifies development and can help with security if the site is properly protected.   The location of the IoT service could not be conclusively determined from the documentation </w:t>
+      </w:r>
+      <w:r>
+        <w:lastRenderedPageBreak/>
+        <w:t xml:space="preserve">surveyed, but it is reasonable to assume that it is most likely a closed source cloud hosted service.  </w:t>
       </w:r>
       <w:r>
         <w:t xml:space="preserve">If the support for the cloud service is suspended, then these devices would likely fail to function. </w:t>
@@ -14919,11 +16107,7 @@
         <w:jc w:val="both"/>
       </w:pPr>
       <w:r>
-        <w:t xml:space="preserve">The primary benefit of the commercially available devices is they have corporate backed development support.  This translates to more refined software and user-friendly interfaces as they have superior developer resources as compared to the GarageRTC research team. They have the </w:t>
-      </w:r>
-      <w:r>
-        <w:lastRenderedPageBreak/>
-        <w:t xml:space="preserve">capacity to fully implement and test their solutions and maintain professional assistance hotlines.  Further, mass production of their </w:t>
+        <w:t xml:space="preserve">The primary benefit of the commercially available devices is they have corporate backed development support.  This translates to more refined software and user-friendly interfaces as they have superior developer resources as compared to the GarageRTC research team. They have the capacity to fully implement and test their solutions and maintain professional assistance hotlines.  Further, mass production of their </w:t>
       </w:r>
       <w:r>
         <w:t>assemblies’</w:t>
@@ -15080,7 +16264,10 @@
         <w:jc w:val="both"/>
       </w:pPr>
       <w:r>
-        <w:t xml:space="preserve">Detailed design produced detailed state machines prior to implementation and helped align runtime tasks with desired functional behavior.  The OLED display was identified early to not meet desired performance and the 20x4 character LCD was substituted with minimal re-work.  The network simulators developed allowed the development </w:t>
+        <w:t xml:space="preserve">Detailed design produced detailed state machines prior to implementation and helped align runtime tasks with desired functional behavior.  The OLED display was identified early to not meet desired performance and the 20x4 character LCD was substituted with minimal re-work.  The network </w:t>
+      </w:r>
+      <w:r>
+        <w:t xml:space="preserve">simulators developed allowed the development </w:t>
       </w:r>
       <w:r>
         <w:t xml:space="preserve">timelines </w:t>
@@ -15755,7 +16942,14 @@
                       <w:rPr>
                         <w:noProof/>
                       </w:rPr>
-                      <w:t>Genie, "Aladdin Connect," Genie, 2019. [Online]. Available: https://www.geniecompany.com/aladdinconnect/default.aspx. [Accessed 13 April 2019].</w:t>
+                      <w:t xml:space="preserve">Genie, "Aladdin Connect," Genie, 2019. [Online]. Available: </w:t>
+                    </w:r>
+                    <w:r>
+                      <w:rPr>
+                        <w:noProof/>
+                      </w:rPr>
+                      <w:lastRenderedPageBreak/>
+                      <w:t>https://www.geniecompany.com/aladdinconnect/default.aspx. [Accessed 13 April 2019].</w:t>
                     </w:r>
                   </w:p>
                 </w:tc>
@@ -15782,6 +16976,7 @@
                       <w:rPr>
                         <w:noProof/>
                       </w:rPr>
+                      <w:lastRenderedPageBreak/>
                       <w:t xml:space="preserve">[11] </w:t>
                     </w:r>
                   </w:p>
@@ -15878,7 +17073,6 @@
                       <w:rPr>
                         <w:noProof/>
                       </w:rPr>
-                      <w:lastRenderedPageBreak/>
                       <w:t xml:space="preserve">[13] </w:t>
                     </w:r>
                   </w:p>
@@ -16316,10 +17510,7 @@
       </w:r>
       <w:proofErr w:type="spellStart"/>
       <w:r>
-        <w:t>Task</w:t>
-      </w:r>
-      <w:r>
-        <w:t>PrioirityMachiens</w:t>
+        <w:t>TaskPrioirityMachiens</w:t>
       </w:r>
       <w:proofErr w:type="spellEnd"/>
     </w:p>
@@ -16329,7 +17520,7 @@
       </w:pPr>
     </w:p>
   </w:comment>
-  <w:comment w:id="14" w:author="adminuser" w:date="2019-04-20T11:45:00Z" w:initials="a">
+  <w:comment w:id="18" w:author="adminuser" w:date="2019-04-20T11:45:00Z" w:initials="a">
     <w:p>
       <w:pPr>
         <w:pStyle w:val="CommentText"/>
@@ -16350,7 +17541,7 @@
       </w:pPr>
     </w:p>
   </w:comment>
-  <w:comment w:id="16" w:author="adminuser" w:date="2019-04-20T11:04:00Z" w:initials="a">
+  <w:comment w:id="20" w:author="adminuser" w:date="2019-04-20T11:04:00Z" w:initials="a">
     <w:p>
       <w:pPr>
         <w:pStyle w:val="CommentText"/>
@@ -16603,7 +17794,7 @@
   <w:abstractNum w:abstractNumId="1" w15:restartNumberingAfterBreak="0">
     <w:nsid w:val="FFFFFF7C"/>
     <w:multiLevelType w:val="singleLevel"/>
-    <w:tmpl w:val="3452B3B4"/>
+    <w:tmpl w:val="C6846A6C"/>
     <w:lvl w:ilvl="0">
       <w:start w:val="1"/>
       <w:numFmt w:val="decimal"/>
@@ -16620,7 +17811,7 @@
   <w:abstractNum w:abstractNumId="2" w15:restartNumberingAfterBreak="0">
     <w:nsid w:val="FFFFFF7D"/>
     <w:multiLevelType w:val="singleLevel"/>
-    <w:tmpl w:val="C08C4540"/>
+    <w:tmpl w:val="2AA2E0DA"/>
     <w:lvl w:ilvl="0">
       <w:start w:val="1"/>
       <w:numFmt w:val="decimal"/>
@@ -16637,7 +17828,7 @@
   <w:abstractNum w:abstractNumId="3" w15:restartNumberingAfterBreak="0">
     <w:nsid w:val="FFFFFF7E"/>
     <w:multiLevelType w:val="singleLevel"/>
-    <w:tmpl w:val="E0FCB75C"/>
+    <w:tmpl w:val="48403010"/>
     <w:lvl w:ilvl="0">
       <w:start w:val="1"/>
       <w:numFmt w:val="decimal"/>
@@ -16654,7 +17845,7 @@
   <w:abstractNum w:abstractNumId="4" w15:restartNumberingAfterBreak="0">
     <w:nsid w:val="FFFFFF7F"/>
     <w:multiLevelType w:val="singleLevel"/>
-    <w:tmpl w:val="EAE2A42E"/>
+    <w:tmpl w:val="880499F2"/>
     <w:lvl w:ilvl="0">
       <w:start w:val="1"/>
       <w:numFmt w:val="decimal"/>
@@ -16671,7 +17862,7 @@
   <w:abstractNum w:abstractNumId="5" w15:restartNumberingAfterBreak="0">
     <w:nsid w:val="FFFFFF80"/>
     <w:multiLevelType w:val="singleLevel"/>
-    <w:tmpl w:val="C952FE54"/>
+    <w:tmpl w:val="40404FFC"/>
     <w:lvl w:ilvl="0">
       <w:start w:val="1"/>
       <w:numFmt w:val="bullet"/>
@@ -16691,7 +17882,7 @@
   <w:abstractNum w:abstractNumId="6" w15:restartNumberingAfterBreak="0">
     <w:nsid w:val="FFFFFF81"/>
     <w:multiLevelType w:val="singleLevel"/>
-    <w:tmpl w:val="50263EB2"/>
+    <w:tmpl w:val="5E7A0CC6"/>
     <w:lvl w:ilvl="0">
       <w:start w:val="1"/>
       <w:numFmt w:val="bullet"/>
@@ -16711,7 +17902,7 @@
   <w:abstractNum w:abstractNumId="7" w15:restartNumberingAfterBreak="0">
     <w:nsid w:val="FFFFFF82"/>
     <w:multiLevelType w:val="singleLevel"/>
-    <w:tmpl w:val="CFE28E02"/>
+    <w:tmpl w:val="244830AA"/>
     <w:lvl w:ilvl="0">
       <w:start w:val="1"/>
       <w:numFmt w:val="bullet"/>
@@ -16731,7 +17922,7 @@
   <w:abstractNum w:abstractNumId="8" w15:restartNumberingAfterBreak="0">
     <w:nsid w:val="FFFFFF83"/>
     <w:multiLevelType w:val="singleLevel"/>
-    <w:tmpl w:val="37D69AA2"/>
+    <w:tmpl w:val="81121E84"/>
     <w:lvl w:ilvl="0">
       <w:start w:val="1"/>
       <w:numFmt w:val="bullet"/>
@@ -16751,7 +17942,7 @@
   <w:abstractNum w:abstractNumId="9" w15:restartNumberingAfterBreak="0">
     <w:nsid w:val="FFFFFF88"/>
     <w:multiLevelType w:val="singleLevel"/>
-    <w:tmpl w:val="75F0D534"/>
+    <w:tmpl w:val="F8FA2554"/>
     <w:lvl w:ilvl="0">
       <w:start w:val="1"/>
       <w:numFmt w:val="decimal"/>
@@ -16768,7 +17959,7 @@
   <w:abstractNum w:abstractNumId="10" w15:restartNumberingAfterBreak="0">
     <w:nsid w:val="FFFFFF89"/>
     <w:multiLevelType w:val="singleLevel"/>
-    <w:tmpl w:val="C0E0F4EA"/>
+    <w:tmpl w:val="05B44CD2"/>
     <w:lvl w:ilvl="0">
       <w:start w:val="1"/>
       <w:numFmt w:val="bullet"/>
@@ -18576,7 +19767,7 @@
         <w:rFonts w:ascii="Symbol" w:hAnsi="Symbol" w:hint="default"/>
       </w:rPr>
     </w:lvl>
-    <w:lvl w:ilvl="1" w:tplc="04090003" w:tentative="1">
+    <w:lvl w:ilvl="1" w:tplc="04090003">
       <w:start w:val="1"/>
       <w:numFmt w:val="bullet"/>
       <w:lvlText w:val="o"/>
@@ -18588,7 +19779,7 @@
         <w:rFonts w:ascii="Courier New" w:hAnsi="Courier New" w:cs="Courier New" w:hint="default"/>
       </w:rPr>
     </w:lvl>
-    <w:lvl w:ilvl="2" w:tplc="04090005" w:tentative="1">
+    <w:lvl w:ilvl="2" w:tplc="04090005">
       <w:start w:val="1"/>
       <w:numFmt w:val="bullet"/>
       <w:lvlText w:val=""/>
@@ -19646,7 +20837,6 @@
   <w:style w:type="character" w:default="1" w:styleId="DefaultParagraphFont">
     <w:name w:val="Default Paragraph Font"/>
     <w:uiPriority w:val="1"/>
-    <w:semiHidden/>
     <w:unhideWhenUsed/>
   </w:style>
   <w:style w:type="table" w:default="1" w:styleId="TableNormal">
@@ -20781,7 +21971,7 @@
 </file>
 
 <file path=customXml/itemProps1.xml><?xml version="1.0" encoding="utf-8"?>
-<ds:datastoreItem xmlns:ds="http://schemas.openxmlformats.org/officeDocument/2006/customXml" ds:itemID="{09FECAB6-B044-438A-BC52-0EAB3D7289C1}">
+<ds:datastoreItem xmlns:ds="http://schemas.openxmlformats.org/officeDocument/2006/customXml" ds:itemID="{AADFFB37-B381-4053-9406-DB19700C30F1}">
   <ds:schemaRefs>
     <ds:schemaRef ds:uri="http://schemas.openxmlformats.org/officeDocument/2006/bibliography"/>
   </ds:schemaRefs>

</xml_diff>

<commit_message>
Obvious grammar and spelling fixes before final read-through
</commit_message>
<xml_diff>
--- a/Final Report/report.docx
+++ b/Final Report/report.docx
@@ -116,7 +116,45 @@
         <w:t xml:space="preserve"> </w:t>
       </w:r>
       <w:r>
-        <w:t xml:space="preserve">Internet connected technologies have become mainstays of the modern household.  From Internet of Things (IoT) connected coffee makers to sophisticated adaptive climate control systems, inexpensive wireless technology and popularity of voice activated digital assistants has enabled a wide variety of connected tech.  Most of this technology remains closed source however.  Many of the more popular connected technologies, such as Nest or ecoBee, rely on closed source protocols and </w:t>
+        <w:t>Internet</w:t>
+      </w:r>
+      <w:r>
+        <w:t>-</w:t>
+      </w:r>
+      <w:r>
+        <w:t xml:space="preserve">connected technologies have become mainstays of the modern household.  From Internet of Things (IoT) connected coffee makers to sophisticated adaptive climate control systems, inexpensive wireless technology and </w:t>
+      </w:r>
+      <w:r>
+        <w:t xml:space="preserve">the </w:t>
+      </w:r>
+      <w:r>
+        <w:t>popularity of voice</w:t>
+      </w:r>
+      <w:r>
+        <w:t>-</w:t>
+      </w:r>
+      <w:r>
+        <w:t>activated digital assistants ha</w:t>
+      </w:r>
+      <w:r>
+        <w:t>ve</w:t>
+      </w:r>
+      <w:r>
+        <w:t xml:space="preserve"> enabled a wide variety of connected tech.  Most of this technology remains closed </w:t>
+      </w:r>
+      <w:r>
+        <w:t>source,</w:t>
+      </w:r>
+      <w:r>
+        <w:t xml:space="preserve"> however.  Many of the more popular connected technologies, such as Nest or </w:t>
+      </w:r>
+      <w:proofErr w:type="spellStart"/>
+      <w:r>
+        <w:t>ecoBee</w:t>
+      </w:r>
+      <w:proofErr w:type="spellEnd"/>
+      <w:r>
+        <w:t xml:space="preserve">, rely on closed source protocols and </w:t>
       </w:r>
       <w:r>
         <w:t xml:space="preserve">private </w:t>
@@ -128,7 +166,15 @@
         <w:t xml:space="preserve">to the hardware </w:t>
       </w:r>
       <w:r>
-        <w:t xml:space="preserve">when these companies go out of business or shut down older services? VueZone </w:t>
+        <w:t xml:space="preserve">when these companies go out of business or shut down older services? </w:t>
+      </w:r>
+      <w:proofErr w:type="spellStart"/>
+      <w:r>
+        <w:t>VueZone</w:t>
+      </w:r>
+      <w:proofErr w:type="spellEnd"/>
+      <w:r>
+        <w:t xml:space="preserve"> </w:t>
       </w:r>
       <w:r>
         <w:t>shut down</w:t>
@@ -147,6 +193,7 @@
           <w:id w:val="888532693"/>
           <w:citation/>
         </w:sdtPr>
+        <w:sdtEndPr/>
         <w:sdtContent>
           <w:r>
             <w:fldChar w:fldCharType="begin"/>
@@ -181,13 +228,33 @@
         <w:t xml:space="preserve">  This paper focuses on building a proof of concept IoT </w:t>
       </w:r>
       <w:r>
-        <w:t xml:space="preserve">connected garage door real time controller </w:t>
+        <w:t>connected garage door real</w:t>
+      </w:r>
+      <w:r>
+        <w:t>-</w:t>
+      </w:r>
+      <w:r>
+        <w:t xml:space="preserve">time controller </w:t>
       </w:r>
       <w:r>
         <w:t>with</w:t>
       </w:r>
       <w:r>
-        <w:t xml:space="preserve"> fully published interface and source: The GarageRTC!  </w:t>
+        <w:t xml:space="preserve"> </w:t>
+      </w:r>
+      <w:r>
+        <w:t xml:space="preserve">a </w:t>
+      </w:r>
+      <w:r>
+        <w:t xml:space="preserve">fully published interface and source: The </w:t>
+      </w:r>
+      <w:proofErr w:type="spellStart"/>
+      <w:r>
+        <w:t>GarageRTC</w:t>
+      </w:r>
+      <w:proofErr w:type="spellEnd"/>
+      <w:r>
+        <w:t xml:space="preserve">!  </w:t>
       </w:r>
       <w:r>
         <w:t>This paper reviews t</w:t>
@@ -213,11 +280,13 @@
       <w:r>
         <w:t xml:space="preserve">and </w:t>
       </w:r>
-      <w:r>
-        <w:t xml:space="preserve"> </w:t>
-      </w:r>
-      <w:r>
-        <w:t>FreeRTOS software</w:t>
+      <w:proofErr w:type="spellStart"/>
+      <w:r>
+        <w:t>FreeRTOS</w:t>
+      </w:r>
+      <w:proofErr w:type="spellEnd"/>
+      <w:r>
+        <w:t xml:space="preserve"> software</w:t>
       </w:r>
       <w:r>
         <w:t xml:space="preserve">.  </w:t>
@@ -230,8 +299,29 @@
       <w:r>
         <w:t>Keywords—</w:t>
       </w:r>
-      <w:r>
-        <w:t>GarageRTC, IoT, Embedded, FreeRTOS, ESP32, NodeMCU, RTOS</w:t>
+      <w:proofErr w:type="spellStart"/>
+      <w:r>
+        <w:t>GarageRTC</w:t>
+      </w:r>
+      <w:proofErr w:type="spellEnd"/>
+      <w:r>
+        <w:t xml:space="preserve">, IoT, Embedded, </w:t>
+      </w:r>
+      <w:proofErr w:type="spellStart"/>
+      <w:r>
+        <w:t>FreeRTOS</w:t>
+      </w:r>
+      <w:proofErr w:type="spellEnd"/>
+      <w:r>
+        <w:t xml:space="preserve">, ESP32, </w:t>
+      </w:r>
+      <w:proofErr w:type="spellStart"/>
+      <w:r>
+        <w:t>NodeMCU</w:t>
+      </w:r>
+      <w:proofErr w:type="spellEnd"/>
+      <w:r>
+        <w:t>, RTOS</w:t>
       </w:r>
     </w:p>
     <w:p>
@@ -256,7 +346,13 @@
       </w:pPr>
       <w:r>
         <w:tab/>
-        <w:t>As IoT become more common place in our daily lives we become increasingly dependent on the connected services that support those systems.  Some of the more popular devices, such as</w:t>
+        <w:t>As IoT become</w:t>
+      </w:r>
+      <w:r>
+        <w:t>s</w:t>
+      </w:r>
+      <w:r>
+        <w:t xml:space="preserve"> more commonplace in our daily lives we become increasingly dependent on the connected services that support those systems.  Some of the more popular devices, such as</w:t>
       </w:r>
       <w:r>
         <w:t xml:space="preserve"> the</w:t>
@@ -280,17 +376,19 @@
         <w:t xml:space="preserve"> </w:t>
       </w:r>
       <w:r>
-        <w:t xml:space="preserve">operating as a startup.  As these teams grow they are sometimes bought out by larger corporations interested in entering into </w:t>
+        <w:t xml:space="preserve">operating as a startup.  As these teams </w:t>
+      </w:r>
+      <w:r>
+        <w:t>grow,</w:t>
+      </w:r>
+      <w:r>
+        <w:t xml:space="preserve"> they are sometimes bought out by larger corporations interested in entering into </w:t>
       </w:r>
       <w:r>
         <w:t>their respective</w:t>
       </w:r>
       <w:r>
-        <w:t xml:space="preserve"> market.  For some less fortunate start</w:t>
-      </w:r>
-      <w:r>
-        <w:noBreakHyphen/>
-        <w:t xml:space="preserve">ups, they never break through into profitability and slowly descend into obscurity. </w:t>
+        <w:t xml:space="preserve"> market.  For some less fortunate startups, they never break through into profitability and slowly descend into obscurity. </w:t>
       </w:r>
     </w:p>
     <w:p>
@@ -338,6 +436,7 @@
           <w:id w:val="-1075905280"/>
           <w:citation/>
         </w:sdtPr>
+        <w:sdtEndPr/>
         <w:sdtContent>
           <w:r>
             <w:fldChar w:fldCharType="begin"/>
@@ -372,13 +471,27 @@
         <w:t>cannibalized</w:t>
       </w:r>
       <w:r>
-        <w:t xml:space="preserve"> for parts or simply disposed.  </w:t>
+        <w:t xml:space="preserve"> for parts or simply disposed</w:t>
+      </w:r>
+      <w:r>
+        <w:t xml:space="preserve"> of</w:t>
+      </w:r>
+      <w:r>
+        <w:t xml:space="preserve">.  </w:t>
       </w:r>
       <w:r>
         <w:t>However, f</w:t>
       </w:r>
       <w:r>
-        <w:t>or more expensive equipment, such as the Juicero, the founding company dissolved leaving many users with useless $400 IoT juice machines.</w:t>
+        <w:t xml:space="preserve">or more expensive equipment, such as the </w:t>
+      </w:r>
+      <w:proofErr w:type="spellStart"/>
+      <w:r>
+        <w:t>Juicero</w:t>
+      </w:r>
+      <w:proofErr w:type="spellEnd"/>
+      <w:r>
+        <w:t>, the founding company dissolved leaving many users with useless $400 IoT juice machines.</w:t>
       </w:r>
       <w:r>
         <w:rPr>
@@ -394,6 +507,7 @@
           <w:id w:val="343215577"/>
           <w:citation/>
         </w:sdtPr>
+        <w:sdtEndPr/>
         <w:sdtContent>
           <w:r>
             <w:rPr>
@@ -507,6 +621,7 @@
           <w:id w:val="446428047"/>
           <w:citation/>
         </w:sdtPr>
+        <w:sdtEndPr/>
         <w:sdtContent>
           <w:r>
             <w:fldChar w:fldCharType="begin"/>
@@ -538,7 +653,21 @@
         <w:t xml:space="preserve">  </w:t>
       </w:r>
       <w:r>
-        <w:t xml:space="preserve">To prove out this concept, the research team designed and built a reference design for an IoT connected Garage real time system, or simply, the GarageRTC.  </w:t>
+        <w:t>To prove out this concept, the research team designed and built a reference design for an IoT connected Garage real</w:t>
+      </w:r>
+      <w:r>
+        <w:t>-</w:t>
+      </w:r>
+      <w:r>
+        <w:t xml:space="preserve">time system, or simply, the </w:t>
+      </w:r>
+      <w:proofErr w:type="spellStart"/>
+      <w:r>
+        <w:t>GarageRTC</w:t>
+      </w:r>
+      <w:proofErr w:type="spellEnd"/>
+      <w:r>
+        <w:t xml:space="preserve">.  </w:t>
       </w:r>
     </w:p>
     <w:p>
@@ -547,7 +676,15 @@
         <w:jc w:val="both"/>
       </w:pPr>
       <w:r>
-        <w:t xml:space="preserve">The GarageRTC is an automation system for a consumer garage connected as an IoT device, </w:t>
+        <w:t xml:space="preserve">The </w:t>
+      </w:r>
+      <w:proofErr w:type="spellStart"/>
+      <w:r>
+        <w:t>GarageRTC</w:t>
+      </w:r>
+      <w:proofErr w:type="spellEnd"/>
+      <w:r>
+        <w:t xml:space="preserve"> is an automation system for a consumer garage connected as an IoT device, </w:t>
       </w:r>
       <w:r>
         <w:fldChar w:fldCharType="begin"/>
@@ -696,7 +833,15 @@
       </w:r>
       <w:bookmarkEnd w:id="0"/>
       <w:r>
-        <w:t>.  GarageRTC Concept</w:t>
+        <w:t xml:space="preserve">.  </w:t>
+      </w:r>
+      <w:proofErr w:type="spellStart"/>
+      <w:r>
+        <w:t>GarageRTC</w:t>
+      </w:r>
+      <w:proofErr w:type="spellEnd"/>
+      <w:r>
+        <w:t xml:space="preserve"> Concept</w:t>
       </w:r>
       <w:bookmarkEnd w:id="1"/>
       <w:r>
@@ -709,7 +854,13 @@
         <w:jc w:val="both"/>
       </w:pPr>
       <w:r>
-        <w:t xml:space="preserve">This paper documents the design process, development, implementation, and testing of a WiFi connected garage monitoring system.  It implements a basic JSON based API and includes a reference web application that can easily be hosted in a personal cloud or Linux based development board.  </w:t>
+        <w:t xml:space="preserve">This paper documents the design process, development, implementation, and testing of a </w:t>
+      </w:r>
+      <w:r>
+        <w:t>Wi-Fi</w:t>
+      </w:r>
+      <w:r>
+        <w:t xml:space="preserve"> connected garage monitoring system.  It implements a basic JSON based API and includes a reference web application that can easily be hosted in a personal cloud or Linux based development board.  </w:t>
       </w:r>
     </w:p>
     <w:p>
@@ -827,7 +978,15 @@
         <w:t>high-level</w:t>
       </w:r>
       <w:r>
-        <w:t xml:space="preserve"> requirements the GarageRTC was designed to meet. </w:t>
+        <w:t xml:space="preserve"> requirements the </w:t>
+      </w:r>
+      <w:proofErr w:type="spellStart"/>
+      <w:r>
+        <w:t>GarageRTC</w:t>
+      </w:r>
+      <w:proofErr w:type="spellEnd"/>
+      <w:r>
+        <w:t xml:space="preserve"> was designed to meet. </w:t>
       </w:r>
     </w:p>
     <w:p>
@@ -843,10 +1002,28 @@
         <w:rPr>
           <w:b/>
         </w:rPr>
-        <w:t>High Level Design</w:t>
-      </w:r>
-      <w:r>
-        <w:t xml:space="preserve"> – Describes the process used to decompose and partition the system and generate high level designs and test plans. </w:t>
+        <w:t>High</w:t>
+      </w:r>
+      <w:r>
+        <w:rPr>
+          <w:b/>
+        </w:rPr>
+        <w:t>-</w:t>
+      </w:r>
+      <w:r>
+        <w:rPr>
+          <w:b/>
+        </w:rPr>
+        <w:t>Level Design</w:t>
+      </w:r>
+      <w:r>
+        <w:t xml:space="preserve"> – Describes the process used to decompose and partition the system and generate high</w:t>
+      </w:r>
+      <w:r>
+        <w:t>-</w:t>
+      </w:r>
+      <w:r>
+        <w:t xml:space="preserve">level designs and test plans. </w:t>
       </w:r>
     </w:p>
     <w:p>
@@ -865,7 +1042,13 @@
         <w:t>Detail Design</w:t>
       </w:r>
       <w:r>
-        <w:t xml:space="preserve"> – Discussion on the detailed design decisions including selection of hardware, software, and web application. </w:t>
+        <w:t xml:space="preserve"> – Discussion on the detailed design decisions including </w:t>
+      </w:r>
+      <w:r>
+        <w:t xml:space="preserve">the </w:t>
+      </w:r>
+      <w:r>
+        <w:t xml:space="preserve">selection of hardware, software, and web application. </w:t>
       </w:r>
     </w:p>
     <w:p>
@@ -884,7 +1067,19 @@
         <w:t>Testing</w:t>
       </w:r>
       <w:r>
-        <w:t xml:space="preserve"> – Review of the tests and stages used to ensure proper functioning of the system.</w:t>
+        <w:t xml:space="preserve"> – Review of the tests and stages used to ensure </w:t>
+      </w:r>
+      <w:r>
+        <w:t>continu</w:t>
+      </w:r>
+      <w:r>
+        <w:t>ed</w:t>
+      </w:r>
+      <w:r>
+        <w:t xml:space="preserve"> </w:t>
+      </w:r>
+      <w:r>
+        <w:t>proper functioning of the system.</w:t>
       </w:r>
     </w:p>
     <w:p>
@@ -962,7 +1157,23 @@
         <w:jc w:val="both"/>
       </w:pPr>
       <w:r>
-        <w:t xml:space="preserve">The objective of the GarageRTC project was to develop an open source real-time embedded system that can be integrated with an existing opener system.  The GarageRTC collects data from obstruction detectors, limit switches, carbon monoxide (CO) concentration, and temperature.  It maintains a connection to a basic web server.  </w:t>
+        <w:t xml:space="preserve">The objective of the </w:t>
+      </w:r>
+      <w:proofErr w:type="spellStart"/>
+      <w:r>
+        <w:t>GarageRTC</w:t>
+      </w:r>
+      <w:proofErr w:type="spellEnd"/>
+      <w:r>
+        <w:t xml:space="preserve"> project was to develop an open source real-time embedded system that can be integrated with an existing opener system.  The </w:t>
+      </w:r>
+      <w:proofErr w:type="spellStart"/>
+      <w:r>
+        <w:t>GarageRTC</w:t>
+      </w:r>
+      <w:proofErr w:type="spellEnd"/>
+      <w:r>
+        <w:t xml:space="preserve"> collects data from obstruction detectors, limit switches, carbon monoxide (CO) concentration, and temperature.  It maintains a connection to a basic web server.  </w:t>
       </w:r>
       <w:r>
         <w:t>From the control panel or web interface, the user can observe the following:</w:t>
@@ -1079,7 +1290,7 @@
         <w:jc w:val="both"/>
       </w:pPr>
       <w:r>
-        <w:t>The system monitors the environmental conditions of the garage and can sound an alarm if the any of the following issues are detected:</w:t>
+        <w:t>The system monitors the environmental conditions of the garage and can sound an alarm if any of the following issues are detected:</w:t>
       </w:r>
     </w:p>
     <w:p>
@@ -1136,7 +1347,19 @@
         <w:jc w:val="both"/>
       </w:pPr>
       <w:r>
-        <w:t xml:space="preserve">This system provides the user an easy way to operate and monitor and control the status of their garage.  The scope of this effort it to create the garage interface </w:t>
+        <w:t>This system provides the user</w:t>
+      </w:r>
+      <w:r>
+        <w:t xml:space="preserve"> with</w:t>
+      </w:r>
+      <w:r>
+        <w:t xml:space="preserve"> an easy way to operate and monitor and control the status of their garage.  The scope of this effort i</w:t>
+      </w:r>
+      <w:r>
+        <w:t>s</w:t>
+      </w:r>
+      <w:r>
+        <w:t xml:space="preserve"> to create the garage interface </w:t>
       </w:r>
       <w:r>
         <w:t>control,</w:t>
@@ -1168,7 +1391,13 @@
         <w:t xml:space="preserve">This project was developed using a waterfall </w:t>
       </w:r>
       <w:r>
-        <w:t xml:space="preserve">software development lifecycle.  Adherence to a classic waterfall model was attempted, but during implementation it was discovered that the original display selected </w:t>
+        <w:t>software development lifecycle.  Adherence to a classic waterfall model was attempted, but during implementation</w:t>
+      </w:r>
+      <w:r>
+        <w:t>,</w:t>
+      </w:r>
+      <w:r>
+        <w:t xml:space="preserve"> it was discovered that the original display selected </w:t>
       </w:r>
       <w:r>
         <w:t>was poorly suited</w:t>
@@ -1207,7 +1436,13 @@
         <w:t xml:space="preserve">.  </w:t>
       </w:r>
       <w:r>
-        <w:t xml:space="preserve">The waterfall software development lifecycle with the feedback into the design phase is illustrated in </w:t>
+        <w:t xml:space="preserve">The waterfall software development lifecycle with the feedback </w:t>
+      </w:r>
+      <w:r>
+        <w:t>from</w:t>
+      </w:r>
+      <w:r>
+        <w:t xml:space="preserve"> the design phase is illustrated in </w:t>
       </w:r>
       <w:r>
         <w:fldChar w:fldCharType="begin"/>
@@ -1492,7 +1727,13 @@
         <w:t xml:space="preserve"> interfaced to the embedded system. Further detail was provided on the specific functions of each button and the display content.  The web display would mirror the local display and provide buttons to interact with the embedded system as if the user was local. </w:t>
       </w:r>
       <w:r>
-        <w:t xml:space="preserve"> Response timing goals was also provided and are summarized in </w:t>
+        <w:t xml:space="preserve"> Response timing goals w</w:t>
+      </w:r>
+      <w:r>
+        <w:t>ere</w:t>
+      </w:r>
+      <w:r>
+        <w:t xml:space="preserve"> also provided and are summarized in </w:t>
       </w:r>
       <w:r>
         <w:fldChar w:fldCharType="begin"/>
@@ -2008,7 +2249,13 @@
         <w:fldChar w:fldCharType="end"/>
       </w:r>
       <w:r>
-        <w:t xml:space="preserve">, was composed to illustrate the major partitioning of the system and the system inputs and outputs.  The block diagram was annotated to show the type of signal (resistive, digital, voltage, UDP data, etc…) and the response times for outputs.  </w:t>
+        <w:t xml:space="preserve">, was composed to illustrate the major partitioning of the system and the system inputs and outputs.  The block diagram was annotated to show the type of signal (resistive, digital, voltage, UDP data, </w:t>
+      </w:r>
+      <w:r>
+        <w:t>etc.</w:t>
+      </w:r>
+      <w:r>
+        <w:t xml:space="preserve">) and the response times for outputs.  </w:t>
       </w:r>
     </w:p>
     <w:p>
@@ -2121,7 +2368,15 @@
       </w:r>
       <w:bookmarkEnd w:id="4"/>
       <w:r>
-        <w:t>.  GarageRTC System Block Diagram</w:t>
+        <w:t xml:space="preserve">.  </w:t>
+      </w:r>
+      <w:proofErr w:type="spellStart"/>
+      <w:r>
+        <w:t>GarageRTC</w:t>
+      </w:r>
+      <w:proofErr w:type="spellEnd"/>
+      <w:r>
+        <w:t xml:space="preserve"> System Block Diagram</w:t>
       </w:r>
     </w:p>
     <w:p>
@@ -2129,7 +2384,13 @@
         <w:pStyle w:val="Heading1"/>
       </w:pPr>
       <w:r>
-        <w:t>High Level Design</w:t>
+        <w:t>High</w:t>
+      </w:r>
+      <w:r>
+        <w:t>-</w:t>
+      </w:r>
+      <w:r>
+        <w:t>Level Design</w:t>
       </w:r>
     </w:p>
     <w:p>
@@ -2165,7 +2426,19 @@
         <w:fldChar w:fldCharType="end"/>
       </w:r>
       <w:r>
-        <w:t xml:space="preserve"> shows the decomposition of functions and responsibilities of entire system.  This section reviews the </w:t>
+        <w:t xml:space="preserve"> shows the decomposition of </w:t>
+      </w:r>
+      <w:r>
+        <w:t xml:space="preserve">the </w:t>
+      </w:r>
+      <w:r>
+        <w:t xml:space="preserve">functions and responsibilities of </w:t>
+      </w:r>
+      <w:r>
+        <w:t xml:space="preserve">the </w:t>
+      </w:r>
+      <w:r>
+        <w:t xml:space="preserve">entire system.  This section reviews the </w:t>
       </w:r>
       <w:r>
         <w:t>activities</w:t>
@@ -2177,7 +2450,15 @@
         <w:t>high-level</w:t>
       </w:r>
       <w:r>
-        <w:t xml:space="preserve"> design for the GarageRTC project. </w:t>
+        <w:t xml:space="preserve"> design for the </w:t>
+      </w:r>
+      <w:proofErr w:type="spellStart"/>
+      <w:r>
+        <w:t>GarageRTC</w:t>
+      </w:r>
+      <w:proofErr w:type="spellEnd"/>
+      <w:r>
+        <w:t xml:space="preserve"> project. </w:t>
       </w:r>
     </w:p>
     <w:p>
@@ -2293,7 +2574,15 @@
       </w:r>
       <w:bookmarkEnd w:id="5"/>
       <w:r>
-        <w:t>.  GarageRTC System Organization</w:t>
+        <w:t xml:space="preserve">.  </w:t>
+      </w:r>
+      <w:proofErr w:type="spellStart"/>
+      <w:r>
+        <w:t>GarageRTC</w:t>
+      </w:r>
+      <w:proofErr w:type="spellEnd"/>
+      <w:r>
+        <w:t xml:space="preserve"> System Organization</w:t>
       </w:r>
       <w:bookmarkEnd w:id="6"/>
     </w:p>
@@ -2326,7 +2615,37 @@
         <w:t>:</w:t>
       </w:r>
       <w:r>
-        <w:t xml:space="preserve"> embedded status, status request, and send command. These commands would be sent over ethernet protocol using UDP and encoded in a plaintext JSON.  Examples for the EmbeddedStatus, StatusRequest, and SendCommand are show in </w:t>
+        <w:t xml:space="preserve"> embedded status, status request, and send command. These commands would be sent over ethernet protocol using UDP and encoded in a plaintext JSON.  Examples for the </w:t>
+      </w:r>
+      <w:proofErr w:type="spellStart"/>
+      <w:r>
+        <w:t>EmbeddedStatus</w:t>
+      </w:r>
+      <w:proofErr w:type="spellEnd"/>
+      <w:r>
+        <w:t xml:space="preserve">, </w:t>
+      </w:r>
+      <w:proofErr w:type="spellStart"/>
+      <w:r>
+        <w:t>StatusRequest</w:t>
+      </w:r>
+      <w:proofErr w:type="spellEnd"/>
+      <w:r>
+        <w:t xml:space="preserve">, and </w:t>
+      </w:r>
+      <w:proofErr w:type="spellStart"/>
+      <w:r>
+        <w:t>SendCommand</w:t>
+      </w:r>
+      <w:proofErr w:type="spellEnd"/>
+      <w:r>
+        <w:t xml:space="preserve"> are show</w:t>
+      </w:r>
+      <w:r>
+        <w:t>n</w:t>
+      </w:r>
+      <w:r>
+        <w:t xml:space="preserve"> in </w:t>
       </w:r>
       <w:r>
         <w:fldChar w:fldCharType="begin"/>
@@ -2398,7 +2717,7 @@
         <w:fldChar w:fldCharType="end"/>
       </w:r>
       <w:r>
-        <w:t xml:space="preserve"> respectively. </w:t>
+        <w:t xml:space="preserve"> respectively.</w:t>
       </w:r>
     </w:p>
     <w:p>
@@ -2467,7 +2786,7 @@
                                 <w:i/>
                                 <w:sz w:val="18"/>
                               </w:rPr>
-                              <w:t>{   {"name": "alarmStatus", "value": "False"},</w:t>
+                              <w:t>{</w:t>
                             </w:r>
                           </w:p>
                           <w:p>
@@ -2483,7 +2802,37 @@
                                 <w:i/>
                                 <w:sz w:val="18"/>
                               </w:rPr>
-                              <w:t xml:space="preserve">   {"name": "doorStatus", "value": "2"},</w:t>
+                              <w:t xml:space="preserve">   </w:t>
+                            </w:r>
+                            <w:r>
+                              <w:rPr>
+                                <w:i/>
+                                <w:sz w:val="18"/>
+                              </w:rPr>
+                              <w:t>{</w:t>
+                            </w:r>
+                            <w:r>
+                              <w:rPr>
+                                <w:i/>
+                                <w:sz w:val="18"/>
+                              </w:rPr>
+                              <w:t>"name": "</w:t>
+                            </w:r>
+                            <w:proofErr w:type="spellStart"/>
+                            <w:r>
+                              <w:rPr>
+                                <w:i/>
+                                <w:sz w:val="18"/>
+                              </w:rPr>
+                              <w:t>alarmStatus</w:t>
+                            </w:r>
+                            <w:proofErr w:type="spellEnd"/>
+                            <w:r>
+                              <w:rPr>
+                                <w:i/>
+                                <w:sz w:val="18"/>
+                              </w:rPr>
+                              <w:t>", "value": "False"},</w:t>
                             </w:r>
                           </w:p>
                           <w:p>
@@ -2499,7 +2848,23 @@
                                 <w:i/>
                                 <w:sz w:val="18"/>
                               </w:rPr>
-                              <w:t xml:space="preserve">   {"name": "lightStatus", "value": "OFF"},</w:t>
+                              <w:t xml:space="preserve">   {"name": "</w:t>
+                            </w:r>
+                            <w:proofErr w:type="spellStart"/>
+                            <w:r>
+                              <w:rPr>
+                                <w:i/>
+                                <w:sz w:val="18"/>
+                              </w:rPr>
+                              <w:t>doorStatus</w:t>
+                            </w:r>
+                            <w:proofErr w:type="spellEnd"/>
+                            <w:r>
+                              <w:rPr>
+                                <w:i/>
+                                <w:sz w:val="18"/>
+                              </w:rPr>
+                              <w:t>", "value": "2"},</w:t>
                             </w:r>
                           </w:p>
                           <w:p>
@@ -2515,7 +2880,23 @@
                                 <w:i/>
                                 <w:sz w:val="18"/>
                               </w:rPr>
-                              <w:t xml:space="preserve">   {"name": "tempStatus", "value": " 63.4"},</w:t>
+                              <w:t xml:space="preserve">   {"name": "</w:t>
+                            </w:r>
+                            <w:proofErr w:type="spellStart"/>
+                            <w:r>
+                              <w:rPr>
+                                <w:i/>
+                                <w:sz w:val="18"/>
+                              </w:rPr>
+                              <w:t>lightStatus</w:t>
+                            </w:r>
+                            <w:proofErr w:type="spellEnd"/>
+                            <w:r>
+                              <w:rPr>
+                                <w:i/>
+                                <w:sz w:val="18"/>
+                              </w:rPr>
+                              <w:t>", "value": "OFF"},</w:t>
                             </w:r>
                           </w:p>
                           <w:p>
@@ -2531,7 +2912,55 @@
                                 <w:i/>
                                 <w:sz w:val="18"/>
                               </w:rPr>
-                              <w:t xml:space="preserve">   {"name": "coStatus", "value": "LOW"}</w:t>
+                              <w:t xml:space="preserve">   {"name": "</w:t>
+                            </w:r>
+                            <w:proofErr w:type="spellStart"/>
+                            <w:r>
+                              <w:rPr>
+                                <w:i/>
+                                <w:sz w:val="18"/>
+                              </w:rPr>
+                              <w:t>tempStatus</w:t>
+                            </w:r>
+                            <w:proofErr w:type="spellEnd"/>
+                            <w:r>
+                              <w:rPr>
+                                <w:i/>
+                                <w:sz w:val="18"/>
+                              </w:rPr>
+                              <w:t>", "value": " 63.4"},</w:t>
+                            </w:r>
+                          </w:p>
+                          <w:p>
+                            <w:pPr>
+                              <w:jc w:val="left"/>
+                              <w:rPr>
+                                <w:i/>
+                                <w:sz w:val="18"/>
+                              </w:rPr>
+                            </w:pPr>
+                            <w:r>
+                              <w:rPr>
+                                <w:i/>
+                                <w:sz w:val="18"/>
+                              </w:rPr>
+                              <w:t xml:space="preserve">   {"name": "</w:t>
+                            </w:r>
+                            <w:proofErr w:type="spellStart"/>
+                            <w:r>
+                              <w:rPr>
+                                <w:i/>
+                                <w:sz w:val="18"/>
+                              </w:rPr>
+                              <w:t>coStatus</w:t>
+                            </w:r>
+                            <w:proofErr w:type="spellEnd"/>
+                            <w:r>
+                              <w:rPr>
+                                <w:i/>
+                                <w:sz w:val="18"/>
+                              </w:rPr>
+                              <w:t>", "value": "LOW"}</w:t>
                             </w:r>
                             <w:r>
                               <w:rPr>
@@ -2568,7 +2997,21 @@
                               <w:rPr>
                                 <w:sz w:val="18"/>
                               </w:rPr>
-                              <w:t>Where doorStatus value equals:</w:t>
+                              <w:t xml:space="preserve">Where </w:t>
+                            </w:r>
+                            <w:proofErr w:type="spellStart"/>
+                            <w:r>
+                              <w:rPr>
+                                <w:sz w:val="18"/>
+                              </w:rPr>
+                              <w:t>doorStatus</w:t>
+                            </w:r>
+                            <w:proofErr w:type="spellEnd"/>
+                            <w:r>
+                              <w:rPr>
+                                <w:sz w:val="18"/>
+                              </w:rPr>
+                              <w:t xml:space="preserve"> value equals:</w:t>
                             </w:r>
                           </w:p>
                           <w:p>
@@ -2693,7 +3136,7 @@
                           <w:i/>
                           <w:sz w:val="18"/>
                         </w:rPr>
-                        <w:t>{   {"name": "alarmStatus", "value": "False"},</w:t>
+                        <w:t>{</w:t>
                       </w:r>
                     </w:p>
                     <w:p>
@@ -2709,7 +3152,37 @@
                           <w:i/>
                           <w:sz w:val="18"/>
                         </w:rPr>
-                        <w:t xml:space="preserve">   {"name": "doorStatus", "value": "2"},</w:t>
+                        <w:t xml:space="preserve">   </w:t>
+                      </w:r>
+                      <w:r>
+                        <w:rPr>
+                          <w:i/>
+                          <w:sz w:val="18"/>
+                        </w:rPr>
+                        <w:t>{</w:t>
+                      </w:r>
+                      <w:r>
+                        <w:rPr>
+                          <w:i/>
+                          <w:sz w:val="18"/>
+                        </w:rPr>
+                        <w:t>"name": "</w:t>
+                      </w:r>
+                      <w:proofErr w:type="spellStart"/>
+                      <w:r>
+                        <w:rPr>
+                          <w:i/>
+                          <w:sz w:val="18"/>
+                        </w:rPr>
+                        <w:t>alarmStatus</w:t>
+                      </w:r>
+                      <w:proofErr w:type="spellEnd"/>
+                      <w:r>
+                        <w:rPr>
+                          <w:i/>
+                          <w:sz w:val="18"/>
+                        </w:rPr>
+                        <w:t>", "value": "False"},</w:t>
                       </w:r>
                     </w:p>
                     <w:p>
@@ -2725,7 +3198,23 @@
                           <w:i/>
                           <w:sz w:val="18"/>
                         </w:rPr>
-                        <w:t xml:space="preserve">   {"name": "lightStatus", "value": "OFF"},</w:t>
+                        <w:t xml:space="preserve">   {"name": "</w:t>
+                      </w:r>
+                      <w:proofErr w:type="spellStart"/>
+                      <w:r>
+                        <w:rPr>
+                          <w:i/>
+                          <w:sz w:val="18"/>
+                        </w:rPr>
+                        <w:t>doorStatus</w:t>
+                      </w:r>
+                      <w:proofErr w:type="spellEnd"/>
+                      <w:r>
+                        <w:rPr>
+                          <w:i/>
+                          <w:sz w:val="18"/>
+                        </w:rPr>
+                        <w:t>", "value": "2"},</w:t>
                       </w:r>
                     </w:p>
                     <w:p>
@@ -2741,7 +3230,23 @@
                           <w:i/>
                           <w:sz w:val="18"/>
                         </w:rPr>
-                        <w:t xml:space="preserve">   {"name": "tempStatus", "value": " 63.4"},</w:t>
+                        <w:t xml:space="preserve">   {"name": "</w:t>
+                      </w:r>
+                      <w:proofErr w:type="spellStart"/>
+                      <w:r>
+                        <w:rPr>
+                          <w:i/>
+                          <w:sz w:val="18"/>
+                        </w:rPr>
+                        <w:t>lightStatus</w:t>
+                      </w:r>
+                      <w:proofErr w:type="spellEnd"/>
+                      <w:r>
+                        <w:rPr>
+                          <w:i/>
+                          <w:sz w:val="18"/>
+                        </w:rPr>
+                        <w:t>", "value": "OFF"},</w:t>
                       </w:r>
                     </w:p>
                     <w:p>
@@ -2757,7 +3262,55 @@
                           <w:i/>
                           <w:sz w:val="18"/>
                         </w:rPr>
-                        <w:t xml:space="preserve">   {"name": "coStatus", "value": "LOW"}</w:t>
+                        <w:t xml:space="preserve">   {"name": "</w:t>
+                      </w:r>
+                      <w:proofErr w:type="spellStart"/>
+                      <w:r>
+                        <w:rPr>
+                          <w:i/>
+                          <w:sz w:val="18"/>
+                        </w:rPr>
+                        <w:t>tempStatus</w:t>
+                      </w:r>
+                      <w:proofErr w:type="spellEnd"/>
+                      <w:r>
+                        <w:rPr>
+                          <w:i/>
+                          <w:sz w:val="18"/>
+                        </w:rPr>
+                        <w:t>", "value": " 63.4"},</w:t>
+                      </w:r>
+                    </w:p>
+                    <w:p>
+                      <w:pPr>
+                        <w:jc w:val="left"/>
+                        <w:rPr>
+                          <w:i/>
+                          <w:sz w:val="18"/>
+                        </w:rPr>
+                      </w:pPr>
+                      <w:r>
+                        <w:rPr>
+                          <w:i/>
+                          <w:sz w:val="18"/>
+                        </w:rPr>
+                        <w:t xml:space="preserve">   {"name": "</w:t>
+                      </w:r>
+                      <w:proofErr w:type="spellStart"/>
+                      <w:r>
+                        <w:rPr>
+                          <w:i/>
+                          <w:sz w:val="18"/>
+                        </w:rPr>
+                        <w:t>coStatus</w:t>
+                      </w:r>
+                      <w:proofErr w:type="spellEnd"/>
+                      <w:r>
+                        <w:rPr>
+                          <w:i/>
+                          <w:sz w:val="18"/>
+                        </w:rPr>
+                        <w:t>", "value": "LOW"}</w:t>
                       </w:r>
                       <w:r>
                         <w:rPr>
@@ -2794,7 +3347,21 @@
                         <w:rPr>
                           <w:sz w:val="18"/>
                         </w:rPr>
-                        <w:t>Where doorStatus value equals:</w:t>
+                        <w:t xml:space="preserve">Where </w:t>
+                      </w:r>
+                      <w:proofErr w:type="spellStart"/>
+                      <w:r>
+                        <w:rPr>
+                          <w:sz w:val="18"/>
+                        </w:rPr>
+                        <w:t>doorStatus</w:t>
+                      </w:r>
+                      <w:proofErr w:type="spellEnd"/>
+                      <w:r>
+                        <w:rPr>
+                          <w:sz w:val="18"/>
+                        </w:rPr>
+                        <w:t xml:space="preserve"> value equals:</w:t>
                       </w:r>
                     </w:p>
                     <w:p>
@@ -2935,7 +3502,15 @@
       </w:r>
       <w:bookmarkEnd w:id="7"/>
       <w:r>
-        <w:t>.  EmbeddedStatus Packet</w:t>
+        <w:t xml:space="preserve">.  </w:t>
+      </w:r>
+      <w:proofErr w:type="spellStart"/>
+      <w:r>
+        <w:t>EmbeddedStatus</w:t>
+      </w:r>
+      <w:proofErr w:type="spellEnd"/>
+      <w:r>
+        <w:t xml:space="preserve"> Packet</w:t>
       </w:r>
     </w:p>
     <w:p>
@@ -2999,7 +3574,49 @@
                               <w:rPr>
                                 <w:i/>
                               </w:rPr>
-                              <w:t>{"cmd": "getStatus", "arg": ""}</w:t>
+                              <w:t>{"</w:t>
+                            </w:r>
+                            <w:proofErr w:type="spellStart"/>
+                            <w:r>
+                              <w:rPr>
+                                <w:i/>
+                              </w:rPr>
+                              <w:t>cmd</w:t>
+                            </w:r>
+                            <w:proofErr w:type="spellEnd"/>
+                            <w:r>
+                              <w:rPr>
+                                <w:i/>
+                              </w:rPr>
+                              <w:t>": "</w:t>
+                            </w:r>
+                            <w:proofErr w:type="spellStart"/>
+                            <w:r>
+                              <w:rPr>
+                                <w:i/>
+                              </w:rPr>
+                              <w:t>getStatus</w:t>
+                            </w:r>
+                            <w:proofErr w:type="spellEnd"/>
+                            <w:r>
+                              <w:rPr>
+                                <w:i/>
+                              </w:rPr>
+                              <w:t>", "</w:t>
+                            </w:r>
+                            <w:proofErr w:type="spellStart"/>
+                            <w:r>
+                              <w:rPr>
+                                <w:i/>
+                              </w:rPr>
+                              <w:t>arg</w:t>
+                            </w:r>
+                            <w:proofErr w:type="spellEnd"/>
+                            <w:r>
+                              <w:rPr>
+                                <w:i/>
+                              </w:rPr>
+                              <w:t>": ""}</w:t>
                             </w:r>
                           </w:p>
                         </w:txbxContent>
@@ -3028,7 +3645,49 @@
                         <w:rPr>
                           <w:i/>
                         </w:rPr>
-                        <w:t>{"cmd": "getStatus", "arg": ""}</w:t>
+                        <w:t>{"</w:t>
+                      </w:r>
+                      <w:proofErr w:type="spellStart"/>
+                      <w:r>
+                        <w:rPr>
+                          <w:i/>
+                        </w:rPr>
+                        <w:t>cmd</w:t>
+                      </w:r>
+                      <w:proofErr w:type="spellEnd"/>
+                      <w:r>
+                        <w:rPr>
+                          <w:i/>
+                        </w:rPr>
+                        <w:t>": "</w:t>
+                      </w:r>
+                      <w:proofErr w:type="spellStart"/>
+                      <w:r>
+                        <w:rPr>
+                          <w:i/>
+                        </w:rPr>
+                        <w:t>getStatus</w:t>
+                      </w:r>
+                      <w:proofErr w:type="spellEnd"/>
+                      <w:r>
+                        <w:rPr>
+                          <w:i/>
+                        </w:rPr>
+                        <w:t>", "</w:t>
+                      </w:r>
+                      <w:proofErr w:type="spellStart"/>
+                      <w:r>
+                        <w:rPr>
+                          <w:i/>
+                        </w:rPr>
+                        <w:t>arg</w:t>
+                      </w:r>
+                      <w:proofErr w:type="spellEnd"/>
+                      <w:r>
+                        <w:rPr>
+                          <w:i/>
+                        </w:rPr>
+                        <w:t>": ""}</w:t>
                       </w:r>
                     </w:p>
                   </w:txbxContent>
@@ -3080,7 +3739,10 @@
       </w:r>
       <w:bookmarkEnd w:id="8"/>
       <w:r>
-        <w:t>.  StatusRequest  Packet</w:t>
+        <w:t xml:space="preserve">.  </w:t>
+      </w:r>
+      <w:r>
+        <w:t>STATUSREQUEST PACKET</w:t>
       </w:r>
     </w:p>
     <w:p>
@@ -3091,8 +3753,21 @@
       <w:r>
         <w:t xml:space="preserve">The </w:t>
       </w:r>
-      <w:r>
-        <w:t xml:space="preserve">SendCommand and EmbeddedStatus </w:t>
+      <w:proofErr w:type="spellStart"/>
+      <w:r>
+        <w:t>SendCommand</w:t>
+      </w:r>
+      <w:proofErr w:type="spellEnd"/>
+      <w:r>
+        <w:t xml:space="preserve"> and </w:t>
+      </w:r>
+      <w:proofErr w:type="spellStart"/>
+      <w:r>
+        <w:t>EmbeddedStatus</w:t>
+      </w:r>
+      <w:proofErr w:type="spellEnd"/>
+      <w:r>
+        <w:t xml:space="preserve"> </w:t>
       </w:r>
       <w:r>
         <w:t>packet</w:t>
@@ -3104,10 +3779,7 @@
         <w:t xml:space="preserve"> used a bitwise encoding of the command value </w:t>
       </w:r>
       <w:r>
-        <w:t xml:space="preserve">expensive </w:t>
-      </w:r>
-      <w:r>
-        <w:t>for</w:t>
+        <w:t>expensive for</w:t>
       </w:r>
       <w:r>
         <w:t xml:space="preserve"> enumerati</w:t>
@@ -3181,7 +3853,19 @@
                               <w:rPr>
                                 <w:i/>
                               </w:rPr>
-                              <w:t>{ CMD:&lt;value&gt; }</w:t>
+                              <w:t>{CMD</w:t>
+                            </w:r>
+                            <w:r>
+                              <w:rPr>
+                                <w:i/>
+                              </w:rPr>
+                              <w:t>:&lt;value</w:t>
+                            </w:r>
+                            <w:r>
+                              <w:rPr>
+                                <w:i/>
+                              </w:rPr>
+                              <w:t>&gt;}</w:t>
                             </w:r>
                           </w:p>
                           <w:p/>
@@ -3246,7 +3930,19 @@
                         <w:rPr>
                           <w:i/>
                         </w:rPr>
-                        <w:t>{ CMD:&lt;value&gt; }</w:t>
+                        <w:t>{CMD</w:t>
+                      </w:r>
+                      <w:r>
+                        <w:rPr>
+                          <w:i/>
+                        </w:rPr>
+                        <w:t>:&lt;value</w:t>
+                      </w:r>
+                      <w:r>
+                        <w:rPr>
+                          <w:i/>
+                        </w:rPr>
+                        <w:t>&gt;}</w:t>
                       </w:r>
                     </w:p>
                     <w:p/>
@@ -3334,7 +4030,15 @@
       </w:r>
       <w:bookmarkEnd w:id="9"/>
       <w:r>
-        <w:t>. SendCommand Packet</w:t>
+        <w:t xml:space="preserve">. </w:t>
+      </w:r>
+      <w:proofErr w:type="spellStart"/>
+      <w:r>
+        <w:t>SendCommand</w:t>
+      </w:r>
+      <w:proofErr w:type="spellEnd"/>
+      <w:r>
+        <w:t xml:space="preserve"> Packet</w:t>
       </w:r>
     </w:p>
     <w:p>
@@ -3361,7 +4065,13 @@
         <w:t xml:space="preserve"> </w:t>
       </w:r>
       <w:r>
-        <w:t xml:space="preserve">server.  The embedded system turned out to have ample resources, both memory and speed, to accomplish crafting and processing of these messages.  The benefits of this format </w:t>
+        <w:t xml:space="preserve">server.  The embedded system turned out to have ample resources, both memory and speed, to accomplish </w:t>
+      </w:r>
+      <w:r>
+        <w:t>the creation</w:t>
+      </w:r>
+      <w:r>
+        <w:t xml:space="preserve"> and processing of these messages.  The benefits of this format </w:t>
       </w:r>
       <w:r>
         <w:t>were</w:t>
@@ -3390,7 +4100,35 @@
         <w:t xml:space="preserve">For the embedded system, a real-time </w:t>
       </w:r>
       <w:r>
-        <w:t>OS was necessary to provide predictable response to inputs while simultaneously executing multiple tasks in a timely fashion.  While scratch development of a RTOS was considered, ultimately the FreeRTOS project was selected.  FreeRTOS implements a real-time kernel and schedulers targeted as low resource microcontrollers.  The project is professionally developed and is available for free use in commercial embedded systems.  It supports a wide variety of hardware and offers excellent documentation and, most importantly, is freely available including source.</w:t>
+        <w:t>OS was necessary to provide predictable response</w:t>
+      </w:r>
+      <w:r>
+        <w:t>s</w:t>
+      </w:r>
+      <w:r>
+        <w:t xml:space="preserve"> to inputs while simultaneously executing multiple tasks in a timely fashion.  While scratch development of a</w:t>
+      </w:r>
+      <w:r>
+        <w:t>n</w:t>
+      </w:r>
+      <w:r>
+        <w:t xml:space="preserve"> RTOS was considered, ultimately the </w:t>
+      </w:r>
+      <w:proofErr w:type="spellStart"/>
+      <w:r>
+        <w:t>FreeRTOS</w:t>
+      </w:r>
+      <w:proofErr w:type="spellEnd"/>
+      <w:r>
+        <w:t xml:space="preserve"> project was selected.  </w:t>
+      </w:r>
+      <w:proofErr w:type="spellStart"/>
+      <w:r>
+        <w:t>FreeRTOS</w:t>
+      </w:r>
+      <w:proofErr w:type="spellEnd"/>
+      <w:r>
+        <w:t xml:space="preserve"> implements a real-time kernel and schedulers targeted as low resource microcontrollers.  The project is professionally developed and is available for free use in commercial embedded systems.  It supports a wide variety of hardware and offers excellent documentation and, most importantly, is freely available including source.</w:t>
       </w:r>
       <w:r>
         <w:rPr>
@@ -3406,6 +4144,7 @@
           <w:id w:val="-1321032151"/>
           <w:citation/>
         </w:sdtPr>
+        <w:sdtEndPr/>
         <w:sdtContent>
           <w:r>
             <w:rPr>
@@ -3446,19 +4185,50 @@
         <w:jc w:val="both"/>
       </w:pPr>
       <w:r>
-        <w:t xml:space="preserve">The Espressif ESP series of embedded microcontrollers was selected as primary controller for the embedded system.  This controller has rich library support and, most importantly, an integrated Wi-Fi transceiver.  This would enable the embedded system to be built physically separate from the web server.  </w:t>
+        <w:t xml:space="preserve">The </w:t>
+      </w:r>
+      <w:proofErr w:type="spellStart"/>
+      <w:r>
+        <w:t>Espressif</w:t>
+      </w:r>
+      <w:proofErr w:type="spellEnd"/>
+      <w:r>
+        <w:t xml:space="preserve"> ESP series of embedded microcontrollers was selected as </w:t>
+      </w:r>
+      <w:r>
+        <w:t xml:space="preserve">the </w:t>
+      </w:r>
+      <w:r>
+        <w:t xml:space="preserve">primary controller for the embedded system.  This controller has rich library support and, most importantly, an integrated Wi-Fi transceiver.  This would enable the embedded system to be built physically separate from the web server.  </w:t>
       </w:r>
       <w:r>
         <w:t>The embedded application would be built in C++/C</w:t>
       </w:r>
       <w:r>
-        <w:t xml:space="preserve"> as this is the language the FreeRTOS and Espressif libraries are developed to support.</w:t>
+        <w:t xml:space="preserve"> as this is the language the </w:t>
+      </w:r>
+      <w:proofErr w:type="spellStart"/>
+      <w:r>
+        <w:t>FreeRTOS</w:t>
+      </w:r>
+      <w:proofErr w:type="spellEnd"/>
+      <w:r>
+        <w:t xml:space="preserve"> and </w:t>
+      </w:r>
+      <w:proofErr w:type="spellStart"/>
+      <w:r>
+        <w:t>Espressif</w:t>
+      </w:r>
+      <w:proofErr w:type="spellEnd"/>
+      <w:r>
+        <w:t xml:space="preserve"> libraries are developed to support.</w:t>
       </w:r>
       <w:sdt>
         <w:sdtPr>
           <w:id w:val="-615599662"/>
           <w:citation/>
         </w:sdtPr>
+        <w:sdtEndPr/>
         <w:sdtContent>
           <w:r>
             <w:fldChar w:fldCharType="begin"/>
@@ -3487,7 +4257,23 @@
         </w:sdtContent>
       </w:sdt>
       <w:r>
-        <w:t xml:space="preserve">  The Arduino IDE was also selected as it offers integration with the Espressif, FreeRTOS, and a variety of development support tools rolled into a </w:t>
+        <w:t xml:space="preserve">  The Arduino IDE was also selected as it offers integration with the </w:t>
+      </w:r>
+      <w:proofErr w:type="spellStart"/>
+      <w:r>
+        <w:t>Espressif</w:t>
+      </w:r>
+      <w:proofErr w:type="spellEnd"/>
+      <w:r>
+        <w:t xml:space="preserve">, </w:t>
+      </w:r>
+      <w:proofErr w:type="spellStart"/>
+      <w:r>
+        <w:t>FreeRTOS</w:t>
+      </w:r>
+      <w:proofErr w:type="spellEnd"/>
+      <w:r>
+        <w:t xml:space="preserve">, and a variety of development support tools rolled into a </w:t>
       </w:r>
       <w:r>
         <w:t>convenient</w:t>
@@ -3573,7 +4359,15 @@
         <w:jc w:val="both"/>
       </w:pPr>
       <w:r>
-        <w:t xml:space="preserve">The web subsystem would need to present a page in HTML format, process interactions from the user, packets sent via UDP from the embedded system, and convert user clicks into commands to the GarageRTC.  The simplest toolchain to achieve this function would be a combination of a web server for </w:t>
+        <w:t xml:space="preserve">The web subsystem would need to present a page in HTML format, process interactions from the user, packets sent via UDP from the embedded system, and convert user clicks into commands to the </w:t>
+      </w:r>
+      <w:proofErr w:type="spellStart"/>
+      <w:r>
+        <w:t>GarageRTC</w:t>
+      </w:r>
+      <w:proofErr w:type="spellEnd"/>
+      <w:r>
+        <w:t xml:space="preserve">.  The simplest toolchain to achieve this function would be a combination of a web server for </w:t>
       </w:r>
       <w:r>
         <w:t>hosting, Cascading</w:t>
@@ -3612,7 +4406,13 @@
         <w:t>JavaScript</w:t>
       </w:r>
       <w:r>
-        <w:t>, and HTML frontend. Flask is a microframework with integrated server that is useful for rapid prototyping of python-based transaction framework.</w:t>
+        <w:t xml:space="preserve">, and HTML frontend. Flask is a microframework with </w:t>
+      </w:r>
+      <w:r>
+        <w:t xml:space="preserve">an </w:t>
+      </w:r>
+      <w:r>
+        <w:t>integrated server that is useful for rapid prototyping of python-based transaction framework.</w:t>
       </w:r>
       <w:r>
         <w:t xml:space="preserve"> </w:t>
@@ -3622,6 +4422,7 @@
           <w:id w:val="-495030060"/>
           <w:citation/>
         </w:sdtPr>
+        <w:sdtEndPr/>
         <w:sdtContent>
           <w:r>
             <w:fldChar w:fldCharType="begin"/>
@@ -3647,7 +4448,7 @@
         <w:t xml:space="preserve">  </w:t>
       </w:r>
       <w:r>
-        <w:t xml:space="preserve"> It dynamically creates web content based on python models and incorporates an integrated web server.  </w:t>
+        <w:t xml:space="preserve"> It dynamically creates web content based on python models and incorporates an integrated web server.</w:t>
       </w:r>
     </w:p>
     <w:p>
@@ -3656,13 +4457,35 @@
         <w:jc w:val="both"/>
       </w:pPr>
       <w:r>
-        <w:t>The second design decision was to use socketio for handling the dynamic behavior of the web page.</w:t>
+        <w:t xml:space="preserve">The second design decision was to use </w:t>
+      </w:r>
+      <w:proofErr w:type="spellStart"/>
+      <w:r>
+        <w:t>S</w:t>
+      </w:r>
+      <w:r>
+        <w:t>ocket</w:t>
+      </w:r>
+      <w:r>
+        <w:t>IO</w:t>
+      </w:r>
+      <w:proofErr w:type="spellEnd"/>
+      <w:r>
+        <w:t xml:space="preserve"> for handling the dynamic behavior of the web page.</w:t>
       </w:r>
       <w:r>
         <w:t xml:space="preserve"> </w:t>
       </w:r>
-      <w:r>
-        <w:t xml:space="preserve">Socketio enables client-server interactive behavior built on </w:t>
+      <w:proofErr w:type="spellStart"/>
+      <w:r>
+        <w:t>Socket</w:t>
+      </w:r>
+      <w:r>
+        <w:t>IO</w:t>
+      </w:r>
+      <w:proofErr w:type="spellEnd"/>
+      <w:r>
+        <w:t xml:space="preserve"> enables client-server interactive behavior built on </w:t>
       </w:r>
       <w:r>
         <w:t>JavaScript</w:t>
@@ -3675,6 +4498,7 @@
           <w:id w:val="1818459237"/>
           <w:citation/>
         </w:sdtPr>
+        <w:sdtEndPr/>
         <w:sdtContent>
           <w:r>
             <w:fldChar w:fldCharType="begin"/>
@@ -3700,7 +4524,18 @@
         <w:t xml:space="preserve">  </w:t>
       </w:r>
       <w:r>
-        <w:t xml:space="preserve"> Socketio integrates well with Flask and enabled the resulting page to dynamically update the system status</w:t>
+        <w:t xml:space="preserve"> </w:t>
+      </w:r>
+      <w:proofErr w:type="spellStart"/>
+      <w:r>
+        <w:t>Socket</w:t>
+      </w:r>
+      <w:r>
+        <w:t>IO</w:t>
+      </w:r>
+      <w:proofErr w:type="spellEnd"/>
+      <w:r>
+        <w:t xml:space="preserve"> integrates well with Flask and enabled the resulting page to dynamically update the system status</w:t>
       </w:r>
       <w:r>
         <w:t xml:space="preserve"> without constant refreshing.   </w:t>
@@ -3723,7 +4558,21 @@
         <w:jc w:val="both"/>
       </w:pPr>
       <w:r>
-        <w:t xml:space="preserve">During the Design phase, two documents were initiated, the initial draft of the product manual, and the test plan created.  The draft manual helped to outline how the team expected the user to interact with the GarageRTC.  </w:t>
+        <w:t>During the Design phase, two documents were initiated, the initial draft of the product manual and the test plan</w:t>
+      </w:r>
+      <w:r>
+        <w:t xml:space="preserve"> were</w:t>
+      </w:r>
+      <w:r>
+        <w:t xml:space="preserve"> created.  The draft manual helped to outline how the team expected the user to interact with the </w:t>
+      </w:r>
+      <w:proofErr w:type="spellStart"/>
+      <w:r>
+        <w:t>GarageRTC</w:t>
+      </w:r>
+      <w:proofErr w:type="spellEnd"/>
+      <w:r>
+        <w:t xml:space="preserve">.  </w:t>
       </w:r>
       <w:r>
         <w:t xml:space="preserve"> </w:t>
@@ -3744,10 +4593,7 @@
         <w:t xml:space="preserve">The test plan was a simple matrix that listed the various stages of testing to be performed and mapped them to the </w:t>
       </w:r>
       <w:r>
-        <w:t>established</w:t>
-      </w:r>
-      <w:r>
-        <w:t xml:space="preserve"> </w:t>
+        <w:t xml:space="preserve">established </w:t>
       </w:r>
       <w:r>
         <w:t xml:space="preserve">requirements.  The test plan is summarized below. </w:t>
@@ -5391,12 +6237,21 @@
                 <w:szCs w:val="18"/>
               </w:rPr>
             </w:pPr>
-            <w:r>
-              <w:rPr>
-                <w:sz w:val="18"/>
-                <w:szCs w:val="18"/>
-              </w:rPr>
-              <w:t xml:space="preserve">FreeRTOS </w:t>
+            <w:proofErr w:type="spellStart"/>
+            <w:r>
+              <w:rPr>
+                <w:sz w:val="18"/>
+                <w:szCs w:val="18"/>
+              </w:rPr>
+              <w:t>FreeRTOS</w:t>
+            </w:r>
+            <w:proofErr w:type="spellEnd"/>
+            <w:r>
+              <w:rPr>
+                <w:sz w:val="18"/>
+                <w:szCs w:val="18"/>
+              </w:rPr>
+              <w:t xml:space="preserve"> </w:t>
             </w:r>
           </w:p>
         </w:tc>
@@ -5526,12 +6381,21 @@
                 <w:szCs w:val="18"/>
               </w:rPr>
             </w:pPr>
-            <w:r>
-              <w:rPr>
-                <w:sz w:val="18"/>
-                <w:szCs w:val="18"/>
-              </w:rPr>
-              <w:t>Globals, mutexes, semaphores</w:t>
+            <w:proofErr w:type="spellStart"/>
+            <w:r>
+              <w:rPr>
+                <w:sz w:val="18"/>
+                <w:szCs w:val="18"/>
+              </w:rPr>
+              <w:t>Globals</w:t>
+            </w:r>
+            <w:proofErr w:type="spellEnd"/>
+            <w:r>
+              <w:rPr>
+                <w:sz w:val="18"/>
+                <w:szCs w:val="18"/>
+              </w:rPr>
+              <w:t>, mutexes, semaphores</w:t>
             </w:r>
           </w:p>
         </w:tc>
@@ -6415,6 +7279,7 @@
                 <w:szCs w:val="18"/>
               </w:rPr>
             </w:pPr>
+            <w:proofErr w:type="spellStart"/>
             <w:r>
               <w:rPr>
                 <w:sz w:val="18"/>
@@ -6422,6 +7287,7 @@
               </w:rPr>
               <w:t>SocketIO</w:t>
             </w:r>
+            <w:proofErr w:type="spellEnd"/>
           </w:p>
         </w:tc>
         <w:tc>
@@ -6440,12 +7306,21 @@
                 <w:szCs w:val="18"/>
               </w:rPr>
             </w:pPr>
-            <w:r>
-              <w:rPr>
-                <w:sz w:val="18"/>
-                <w:szCs w:val="18"/>
-              </w:rPr>
-              <w:t xml:space="preserve">SocketIO </w:t>
+            <w:proofErr w:type="spellStart"/>
+            <w:r>
+              <w:rPr>
+                <w:sz w:val="18"/>
+                <w:szCs w:val="18"/>
+              </w:rPr>
+              <w:t>SocketIO</w:t>
+            </w:r>
+            <w:proofErr w:type="spellEnd"/>
+            <w:r>
+              <w:rPr>
+                <w:sz w:val="18"/>
+                <w:szCs w:val="18"/>
+              </w:rPr>
+              <w:t xml:space="preserve"> </w:t>
             </w:r>
             <w:r>
               <w:rPr>
@@ -7304,7 +8179,33 @@
         <w:fldChar w:fldCharType="end"/>
       </w:r>
       <w:r>
-        <w:t xml:space="preserve">.  The FreeRTOS uses priority based preemptive schedular.  </w:t>
+        <w:t xml:space="preserve">.  The </w:t>
+      </w:r>
+      <w:proofErr w:type="spellStart"/>
+      <w:r>
+        <w:t>FreeRTOS</w:t>
+      </w:r>
+      <w:proofErr w:type="spellEnd"/>
+      <w:r>
+        <w:t xml:space="preserve"> uses </w:t>
+      </w:r>
+      <w:r>
+        <w:t xml:space="preserve">a </w:t>
+      </w:r>
+      <w:r>
+        <w:t>priority</w:t>
+      </w:r>
+      <w:r>
+        <w:t>-</w:t>
+      </w:r>
+      <w:r>
+        <w:t>based preemptive schedul</w:t>
+      </w:r>
+      <w:r>
+        <w:t>e</w:t>
+      </w:r>
+      <w:r>
+        <w:t xml:space="preserve">r.  </w:t>
       </w:r>
       <w:r>
         <w:t xml:space="preserve">Scheduling frequency was selected based on the timing requirements identified earlier. </w:t>
@@ -7523,12 +8424,14 @@
                 <w:sz w:val="18"/>
               </w:rPr>
             </w:pPr>
+            <w:proofErr w:type="spellStart"/>
             <w:r>
               <w:rPr>
                 <w:sz w:val="18"/>
               </w:rPr>
               <w:t>TaskReadSensors</w:t>
             </w:r>
+            <w:proofErr w:type="spellEnd"/>
           </w:p>
         </w:tc>
         <w:tc>
@@ -7607,12 +8510,14 @@
                 <w:sz w:val="18"/>
               </w:rPr>
             </w:pPr>
+            <w:proofErr w:type="spellStart"/>
             <w:r>
               <w:rPr>
                 <w:sz w:val="18"/>
               </w:rPr>
               <w:t>TaskUpdateDisplay</w:t>
             </w:r>
+            <w:proofErr w:type="spellEnd"/>
           </w:p>
         </w:tc>
         <w:tc>
@@ -7685,12 +8590,14 @@
                 <w:sz w:val="18"/>
               </w:rPr>
             </w:pPr>
+            <w:proofErr w:type="spellStart"/>
             <w:r>
               <w:rPr>
                 <w:sz w:val="18"/>
               </w:rPr>
               <w:t>TaskPriorityMachines</w:t>
             </w:r>
+            <w:proofErr w:type="spellEnd"/>
           </w:p>
         </w:tc>
         <w:tc>
@@ -7763,12 +8670,14 @@
                 <w:sz w:val="18"/>
               </w:rPr>
             </w:pPr>
+            <w:proofErr w:type="spellStart"/>
             <w:r>
               <w:rPr>
                 <w:sz w:val="18"/>
               </w:rPr>
               <w:t>TaskNetwork</w:t>
             </w:r>
+            <w:proofErr w:type="spellEnd"/>
           </w:p>
         </w:tc>
         <w:tc>
@@ -7841,12 +8750,14 @@
                 <w:sz w:val="18"/>
               </w:rPr>
             </w:pPr>
+            <w:proofErr w:type="spellStart"/>
             <w:r>
               <w:rPr>
                 <w:sz w:val="18"/>
               </w:rPr>
               <w:t>TaskWatchdog</w:t>
             </w:r>
+            <w:proofErr w:type="spellEnd"/>
           </w:p>
         </w:tc>
         <w:tc>
@@ -7899,10 +8810,30 @@
         <w:jc w:val="both"/>
       </w:pPr>
       <w:r>
-        <w:t>When registered with the scheduler, a task control block and individual stack is allocated.  The scheduler handles context switching and pulling tasks in and out of execution.  The developer is responsible for handling access to shared resources using mutexes or queues.</w:t>
-      </w:r>
-      <w:r>
-        <w:t xml:space="preserve">  The GarageRTC employs four global mutexes for shared resources: </w:t>
+        <w:t xml:space="preserve">When registered with the scheduler, a task control block and </w:t>
+      </w:r>
+      <w:r>
+        <w:t xml:space="preserve">an </w:t>
+      </w:r>
+      <w:r>
+        <w:t xml:space="preserve">individual stack </w:t>
+      </w:r>
+      <w:r>
+        <w:t>are</w:t>
+      </w:r>
+      <w:r>
+        <w:t xml:space="preserve"> allocated.  The scheduler handles context switching and pulling tasks in and out of execution.  The developer is responsible for handling access to shared resources using mutexes or queues.</w:t>
+      </w:r>
+      <w:r>
+        <w:t xml:space="preserve">  The </w:t>
+      </w:r>
+      <w:proofErr w:type="spellStart"/>
+      <w:r>
+        <w:t>GarageRTC</w:t>
+      </w:r>
+      <w:proofErr w:type="spellEnd"/>
+      <w:r>
+        <w:t xml:space="preserve"> employs four global mutexes for shared resources: </w:t>
       </w:r>
     </w:p>
     <w:p>
@@ -7914,12 +8845,14 @@
         </w:numPr>
         <w:ind w:left="630"/>
       </w:pPr>
+      <w:proofErr w:type="spellStart"/>
       <w:r>
         <w:rPr>
           <w:i/>
         </w:rPr>
         <w:t>g_sharedMemMutex</w:t>
       </w:r>
+      <w:proofErr w:type="spellEnd"/>
       <w:r>
         <w:t xml:space="preserve"> – protects shared memory and global variables</w:t>
       </w:r>
@@ -7933,12 +8866,14 @@
         </w:numPr>
         <w:ind w:left="630"/>
       </w:pPr>
+      <w:proofErr w:type="spellStart"/>
       <w:r>
         <w:rPr>
           <w:i/>
         </w:rPr>
         <w:t>g_serialMutex</w:t>
       </w:r>
+      <w:proofErr w:type="spellEnd"/>
       <w:r>
         <w:t xml:space="preserve"> – protects access to the serial port</w:t>
       </w:r>
@@ -7952,14 +8887,16 @@
         </w:numPr>
         <w:ind w:left="630"/>
       </w:pPr>
+      <w:proofErr w:type="spellStart"/>
       <w:r>
         <w:rPr>
           <w:i/>
         </w:rPr>
         <w:t>g_wdMutex</w:t>
       </w:r>
-      <w:r>
-        <w:t xml:space="preserve"> – protects access to the watch dog bowl</w:t>
+      <w:proofErr w:type="spellEnd"/>
+      <w:r>
+        <w:t xml:space="preserve"> – protects access to the watchdog bowl</w:t>
       </w:r>
     </w:p>
     <w:p>
@@ -7981,12 +8918,14 @@
       <w:r>
         <w:t xml:space="preserve">The task runs every 10mS and has the highest priority in the system.  It buffers data as it is being collected and then writes it back protected by the </w:t>
       </w:r>
+      <w:proofErr w:type="spellStart"/>
       <w:r>
         <w:rPr>
           <w:i/>
         </w:rPr>
         <w:t>g_sharedMemMutex</w:t>
       </w:r>
+      <w:proofErr w:type="spellEnd"/>
       <w:r>
         <w:t xml:space="preserve">.  </w:t>
       </w:r>
@@ -8226,7 +9165,13 @@
         <w:jc w:val="both"/>
       </w:pPr>
       <w:r>
-        <w:t xml:space="preserve">This task is responsible monitoring door position, </w:t>
+        <w:t>This task is responsible</w:t>
+      </w:r>
+      <w:r>
+        <w:t xml:space="preserve"> for</w:t>
+      </w:r>
+      <w:r>
+        <w:t xml:space="preserve"> monitoring door position, </w:t>
       </w:r>
       <w:r>
         <w:t>obstacle detection</w:t>
@@ -8496,8 +9441,13 @@
         <w:jc w:val="both"/>
       </w:pPr>
       <w:r>
-        <w:t>The door control state machine operates the relay attached to the opener button.  When the DOOR button is pressed on the GarageRTC</w:t>
-      </w:r>
+        <w:t xml:space="preserve">The door control state machine operates the relay attached to the opener button.  When the DOOR button is pressed on the </w:t>
+      </w:r>
+      <w:proofErr w:type="spellStart"/>
+      <w:r>
+        <w:t>GarageRTC</w:t>
+      </w:r>
+      <w:proofErr w:type="spellEnd"/>
       <w:r>
         <w:t xml:space="preserve"> or door web command, the state machine triggers the door switch for a period.  Then it idles as the door moves.  If the door strikes a limit switch or obstacle, another pulse is sent to the switch to stop the movement.  If the user presses the stop button or a stop web command is sent, the machine moves to the stopping state. The state machine is shown in </w:t>
       </w:r>
@@ -8794,13 +9744,25 @@
         <w:jc w:val="both"/>
       </w:pPr>
       <w:r>
-        <w:t xml:space="preserve">The watchdog needs to monitor all tasks and ensure they are periodically operating.  This is achieved by creating a bit-wise “Bowl” where each of tasks is required to set a flag at completion.  An interrupt is registered on a timer set to </w:t>
+        <w:t xml:space="preserve">The watchdog needs to monitor all tasks and ensure they are periodically operating.  This is achieved by creating a bit-wise “Bowl” where each of </w:t>
+      </w:r>
+      <w:r>
+        <w:t xml:space="preserve">the </w:t>
+      </w:r>
+      <w:r>
+        <w:t xml:space="preserve">tasks </w:t>
+      </w:r>
+      <w:r>
+        <w:t>is</w:t>
+      </w:r>
+      <w:r>
+        <w:t xml:space="preserve"> required to set a flag at completion.  An interrupt is registered on a timer set to </w:t>
       </w:r>
       <w:r>
         <w:t>5</w:t>
       </w:r>
       <w:r>
-        <w:t xml:space="preserve"> seconds.  In the service routine of the ISR, a system reset is triggered.  Periodically, the watchdog task will check the bowl.  If all bits are set, then the watchdog resets the timer and empties the bowl. If the bowl is never completely full, such as when one tasks is starving or stuck, then watchdog never resets the timer, </w:t>
+        <w:t xml:space="preserve"> seconds.  In the service routine of the ISR, a system reset is triggered.  Periodically, the watchdog task will check the bowl.  If all bits are set, then the watchdog resets the timer and empties the bowl. If the bowl is never completely full, such as when one task is starving or stuck, then watchdog never resets the timer, </w:t>
       </w:r>
       <w:r>
         <w:fldChar w:fldCharType="begin"/>
@@ -8824,7 +9786,19 @@
         <w:fldChar w:fldCharType="end"/>
       </w:r>
       <w:r>
-        <w:t xml:space="preserve">.  Eventually the timer exhausts and the system is reset, hopefully clearing the fault condition.  </w:t>
+        <w:t>.  Eventually</w:t>
+      </w:r>
+      <w:r>
+        <w:t>,</w:t>
+      </w:r>
+      <w:r>
+        <w:t xml:space="preserve"> the timer exhausts and the system </w:t>
+      </w:r>
+      <w:r>
+        <w:t>are</w:t>
+      </w:r>
+      <w:r>
+        <w:t xml:space="preserve"> reset, hopefully clearing the fault condition.  </w:t>
       </w:r>
     </w:p>
     <w:p/>
@@ -8937,11 +9911,37 @@
         <w:jc w:val="both"/>
       </w:pPr>
       <w:r>
-        <w:t xml:space="preserve">A limitation with this design is that if a task is missing it’s deadlines due to running slowly, the watchdog may not notice.  As long as the task periodically puts a bit in the bowl and so do all the other tasks within the TaskWatchdog cycle, </w:t>
+        <w:t xml:space="preserve">A limitation with this design is that if a task is missing </w:t>
+      </w:r>
+      <w:r>
+        <w:t>its</w:t>
+      </w:r>
+      <w:r>
+        <w:t xml:space="preserve"> deadlines due to running slowly, the watchdog may not notice.  As long as the task periodically puts a bit in the bowl and so do all the other tasks within the </w:t>
+      </w:r>
+      <w:proofErr w:type="spellStart"/>
+      <w:r>
+        <w:t>TaskWatchdog</w:t>
+      </w:r>
+      <w:proofErr w:type="spellEnd"/>
+      <w:r>
+        <w:t xml:space="preserve"> cycle, </w:t>
       </w:r>
       <w:r>
         <w:lastRenderedPageBreak/>
-        <w:t xml:space="preserve">then the timer will be reset.  For time critical tasks, a watchdog with tighter control on timing should be setup and mark the system as failed. </w:t>
+        <w:t>then the timer will be reset.  For time</w:t>
+      </w:r>
+      <w:r>
+        <w:t>-</w:t>
+      </w:r>
+      <w:r>
+        <w:t>critical tasks, a watchdog with tighter control on timing should be set</w:t>
+      </w:r>
+      <w:r>
+        <w:t xml:space="preserve"> </w:t>
+      </w:r>
+      <w:r>
+        <w:t xml:space="preserve">up and mark the system as failed. </w:t>
       </w:r>
     </w:p>
     <w:p>
@@ -10596,10 +11596,34 @@
         <w:t>is</w:t>
       </w:r>
       <w:r>
-        <w:t xml:space="preserve"> an Espressif ESP32</w:t>
-      </w:r>
-      <w:r>
-        <w:t xml:space="preserve"> system-on-a-chip micro-controllers that utilizes the Tensilica Xtensa microprocessor</w:t>
+        <w:t xml:space="preserve"> an </w:t>
+      </w:r>
+      <w:proofErr w:type="spellStart"/>
+      <w:r>
+        <w:t>Espressif</w:t>
+      </w:r>
+      <w:proofErr w:type="spellEnd"/>
+      <w:r>
+        <w:t xml:space="preserve"> ESP32</w:t>
+      </w:r>
+      <w:r>
+        <w:t xml:space="preserve"> system-on-a-chip micro-controllers that utilizes the </w:t>
+      </w:r>
+      <w:proofErr w:type="spellStart"/>
+      <w:r>
+        <w:t>Tensilica</w:t>
+      </w:r>
+      <w:proofErr w:type="spellEnd"/>
+      <w:r>
+        <w:t xml:space="preserve"> </w:t>
+      </w:r>
+      <w:proofErr w:type="spellStart"/>
+      <w:r>
+        <w:t>Xtensa</w:t>
+      </w:r>
+      <w:proofErr w:type="spellEnd"/>
+      <w:r>
+        <w:t xml:space="preserve"> microprocessor</w:t>
       </w:r>
       <w:r>
         <w:t xml:space="preserve">. The specific development board selected is </w:t>
@@ -10626,7 +11650,15 @@
         <w:t>for re-programming and serial monitoring</w:t>
       </w:r>
       <w:r>
-        <w:t xml:space="preserve">.  The ESP32 is supported by the FreeRTOS project and a board support package is available for the Arduino IDE.  </w:t>
+        <w:t xml:space="preserve">.  The ESP32 is supported by the </w:t>
+      </w:r>
+      <w:proofErr w:type="spellStart"/>
+      <w:r>
+        <w:t>FreeRTOS</w:t>
+      </w:r>
+      <w:proofErr w:type="spellEnd"/>
+      <w:r>
+        <w:t xml:space="preserve"> project and a board support package is available for the Arduino IDE.  </w:t>
       </w:r>
       <w:r>
         <w:t>The ESP32’s features include:</w:t>
@@ -10713,7 +11745,13 @@
         </w:numPr>
       </w:pPr>
       <w:r>
-        <w:t>Built in 802.11n Wi-Fi and Bluetooth LE</w:t>
+        <w:t>Built</w:t>
+      </w:r>
+      <w:r>
+        <w:t>-</w:t>
+      </w:r>
+      <w:r>
+        <w:t>in 802.11n Wi-Fi and Bluetooth LE</w:t>
       </w:r>
     </w:p>
     <w:p>
@@ -10849,7 +11887,13 @@
         <w:jc w:val="both"/>
       </w:pPr>
       <w:r>
-        <w:t xml:space="preserve">For detection of Carbon Monoxide </w:t>
+        <w:t>For detection of Carbon Monoxide</w:t>
+      </w:r>
+      <w:r>
+        <w:t>,</w:t>
+      </w:r>
+      <w:r>
+        <w:t xml:space="preserve"> </w:t>
       </w:r>
       <w:r>
         <w:t>MQ-7 CO detector</w:t>
@@ -11024,10 +12068,22 @@
         <w:t xml:space="preserve">monochrome </w:t>
       </w:r>
       <w:r>
-        <w:t>graphic display</w:t>
-      </w:r>
-      <w:r>
-        <w:t xml:space="preserve">.  There were several sources of drivers available for this type of display for the ESP toolchain.  However, when the team attempted to integrate the drivers, they found that they were only partially functioning.  After attempting to integrate the display, manually update drivers, and struggling through poor documentation, the team decided to return the high level design and select a different display. </w:t>
+        <w:t>graphic</w:t>
+      </w:r>
+      <w:r>
+        <w:t>s</w:t>
+      </w:r>
+      <w:r>
+        <w:t xml:space="preserve"> display</w:t>
+      </w:r>
+      <w:r>
+        <w:t xml:space="preserve">.  There were several sources of drivers available for this type of display for the ESP toolchain.  However, when the team attempted to integrate the drivers, they found that they were only partially functioning.  After attempting to integrate the display, manually update drivers, and struggling through poor documentation, the team decided to return the </w:t>
+      </w:r>
+      <w:r>
+        <w:t>high-level</w:t>
+      </w:r>
+      <w:r>
+        <w:t xml:space="preserve"> design and select a different display. </w:t>
       </w:r>
     </w:p>
     <w:p>
@@ -11039,13 +12095,28 @@
         <w:t>A</w:t>
       </w:r>
       <w:r>
-        <w:t xml:space="preserve"> simpler to integrate 20 character by </w:t>
-      </w:r>
-      <w:r>
-        <w:t>4-line</w:t>
-      </w:r>
-      <w:r>
-        <w:t xml:space="preserve"> LCD display, </w:t>
+        <w:t xml:space="preserve"> simpler </w:t>
+      </w:r>
+      <w:r>
+        <w:t xml:space="preserve">way </w:t>
+      </w:r>
+      <w:r>
+        <w:t xml:space="preserve">to integrate </w:t>
+      </w:r>
+      <w:r>
+        <w:t xml:space="preserve">the </w:t>
+      </w:r>
+      <w:r>
+        <w:t xml:space="preserve">20 by </w:t>
+      </w:r>
+      <w:r>
+        <w:t>4</w:t>
+      </w:r>
+      <w:r>
+        <w:t xml:space="preserve"> LCD display</w:t>
+      </w:r>
+      <w:r>
+        <w:t xml:space="preserve"> (shown in </w:t>
       </w:r>
       <w:r>
         <w:fldChar w:fldCharType="begin"/>
@@ -11069,7 +12140,16 @@
         <w:fldChar w:fldCharType="end"/>
       </w:r>
       <w:r>
-        <w:t xml:space="preserve">, was sourced and integrated. This display is a parallel matrix interfaced through a SPI to parallel </w:t>
+        <w:t>)</w:t>
+      </w:r>
+      <w:r>
+        <w:t xml:space="preserve"> was sourced and integrated. This display is a parallel matrix interfaced through a</w:t>
+      </w:r>
+      <w:r>
+        <w:t>n</w:t>
+      </w:r>
+      <w:r>
+        <w:t xml:space="preserve"> SPI to parallel </w:t>
       </w:r>
       <w:r>
         <w:t>PCF8574</w:t>
@@ -11208,7 +12288,13 @@
         <w:t>break beam</w:t>
       </w:r>
       <w:r>
-        <w:t xml:space="preserve"> eyes supplied with conventional openers.  Research revealed that these sensors typically emit an AC </w:t>
+        <w:t xml:space="preserve"> eyes supplied with conventional openers.  </w:t>
+      </w:r>
+      <w:r>
+        <w:t>The r</w:t>
+      </w:r>
+      <w:r>
+        <w:t xml:space="preserve">esearch revealed that these sensors typically emit an AC </w:t>
       </w:r>
       <w:r>
         <w:lastRenderedPageBreak/>
@@ -11721,7 +12807,31 @@
         <w:t>structure</w:t>
       </w:r>
       <w:r>
-        <w:t xml:space="preserve"> and signaled the Flask framework.   When the event was processed, the python would create either a command or get status packet and write it to the network adapter to be sent to the embedded system.  A data flow graph of the web server subsystem is shown in </w:t>
+        <w:t xml:space="preserve"> and signaled the Flask framework.   When the event was processed, the </w:t>
+      </w:r>
+      <w:r>
+        <w:t>P</w:t>
+      </w:r>
+      <w:r>
+        <w:t>ython</w:t>
+      </w:r>
+      <w:r>
+        <w:t xml:space="preserve"> code</w:t>
+      </w:r>
+      <w:r>
+        <w:t xml:space="preserve"> would create either a command or </w:t>
+      </w:r>
+      <w:r>
+        <w:t>“</w:t>
+      </w:r>
+      <w:r>
+        <w:t>get status</w:t>
+      </w:r>
+      <w:r>
+        <w:t xml:space="preserve">” </w:t>
+      </w:r>
+      <w:r>
+        <w:t xml:space="preserve">packet and write it to the network adapter to be sent to the embedded system.  A data flow graph of the web server subsystem is shown in </w:t>
       </w:r>
       <w:r>
         <w:fldChar w:fldCharType="begin"/>
@@ -11737,6 +12847,9 @@
       </w:r>
       <w:r>
         <w:fldChar w:fldCharType="end"/>
+      </w:r>
+      <w:r>
+        <w:t>,</w:t>
       </w:r>
       <w:r>
         <w:t xml:space="preserve"> illustrating the process. </w:t>
@@ -11984,7 +13097,15 @@
         <w:t>The settings page allows</w:t>
       </w:r>
       <w:r>
-        <w:t xml:space="preserve"> the user to configure the target GarageRTC IP address.  The user can configure the IP and Port as well a</w:t>
+        <w:t xml:space="preserve"> the user to configure the target </w:t>
+      </w:r>
+      <w:proofErr w:type="spellStart"/>
+      <w:r>
+        <w:t>GarageRTC</w:t>
+      </w:r>
+      <w:proofErr w:type="spellEnd"/>
+      <w:r>
+        <w:t xml:space="preserve"> IP address.  The user can configure the IP and Port as well a</w:t>
       </w:r>
       <w:r>
         <w:t>n</w:t>
@@ -11994,7 +13115,15 @@
       </w:r>
       <w:r>
         <w:lastRenderedPageBreak/>
-        <w:t>information is then written back to the database and used for sending/receiving to the target GarageRTC.</w:t>
+        <w:t xml:space="preserve">information is then written back to the database and used for sending/receiving to the target </w:t>
+      </w:r>
+      <w:proofErr w:type="spellStart"/>
+      <w:r>
+        <w:t>GarageRTC</w:t>
+      </w:r>
+      <w:proofErr w:type="spellEnd"/>
+      <w:r>
+        <w:t>.</w:t>
       </w:r>
     </w:p>
     <w:p>
@@ -12143,7 +13272,13 @@
         <w:jc w:val="both"/>
       </w:pPr>
       <w:r>
-        <w:t xml:space="preserve">Testing consisted primarily of unit testing during development.  Unit tests were used to proof out each component as it was incrementally added to the system.  Eventually, as the system grew more complex and stable as features were added.  Finally, the system could be tested as an assembly.  Bench tests of the state machines and outputs were performed.  </w:t>
+        <w:t xml:space="preserve">Testing consisted primarily of unit testing during development.  Unit tests were used to </w:t>
+      </w:r>
+      <w:r>
+        <w:t>verify</w:t>
+      </w:r>
+      <w:r>
+        <w:t xml:space="preserve"> each component as it was incrementally added to the system.  Eventually, as the system grew more complex and stable as features were added.  Finally, the system could be tested as an assembly.  Bench tests of the state machines and outputs were performed.  </w:t>
       </w:r>
     </w:p>
     <w:p>
@@ -12152,7 +13287,51 @@
         <w:jc w:val="both"/>
       </w:pPr>
       <w:r>
-        <w:t xml:space="preserve">After the system was mostly integrated and functioning, a code baseline was established, and several rounds of performance tuning was performed.  This consisted of moving variables out of the global space, reducing loop complexity, and minimizing memory usage.  The remaining global variables were guarded by mutexes and local buffers established to ensure consistent operation.  Several passes were made to remove dead code, simplify math, and reduce primitive data types, such as int to byte.  Rather than dealing programmatically with strings, static char arrays were constructed to allow indexing into static arrays using integer enumerations.  Debug statements and inaccessible code was removed. </w:t>
+        <w:t>After the system was mostly integrated and functioning, a code baseline was established, and several rounds of performance tuning w</w:t>
+      </w:r>
+      <w:r>
+        <w:t>ere</w:t>
+      </w:r>
+      <w:r>
+        <w:t xml:space="preserve"> performed.  This consisted of moving variables out of the global space, reducing loop complexity, and minimizing memory usage.  The remaining global variables were guarded by mutexes and local buffers established to ensure consistent operation.  Several passes were made to remove dead code, simplify </w:t>
+      </w:r>
+      <w:r>
+        <w:t xml:space="preserve">the </w:t>
+      </w:r>
+      <w:r>
+        <w:t xml:space="preserve">math, and reduce primitive data types, such as </w:t>
+      </w:r>
+      <w:r>
+        <w:t xml:space="preserve">changing </w:t>
+      </w:r>
+      <w:proofErr w:type="spellStart"/>
+      <w:r>
+        <w:t>int</w:t>
+      </w:r>
+      <w:r>
+        <w:t>s</w:t>
+      </w:r>
+      <w:proofErr w:type="spellEnd"/>
+      <w:r>
+        <w:t xml:space="preserve"> to byte</w:t>
+      </w:r>
+      <w:r>
+        <w:t>s</w:t>
+      </w:r>
+      <w:r>
+        <w:t xml:space="preserve">.  Rather than dealing programmatically with strings, static char arrays were constructed to allow indexing into static arrays using integer enumerations.  Debug statements and </w:t>
+      </w:r>
+      <w:r>
+        <w:t xml:space="preserve">the </w:t>
+      </w:r>
+      <w:r>
+        <w:t>inaccessible code w</w:t>
+      </w:r>
+      <w:r>
+        <w:t>ere</w:t>
+      </w:r>
+      <w:r>
+        <w:t xml:space="preserve"> removed. </w:t>
       </w:r>
     </w:p>
     <w:p>
@@ -12199,13 +13378,22 @@
         <w:t xml:space="preserve">.  Several minor software bugs were identified, and system timings were adjusted. </w:t>
       </w:r>
       <w:r>
-        <w:t xml:space="preserve">A video of the major features of the GarageRTC was produced and uploaded to YouTube. </w:t>
+        <w:t xml:space="preserve">A video of the major features of the </w:t>
+      </w:r>
+      <w:proofErr w:type="spellStart"/>
+      <w:r>
+        <w:t>GarageRTC</w:t>
+      </w:r>
+      <w:proofErr w:type="spellEnd"/>
+      <w:r>
+        <w:t xml:space="preserve"> was produced and uploaded to YouTube. </w:t>
       </w:r>
       <w:sdt>
         <w:sdtPr>
           <w:id w:val="654188670"/>
           <w:citation/>
         </w:sdtPr>
+        <w:sdtEndPr/>
         <w:sdtContent>
           <w:r>
             <w:fldChar w:fldCharType="begin"/>
@@ -12337,7 +13525,10 @@
         <w:jc w:val="both"/>
       </w:pPr>
       <w:r>
-        <w:t xml:space="preserve">A model of the completed system with all submodules integrated into a single assembly was created, </w:t>
+        <w:t xml:space="preserve">A model of the completed system with all submodules integrated into a single assembly was created </w:t>
+      </w:r>
+      <w:r>
+        <w:t xml:space="preserve">(as shown in </w:t>
       </w:r>
       <w:r>
         <w:fldChar w:fldCharType="begin"/>
@@ -12359,6 +13550,9 @@
       </w:r>
       <w:r>
         <w:fldChar w:fldCharType="end"/>
+      </w:r>
+      <w:r>
+        <w:t>)</w:t>
       </w:r>
       <w:r>
         <w:t xml:space="preserve">.  This model demonstrates that the packaging could be substantially reduced, and a neater, more professional packaging could be </w:t>
@@ -12495,7 +13689,15 @@
         <w:jc w:val="both"/>
       </w:pPr>
       <w:r>
-        <w:t xml:space="preserve">Performance of the GarageRTC was measured in terms of utilization, memory usage, and measured response timing with respect to the original requirements.  </w:t>
+        <w:t xml:space="preserve">Performance of the </w:t>
+      </w:r>
+      <w:proofErr w:type="spellStart"/>
+      <w:r>
+        <w:t>GarageRTC</w:t>
+      </w:r>
+      <w:proofErr w:type="spellEnd"/>
+      <w:r>
+        <w:t xml:space="preserve"> was measured in terms of utilization, memory usage, and measured response timing with respect to the original requirements.  </w:t>
       </w:r>
     </w:p>
     <w:p>
@@ -12518,10 +13720,28 @@
         <w:t>worst-case</w:t>
       </w:r>
       <w:r>
-        <w:t xml:space="preserve"> timing of each task was captured.  The frequency of scheduling was also captured.  Using this information, the system utilization was computed to be approximately 8.4% utilized.  This is considered extremely underutilized.  However, the ESP32 may be overpowered for the </w:t>
-      </w:r>
-      <w:r>
-        <w:t xml:space="preserve">scheduled tasks, the integrated WiFi is the big benefit. </w:t>
+        <w:t xml:space="preserve"> timing of each task was captured.  The frequency of scheduling was also captured.  Using this information, the system utilization was computed to be approximately 8.4% utilized.  This is considered extremely underutilized.  However, </w:t>
+      </w:r>
+      <w:r>
+        <w:t xml:space="preserve">while </w:t>
+      </w:r>
+      <w:r>
+        <w:t xml:space="preserve">the ESP32 may be overpowered for the </w:t>
+      </w:r>
+      <w:r>
+        <w:t xml:space="preserve">scheduled tasks, the integrated </w:t>
+      </w:r>
+      <w:r>
+        <w:t>Wi-Fi</w:t>
+      </w:r>
+      <w:r>
+        <w:t xml:space="preserve"> is </w:t>
+      </w:r>
+      <w:r>
+        <w:t>a</w:t>
+      </w:r>
+      <w:r>
+        <w:t xml:space="preserve"> big benefit. </w:t>
       </w:r>
     </w:p>
     <w:p>
@@ -12646,6 +13866,7 @@
                 <w:szCs w:val="16"/>
               </w:rPr>
             </w:pPr>
+            <w:proofErr w:type="spellStart"/>
             <w:r>
               <w:rPr>
                 <w:b/>
@@ -12665,6 +13886,7 @@
               </w:rPr>
               <w:t>Meas</w:t>
             </w:r>
+            <w:proofErr w:type="spellEnd"/>
           </w:p>
         </w:tc>
         <w:tc>
@@ -12683,6 +13905,7 @@
                 <w:szCs w:val="16"/>
               </w:rPr>
             </w:pPr>
+            <w:proofErr w:type="spellStart"/>
             <w:r>
               <w:rPr>
                 <w:b/>
@@ -12702,6 +13925,7 @@
               </w:rPr>
               <w:t>i</w:t>
             </w:r>
+            <w:proofErr w:type="spellEnd"/>
           </w:p>
         </w:tc>
         <w:tc>
@@ -12757,6 +13981,7 @@
                 <w:szCs w:val="16"/>
               </w:rPr>
             </w:pPr>
+            <w:proofErr w:type="spellStart"/>
             <w:r>
               <w:rPr>
                 <w:b/>
@@ -12776,6 +14001,7 @@
               </w:rPr>
               <w:t>i</w:t>
             </w:r>
+            <w:proofErr w:type="spellEnd"/>
             <w:r>
               <w:rPr>
                 <w:b/>
@@ -12819,6 +14045,7 @@
                 <w:szCs w:val="16"/>
               </w:rPr>
             </w:pPr>
+            <w:proofErr w:type="spellStart"/>
             <w:r>
               <w:rPr>
                 <w:sz w:val="16"/>
@@ -12826,6 +14053,7 @@
               </w:rPr>
               <w:t>TaskReadSensors</w:t>
             </w:r>
+            <w:proofErr w:type="spellEnd"/>
           </w:p>
         </w:tc>
         <w:tc>
@@ -12874,8 +14102,17 @@
                 <w:sz w:val="16"/>
                 <w:szCs w:val="16"/>
               </w:rPr>
-              <w:t>29.5 uS</w:t>
-            </w:r>
+              <w:t xml:space="preserve">29.5 </w:t>
+            </w:r>
+            <w:proofErr w:type="spellStart"/>
+            <w:r>
+              <w:rPr>
+                <w:sz w:val="16"/>
+                <w:szCs w:val="16"/>
+              </w:rPr>
+              <w:t>uS</w:t>
+            </w:r>
+            <w:proofErr w:type="spellEnd"/>
           </w:p>
         </w:tc>
         <w:tc>
@@ -12950,6 +14187,7 @@
                 <w:szCs w:val="16"/>
               </w:rPr>
             </w:pPr>
+            <w:proofErr w:type="spellStart"/>
             <w:r>
               <w:rPr>
                 <w:sz w:val="16"/>
@@ -12957,6 +14195,7 @@
               </w:rPr>
               <w:t>TaskUpdateDisplay</w:t>
             </w:r>
+            <w:proofErr w:type="spellEnd"/>
           </w:p>
         </w:tc>
         <w:tc>
@@ -13081,6 +14320,7 @@
                 <w:szCs w:val="16"/>
               </w:rPr>
             </w:pPr>
+            <w:proofErr w:type="spellStart"/>
             <w:r>
               <w:rPr>
                 <w:sz w:val="16"/>
@@ -13088,6 +14328,7 @@
               </w:rPr>
               <w:t>TaskPriorityMachines</w:t>
             </w:r>
+            <w:proofErr w:type="spellEnd"/>
           </w:p>
         </w:tc>
         <w:tc>
@@ -13136,8 +14377,17 @@
                 <w:sz w:val="16"/>
                 <w:szCs w:val="16"/>
               </w:rPr>
-              <w:t>1.41 uS</w:t>
-            </w:r>
+              <w:t xml:space="preserve">1.41 </w:t>
+            </w:r>
+            <w:proofErr w:type="spellStart"/>
+            <w:r>
+              <w:rPr>
+                <w:sz w:val="16"/>
+                <w:szCs w:val="16"/>
+              </w:rPr>
+              <w:t>uS</w:t>
+            </w:r>
+            <w:proofErr w:type="spellEnd"/>
           </w:p>
         </w:tc>
         <w:tc>
@@ -13212,6 +14462,7 @@
                 <w:szCs w:val="16"/>
               </w:rPr>
             </w:pPr>
+            <w:proofErr w:type="spellStart"/>
             <w:r>
               <w:rPr>
                 <w:sz w:val="16"/>
@@ -13219,6 +14470,7 @@
               </w:rPr>
               <w:t>TaskNetwork</w:t>
             </w:r>
+            <w:proofErr w:type="spellEnd"/>
           </w:p>
         </w:tc>
         <w:tc>
@@ -13357,6 +14609,7 @@
                 <w:szCs w:val="16"/>
               </w:rPr>
             </w:pPr>
+            <w:proofErr w:type="spellStart"/>
             <w:r>
               <w:rPr>
                 <w:sz w:val="16"/>
@@ -13371,6 +14624,7 @@
               </w:rPr>
               <w:t>Watchdog</w:t>
             </w:r>
+            <w:proofErr w:type="spellEnd"/>
           </w:p>
         </w:tc>
         <w:tc>
@@ -13419,8 +14673,17 @@
                 <w:sz w:val="16"/>
                 <w:szCs w:val="16"/>
               </w:rPr>
-              <w:t>1.05 uS</w:t>
-            </w:r>
+              <w:t xml:space="preserve">1.05 </w:t>
+            </w:r>
+            <w:proofErr w:type="spellStart"/>
+            <w:r>
+              <w:rPr>
+                <w:sz w:val="16"/>
+                <w:szCs w:val="16"/>
+              </w:rPr>
+              <w:t>uS</w:t>
+            </w:r>
+            <w:proofErr w:type="spellEnd"/>
           </w:p>
         </w:tc>
         <w:tc>
@@ -13795,8 +15058,8 @@
       <w:pPr>
         <w:pStyle w:val="Caption"/>
       </w:pPr>
-      <w:bookmarkStart w:id="25" w:name="_Ref6740019"/>
-      <w:bookmarkStart w:id="26" w:name="_Ref6740023"/>
+      <w:bookmarkStart w:id="25" w:name="_Ref6740023"/>
+      <w:bookmarkStart w:id="26" w:name="_Ref6740019"/>
       <w:r>
         <w:t xml:space="preserve">Figure </w:t>
       </w:r>
@@ -13808,11 +15071,11 @@
           <w:t>22</w:t>
         </w:r>
       </w:fldSimple>
+      <w:bookmarkEnd w:id="25"/>
+      <w:r>
+        <w:t>.  Button Press (Top) and Door Relay (Bottom)</w:t>
+      </w:r>
       <w:bookmarkEnd w:id="26"/>
-      <w:r>
-        <w:t>.  Button Press (Top) and Door Relay (Bottom)</w:t>
-      </w:r>
-      <w:bookmarkEnd w:id="25"/>
     </w:p>
     <w:p>
       <w:pPr>
@@ -13820,7 +15083,63 @@
         <w:jc w:val="both"/>
       </w:pPr>
       <w:r>
-        <w:t xml:space="preserve">The results were that switching occurred as quickly as 40 mS and never slower than 86.2 mS.  The average response was around 58.6 mS.  Worst case switching was still far better than the tightest requirement of 150 mS.  The timing for LCD and network data was based on cycle time for the task using a debug pin toggling at the start and end of </w:t>
+        <w:t>The results w</w:t>
+      </w:r>
+      <w:r>
+        <w:t>h</w:t>
+      </w:r>
+      <w:r>
+        <w:t xml:space="preserve">ere that switching occurred as quickly as 40 </w:t>
+      </w:r>
+      <w:proofErr w:type="spellStart"/>
+      <w:r>
+        <w:t>m</w:t>
+      </w:r>
+      <w:r>
+        <w:t>s</w:t>
+      </w:r>
+      <w:proofErr w:type="spellEnd"/>
+      <w:r>
+        <w:t xml:space="preserve"> and never slower than 86.2 </w:t>
+      </w:r>
+      <w:proofErr w:type="spellStart"/>
+      <w:r>
+        <w:t>m</w:t>
+      </w:r>
+      <w:r>
+        <w:t>s</w:t>
+      </w:r>
+      <w:r>
+        <w:t>.</w:t>
+      </w:r>
+      <w:proofErr w:type="spellEnd"/>
+      <w:r>
+        <w:t xml:space="preserve">  The average response was around 58.6 </w:t>
+      </w:r>
+      <w:proofErr w:type="spellStart"/>
+      <w:r>
+        <w:t>m</w:t>
+      </w:r>
+      <w:r>
+        <w:t>s</w:t>
+      </w:r>
+      <w:r>
+        <w:t>.</w:t>
+      </w:r>
+      <w:proofErr w:type="spellEnd"/>
+      <w:r>
+        <w:t xml:space="preserve">  Worst case switching was still far better than the tightest requirement of 150 </w:t>
+      </w:r>
+      <w:proofErr w:type="spellStart"/>
+      <w:r>
+        <w:t>ms</w:t>
+      </w:r>
+      <w:r>
+        <w:t>.</w:t>
+      </w:r>
+      <w:proofErr w:type="spellEnd"/>
+      <w:r>
+        <w:t xml:space="preserve">  The timing for LCD and network data was based on cycle time for the task using a debug pin toggling at the start and end of </w:t>
       </w:r>
       <w:r>
         <w:t xml:space="preserve">the task.  The resulting timing against the requirements is shown below in </w:t>
@@ -14779,7 +16098,15 @@
       </w:r>
       <w:bookmarkEnd w:id="29"/>
       <w:r>
-        <w:t>.  GarageRTC Requirement Compliance</w:t>
+        <w:t xml:space="preserve">.  </w:t>
+      </w:r>
+      <w:proofErr w:type="spellStart"/>
+      <w:r>
+        <w:t>GarageRTC</w:t>
+      </w:r>
+      <w:proofErr w:type="spellEnd"/>
+      <w:r>
+        <w:t xml:space="preserve"> Requirement Compliance</w:t>
       </w:r>
     </w:p>
     <w:tbl>
@@ -15314,7 +16641,13 @@
         <w:jc w:val="both"/>
       </w:pPr>
       <w:r>
-        <w:t xml:space="preserve">The system does have a couple minor limitations. </w:t>
+        <w:t>The system does have a couple</w:t>
+      </w:r>
+      <w:r>
+        <w:t xml:space="preserve"> of</w:t>
+      </w:r>
+      <w:r>
+        <w:t xml:space="preserve"> minor limitations. </w:t>
       </w:r>
       <w:r>
         <w:t xml:space="preserve"> F</w:t>
@@ -15332,7 +16665,27 @@
         <w:t>governed</w:t>
       </w:r>
       <w:r>
-        <w:t xml:space="preserve"> by the update time of TaskNetwork. Further, there is stacked delay between the reception of the UDP packet and publishing to the page.  This seems to work well in practice, but for more responsive alerts more tuning should be put into an asynchronous push from the embedded system and fine tuning the cycle time of the web server. </w:t>
+        <w:t xml:space="preserve"> by the update time of </w:t>
+      </w:r>
+      <w:proofErr w:type="spellStart"/>
+      <w:r>
+        <w:t>TaskNetwork</w:t>
+      </w:r>
+      <w:proofErr w:type="spellEnd"/>
+      <w:r>
+        <w:t>. Further, there is</w:t>
+      </w:r>
+      <w:r>
+        <w:t xml:space="preserve"> a</w:t>
+      </w:r>
+      <w:r>
+        <w:t xml:space="preserve"> stacked delay between the reception of the UDP packet and publishing to the page.  This seems to work well in practice, but for more responsive alerts more tuning should be put into an asynchronous push from the embedded system and fine</w:t>
+      </w:r>
+      <w:r>
+        <w:t>-</w:t>
+      </w:r>
+      <w:r>
+        <w:t xml:space="preserve">tuning the cycle time of the web server. </w:t>
       </w:r>
     </w:p>
     <w:p>
@@ -15368,6 +16721,9 @@
         <w:t xml:space="preserve">, </w:t>
       </w:r>
       <w:r>
+        <w:t xml:space="preserve">the </w:t>
+      </w:r>
+      <w:r>
         <w:t>humidity</w:t>
       </w:r>
       <w:r>
@@ -15380,7 +16736,7 @@
         <w:t xml:space="preserve"> measurement was accomplished by use of a glass bead thermistor </w:t>
       </w:r>
       <w:r>
-        <w:t>and the regulated 3.3VDC rail.  Good for gross measurement of temperature but if incorporated into the CO calculation, could make the CO output unreliable.  The gross calibration of the CO sensor seems to be mostly sufficient, but occasionally will trigger CO false positives when the garage temperature drops below 50 F.</w:t>
+        <w:t>and the regulated 3.3VDC rail.  Good for gross measurement of temperature but if incorporated into the CO calculation, could make the CO output unreliable.  The gross calibration of the CO sensor seems to be mostly sufficient but occasionally will trigger CO false positives when the garage temperature drops below 50 F.</w:t>
       </w:r>
     </w:p>
     <w:p>
@@ -15451,7 +16807,13 @@
         <w:t xml:space="preserve"> an integrated </w:t>
       </w:r>
       <w:r>
-        <w:t>library manager and built in examples, but it lacks common features like tab completion, click navigation, and Realtime debugging.</w:t>
+        <w:t>library manager and built</w:t>
+      </w:r>
+      <w:r>
+        <w:t>-</w:t>
+      </w:r>
+      <w:r>
+        <w:t>in examples, but it lacks common features like tab completion, click navigation, and Realtime debugging.</w:t>
       </w:r>
       <w:r>
         <w:t xml:space="preserve"> </w:t>
@@ -15470,10 +16832,15 @@
         <w:t>are</w:t>
       </w:r>
       <w:r>
-        <w:t xml:space="preserve"> development tool chains for the ESP and a library from </w:t>
-      </w:r>
-      <w:r>
-        <w:t>Espressif intended</w:t>
+        <w:t xml:space="preserve"> development toolchains for the ESP and a library from </w:t>
+      </w:r>
+      <w:proofErr w:type="spellStart"/>
+      <w:r>
+        <w:t>Espressif</w:t>
+      </w:r>
+      <w:proofErr w:type="spellEnd"/>
+      <w:r>
+        <w:t xml:space="preserve"> intended</w:t>
       </w:r>
       <w:r>
         <w:t xml:space="preserve"> for the Eclipse IDE</w:t>
@@ -15485,10 +16852,22 @@
         <w:t xml:space="preserve">  Configuring this earlier on and using it throughout the entire development process would have made development easier</w:t>
       </w:r>
       <w:r>
-        <w:t xml:space="preserve"> especially as complexity of the system increased</w:t>
-      </w:r>
-      <w:r>
-        <w:t>. The Eclipse IDE also supports pytho</w:t>
+        <w:t xml:space="preserve"> especially as </w:t>
+      </w:r>
+      <w:r>
+        <w:t xml:space="preserve">the </w:t>
+      </w:r>
+      <w:r>
+        <w:t>complexity of the system increased</w:t>
+      </w:r>
+      <w:r>
+        <w:t xml:space="preserve">. The Eclipse IDE also supports </w:t>
+      </w:r>
+      <w:r>
+        <w:t>P</w:t>
+      </w:r>
+      <w:r>
+        <w:t>ytho</w:t>
       </w:r>
       <w:r>
         <w:t>n, JavaScript, and HTML providing</w:t>
@@ -15513,13 +16892,35 @@
         <w:jc w:val="both"/>
       </w:pPr>
       <w:r>
-        <w:t xml:space="preserve">The project made several design decisions in the interest of simpler development.  To ease network integration, the system employs UDP and no encryption. These are considered experimentation only type configurations and would need to be resolved in a more production ready product.  The system also interfaces to the garage door lift motor through the operator button, this too could be improved. </w:t>
+        <w:t>The project made several design decisions in the interest of simpler development.  To ease network integration, the system employs UDP and no encryption. These are considered experimentation only type configurations and would need to be resolved in a more production</w:t>
+      </w:r>
+      <w:r>
+        <w:t>-</w:t>
+      </w:r>
+      <w:r>
+        <w:t xml:space="preserve">ready product.  The system also interfaces to the garage door lift motor through the operator button, this too could be improved. </w:t>
       </w:r>
       <w:r>
         <w:t xml:space="preserve">  </w:t>
       </w:r>
       <w:r>
-        <w:t xml:space="preserve">Finally, the system depends on the obstacle sensor being well aligned and can easily be spoofed by jumpering the signal wires. This section discusses potential improvements to solve these issues intended in a future revision of the GarageRTC project. </w:t>
+        <w:t xml:space="preserve">Finally, the system depends on the obstacle sensor being well aligned and can easily be spoofed by </w:t>
+      </w:r>
+      <w:proofErr w:type="spellStart"/>
+      <w:r>
+        <w:t>jumpering</w:t>
+      </w:r>
+      <w:proofErr w:type="spellEnd"/>
+      <w:r>
+        <w:t xml:space="preserve"> the signal wires. This section discusses potential improvements to solve these issues intended in a future revision of the </w:t>
+      </w:r>
+      <w:proofErr w:type="spellStart"/>
+      <w:r>
+        <w:t>GarageRTC</w:t>
+      </w:r>
+      <w:proofErr w:type="spellEnd"/>
+      <w:r>
+        <w:t xml:space="preserve"> project. </w:t>
       </w:r>
     </w:p>
     <w:p>
@@ -15528,7 +16929,7 @@
         <w:jc w:val="both"/>
       </w:pPr>
       <w:r>
-        <w:t>UDP simplifies the design by reducing the network configuration within the web app and embedded unit, but routing traffic to any area larger than the immediate subnet is impractical.  The excessive packets will hinder network congestion and are not easily forwarded to another network if the server was not on the same subnet.  To solve this, the system should be moved over to TCP based networking.  This would enable security features such as TLS.</w:t>
+        <w:t>UDP simplifies the design by reducing the network configuration within the web app and embedded unit, but routing traffic to an area larger than the immediate subnet is impractical.  The excessive packets will hinder network congestion and are not easily forwarded to another network if the server was not on the same subnet.  To solve this, the system should be moved over to TCP based networking.  This would enable security features such as TLS.</w:t>
       </w:r>
     </w:p>
     <w:p>
@@ -15537,7 +16938,19 @@
         <w:jc w:val="both"/>
       </w:pPr>
       <w:r>
-        <w:t>The lack of encryption is certainly simplified design by not having to create, manage keys, and develop paring processes for the server and embedded unit.  Obviously in this day an</w:t>
+        <w:t xml:space="preserve">The lack of encryption certainly simplified </w:t>
+      </w:r>
+      <w:r>
+        <w:t xml:space="preserve">the </w:t>
+      </w:r>
+      <w:r>
+        <w:t>design by not having to create, manage keys, and develop paring processes for the server and embedded unit.  Obviously</w:t>
+      </w:r>
+      <w:r>
+        <w:t>,</w:t>
+      </w:r>
+      <w:r>
+        <w:t xml:space="preserve"> in this day an</w:t>
       </w:r>
       <w:r>
         <w:t>d</w:t>
@@ -15552,13 +16965,47 @@
         <w:jc w:val="both"/>
       </w:pPr>
       <w:r>
-        <w:t>Another limitation is that the GarageRTC interacts with the garage door lift motor through the opener button interface.  Each garage door operates a little differently, such as longer button pulses or automatic reversing after a down trigger.  This makes the interaction between the GarageRTC and the opener not ideal.</w:t>
+        <w:t xml:space="preserve">Another limitation is that the </w:t>
+      </w:r>
+      <w:proofErr w:type="spellStart"/>
+      <w:r>
+        <w:t>GarageRTC</w:t>
+      </w:r>
+      <w:proofErr w:type="spellEnd"/>
+      <w:r>
+        <w:t xml:space="preserve"> interacts with the garage door lift motor through the opener button interface.  Each garage door operates a little differently, such as longer button pulses or automatic reversing after a down trigger.  This makes the interaction between the </w:t>
+      </w:r>
+      <w:proofErr w:type="spellStart"/>
+      <w:r>
+        <w:t>GarageRTC</w:t>
+      </w:r>
+      <w:proofErr w:type="spellEnd"/>
+      <w:r>
+        <w:t xml:space="preserve"> and the opener not ideal.</w:t>
       </w:r>
       <w:r>
         <w:t xml:space="preserve">  </w:t>
       </w:r>
       <w:r>
-        <w:t xml:space="preserve">A potential solution would be to incorporate a direct dive reversable H-Bridge controller into the project.  That would give the controller better control over the door.  The downside is there are significant </w:t>
+        <w:t>A potential solution would be to incorporate a direct</w:t>
+      </w:r>
+      <w:r>
+        <w:t>-</w:t>
+      </w:r>
+      <w:r>
+        <w:t>d</w:t>
+      </w:r>
+      <w:r>
+        <w:t>r</w:t>
+      </w:r>
+      <w:r>
+        <w:t>ive revers</w:t>
+      </w:r>
+      <w:r>
+        <w:t>i</w:t>
+      </w:r>
+      <w:r>
+        <w:t xml:space="preserve">ble H-Bridge controller into the project.  That would give the controller better control over the door.  The downside is there are significant </w:t>
       </w:r>
       <w:r>
         <w:t>safety impacts</w:t>
@@ -15582,8 +17029,13 @@
         <w:t xml:space="preserve">Lastly, the laser transmitter and receiver used by the project could be improved by replacing it with a pair of conventional garage break beam eyes.  These devices </w:t>
       </w:r>
       <w:r>
-        <w:t>typically use a proprietary protocol but do incorporate anti-spoof circuitry, so the door controller can tell if they have been intentionally jumpered</w:t>
-      </w:r>
+        <w:t xml:space="preserve">typically use a proprietary protocol but do incorporate anti-spoof circuitry, so the door controller can tell if they have been intentionally </w:t>
+      </w:r>
+      <w:proofErr w:type="spellStart"/>
+      <w:r>
+        <w:t>jumpered</w:t>
+      </w:r>
+      <w:proofErr w:type="spellEnd"/>
       <w:r>
         <w:t xml:space="preserve"> and</w:t>
       </w:r>
@@ -15624,7 +17076,15 @@
         <w:jc w:val="both"/>
       </w:pPr>
       <w:r>
-        <w:t xml:space="preserve">Several commercial IoT garage devices are available to consumers.  These devices are typically developed by major opener manufacturers and marketed as an upgrade to the existing opener.  This section provides a short review of several of these offerings and their compatible hardware.  Surprisingly, none of these technologies offered native integration with digital assistants such as Amazon Alexa.  We provide a comparison between the GarageRTC features and the commercial offerings and discuss the benefits and drawbacks of these paired solutions. </w:t>
+        <w:t xml:space="preserve">Several commercial IoT garage devices are available to consumers.  These devices are typically developed by major opener manufacturers and marketed as an upgrade to the existing opener.  This section provides a short review of several of these offerings and their compatible hardware.  Surprisingly, none of these technologies offered native integration with digital assistants such as Amazon Alexa.  We provide a comparison between the </w:t>
+      </w:r>
+      <w:proofErr w:type="spellStart"/>
+      <w:r>
+        <w:t>GarageRTC</w:t>
+      </w:r>
+      <w:proofErr w:type="spellEnd"/>
+      <w:r>
+        <w:t xml:space="preserve"> features and the commercial offerings and discuss the benefits and drawbacks of these paired solutions. </w:t>
       </w:r>
     </w:p>
     <w:p>
@@ -15647,7 +17107,15 @@
         <w:t>those</w:t>
       </w:r>
       <w:r>
-        <w:t xml:space="preserve"> implemented for the GarageRTC project</w:t>
+        <w:t xml:space="preserve"> implemented for the </w:t>
+      </w:r>
+      <w:proofErr w:type="spellStart"/>
+      <w:r>
+        <w:t>GarageRTC</w:t>
+      </w:r>
+      <w:proofErr w:type="spellEnd"/>
+      <w:r>
+        <w:t xml:space="preserve"> project</w:t>
       </w:r>
       <w:r>
         <w:t xml:space="preserve">.  The two most prominent opener companies, Chamberlain and Genie, offered hardware designed to interface with their respective openers. There was also a couple of notable general-purpose add-on modules designed to interface with a variety of openers.  There were several minor part number differences, but the technologies surveyed were grouped as follows:  </w:t>
@@ -15697,8 +17165,13 @@
           <w:numId w:val="38"/>
         </w:numPr>
       </w:pPr>
-      <w:r>
-        <w:t>GoControl GD00z-4 </w:t>
+      <w:proofErr w:type="spellStart"/>
+      <w:r>
+        <w:t>GoControl</w:t>
+      </w:r>
+      <w:proofErr w:type="spellEnd"/>
+      <w:r>
+        <w:t xml:space="preserve"> GD00z-4 </w:t>
       </w:r>
     </w:p>
     <w:p>
@@ -15715,10 +17188,22 @@
         <w:jc w:val="both"/>
       </w:pPr>
       <w:r>
-        <w:t>Next the team collected documentation publicly available from the device’s respective marking pages.</w:t>
-      </w:r>
-      <w:r>
-        <w:t xml:space="preserve">  From this the research team composed a matrix considering connectivity, digital assistant integration, sensing and control, local interface, and openness of design.  The compiled data is summarized in </w:t>
+        <w:t>Next</w:t>
+      </w:r>
+      <w:r>
+        <w:t>,</w:t>
+      </w:r>
+      <w:r>
+        <w:t xml:space="preserve"> the team collected documentation publicly available from the device’s respective marking pages.</w:t>
+      </w:r>
+      <w:r>
+        <w:t xml:space="preserve">  From this</w:t>
+      </w:r>
+      <w:r>
+        <w:t>,</w:t>
+      </w:r>
+      <w:r>
+        <w:t xml:space="preserve"> the research team composed a matrix considering connectivity, digital assistant integration, sensing and control, local interface, and openness of design.  The compiled data is summarized in </w:t>
       </w:r>
       <w:r>
         <w:fldChar w:fldCharType="begin"/>
@@ -15742,7 +17227,13 @@
         <w:fldChar w:fldCharType="end"/>
       </w:r>
       <w:r>
-        <w:t xml:space="preserve"> below.  References to the respective manufacturer’s site is included in the appendix of this document. </w:t>
+        <w:t xml:space="preserve"> below.  References to the respective manufacturer’s site </w:t>
+      </w:r>
+      <w:r>
+        <w:t>are</w:t>
+      </w:r>
+      <w:r>
+        <w:t xml:space="preserve"> included in the appendix of this document. </w:t>
       </w:r>
     </w:p>
     <w:p/>
@@ -15959,12 +17450,14 @@
                 <w:sz w:val="18"/>
               </w:rPr>
             </w:pPr>
+            <w:proofErr w:type="spellStart"/>
             <w:r>
               <w:rPr>
                 <w:sz w:val="18"/>
               </w:rPr>
               <w:t>GoControl</w:t>
             </w:r>
+            <w:proofErr w:type="spellEnd"/>
           </w:p>
         </w:tc>
         <w:tc>
@@ -15988,12 +17481,14 @@
                 <w:sz w:val="18"/>
               </w:rPr>
             </w:pPr>
+            <w:proofErr w:type="spellStart"/>
             <w:r>
               <w:rPr>
                 <w:sz w:val="18"/>
               </w:rPr>
               <w:t>GarageRTC</w:t>
             </w:r>
+            <w:proofErr w:type="spellEnd"/>
           </w:p>
         </w:tc>
         <w:tc>
@@ -16200,8 +17695,16 @@
               <w:rPr>
                 <w:sz w:val="16"/>
               </w:rPr>
-              <w:t xml:space="preserve">  WiFi</w:t>
-            </w:r>
+              <w:t xml:space="preserve">  </w:t>
+            </w:r>
+            <w:proofErr w:type="spellStart"/>
+            <w:r>
+              <w:rPr>
+                <w:sz w:val="16"/>
+              </w:rPr>
+              <w:t>WiFi</w:t>
+            </w:r>
+            <w:proofErr w:type="spellEnd"/>
           </w:p>
         </w:tc>
         <w:tc>
@@ -16492,8 +17995,16 @@
               <w:rPr>
                 <w:sz w:val="16"/>
               </w:rPr>
-              <w:t xml:space="preserve">  ZWave</w:t>
-            </w:r>
+              <w:t xml:space="preserve">  </w:t>
+            </w:r>
+            <w:proofErr w:type="spellStart"/>
+            <w:r>
+              <w:rPr>
+                <w:sz w:val="16"/>
+              </w:rPr>
+              <w:t>ZWave</w:t>
+            </w:r>
+            <w:proofErr w:type="spellEnd"/>
           </w:p>
         </w:tc>
         <w:tc>
@@ -17430,7 +18941,21 @@
               <w:rPr>
                 <w:sz w:val="16"/>
               </w:rPr>
-              <w:t xml:space="preserve">  Amb. Temp</w:t>
+              <w:t xml:space="preserve">  </w:t>
+            </w:r>
+            <w:proofErr w:type="spellStart"/>
+            <w:r>
+              <w:rPr>
+                <w:sz w:val="16"/>
+              </w:rPr>
+              <w:t>Amb</w:t>
+            </w:r>
+            <w:proofErr w:type="spellEnd"/>
+            <w:r>
+              <w:rPr>
+                <w:sz w:val="16"/>
+              </w:rPr>
+              <w:t>. Temp</w:t>
             </w:r>
           </w:p>
         </w:tc>
@@ -17555,7 +19080,21 @@
               <w:rPr>
                 <w:sz w:val="16"/>
               </w:rPr>
-              <w:t xml:space="preserve">  Amb. CO</w:t>
+              <w:t xml:space="preserve">  </w:t>
+            </w:r>
+            <w:proofErr w:type="spellStart"/>
+            <w:r>
+              <w:rPr>
+                <w:sz w:val="16"/>
+              </w:rPr>
+              <w:t>Amb</w:t>
+            </w:r>
+            <w:proofErr w:type="spellEnd"/>
+            <w:r>
+              <w:rPr>
+                <w:sz w:val="16"/>
+              </w:rPr>
+              <w:t>. CO</w:t>
             </w:r>
           </w:p>
         </w:tc>
@@ -19171,6 +20710,7 @@
                 <w:id w:val="1672835315"/>
                 <w:citation/>
               </w:sdtPr>
+              <w:sdtEndPr/>
               <w:sdtContent>
                 <w:r>
                   <w:rPr>
@@ -19241,6 +20781,7 @@
                 <w:id w:val="-1427651741"/>
                 <w:citation/>
               </w:sdtPr>
+              <w:sdtEndPr/>
               <w:sdtContent>
                 <w:r>
                   <w:rPr>
@@ -19311,6 +20852,7 @@
                 <w:id w:val="-1528477349"/>
                 <w:citation/>
               </w:sdtPr>
+              <w:sdtEndPr/>
               <w:sdtContent>
                 <w:r>
                   <w:rPr>
@@ -19381,6 +20923,7 @@
                 <w:id w:val="-644431442"/>
                 <w:citation/>
               </w:sdtPr>
+              <w:sdtEndPr/>
               <w:sdtContent>
                 <w:r>
                   <w:rPr>
@@ -19530,6 +21073,7 @@
                 <w:id w:val="385066346"/>
                 <w:citation/>
               </w:sdtPr>
+              <w:sdtEndPr/>
               <w:sdtContent>
                 <w:r>
                   <w:rPr>
@@ -19594,6 +21138,7 @@
                 <w:id w:val="-1376075014"/>
                 <w:citation/>
               </w:sdtPr>
+              <w:sdtEndPr/>
               <w:sdtContent>
                 <w:r>
                   <w:rPr>
@@ -19681,7 +21226,23 @@
         <w:jc w:val="both"/>
       </w:pPr>
       <w:r>
-        <w:t xml:space="preserve">The GarageRTC is comparable to commercial offerings in all categories and is stand-out in design openness.  The open source nature of the GarageRTC makes it considerably more adaptable and </w:t>
+        <w:t xml:space="preserve">The </w:t>
+      </w:r>
+      <w:proofErr w:type="spellStart"/>
+      <w:r>
+        <w:t>GarageRTC</w:t>
+      </w:r>
+      <w:proofErr w:type="spellEnd"/>
+      <w:r>
+        <w:t xml:space="preserve"> is comparable to commercial offerings in all categories and is stand-out in design openness.  The open source nature of the </w:t>
+      </w:r>
+      <w:proofErr w:type="spellStart"/>
+      <w:r>
+        <w:t>GarageRTC</w:t>
+      </w:r>
+      <w:proofErr w:type="spellEnd"/>
+      <w:r>
+        <w:t xml:space="preserve"> makes it considerably more adaptable and </w:t>
       </w:r>
       <w:r>
         <w:t>extensible</w:t>
@@ -19699,7 +21260,15 @@
         <w:t xml:space="preserve">It is important to note that security was omitted from the table.  The team found that, while the manufacturers advertised various “security assurances” they did not publish details on how these were achieved.  </w:t>
       </w:r>
       <w:r>
-        <w:t xml:space="preserve">The GarageRTC does not currently employ any sort of link encryption and depends completely on the security of the wireless access point.  The team expected the security category to be the location where the commercial offerings would outshine the project.  However, since the details of their security mechanisms could not be determined, it is difficult to say if the commercial systems are offering more than security through obscurity.    The research work done by </w:t>
+        <w:t xml:space="preserve">The </w:t>
+      </w:r>
+      <w:proofErr w:type="spellStart"/>
+      <w:r>
+        <w:t>GarageRTC</w:t>
+      </w:r>
+      <w:proofErr w:type="spellEnd"/>
+      <w:r>
+        <w:t xml:space="preserve"> does not currently employ any sort of link encryption and depends completely on the security of the wireless access point.  The team expected the security category to be the location where the commercial offerings would outshine the project.  However, since the details of their security mechanisms could not be determined, it is difficult to say if the commercial systems are offering more than security through obscurity.    The research work done by </w:t>
       </w:r>
       <w:r>
         <w:t>J</w:t>
@@ -19714,7 +21283,13 @@
         <w:t xml:space="preserve">, </w:t>
       </w:r>
       <w:r>
-        <w:t xml:space="preserve">C. Goudie and R. Weidner, </w:t>
+        <w:t>C. Goudie</w:t>
+      </w:r>
+      <w:r>
+        <w:t>,</w:t>
+      </w:r>
+      <w:r>
+        <w:t xml:space="preserve"> and R. Weidner, </w:t>
       </w:r>
       <w:r>
         <w:t xml:space="preserve">indicate verifying levels of security effectiveness. </w:t>
@@ -19724,6 +21299,7 @@
           <w:id w:val="1892771085"/>
           <w:citation/>
         </w:sdtPr>
+        <w:sdtEndPr/>
         <w:sdtContent>
           <w:r>
             <w:fldChar w:fldCharType="begin"/>
@@ -19750,6 +21326,7 @@
           <w:id w:val="-750506274"/>
           <w:citation/>
         </w:sdtPr>
+        <w:sdtEndPr/>
         <w:sdtContent>
           <w:r>
             <w:fldChar w:fldCharType="begin"/>
@@ -19784,7 +21361,15 @@
         <w:t xml:space="preserve">enhancement </w:t>
       </w:r>
       <w:r>
-        <w:t xml:space="preserve">on the GarageRTC project can be found in section </w:t>
+        <w:t xml:space="preserve">on the </w:t>
+      </w:r>
+      <w:proofErr w:type="spellStart"/>
+      <w:r>
+        <w:t>GarageRTC</w:t>
+      </w:r>
+      <w:proofErr w:type="spellEnd"/>
+      <w:r>
+        <w:t xml:space="preserve"> project can be found in section </w:t>
       </w:r>
       <w:r>
         <w:fldChar w:fldCharType="begin"/>
@@ -19811,13 +21396,35 @@
         <w:jc w:val="both"/>
       </w:pPr>
       <w:r>
-        <w:t xml:space="preserve">The commercial offerings did have the advantage in that they tended to offer applications with credentials.  All solutions surveyed offered Android and IOS native apps for their remote interface.  Frequently, these applications are merely application wrapping around a web interface. This simplifies development and can help with security if the site is properly protected.   The location of the IoT service could not be conclusively determined from the documentation surveyed, but it is reasonable to assume that it is most likely a closed source cloud hosted service.  </w:t>
+        <w:t>The commercial offerings did have the advantage in that they tended to offer applications with credentials.  All solutions surveyed offered Android and IOS native apps for their remote interface.  Frequently, these applications are merely application wrapping around a web interface. This simplifies development and can help with security if the site is properly protected.   The location of the IoT service could not be conclusively determined from the documentation surveyed, but it is reasonable to assume that it is most likely a closed source cloud</w:t>
+      </w:r>
+      <w:r>
+        <w:t>-</w:t>
+      </w:r>
+      <w:r>
+        <w:t xml:space="preserve">hosted service.  </w:t>
       </w:r>
       <w:r>
         <w:t xml:space="preserve">If the support for the cloud service is suspended, then these devices would likely fail to function. </w:t>
       </w:r>
       <w:r>
-        <w:t xml:space="preserve">Since the GarageRTC hosts a generic web page, it’s reasonable to say that the GarageRTC offers equivalent performance. </w:t>
+        <w:t xml:space="preserve">Since the </w:t>
+      </w:r>
+      <w:proofErr w:type="spellStart"/>
+      <w:r>
+        <w:t>GarageRTC</w:t>
+      </w:r>
+      <w:proofErr w:type="spellEnd"/>
+      <w:r>
+        <w:t xml:space="preserve"> hosts a generic web page, it’s reasonable to say that the </w:t>
+      </w:r>
+      <w:proofErr w:type="spellStart"/>
+      <w:r>
+        <w:t>GarageRTC</w:t>
+      </w:r>
+      <w:proofErr w:type="spellEnd"/>
+      <w:r>
+        <w:t xml:space="preserve"> offers equivalent performance. </w:t>
       </w:r>
     </w:p>
     <w:p>
@@ -19840,13 +21447,27 @@
         <w:t>th</w:t>
       </w:r>
       <w:r>
-        <w:t xml:space="preserve">e corporate backed development </w:t>
+        <w:t>e corporate</w:t>
+      </w:r>
+      <w:r>
+        <w:t>-</w:t>
+      </w:r>
+      <w:r>
+        <w:t xml:space="preserve">backed development </w:t>
       </w:r>
       <w:r>
         <w:t xml:space="preserve">and </w:t>
       </w:r>
       <w:r>
-        <w:t xml:space="preserve">support.  This translates to more refined software and user-friendly interfaces as they have superior developer resources as compared to the GarageRTC research team. They have the capacity to fully implement and test their solutions and maintain professional assistance hotlines.  Further, mass </w:t>
+        <w:t xml:space="preserve">support.  This translates to more refined software and user-friendly interfaces as they have superior developer resources as compared to the </w:t>
+      </w:r>
+      <w:proofErr w:type="spellStart"/>
+      <w:r>
+        <w:t>GarageRTC</w:t>
+      </w:r>
+      <w:proofErr w:type="spellEnd"/>
+      <w:r>
+        <w:t xml:space="preserve"> research team. They have the capacity to fully implement and test their solutions and maintain professional assistance hotlines.  Further, mass </w:t>
       </w:r>
       <w:r>
         <w:t xml:space="preserve">production of their </w:t>
@@ -19873,7 +21494,15 @@
         <w:t xml:space="preserve">  </w:t>
       </w:r>
       <w:r>
-        <w:t xml:space="preserve">However, if the popularity of GarageRTC </w:t>
+        <w:t xml:space="preserve">However, if the popularity of </w:t>
+      </w:r>
+      <w:proofErr w:type="spellStart"/>
+      <w:r>
+        <w:t>GarageRTC</w:t>
+      </w:r>
+      <w:proofErr w:type="spellEnd"/>
+      <w:r>
+        <w:t xml:space="preserve"> </w:t>
       </w:r>
       <w:r>
         <w:t>caught on, the resulting user community could quickly make up this gap. Further development could produce layouts to meet off the shelf housings or 3D printed enclosures.</w:t>
@@ -19898,6 +21527,7 @@
           <w:id w:val="1324080041"/>
           <w:citation/>
         </w:sdtPr>
+        <w:sdtEndPr/>
         <w:sdtContent>
           <w:r>
             <w:fldChar w:fldCharType="begin"/>
@@ -19929,8 +21559,13 @@
         <w:t xml:space="preserve"> These units have not undergone any sort of security community analysis and </w:t>
       </w:r>
       <w:r>
-        <w:t>publish very little documentation on security controls available.  The GarageRTC</w:t>
-      </w:r>
+        <w:t xml:space="preserve">publish very little documentation on security controls available.  The </w:t>
+      </w:r>
+      <w:proofErr w:type="spellStart"/>
+      <w:r>
+        <w:t>GarageRTC</w:t>
+      </w:r>
+      <w:proofErr w:type="spellEnd"/>
       <w:r>
         <w:t xml:space="preserve"> does not</w:t>
       </w:r>
@@ -19950,7 +21585,19 @@
         <w:t xml:space="preserve">have any flavor of security controls the developer prefers.  </w:t>
       </w:r>
       <w:r>
-        <w:t xml:space="preserve">The ESP32 supports hardware acceleration of cryptographic processes making encryption/decryption on the micro fast and lightweight.  </w:t>
+        <w:t>The ESP32 supports hardware acceleration of cryptographic processes</w:t>
+      </w:r>
+      <w:r>
+        <w:t>,</w:t>
+      </w:r>
+      <w:r>
+        <w:t xml:space="preserve"> making encryption/decryption on the micro</w:t>
+      </w:r>
+      <w:r>
+        <w:t>controller</w:t>
+      </w:r>
+      <w:r>
+        <w:t xml:space="preserve"> fast and lightweight.  </w:t>
       </w:r>
       <w:r>
         <w:t xml:space="preserve">Since the source is open, the security community could then review the implementation, identify potential flaws and make recommendations for remediation. </w:t>
@@ -19974,10 +21621,26 @@
         <w:t>supplier’s</w:t>
       </w:r>
       <w:r>
-        <w:t xml:space="preserve"> willingness to continue support.  If the companies go out of business or cease support in favor of a newer generation part, customers will be out of luck.  The GarageRTC project offers the ability for anyone to stand up or share their own web application servers and therefore can indefinitely support</w:t>
-      </w:r>
-      <w:r>
-        <w:t xml:space="preserve"> hardware built to meet the GarageRTC protocols. </w:t>
+        <w:t xml:space="preserve"> willingness to continue support.  If the companies go out of business or cease support in favor of a newer generation part, customers will be out of luck.  The </w:t>
+      </w:r>
+      <w:proofErr w:type="spellStart"/>
+      <w:r>
+        <w:t>GarageRTC</w:t>
+      </w:r>
+      <w:proofErr w:type="spellEnd"/>
+      <w:r>
+        <w:t xml:space="preserve"> project offers the ability for anyone to stand up or share their own web application servers and therefore can indefinitely support</w:t>
+      </w:r>
+      <w:r>
+        <w:t xml:space="preserve"> hardware built to meet the </w:t>
+      </w:r>
+      <w:proofErr w:type="spellStart"/>
+      <w:r>
+        <w:t>GarageRTC</w:t>
+      </w:r>
+      <w:proofErr w:type="spellEnd"/>
+      <w:r>
+        <w:t xml:space="preserve"> protocols. </w:t>
       </w:r>
     </w:p>
     <w:p>
@@ -19997,7 +21660,15 @@
         <w:jc w:val="both"/>
       </w:pPr>
       <w:r>
-        <w:t xml:space="preserve">The GarageRTC met most of the performance and design requirements as identified in the concept and requirements phase. </w:t>
+        <w:t xml:space="preserve">The </w:t>
+      </w:r>
+      <w:proofErr w:type="spellStart"/>
+      <w:r>
+        <w:t>GarageRTC</w:t>
+      </w:r>
+      <w:proofErr w:type="spellEnd"/>
+      <w:r>
+        <w:t xml:space="preserve"> met most of the performance and design requirements as identified in the concept and requirements phase. </w:t>
       </w:r>
       <w:r>
         <w:t xml:space="preserve">The system was more than capable of proving responsive interactivity with a residential garage door system. </w:t>
@@ -20021,13 +21692,41 @@
         <w:t>well</w:t>
       </w:r>
       <w:r>
-        <w:t xml:space="preserve"> when coupled with the FreeRTOS OS for the em</w:t>
+        <w:t xml:space="preserve"> when coupled with the </w:t>
+      </w:r>
+      <w:proofErr w:type="spellStart"/>
+      <w:r>
+        <w:t>FreeRTOS</w:t>
+      </w:r>
+      <w:proofErr w:type="spellEnd"/>
+      <w:r>
+        <w:t xml:space="preserve"> OS for the em</w:t>
       </w:r>
       <w:r>
         <w:t>b</w:t>
       </w:r>
       <w:r>
-        <w:t xml:space="preserve">edded system. Flask, JavaScript, and socketio simplified development of the web interface and </w:t>
+        <w:t xml:space="preserve">edded system. Flask, JavaScript, and </w:t>
+      </w:r>
+      <w:proofErr w:type="spellStart"/>
+      <w:r>
+        <w:t>S</w:t>
+      </w:r>
+      <w:r>
+        <w:t>ocket</w:t>
+      </w:r>
+      <w:r>
+        <w:t>IO</w:t>
+      </w:r>
+      <w:proofErr w:type="spellEnd"/>
+      <w:r>
+        <w:t xml:space="preserve"> simplified </w:t>
+      </w:r>
+      <w:r>
+        <w:t xml:space="preserve">the </w:t>
+      </w:r>
+      <w:r>
+        <w:t xml:space="preserve">development of the web interface and </w:t>
       </w:r>
       <w:r>
         <w:t>packet engine interface to</w:t>
@@ -20051,7 +21750,42 @@
         <w:t xml:space="preserve">of the embedded system and the </w:t>
       </w:r>
       <w:r>
-        <w:t xml:space="preserve">web to be decoupled.  Integration of the web and embedded portion was eased by use of the simulators and early established network commands interface. </w:t>
+        <w:t>web to be decoupled.  Integration of the web</w:t>
+      </w:r>
+      <w:r>
+        <w:t xml:space="preserve"> server</w:t>
+      </w:r>
+      <w:r>
+        <w:t xml:space="preserve"> and </w:t>
+      </w:r>
+      <w:r>
+        <w:t xml:space="preserve">the </w:t>
+      </w:r>
+      <w:r>
+        <w:t>embedded portion</w:t>
+      </w:r>
+      <w:r>
+        <w:t xml:space="preserve"> of the project</w:t>
+      </w:r>
+      <w:r>
+        <w:t xml:space="preserve"> was eased by </w:t>
+      </w:r>
+      <w:r>
+        <w:t xml:space="preserve">the </w:t>
+      </w:r>
+      <w:r>
+        <w:t xml:space="preserve">use of the simulators and </w:t>
+      </w:r>
+      <w:r>
+        <w:t xml:space="preserve">the </w:t>
+      </w:r>
+      <w:r>
+        <w:t>early established network command</w:t>
+      </w:r>
+      <w:bookmarkStart w:id="33" w:name="_GoBack"/>
+      <w:bookmarkEnd w:id="33"/>
+      <w:r>
+        <w:t xml:space="preserve"> interface. </w:t>
       </w:r>
     </w:p>
     <w:p>
@@ -20079,10 +21813,26 @@
         <w:t xml:space="preserve"> benchmarked against other commercial offerings.  The</w:t>
       </w:r>
       <w:r>
-        <w:t xml:space="preserve"> flexibility of the GarageRTC platform enables it to outperform its commercial counterparts.  </w:t>
-      </w:r>
-      <w:r>
-        <w:t xml:space="preserve">Although the GarageRTC did not </w:t>
+        <w:t xml:space="preserve"> flexibility of the </w:t>
+      </w:r>
+      <w:proofErr w:type="spellStart"/>
+      <w:r>
+        <w:t>GarageRTC</w:t>
+      </w:r>
+      <w:proofErr w:type="spellEnd"/>
+      <w:r>
+        <w:t xml:space="preserve"> platform enables it to outperform its commercial counterparts.  </w:t>
+      </w:r>
+      <w:r>
+        <w:t xml:space="preserve">Although the </w:t>
+      </w:r>
+      <w:proofErr w:type="spellStart"/>
+      <w:r>
+        <w:t>GarageRTC</w:t>
+      </w:r>
+      <w:proofErr w:type="spellEnd"/>
+      <w:r>
+        <w:t xml:space="preserve"> did not </w:t>
       </w:r>
       <w:r>
         <w:t>implement</w:t>
@@ -20124,10 +21874,18 @@
         <w:t>and</w:t>
       </w:r>
       <w:r>
-        <w:t xml:space="preserve"> FreeRTOS software</w:t>
-      </w:r>
-      <w:r>
-        <w:t xml:space="preserve">.  The materials created during this effort have been posted publicly and freely available.  The researchers believe this proof of concept demonstrates that open source IoT products are viable and can offer similar performance to a commercial product but without the burden of developing and maintaining dedicated closed source cloud services.  </w:t>
+        <w:t xml:space="preserve"> </w:t>
+      </w:r>
+      <w:proofErr w:type="spellStart"/>
+      <w:r>
+        <w:t>FreeRTOS</w:t>
+      </w:r>
+      <w:proofErr w:type="spellEnd"/>
+      <w:r>
+        <w:t xml:space="preserve"> software</w:t>
+      </w:r>
+      <w:r>
+        <w:t>.  The materials created during this effort have been posted publicly and freely available.  The researchers believe this proof of concept demonstrates that open source IoT products are viable and can offer similar performance to a commercial product but without the burden of developing and maintaining dedicated closed source cloud services.</w:t>
       </w:r>
     </w:p>
     <w:sdt>
@@ -20142,6 +21900,7 @@
           <w:docPartUnique/>
         </w:docPartObj>
       </w:sdtPr>
+      <w:sdtEndPr/>
       <w:sdtContent>
         <w:p>
           <w:pPr>
@@ -20156,6 +21915,7 @@
             <w:id w:val="-573587230"/>
             <w:bibliography/>
           </w:sdtPr>
+          <w:sdtEndPr/>
           <w:sdtContent>
             <w:p>
               <w:pPr>
@@ -21178,8 +22938,6 @@
       <w:pPr>
         <w:jc w:val="both"/>
       </w:pPr>
-      <w:bookmarkStart w:id="33" w:name="_GoBack"/>
-      <w:bookmarkEnd w:id="33"/>
     </w:p>
     <w:p>
       <w:pPr>
@@ -24320,7 +26078,7 @@
     </w:rPrDefault>
     <w:pPrDefault/>
   </w:docDefaults>
-  <w:latentStyles w:defLockedState="0" w:defUIPriority="0" w:defSemiHidden="0" w:defUnhideWhenUsed="0" w:defQFormat="0" w:count="375">
+  <w:latentStyles w:defLockedState="0" w:defUIPriority="0" w:defSemiHidden="0" w:defUnhideWhenUsed="0" w:defQFormat="0" w:count="376">
     <w:lsdException w:name="Normal" w:qFormat="1"/>
     <w:lsdException w:name="heading 1" w:uiPriority="9" w:qFormat="1"/>
     <w:lsdException w:name="heading 2" w:qFormat="1"/>
@@ -24336,7 +26094,9 @@
     <w:lsdException w:name="Subtitle" w:qFormat="1"/>
     <w:lsdException w:name="Strong" w:qFormat="1"/>
     <w:lsdException w:name="Emphasis" w:qFormat="1"/>
+    <w:lsdException w:name="HTML Variable" w:semiHidden="1" w:unhideWhenUsed="1"/>
     <w:lsdException w:name="Normal Table" w:semiHidden="1" w:unhideWhenUsed="1"/>
+    <w:lsdException w:name="Outline List 3" w:semiHidden="1" w:unhideWhenUsed="1"/>
     <w:lsdException w:name="Table Simple 1" w:semiHidden="1" w:unhideWhenUsed="1"/>
     <w:lsdException w:name="Table Simple 2" w:semiHidden="1" w:unhideWhenUsed="1"/>
     <w:lsdException w:name="Table Simple 3" w:semiHidden="1" w:unhideWhenUsed="1"/>
@@ -24379,6 +26139,7 @@
     <w:lsdException w:name="Table Web 1" w:semiHidden="1" w:unhideWhenUsed="1"/>
     <w:lsdException w:name="Table Web 2" w:semiHidden="1" w:unhideWhenUsed="1"/>
     <w:lsdException w:name="Table Web 3" w:semiHidden="1" w:unhideWhenUsed="1"/>
+    <w:lsdException w:name="Balloon Text" w:semiHidden="1" w:unhideWhenUsed="1"/>
     <w:lsdException w:name="Table Grid" w:uiPriority="59"/>
     <w:lsdException w:name="Table Theme" w:semiHidden="1" w:unhideWhenUsed="1"/>
     <w:lsdException w:name="Placeholder Text" w:semiHidden="1" w:uiPriority="99"/>
@@ -24600,6 +26361,7 @@
     <w:lsdException w:name="Smart Hyperlink" w:semiHidden="1" w:uiPriority="99" w:unhideWhenUsed="1"/>
     <w:lsdException w:name="Hashtag" w:semiHidden="1" w:uiPriority="99" w:unhideWhenUsed="1"/>
     <w:lsdException w:name="Unresolved Mention" w:semiHidden="1" w:uiPriority="99" w:unhideWhenUsed="1"/>
+    <w:lsdException w:name="Smart Link" w:semiHidden="1" w:uiPriority="99" w:unhideWhenUsed="1"/>
   </w:latentStyles>
   <w:style w:type="paragraph" w:default="1" w:styleId="Normal">
     <w:name w:val="Normal"/>
@@ -24727,7 +26489,6 @@
   <w:style w:type="character" w:default="1" w:styleId="DefaultParagraphFont">
     <w:name w:val="Default Paragraph Font"/>
     <w:uiPriority w:val="1"/>
-    <w:semiHidden/>
     <w:unhideWhenUsed/>
   </w:style>
   <w:style w:type="table" w:default="1" w:styleId="TableNormal">
@@ -25903,7 +27664,7 @@
 </file>
 
 <file path=customXml/itemProps1.xml><?xml version="1.0" encoding="utf-8"?>
-<ds:datastoreItem xmlns:ds="http://schemas.openxmlformats.org/officeDocument/2006/customXml" ds:itemID="{674F9FE5-B600-45DC-A71D-729882738004}">
+<ds:datastoreItem xmlns:ds="http://schemas.openxmlformats.org/officeDocument/2006/customXml" ds:itemID="{076E8F4C-1941-4384-AADA-04EF7C18E808}">
   <ds:schemaRefs>
     <ds:schemaRef ds:uri="http://schemas.openxmlformats.org/officeDocument/2006/bibliography"/>
   </ds:schemaRefs>

</xml_diff>

<commit_message>
(hopefully) final revisions to report made
</commit_message>
<xml_diff>
--- a/Final Report/report.docx
+++ b/Final Report/report.docx
@@ -193,7 +193,6 @@
           <w:id w:val="888532693"/>
           <w:citation/>
         </w:sdtPr>
-        <w:sdtEndPr/>
         <w:sdtContent>
           <w:r>
             <w:fldChar w:fldCharType="begin"/>
@@ -388,7 +387,13 @@
         <w:t>their respective</w:t>
       </w:r>
       <w:r>
-        <w:t xml:space="preserve"> market.  For some less fortunate startups, they never break through into profitability and slowly descend into obscurity. </w:t>
+        <w:t xml:space="preserve"> market.  For some less fortunate startups, they never breakthrough into profitability and slowly </w:t>
+      </w:r>
+      <w:r>
+        <w:t>fade</w:t>
+      </w:r>
+      <w:r>
+        <w:t xml:space="preserve"> into obscurity. </w:t>
       </w:r>
     </w:p>
     <w:p>
@@ -436,7 +441,6 @@
           <w:id w:val="-1075905280"/>
           <w:citation/>
         </w:sdtPr>
-        <w:sdtEndPr/>
         <w:sdtContent>
           <w:r>
             <w:fldChar w:fldCharType="begin"/>
@@ -491,7 +495,13 @@
       </w:r>
       <w:proofErr w:type="spellEnd"/>
       <w:r>
-        <w:t>, the founding company dissolved leaving many users with useless $400 IoT juice machines.</w:t>
+        <w:t>, the founding company dissolved</w:t>
+      </w:r>
+      <w:r>
+        <w:t>,</w:t>
+      </w:r>
+      <w:r>
+        <w:t xml:space="preserve"> leaving many users with useless $400 IoT juice machines.</w:t>
       </w:r>
       <w:r>
         <w:rPr>
@@ -507,7 +517,6 @@
           <w:id w:val="343215577"/>
           <w:citation/>
         </w:sdtPr>
-        <w:sdtEndPr/>
         <w:sdtContent>
           <w:r>
             <w:rPr>
@@ -605,23 +614,49 @@
         <w:t>, an</w:t>
       </w:r>
       <w:r>
-        <w:t xml:space="preserve"> internet user communit</w:t>
+        <w:t xml:space="preserve"> internet communit</w:t>
       </w:r>
       <w:r>
         <w:t>y</w:t>
       </w:r>
       <w:r>
-        <w:t xml:space="preserve"> would be able to continue support.  </w:t>
-      </w:r>
-      <w:r>
-        <w:t>This concept has been demonstrated profitable and sustainable in large software efforts such as IBM supported Red Hat Linux.</w:t>
+        <w:t xml:space="preserve"> of users</w:t>
+      </w:r>
+      <w:r>
+        <w:t xml:space="preserve"> would be able to continue </w:t>
+      </w:r>
+      <w:r>
+        <w:t xml:space="preserve">to </w:t>
+      </w:r>
+      <w:r>
+        <w:t>support</w:t>
+      </w:r>
+      <w:r>
+        <w:t xml:space="preserve"> it</w:t>
+      </w:r>
+      <w:r>
+        <w:t xml:space="preserve">.  </w:t>
+      </w:r>
+      <w:r>
+        <w:t xml:space="preserve">This concept has been </w:t>
+      </w:r>
+      <w:r>
+        <w:t xml:space="preserve">proven to be </w:t>
+      </w:r>
+      <w:r>
+        <w:t xml:space="preserve">profitable and sustainable in large software efforts such as IBM </w:t>
+      </w:r>
+      <w:r>
+        <w:t>purchasing</w:t>
+      </w:r>
+      <w:r>
+        <w:t xml:space="preserve"> Red Hat Linux.</w:t>
       </w:r>
       <w:sdt>
         <w:sdtPr>
           <w:id w:val="446428047"/>
           <w:citation/>
         </w:sdtPr>
-        <w:sdtEndPr/>
         <w:sdtContent>
           <w:r>
             <w:fldChar w:fldCharType="begin"/>
@@ -653,13 +688,25 @@
         <w:t xml:space="preserve">  </w:t>
       </w:r>
       <w:r>
-        <w:t>To prove out this concept, the research team designed and built a reference design for an IoT connected Garage real</w:t>
-      </w:r>
-      <w:r>
-        <w:t>-</w:t>
-      </w:r>
-      <w:r>
-        <w:t xml:space="preserve">time system, or simply, the </w:t>
+        <w:t>To prove this concept, the research team designed and built a reference design for a</w:t>
+      </w:r>
+      <w:r>
+        <w:t xml:space="preserve"> real-time,</w:t>
+      </w:r>
+      <w:r>
+        <w:t xml:space="preserve"> IoT connected </w:t>
+      </w:r>
+      <w:r>
+        <w:t>g</w:t>
+      </w:r>
+      <w:r>
+        <w:t>arage</w:t>
+      </w:r>
+      <w:r>
+        <w:t xml:space="preserve"> control</w:t>
+      </w:r>
+      <w:r>
+        <w:t xml:space="preserve"> system, the </w:t>
       </w:r>
       <w:proofErr w:type="spellStart"/>
       <w:r>
@@ -708,13 +755,37 @@
         <w:fldChar w:fldCharType="end"/>
       </w:r>
       <w:r>
-        <w:t xml:space="preserve">.  The system makes the status of garage available to the user connected remotely through a web-based interface or locally via a display and control panel.  Inside the garage, the system is connected to the garage door opener, a garage light, and an alarm. The system uses sensors to detect door position, accumulation of carbon monoxide, temperature, and objects in the path of the door.  </w:t>
+        <w:t>.  The system makes the status of</w:t>
+      </w:r>
+      <w:r>
+        <w:t xml:space="preserve"> the</w:t>
+      </w:r>
+      <w:r>
+        <w:t xml:space="preserve"> garage available to the user connected remotely through a web-based interface or locally via a display and control panel.  Inside the garage, the system is connected to the garage door opener, a garage light, and an alarm. The system uses sensors to detect </w:t>
+      </w:r>
+      <w:r>
+        <w:t xml:space="preserve">the </w:t>
+      </w:r>
+      <w:r>
+        <w:t xml:space="preserve">door position, </w:t>
+      </w:r>
+      <w:r>
+        <w:t>concentration</w:t>
+      </w:r>
+      <w:r>
+        <w:t xml:space="preserve"> of carbon monoxide, temperature, and objects in the path of the door.  </w:t>
       </w:r>
       <w:r>
         <w:t>The user can check the status or manipulate the controls f</w:t>
       </w:r>
       <w:r>
-        <w:t>rom the control panel or web interface</w:t>
+        <w:t xml:space="preserve">rom the control panel or </w:t>
+      </w:r>
+      <w:r>
+        <w:t xml:space="preserve">the </w:t>
+      </w:r>
+      <w:r>
+        <w:t>web interface</w:t>
       </w:r>
       <w:r>
         <w:t>.</w:t>
@@ -860,7 +931,13 @@
         <w:t>Wi-Fi</w:t>
       </w:r>
       <w:r>
-        <w:t xml:space="preserve"> connected garage monitoring system.  It implements a basic JSON based API and includes a reference web application that can easily be hosted in a personal cloud or Linux based development board.  </w:t>
+        <w:t xml:space="preserve"> connected garage monitoring system.  It implements a basic JSON based API and includes a reference web application that can easily be hosted in a personal cloud or </w:t>
+      </w:r>
+      <w:r>
+        <w:t xml:space="preserve">on a </w:t>
+      </w:r>
+      <w:r>
+        <w:t>Linux based development board.</w:t>
       </w:r>
     </w:p>
     <w:p>
@@ -978,7 +1055,13 @@
         <w:t>high-level</w:t>
       </w:r>
       <w:r>
-        <w:t xml:space="preserve"> requirements the </w:t>
+        <w:t xml:space="preserve"> requirements th</w:t>
+      </w:r>
+      <w:r>
+        <w:t>at</w:t>
+      </w:r>
+      <w:r>
+        <w:t xml:space="preserve"> </w:t>
       </w:r>
       <w:proofErr w:type="spellStart"/>
       <w:r>
@@ -1017,7 +1100,25 @@
         <w:t>Level Design</w:t>
       </w:r>
       <w:r>
-        <w:t xml:space="preserve"> – Describes the process used to decompose and partition the system and generate high</w:t>
+        <w:t xml:space="preserve"> – Describes the process used to decompose and partition the system a</w:t>
+      </w:r>
+      <w:r>
+        <w:t>s well as</w:t>
+      </w:r>
+      <w:r>
+        <w:t xml:space="preserve"> </w:t>
+      </w:r>
+      <w:r>
+        <w:t xml:space="preserve">the </w:t>
+      </w:r>
+      <w:r>
+        <w:t>generat</w:t>
+      </w:r>
+      <w:r>
+        <w:t>ion of</w:t>
+      </w:r>
+      <w:r>
+        <w:t xml:space="preserve"> high</w:t>
       </w:r>
       <w:r>
         <w:t>-</w:t>
@@ -1048,7 +1149,13 @@
         <w:t xml:space="preserve">the </w:t>
       </w:r>
       <w:r>
-        <w:t xml:space="preserve">selection of hardware, software, and web application. </w:t>
+        <w:t>selection of hardware, software, and web application</w:t>
+      </w:r>
+      <w:r>
+        <w:t>s</w:t>
+      </w:r>
+      <w:r>
+        <w:t xml:space="preserve">. </w:t>
       </w:r>
     </w:p>
     <w:p>
@@ -1095,6 +1202,7 @@
         <w:rPr>
           <w:b/>
         </w:rPr>
+        <w:lastRenderedPageBreak/>
         <w:t>Accomplishments</w:t>
       </w:r>
       <w:r>
@@ -1117,7 +1225,6 @@
         <w:rPr>
           <w:b/>
         </w:rPr>
-        <w:lastRenderedPageBreak/>
         <w:t>Comparison of Commercial Offerings</w:t>
       </w:r>
       <w:r>
@@ -1165,7 +1272,25 @@
       </w:r>
       <w:proofErr w:type="spellEnd"/>
       <w:r>
-        <w:t xml:space="preserve"> project was to develop an open source real-time embedded system that can be integrated with an existing opener system.  The </w:t>
+        <w:t xml:space="preserve"> project was to develop an open source</w:t>
+      </w:r>
+      <w:r>
+        <w:t>,</w:t>
+      </w:r>
+      <w:r>
+        <w:t xml:space="preserve"> real-time</w:t>
+      </w:r>
+      <w:r>
+        <w:t>,</w:t>
+      </w:r>
+      <w:r>
+        <w:t xml:space="preserve"> embedded system that can be integrated with an existing </w:t>
+      </w:r>
+      <w:r>
+        <w:t xml:space="preserve">door </w:t>
+      </w:r>
+      <w:r>
+        <w:t xml:space="preserve">opener system.  The </w:t>
       </w:r>
       <w:proofErr w:type="spellStart"/>
       <w:r>
@@ -1173,8 +1298,38 @@
       </w:r>
       <w:proofErr w:type="spellEnd"/>
       <w:r>
-        <w:t xml:space="preserve"> collects data from obstruction detectors, limit switches, carbon monoxide (CO) concentration, and temperature.  It maintains a connection to a basic web server.  </w:t>
-      </w:r>
+        <w:t xml:space="preserve"> collects data from obstruction detectors, limit switches, </w:t>
+      </w:r>
+      <w:r>
+        <w:t xml:space="preserve">and </w:t>
+      </w:r>
+      <w:r>
+        <w:t>carbon monoxide (CO)</w:t>
+      </w:r>
+      <w:r>
+        <w:t xml:space="preserve"> </w:t>
+      </w:r>
+      <w:r>
+        <w:t>and temperature</w:t>
+      </w:r>
+      <w:r>
+        <w:t xml:space="preserve"> sensors</w:t>
+      </w:r>
+      <w:r>
+        <w:t>.  It maintains a connection to a basic web server.</w:t>
+      </w:r>
+    </w:p>
+    <w:p>
+      <w:pPr>
+        <w:ind w:firstLine="216"/>
+        <w:jc w:val="both"/>
+      </w:pPr>
+    </w:p>
+    <w:p>
+      <w:pPr>
+        <w:ind w:firstLine="216"/>
+        <w:jc w:val="both"/>
+      </w:pPr>
       <w:r>
         <w:t>From the control panel or web interface, the user can observe the following:</w:t>
       </w:r>
@@ -1338,7 +1493,13 @@
         </w:numPr>
       </w:pPr>
       <w:r>
-        <w:t xml:space="preserve">Movement of the door interrupted by an object </w:t>
+        <w:t xml:space="preserve">Movement of the door </w:t>
+      </w:r>
+      <w:r>
+        <w:t xml:space="preserve">being </w:t>
+      </w:r>
+      <w:r>
+        <w:t xml:space="preserve">interrupted by an object </w:t>
       </w:r>
     </w:p>
     <w:p>
@@ -1353,7 +1514,19 @@
         <w:t xml:space="preserve"> with</w:t>
       </w:r>
       <w:r>
-        <w:t xml:space="preserve"> an easy way to operate and monitor and control the status of their garage.  The scope of this effort i</w:t>
+        <w:t xml:space="preserve"> an easy way to operate</w:t>
+      </w:r>
+      <w:r>
+        <w:t xml:space="preserve">, </w:t>
+      </w:r>
+      <w:r>
+        <w:t>monitor</w:t>
+      </w:r>
+      <w:r>
+        <w:t>,</w:t>
+      </w:r>
+      <w:r>
+        <w:t xml:space="preserve"> and control the status of their garage.  The scope of this effort i</w:t>
       </w:r>
       <w:r>
         <w:t>s</w:t>
@@ -1412,13 +1585,19 @@
         <w:t>display</w:t>
       </w:r>
       <w:r>
-        <w:t>, a .72 in OLED, had partially implemented</w:t>
+        <w:t xml:space="preserve">, a .72 in OLED, had </w:t>
+      </w:r>
+      <w:r>
+        <w:t xml:space="preserve">only </w:t>
+      </w:r>
+      <w:r>
+        <w:t>partially implemented</w:t>
       </w:r>
       <w:r>
         <w:t xml:space="preserve"> drivers </w:t>
       </w:r>
       <w:r>
-        <w:t>and the display was smaller and more difficult to read than expected.  T</w:t>
+        <w:t>and the display was small and more difficult to read than expected.  T</w:t>
       </w:r>
       <w:r>
         <w:t>he t</w:t>
@@ -1590,7 +1769,13 @@
         <w:jc w:val="both"/>
       </w:pPr>
       <w:r>
-        <w:t xml:space="preserve">The maintenance phase is not applicable in this instance as this paper represents the final stage of this effort.  The team did make several recommendations for follow on improvements and the source is available in the public </w:t>
+        <w:t xml:space="preserve">The maintenance phase is not applicable in this instance as this paper represents the final stage of this effort.  The team did make several recommendations for </w:t>
+      </w:r>
+      <w:r>
+        <w:t>future</w:t>
+      </w:r>
+      <w:r>
+        <w:t xml:space="preserve"> improvements and the source is available in the public </w:t>
       </w:r>
       <w:r>
         <w:t>GitHub</w:t>
@@ -1907,7 +2092,19 @@
               <w:rPr>
                 <w:sz w:val="16"/>
               </w:rPr>
-              <w:t>Every 500 mS or better</w:t>
+              <w:t>Every 500 m</w:t>
+            </w:r>
+            <w:r>
+              <w:rPr>
+                <w:sz w:val="16"/>
+              </w:rPr>
+              <w:t>s</w:t>
+            </w:r>
+            <w:r>
+              <w:rPr>
+                <w:sz w:val="16"/>
+              </w:rPr>
+              <w:t xml:space="preserve"> or better</w:t>
             </w:r>
           </w:p>
         </w:tc>
@@ -1949,7 +2146,19 @@
               <w:rPr>
                 <w:sz w:val="16"/>
               </w:rPr>
-              <w:t>Toggle opener within 150 mS from detection</w:t>
+              <w:t>Toggle opener within 150 m</w:t>
+            </w:r>
+            <w:r>
+              <w:rPr>
+                <w:sz w:val="16"/>
+              </w:rPr>
+              <w:t>s</w:t>
+            </w:r>
+            <w:r>
+              <w:rPr>
+                <w:sz w:val="16"/>
+              </w:rPr>
+              <w:t xml:space="preserve"> from detection</w:t>
             </w:r>
           </w:p>
         </w:tc>
@@ -1991,7 +2200,19 @@
               <w:rPr>
                 <w:sz w:val="16"/>
               </w:rPr>
-              <w:t>Toggle opener within 150 mS from detection</w:t>
+              <w:t>Toggle opener within 150 m</w:t>
+            </w:r>
+            <w:r>
+              <w:rPr>
+                <w:sz w:val="16"/>
+              </w:rPr>
+              <w:t>s</w:t>
+            </w:r>
+            <w:r>
+              <w:rPr>
+                <w:sz w:val="16"/>
+              </w:rPr>
+              <w:t xml:space="preserve"> from detection</w:t>
             </w:r>
           </w:p>
         </w:tc>
@@ -2033,7 +2254,19 @@
               <w:rPr>
                 <w:sz w:val="16"/>
               </w:rPr>
-              <w:t>Toggle opener within 300 mS from press</w:t>
+              <w:t>Toggle opener within 300 m</w:t>
+            </w:r>
+            <w:r>
+              <w:rPr>
+                <w:sz w:val="16"/>
+              </w:rPr>
+              <w:t>s</w:t>
+            </w:r>
+            <w:r>
+              <w:rPr>
+                <w:sz w:val="16"/>
+              </w:rPr>
+              <w:t xml:space="preserve"> from press</w:t>
             </w:r>
           </w:p>
         </w:tc>
@@ -2075,7 +2308,19 @@
               <w:rPr>
                 <w:sz w:val="16"/>
               </w:rPr>
-              <w:t>Latch light within 300 mS from press</w:t>
+              <w:t>Latch light within 300 m</w:t>
+            </w:r>
+            <w:r>
+              <w:rPr>
+                <w:sz w:val="16"/>
+              </w:rPr>
+              <w:t>s</w:t>
+            </w:r>
+            <w:r>
+              <w:rPr>
+                <w:sz w:val="16"/>
+              </w:rPr>
+              <w:t xml:space="preserve"> from press</w:t>
             </w:r>
           </w:p>
         </w:tc>
@@ -2123,7 +2368,13 @@
               <w:rPr>
                 <w:sz w:val="16"/>
               </w:rPr>
-              <w:t>Post to the server every 5000 mS</w:t>
+              <w:t>Post to the server every 5000 m</w:t>
+            </w:r>
+            <w:r>
+              <w:rPr>
+                <w:sz w:val="16"/>
+              </w:rPr>
+              <w:t>s</w:t>
             </w:r>
           </w:p>
         </w:tc>
@@ -2165,7 +2416,19 @@
               <w:rPr>
                 <w:sz w:val="16"/>
               </w:rPr>
-              <w:t>Post to the server within 500 mS from event.</w:t>
+              <w:t>Post to the server within 500 m</w:t>
+            </w:r>
+            <w:r>
+              <w:rPr>
+                <w:sz w:val="16"/>
+              </w:rPr>
+              <w:t>s</w:t>
+            </w:r>
+            <w:r>
+              <w:rPr>
+                <w:sz w:val="16"/>
+              </w:rPr>
+              <w:t xml:space="preserve"> from event.</w:t>
             </w:r>
           </w:p>
         </w:tc>
@@ -2207,7 +2470,13 @@
               <w:rPr>
                 <w:sz w:val="16"/>
               </w:rPr>
-              <w:t xml:space="preserve">Check remote messages every 1000 mS </w:t>
+              <w:t>Check remote messages every 1000 m</w:t>
+            </w:r>
+            <w:r>
+              <w:rPr>
+                <w:sz w:val="16"/>
+              </w:rPr>
+              <w:t>s</w:t>
             </w:r>
           </w:p>
         </w:tc>
@@ -2226,6 +2495,9 @@
       </w:pPr>
       <w:r>
         <w:t xml:space="preserve">From the timing goals and requirements, a system block diagram, </w:t>
+      </w:r>
+      <w:r>
+        <w:t xml:space="preserve">shown in </w:t>
       </w:r>
       <w:r>
         <w:fldChar w:fldCharType="begin"/>
@@ -2249,13 +2521,25 @@
         <w:fldChar w:fldCharType="end"/>
       </w:r>
       <w:r>
-        <w:t xml:space="preserve">, was composed to illustrate the major partitioning of the system and the system inputs and outputs.  The block diagram was annotated to show the type of signal (resistive, digital, voltage, UDP data, </w:t>
+        <w:t xml:space="preserve">, was composed to illustrate the major partitioning of the system </w:t>
+      </w:r>
+      <w:r>
+        <w:t>as well as</w:t>
+      </w:r>
+      <w:r>
+        <w:t xml:space="preserve"> the system inputs and outputs.  The block diagram was annotated to show the type of signal (resistive, digital, voltage, UDP data, </w:t>
       </w:r>
       <w:r>
         <w:t>etc.</w:t>
       </w:r>
       <w:r>
-        <w:t xml:space="preserve">) and the response times for outputs.  </w:t>
+        <w:t xml:space="preserve">) and the response times for </w:t>
+      </w:r>
+      <w:r>
+        <w:t xml:space="preserve">the </w:t>
+      </w:r>
+      <w:r>
+        <w:t xml:space="preserve">outputs.  </w:t>
       </w:r>
     </w:p>
     <w:p>
@@ -2615,7 +2899,13 @@
         <w:t>:</w:t>
       </w:r>
       <w:r>
-        <w:t xml:space="preserve"> embedded status, status request, and send command. These commands would be sent over ethernet protocol using UDP and encoded in a plaintext JSON.  Examples for the </w:t>
+        <w:t xml:space="preserve"> embedded status, status request, and send command. These commands would be sent over UDP and encoded in a plaintext JSON</w:t>
+      </w:r>
+      <w:r>
+        <w:t xml:space="preserve"> format</w:t>
+      </w:r>
+      <w:r>
+        <w:t xml:space="preserve">.  Examples for the </w:t>
       </w:r>
       <w:proofErr w:type="spellStart"/>
       <w:r>
@@ -2715,6 +3005,9 @@
       </w:r>
       <w:r>
         <w:fldChar w:fldCharType="end"/>
+      </w:r>
+      <w:r>
+        <w:t>,</w:t>
       </w:r>
       <w:r>
         <w:t xml:space="preserve"> respectively.</w:t>
@@ -2809,14 +3102,7 @@
                                 <w:i/>
                                 <w:sz w:val="18"/>
                               </w:rPr>
-                              <w:t>{</w:t>
-                            </w:r>
-                            <w:r>
-                              <w:rPr>
-                                <w:i/>
-                                <w:sz w:val="18"/>
-                              </w:rPr>
-                              <w:t>"name": "</w:t>
+                              <w:t>{"name": "</w:t>
                             </w:r>
                             <w:proofErr w:type="spellStart"/>
                             <w:r>
@@ -3159,14 +3445,7 @@
                           <w:i/>
                           <w:sz w:val="18"/>
                         </w:rPr>
-                        <w:t>{</w:t>
-                      </w:r>
-                      <w:r>
-                        <w:rPr>
-                          <w:i/>
-                          <w:sz w:val="18"/>
-                        </w:rPr>
-                        <w:t>"name": "</w:t>
+                        <w:t>{"name": "</w:t>
                       </w:r>
                       <w:proofErr w:type="spellStart"/>
                       <w:r>
@@ -3779,7 +4058,10 @@
         <w:t xml:space="preserve"> used a bitwise encoding of the command value </w:t>
       </w:r>
       <w:r>
-        <w:t>expensive for</w:t>
+        <w:t>f</w:t>
+      </w:r>
+      <w:r>
+        <w:t>or</w:t>
       </w:r>
       <w:r>
         <w:t xml:space="preserve"> enumerati</w:t>
@@ -3788,7 +4070,19 @@
         <w:t>ng</w:t>
       </w:r>
       <w:r>
-        <w:t xml:space="preserve"> the door position and the command type.  This simplified the design on the embedded side and required less string work within the limited resources of the microcontroller.  </w:t>
+        <w:t xml:space="preserve"> the door position and the command type.  This simplified the design on the embedded side and required less string </w:t>
+      </w:r>
+      <w:r>
+        <w:t>parsing</w:t>
+      </w:r>
+      <w:r>
+        <w:t xml:space="preserve"> </w:t>
+      </w:r>
+      <w:r>
+        <w:t>using</w:t>
+      </w:r>
+      <w:r>
+        <w:t xml:space="preserve"> the limited resources of the microcontroller.</w:t>
       </w:r>
     </w:p>
     <w:p>
@@ -3853,19 +4147,7 @@
                               <w:rPr>
                                 <w:i/>
                               </w:rPr>
-                              <w:t>{CMD</w:t>
-                            </w:r>
-                            <w:r>
-                              <w:rPr>
-                                <w:i/>
-                              </w:rPr>
-                              <w:t>:&lt;value</w:t>
-                            </w:r>
-                            <w:r>
-                              <w:rPr>
-                                <w:i/>
-                              </w:rPr>
-                              <w:t>&gt;}</w:t>
+                              <w:t>{CMD:&lt;value&gt;}</w:t>
                             </w:r>
                           </w:p>
                           <w:p/>
@@ -3930,19 +4212,7 @@
                         <w:rPr>
                           <w:i/>
                         </w:rPr>
-                        <w:t>{CMD</w:t>
-                      </w:r>
-                      <w:r>
-                        <w:rPr>
-                          <w:i/>
-                        </w:rPr>
-                        <w:t>:&lt;value</w:t>
-                      </w:r>
-                      <w:r>
-                        <w:rPr>
-                          <w:i/>
-                        </w:rPr>
-                        <w:t>&gt;}</w:t>
+                        <w:t>{CMD:&lt;value&gt;}</w:t>
                       </w:r>
                     </w:p>
                     <w:p/>
@@ -4071,13 +4341,37 @@
         <w:t>the creation</w:t>
       </w:r>
       <w:r>
-        <w:t xml:space="preserve"> and processing of these messages.  The benefits of this format </w:t>
-      </w:r>
-      <w:r>
-        <w:t>were</w:t>
-      </w:r>
-      <w:r>
-        <w:t xml:space="preserve"> the web services side could easily consume the JSON format and there was less chance of interpretation error. </w:t>
+        <w:t xml:space="preserve"> and processing of these messages.  The benefits of </w:t>
+      </w:r>
+      <w:r>
+        <w:t xml:space="preserve">using </w:t>
+      </w:r>
+      <w:r>
+        <w:t xml:space="preserve">this format </w:t>
+      </w:r>
+      <w:r>
+        <w:t>included</w:t>
+      </w:r>
+      <w:r>
+        <w:t xml:space="preserve"> the easy consum</w:t>
+      </w:r>
+      <w:r>
+        <w:t>ption of</w:t>
+      </w:r>
+      <w:r>
+        <w:t xml:space="preserve"> the JSON format</w:t>
+      </w:r>
+      <w:r>
+        <w:t xml:space="preserve"> by the web server</w:t>
+      </w:r>
+      <w:r>
+        <w:t xml:space="preserve"> and </w:t>
+      </w:r>
+      <w:r>
+        <w:t>the reduced</w:t>
+      </w:r>
+      <w:r>
+        <w:t xml:space="preserve"> chance of interpretation error.</w:t>
       </w:r>
     </w:p>
     <w:p>
@@ -4106,10 +4400,16 @@
         <w:t>s</w:t>
       </w:r>
       <w:r>
-        <w:t xml:space="preserve"> to inputs while simultaneously executing multiple tasks in a timely fashion.  While scratch development of a</w:t>
-      </w:r>
-      <w:r>
-        <w:t>n</w:t>
+        <w:t xml:space="preserve"> to inputs while simultaneously executing multiple tasks in a timely fashion.  While </w:t>
+      </w:r>
+      <w:r>
+        <w:t>d</w:t>
+      </w:r>
+      <w:r>
+        <w:t>evelopment of a</w:t>
+      </w:r>
+      <w:r>
+        <w:t xml:space="preserve"> custom</w:t>
       </w:r>
       <w:r>
         <w:t xml:space="preserve"> RTOS was considered, ultimately the </w:t>
@@ -4128,7 +4428,19 @@
       </w:r>
       <w:proofErr w:type="spellEnd"/>
       <w:r>
-        <w:t xml:space="preserve"> implements a real-time kernel and schedulers targeted as low resource microcontrollers.  The project is professionally developed and is available for free use in commercial embedded systems.  It supports a wide variety of hardware and offers excellent documentation and, most importantly, is freely available including source.</w:t>
+        <w:t xml:space="preserve"> implements a real-time kernel and schedulers targeted as low resource microcontrollers.  The project is professionally developed and is available for free use in </w:t>
+      </w:r>
+      <w:r>
+        <w:t xml:space="preserve">open source and </w:t>
+      </w:r>
+      <w:r>
+        <w:t xml:space="preserve">commercial embedded systems.  It supports a wide variety of hardware and offers excellent documentation and, most importantly, is freely available including </w:t>
+      </w:r>
+      <w:r>
+        <w:t xml:space="preserve">its </w:t>
+      </w:r>
+      <w:r>
+        <w:t>source.</w:t>
       </w:r>
       <w:r>
         <w:rPr>
@@ -4144,7 +4456,6 @@
           <w:id w:val="-1321032151"/>
           <w:citation/>
         </w:sdtPr>
-        <w:sdtEndPr/>
         <w:sdtContent>
           <w:r>
             <w:rPr>
@@ -4202,10 +4513,19 @@
         <w:t xml:space="preserve">primary controller for the embedded system.  This controller has rich library support and, most importantly, an integrated Wi-Fi transceiver.  This would enable the embedded system to be built physically separate from the web server.  </w:t>
       </w:r>
       <w:r>
-        <w:t>The embedded application would be built in C++/C</w:t>
-      </w:r>
-      <w:r>
-        <w:t xml:space="preserve"> as this is the language the </w:t>
+        <w:t>The embedded application would be built in C/C</w:t>
+      </w:r>
+      <w:r>
+        <w:t>++</w:t>
+      </w:r>
+      <w:r>
+        <w:t xml:space="preserve"> as this is the language th</w:t>
+      </w:r>
+      <w:r>
+        <w:t>at the</w:t>
+      </w:r>
+      <w:r>
+        <w:t xml:space="preserve"> </w:t>
       </w:r>
       <w:proofErr w:type="spellStart"/>
       <w:r>
@@ -4228,7 +4548,6 @@
           <w:id w:val="-615599662"/>
           <w:citation/>
         </w:sdtPr>
-        <w:sdtEndPr/>
         <w:sdtContent>
           <w:r>
             <w:fldChar w:fldCharType="begin"/>
@@ -4259,27 +4578,34 @@
       <w:r>
         <w:t xml:space="preserve">  The Arduino IDE was also selected as it offers integration with the </w:t>
       </w:r>
+      <w:r>
+        <w:t>ESP platform</w:t>
+      </w:r>
+      <w:r>
+        <w:t>,</w:t>
+      </w:r>
+      <w:r>
+        <w:t xml:space="preserve"> supports</w:t>
+      </w:r>
+      <w:r>
+        <w:t xml:space="preserve"> </w:t>
+      </w:r>
+      <w:r>
+        <w:t xml:space="preserve">linking with </w:t>
+      </w:r>
       <w:proofErr w:type="spellStart"/>
       <w:r>
-        <w:t>Espressif</w:t>
+        <w:t>FreeRTOS</w:t>
       </w:r>
       <w:proofErr w:type="spellEnd"/>
       <w:r>
-        <w:t xml:space="preserve">, </w:t>
-      </w:r>
-      <w:proofErr w:type="spellStart"/>
-      <w:r>
-        <w:t>FreeRTOS</w:t>
-      </w:r>
-      <w:proofErr w:type="spellEnd"/>
-      <w:r>
-        <w:t xml:space="preserve">, and a variety of development support tools rolled into a </w:t>
-      </w:r>
-      <w:r>
-        <w:t>convenient</w:t>
-      </w:r>
-      <w:r>
-        <w:t xml:space="preserve"> to use environment.  </w:t>
+        <w:t xml:space="preserve">, and </w:t>
+      </w:r>
+      <w:r>
+        <w:t xml:space="preserve">provides </w:t>
+      </w:r>
+      <w:r>
+        <w:t xml:space="preserve">a variety of development support tools.  </w:t>
       </w:r>
     </w:p>
     <w:p>
@@ -4327,10 +4653,37 @@
         <w:t>merging</w:t>
       </w:r>
       <w:r>
-        <w:t xml:space="preserve"> several different projects to achieve the desired result.  The research team did not want a page that was continually refreshing and made the decision that the page would dynamically update.  The content should </w:t>
-      </w:r>
-      <w:r>
-        <w:t>update texts and status</w:t>
+        <w:t xml:space="preserve"> several different projects to achieve the desired result.  The team did not want a page that was continually refreshing and made the decision that the page would</w:t>
+      </w:r>
+      <w:r>
+        <w:t xml:space="preserve"> be</w:t>
+      </w:r>
+      <w:r>
+        <w:t xml:space="preserve"> </w:t>
+      </w:r>
+      <w:r>
+        <w:t>asynchronously</w:t>
+      </w:r>
+      <w:r>
+        <w:t xml:space="preserve"> update</w:t>
+      </w:r>
+      <w:r>
+        <w:t>d</w:t>
+      </w:r>
+      <w:r>
+        <w:t xml:space="preserve">.  The </w:t>
+      </w:r>
+      <w:r>
+        <w:t>web interface</w:t>
+      </w:r>
+      <w:r>
+        <w:t xml:space="preserve"> should </w:t>
+      </w:r>
+      <w:r>
+        <w:t xml:space="preserve">be updated with the current </w:t>
+      </w:r>
+      <w:r>
+        <w:t>status</w:t>
       </w:r>
       <w:r>
         <w:t xml:space="preserve"> without forcing the browser to go through </w:t>
@@ -4339,17 +4692,17 @@
         <w:t>refresh</w:t>
       </w:r>
       <w:r>
-        <w:t xml:space="preserve"> cycles.  In the background, a combination of </w:t>
+        <w:t xml:space="preserve"> cycles.  In the background, a </w:t>
       </w:r>
       <w:r>
         <w:lastRenderedPageBreak/>
+        <w:t xml:space="preserve">combination of </w:t>
+      </w:r>
+      <w:r>
         <w:t>JavaScript</w:t>
       </w:r>
       <w:r>
         <w:t xml:space="preserve"> and HTML would fetch and update components of the page dynamically.</w:t>
-      </w:r>
-      <w:r>
-        <w:t xml:space="preserve">  </w:t>
       </w:r>
     </w:p>
     <w:p>
@@ -4359,7 +4712,13 @@
         <w:jc w:val="both"/>
       </w:pPr>
       <w:r>
-        <w:t xml:space="preserve">The web subsystem would need to present a page in HTML format, process interactions from the user, packets sent via UDP from the embedded system, and convert user clicks into commands to the </w:t>
+        <w:t>The web subsystem would need to present a page in HTML format, process interactions from the user</w:t>
+      </w:r>
+      <w:r>
+        <w:t xml:space="preserve"> and </w:t>
+      </w:r>
+      <w:r>
+        <w:t xml:space="preserve">packets sent via UDP from the embedded system, and convert user clicks into commands to the </w:t>
       </w:r>
       <w:proofErr w:type="spellStart"/>
       <w:r>
@@ -4379,7 +4738,22 @@
         <w:t>JavaScript</w:t>
       </w:r>
       <w:r>
-        <w:t xml:space="preserve"> for dynamically updating.  Python would act as a go-between consuming and converting data and storing the data structures and invoking behaviors</w:t>
+        <w:t xml:space="preserve"> for dynamically updating.  Python would act as a go-between</w:t>
+      </w:r>
+      <w:r>
+        <w:t>,</w:t>
+      </w:r>
+      <w:r>
+        <w:t xml:space="preserve"> consuming and converting data</w:t>
+      </w:r>
+      <w:r>
+        <w:t>,</w:t>
+      </w:r>
+      <w:r>
+        <w:t xml:space="preserve"> storing the data structures and invoking behaviors</w:t>
+      </w:r>
+      <w:r>
+        <w:t xml:space="preserve"> such as UDP communication</w:t>
       </w:r>
       <w:r>
         <w:t>.</w:t>
@@ -4400,19 +4774,31 @@
         <w:t>,</w:t>
       </w:r>
       <w:r>
-        <w:t xml:space="preserve"> Flask was selected to implement the python, </w:t>
+        <w:t xml:space="preserve"> Flask was selected to implement the </w:t>
+      </w:r>
+      <w:r>
+        <w:t>P</w:t>
+      </w:r>
+      <w:r>
+        <w:t xml:space="preserve">ython, </w:t>
       </w:r>
       <w:r>
         <w:t>JavaScript</w:t>
       </w:r>
       <w:r>
-        <w:t xml:space="preserve">, and HTML frontend. Flask is a microframework with </w:t>
-      </w:r>
-      <w:r>
-        <w:t xml:space="preserve">an </w:t>
-      </w:r>
-      <w:r>
-        <w:t>integrated server that is useful for rapid prototyping of python-based transaction framework.</w:t>
+        <w:t xml:space="preserve">, and HTML frontend. Flask is a microframework that is useful for rapid prototyping of </w:t>
+      </w:r>
+      <w:r>
+        <w:t>P</w:t>
+      </w:r>
+      <w:r>
+        <w:t>ython-based transactio</w:t>
+      </w:r>
+      <w:r>
+        <w:t>ns</w:t>
+      </w:r>
+      <w:r>
+        <w:t>.</w:t>
       </w:r>
       <w:r>
         <w:t xml:space="preserve"> </w:t>
@@ -4422,7 +4808,6 @@
           <w:id w:val="-495030060"/>
           <w:citation/>
         </w:sdtPr>
-        <w:sdtEndPr/>
         <w:sdtContent>
           <w:r>
             <w:fldChar w:fldCharType="begin"/>
@@ -4448,7 +4833,13 @@
         <w:t xml:space="preserve">  </w:t>
       </w:r>
       <w:r>
-        <w:t xml:space="preserve"> It dynamically creates web content based on python models and incorporates an integrated web server.</w:t>
+        <w:t xml:space="preserve"> It dynamically creates web content based on </w:t>
+      </w:r>
+      <w:r>
+        <w:t>P</w:t>
+      </w:r>
+      <w:r>
+        <w:t>ython models and incorporates an integrated web server.</w:t>
       </w:r>
     </w:p>
     <w:p>
@@ -4457,35 +4848,28 @@
         <w:jc w:val="both"/>
       </w:pPr>
       <w:r>
-        <w:t xml:space="preserve">The second design decision was to use </w:t>
-      </w:r>
-      <w:proofErr w:type="spellStart"/>
-      <w:r>
-        <w:t>S</w:t>
-      </w:r>
-      <w:r>
-        <w:t>ocket</w:t>
-      </w:r>
-      <w:r>
-        <w:t>IO</w:t>
-      </w:r>
-      <w:proofErr w:type="spellEnd"/>
-      <w:r>
-        <w:t xml:space="preserve"> for handling the dynamic behavior of the web page.</w:t>
+        <w:t>The second design decision was to use</w:t>
+      </w:r>
+      <w:r>
+        <w:t xml:space="preserve"> web sockets</w:t>
+      </w:r>
+      <w:r>
+        <w:t xml:space="preserve"> for handling the </w:t>
+      </w:r>
+      <w:r>
+        <w:t>asynchronous</w:t>
+      </w:r>
+      <w:r>
+        <w:t xml:space="preserve"> behavior of the web page.</w:t>
       </w:r>
       <w:r>
         <w:t xml:space="preserve"> </w:t>
       </w:r>
-      <w:proofErr w:type="spellStart"/>
-      <w:r>
-        <w:t>Socket</w:t>
-      </w:r>
-      <w:r>
-        <w:t>IO</w:t>
-      </w:r>
-      <w:proofErr w:type="spellEnd"/>
-      <w:r>
-        <w:t xml:space="preserve"> enables client-server interactive behavior built on </w:t>
+      <w:r>
+        <w:t>Web sockets</w:t>
+      </w:r>
+      <w:r>
+        <w:t xml:space="preserve"> enable client-server interactive behavior built on </w:t>
       </w:r>
       <w:r>
         <w:t>JavaScript</w:t>
@@ -4498,7 +4882,6 @@
           <w:id w:val="1818459237"/>
           <w:citation/>
         </w:sdtPr>
-        <w:sdtEndPr/>
         <w:sdtContent>
           <w:r>
             <w:fldChar w:fldCharType="begin"/>
@@ -4521,11 +4904,11 @@
         </w:sdtContent>
       </w:sdt>
       <w:r>
-        <w:t xml:space="preserve">  </w:t>
-      </w:r>
-      <w:r>
         <w:t xml:space="preserve"> </w:t>
       </w:r>
+      <w:r>
+        <w:t xml:space="preserve"> </w:t>
+      </w:r>
       <w:proofErr w:type="spellStart"/>
       <w:r>
         <w:t>Socket</w:t>
@@ -4535,13 +4918,37 @@
       </w:r>
       <w:proofErr w:type="spellEnd"/>
       <w:r>
-        <w:t xml:space="preserve"> integrates well with Flask and enabled the resulting page to dynamically update the system status</w:t>
-      </w:r>
-      <w:r>
-        <w:t xml:space="preserve"> without constant refreshing.   </w:t>
+        <w:t xml:space="preserve"> is a web socket framework that</w:t>
+      </w:r>
+      <w:r>
+        <w:t xml:space="preserve"> integrates well with Flask</w:t>
+      </w:r>
+      <w:r>
+        <w:t xml:space="preserve"> and JavaScript</w:t>
+      </w:r>
+      <w:r>
+        <w:t xml:space="preserve"> and enabled the resulting page to </w:t>
+      </w:r>
+      <w:r>
+        <w:t xml:space="preserve">be </w:t>
+      </w:r>
+      <w:r>
+        <w:t>dynamically update</w:t>
+      </w:r>
+      <w:r>
+        <w:t>d</w:t>
       </w:r>
       <w:r>
         <w:t xml:space="preserve"> </w:t>
+      </w:r>
+      <w:r>
+        <w:t>with the</w:t>
+      </w:r>
+      <w:r>
+        <w:t xml:space="preserve"> system status</w:t>
+      </w:r>
+      <w:r>
+        <w:t xml:space="preserve"> without constant refreshing.</w:t>
       </w:r>
     </w:p>
     <w:p>
@@ -4558,13 +4965,25 @@
         <w:jc w:val="both"/>
       </w:pPr>
       <w:r>
-        <w:t>During the Design phase, two documents were initiated, the initial draft of the product manual and the test plan</w:t>
-      </w:r>
-      <w:r>
-        <w:t xml:space="preserve"> were</w:t>
-      </w:r>
-      <w:r>
-        <w:t xml:space="preserve"> created.  The draft manual helped to outline how the team expected the user to interact with the </w:t>
+        <w:t xml:space="preserve">During the </w:t>
+      </w:r>
+      <w:r>
+        <w:t>d</w:t>
+      </w:r>
+      <w:r>
+        <w:t>esign phase, two documents were initiated</w:t>
+      </w:r>
+      <w:r>
+        <w:t>:</w:t>
+      </w:r>
+      <w:r>
+        <w:t xml:space="preserve"> the initial draft of the product manual</w:t>
+      </w:r>
+      <w:r>
+        <w:t>,</w:t>
+      </w:r>
+      <w:r>
+        <w:t xml:space="preserve"> and the test plan.  The draft manual helped to outline how the team expected the user to interact with the </w:t>
       </w:r>
       <w:proofErr w:type="spellStart"/>
       <w:r>
@@ -4572,10 +4991,10 @@
       </w:r>
       <w:proofErr w:type="spellEnd"/>
       <w:r>
-        <w:t xml:space="preserve">.  </w:t>
-      </w:r>
-      <w:r>
-        <w:t xml:space="preserve"> </w:t>
+        <w:t>.</w:t>
+      </w:r>
+      <w:r>
+        <w:t xml:space="preserve">  </w:t>
       </w:r>
       <w:r>
         <w:t xml:space="preserve">The manual was then iteratively updated through the design, implementation, and testing phases.  The final manual is available on the project website. </w:t>
@@ -8152,7 +8571,19 @@
         <w:jc w:val="both"/>
       </w:pPr>
       <w:r>
-        <w:t xml:space="preserve">The embedded system was divided into five periodic concurrent prioritized (P) tasks </w:t>
+        <w:t>The embedded system was divided into five periodic</w:t>
+      </w:r>
+      <w:r>
+        <w:t>,</w:t>
+      </w:r>
+      <w:r>
+        <w:t xml:space="preserve"> concurrent</w:t>
+      </w:r>
+      <w:r>
+        <w:t>,</w:t>
+      </w:r>
+      <w:r>
+        <w:t xml:space="preserve"> prioritized (P) tasks </w:t>
       </w:r>
       <w:r>
         <w:t xml:space="preserve">as shown in </w:t>
@@ -8916,7 +9347,19 @@
         <w:t xml:space="preserve">This task is responsible for fetching, converting values from the sensors and making the results available other tasks.  </w:t>
       </w:r>
       <w:r>
-        <w:t xml:space="preserve">The task runs every 10mS and has the highest priority in the system.  It buffers data as it is being collected and then writes it back protected by the </w:t>
+        <w:t>The task runs every 10m</w:t>
+      </w:r>
+      <w:r>
+        <w:t>s</w:t>
+      </w:r>
+      <w:r>
+        <w:t xml:space="preserve"> and has the highest priority in the system.  It buffers data as it is being collected and then writes it back</w:t>
+      </w:r>
+      <w:r>
+        <w:t>,</w:t>
+      </w:r>
+      <w:r>
+        <w:t xml:space="preserve"> protected by the </w:t>
       </w:r>
       <w:proofErr w:type="spellStart"/>
       <w:r>
@@ -8925,11 +9368,30 @@
         </w:rPr>
         <w:t>g_sharedMemMutex</w:t>
       </w:r>
+      <w:r>
+        <w:t>.</w:t>
+      </w:r>
       <w:proofErr w:type="spellEnd"/>
-      <w:r>
-        <w:t xml:space="preserve">.  </w:t>
-      </w:r>
-      <w:r>
+    </w:p>
+    <w:p>
+      <w:pPr>
+        <w:ind w:firstLine="180"/>
+        <w:jc w:val="both"/>
+      </w:pPr>
+    </w:p>
+    <w:p>
+      <w:pPr>
+        <w:ind w:firstLine="180"/>
+        <w:jc w:val="both"/>
+      </w:pPr>
+    </w:p>
+    <w:p>
+      <w:pPr>
+        <w:ind w:firstLine="180"/>
+        <w:jc w:val="both"/>
+      </w:pPr>
+      <w:r>
+        <w:lastRenderedPageBreak/>
         <w:t xml:space="preserve">In general, this task </w:t>
       </w:r>
       <w:r>
@@ -8962,7 +9424,6 @@
         <w:ind w:left="630"/>
       </w:pPr>
       <w:r>
-        <w:lastRenderedPageBreak/>
         <w:t>Scale/Convert values</w:t>
       </w:r>
     </w:p>
@@ -9027,7 +9488,13 @@
         <w:t xml:space="preserve">local display.  </w:t>
       </w:r>
       <w:r>
-        <w:t>The task runs every 500mS and has the lowest non-idle priority in the system.  This task</w:t>
+        <w:t>The task runs every 500m</w:t>
+      </w:r>
+      <w:r>
+        <w:t>s</w:t>
+      </w:r>
+      <w:r>
+        <w:t xml:space="preserve"> and has the lowest non-idle priority in the system.  This task</w:t>
       </w:r>
       <w:r>
         <w:t xml:space="preserve"> perform</w:t>
@@ -9177,7 +9644,13 @@
         <w:t>obstacle detection</w:t>
       </w:r>
       <w:r>
-        <w:t xml:space="preserve">, and starting or stopping movement.  </w:t>
+        <w:t>, and starting or stopping</w:t>
+      </w:r>
+      <w:r>
+        <w:t xml:space="preserve"> door</w:t>
+      </w:r>
+      <w:r>
+        <w:t xml:space="preserve"> movement.  </w:t>
       </w:r>
       <w:r>
         <w:t xml:space="preserve">Light control and </w:t>
@@ -9592,7 +10065,13 @@
         <w:jc w:val="both"/>
       </w:pPr>
       <w:r>
-        <w:t xml:space="preserve">The alarm control state machine monitors the temperature and CO sensor against predetermined set points.  When the limits are exceeded, the state machine sets the Alarm relay.  If the user presses the Alarm button or Alarm web command is received, the alarm is silenced by opening the relay.  The alarm state will persist until the value falls into the acceptable range with hysteresis.  The state machine for the alarm control is shown in </w:t>
+        <w:t>The alarm control state machine monitors the temperature and CO sensor</w:t>
+      </w:r>
+      <w:r>
+        <w:t>s</w:t>
+      </w:r>
+      <w:r>
+        <w:t xml:space="preserve"> against predetermined set points.  When the limits are exceeded, the state machine sets the Alarm relay.  If the user presses the Alarm button or Alarm web command is received, the alarm is silenced by opening the relay.  The alarm state will persist until the value falls into the acceptable range with hysteresis.  The state machine for the alarm control is shown in </w:t>
       </w:r>
       <w:r>
         <w:fldChar w:fldCharType="begin"/>
@@ -9744,7 +10223,13 @@
         <w:jc w:val="both"/>
       </w:pPr>
       <w:r>
-        <w:t xml:space="preserve">The watchdog needs to monitor all tasks and ensure they are periodically operating.  This is achieved by creating a bit-wise “Bowl” where each of </w:t>
+        <w:t>The watchdog needs to monitor all tasks and ensure they are periodically operating.  This is achieved by creating a bit-wise “</w:t>
+      </w:r>
+      <w:r>
+        <w:t>b</w:t>
+      </w:r>
+      <w:r>
+        <w:t xml:space="preserve">owl” where each of </w:t>
       </w:r>
       <w:r>
         <w:t xml:space="preserve">the </w:t>
@@ -9762,7 +10247,19 @@
         <w:t>5</w:t>
       </w:r>
       <w:r>
-        <w:t xml:space="preserve"> seconds.  In the service routine of the ISR, a system reset is triggered.  Periodically, the watchdog task will check the bowl.  If all bits are set, then the watchdog resets the timer and empties the bowl. If the bowl is never completely full, such as when one task is starving or stuck, then watchdog never resets the timer, </w:t>
+        <w:t xml:space="preserve"> seconds.  In the service routine of the ISR, a system reset is triggered.  Periodically, the watchdog task will check the bowl.  If all bits are set, then the watchdog resets the timer and empties the bowl. If the bowl is never completely full, such as when one task is starving or stuck, then </w:t>
+      </w:r>
+      <w:r>
+        <w:t xml:space="preserve">the </w:t>
+      </w:r>
+      <w:r>
+        <w:t>watchdog never resets the timer,</w:t>
+      </w:r>
+      <w:r>
+        <w:t xml:space="preserve"> as seen in</w:t>
+      </w:r>
+      <w:r>
+        <w:t xml:space="preserve"> </w:t>
       </w:r>
       <w:r>
         <w:fldChar w:fldCharType="begin"/>
@@ -9798,7 +10295,7 @@
         <w:t>are</w:t>
       </w:r>
       <w:r>
-        <w:t xml:space="preserve"> reset, hopefully clearing the fault condition.  </w:t>
+        <w:t xml:space="preserve"> reset, hopefully clearing the fault condition.</w:t>
       </w:r>
     </w:p>
     <w:p/>
@@ -9917,7 +10414,15 @@
         <w:t>its</w:t>
       </w:r>
       <w:r>
-        <w:t xml:space="preserve"> deadlines due to running slowly, the watchdog may not notice.  As long as the task periodically puts a bit in the bowl and so do all the other tasks within the </w:t>
+        <w:t xml:space="preserve"> deadlines due to running slowly, the watchdog may not notice.  </w:t>
+      </w:r>
+      <w:proofErr w:type="gramStart"/>
+      <w:r>
+        <w:t>As long as</w:t>
+      </w:r>
+      <w:proofErr w:type="gramEnd"/>
+      <w:r>
+        <w:t xml:space="preserve"> the task periodically puts a bit in the bowl and so do all the other tasks within the </w:t>
       </w:r>
       <w:proofErr w:type="spellStart"/>
       <w:r>
@@ -9941,7 +10446,19 @@
         <w:t xml:space="preserve"> </w:t>
       </w:r>
       <w:r>
-        <w:t xml:space="preserve">up and mark the system as failed. </w:t>
+        <w:t xml:space="preserve">up and mark </w:t>
+      </w:r>
+      <w:r>
+        <w:t xml:space="preserve">that </w:t>
+      </w:r>
+      <w:r>
+        <w:t xml:space="preserve">the system </w:t>
+      </w:r>
+      <w:r>
+        <w:t>h</w:t>
+      </w:r>
+      <w:r>
+        <w:t xml:space="preserve">as failed. </w:t>
       </w:r>
     </w:p>
     <w:p>
@@ -9958,7 +10475,19 @@
         <w:jc w:val="both"/>
       </w:pPr>
       <w:r>
-        <w:t xml:space="preserve">The proof of concept hardware was built and assembled using off the shelf modular components, breadboard, and a backing board.  The components were sourced and assembled using discrete wiring.  </w:t>
+        <w:t>The proof of concept hardware was built and assembled using off</w:t>
+      </w:r>
+      <w:r>
+        <w:t>-</w:t>
+      </w:r>
+      <w:r>
+        <w:t>the</w:t>
+      </w:r>
+      <w:r>
+        <w:t>-</w:t>
+      </w:r>
+      <w:r>
+        <w:t xml:space="preserve">shelf modular components, breadboard, and a backing board.  The components were sourced and assembled using discrete wiring.  </w:t>
       </w:r>
       <w:r>
         <w:t xml:space="preserve">The schematics for the completed design are available on the project website.  </w:t>
@@ -9990,6 +10519,12 @@
       <w:r>
         <w:t>.  The following subsections describe the notable components including the microcontroller, CO Detector, and Display.</w:t>
       </w:r>
+    </w:p>
+    <w:p>
+      <w:pPr>
+        <w:ind w:firstLine="288"/>
+        <w:jc w:val="both"/>
+      </w:pPr>
     </w:p>
     <w:p>
       <w:pPr>
@@ -11607,7 +12142,7 @@
         <w:t xml:space="preserve"> ESP32</w:t>
       </w:r>
       <w:r>
-        <w:t xml:space="preserve"> system-on-a-chip micro-controllers that utilizes the </w:t>
+        <w:t xml:space="preserve"> system-on-a-chip micro-controller that utilizes the </w:t>
       </w:r>
       <w:proofErr w:type="spellStart"/>
       <w:r>
@@ -11632,7 +12167,7 @@
         <w:t>a</w:t>
       </w:r>
       <w:r>
-        <w:t xml:space="preserve"> NodeMCU-32S compatible which</w:t>
+        <w:t xml:space="preserve"> NodeMCU-32S which</w:t>
       </w:r>
       <w:r>
         <w:t xml:space="preserve"> include</w:t>
@@ -11658,8 +12193,14 @@
       </w:r>
       <w:proofErr w:type="spellEnd"/>
       <w:r>
-        <w:t xml:space="preserve"> project and a board support package is available for the Arduino IDE.  </w:t>
-      </w:r>
+        <w:t xml:space="preserve"> project and a board support package is available for the Arduino IDE.</w:t>
+      </w:r>
+    </w:p>
+    <w:p>
+      <w:pPr>
+        <w:ind w:firstLine="288"/>
+        <w:jc w:val="both"/>
+      </w:pPr>
       <w:r>
         <w:t>The ESP32’s features include:</w:t>
       </w:r>
@@ -11873,6 +12414,8 @@
         <w:t>.  NodeMCU-32S Compatible ESP32 Module</w:t>
       </w:r>
     </w:p>
+    <w:p/>
+    <w:p/>
     <w:p>
       <w:pPr>
         <w:pStyle w:val="Heading3"/>
@@ -11899,16 +12442,16 @@
         <w:t>MQ-7 CO detector</w:t>
       </w:r>
       <w:r>
-        <w:t xml:space="preserve"> integrated onto a development module, </w:t>
+        <w:t xml:space="preserve"> integrated onto a development module,  that includes a comparator pre-amp</w:t>
+      </w:r>
+      <w:r>
+        <w:t xml:space="preserve"> was used (see </w:t>
       </w:r>
       <w:r>
         <w:fldChar w:fldCharType="begin"/>
       </w:r>
       <w:r>
-        <w:instrText xml:space="preserve"> REF _Ref6679550 \h </w:instrText>
-      </w:r>
-      <w:r>
-        <w:instrText xml:space="preserve"> \* MERGEFORMAT </w:instrText>
+        <w:instrText xml:space="preserve"> REF _Ref6679550 \h  \* MERGEFORMAT </w:instrText>
       </w:r>
       <w:r>
         <w:fldChar w:fldCharType="separate"/>
@@ -11920,11 +12463,17 @@
         <w:fldChar w:fldCharType="end"/>
       </w:r>
       <w:r>
-        <w:t xml:space="preserve">,  that </w:t>
-      </w:r>
-      <w:r>
-        <w:t xml:space="preserve">includes a comparator pre-amp.  The module has an adjustable digital alarm output (not used) and a scaled analog output reporting parts per million of carbon monoxide. </w:t>
-      </w:r>
+        <w:t>)</w:t>
+      </w:r>
+      <w:r>
+        <w:t>.  The module has an adjustable digital alarm output (not used) and a scaled analog output reporting parts per million of carbon monoxide.</w:t>
+      </w:r>
+    </w:p>
+    <w:p>
+      <w:pPr>
+        <w:ind w:firstLine="288"/>
+        <w:jc w:val="both"/>
+      </w:pPr>
     </w:p>
     <w:p>
       <w:pPr>
@@ -12036,7 +12585,13 @@
         <w:jc w:val="both"/>
       </w:pPr>
       <w:r>
-        <w:t xml:space="preserve">The challenge with the CO detector was calibration and susceptibility to temperature and moisture variation.  The research team did not have a calibrated source for correcting the CO concentrations and the sensor was found to be sensitive to fluctuations in temperature and humidity.  The sensor was ultimately rough calibrated by using ambient in-house CO readings as “LOW” and then “HIGH” on the tailpipe of a cold start automobile.  The “WARN” threshold was set at approximately 20% of the observed full range and then adjusted to not trigger any warnings when operating in the home. </w:t>
+        <w:t>The challenge with the CO detector was calibration and susceptibility to temperature and moisture variation.  The research team did not have a calibrated source for correcting the CO concentrations and the sensor was found to be sensitive to fluctuations in temperature and humidity.  The sensor was ultimately rough</w:t>
+      </w:r>
+      <w:r>
+        <w:t>ly</w:t>
+      </w:r>
+      <w:r>
+        <w:t xml:space="preserve"> calibrated by using ambient in-house CO readings as “LOW” and then “HIGH” on the tailpipe of a cold start automobile.  The “WARN” threshold was set at approximately 20% of the observed full range and then adjusted to not trigger any warnings when operating in the home. </w:t>
       </w:r>
     </w:p>
     <w:p>
@@ -12077,13 +12632,37 @@
         <w:t xml:space="preserve"> display</w:t>
       </w:r>
       <w:r>
-        <w:t xml:space="preserve">.  There were several sources of drivers available for this type of display for the ESP toolchain.  However, when the team attempted to integrate the drivers, they found that they were only partially functioning.  After attempting to integrate the display, manually update drivers, and struggling through poor documentation, the team decided to return the </w:t>
+        <w:t>.  There were several sources of drivers available for this type of display for the ESP toolchain</w:t>
+      </w:r>
+      <w:r>
+        <w:t xml:space="preserve"> h</w:t>
+      </w:r>
+      <w:r>
+        <w:t>owever, when the team attempted to integrate the drivers, they found that they were only partially functioning.  After attempting to integrate the display, manually updat</w:t>
+      </w:r>
+      <w:r>
+        <w:t>ing</w:t>
+      </w:r>
+      <w:r>
+        <w:t xml:space="preserve"> drivers, and struggling through poor documentation, the team decided to return </w:t>
+      </w:r>
+      <w:r>
+        <w:t xml:space="preserve">to </w:t>
+      </w:r>
+      <w:r>
+        <w:t xml:space="preserve">the </w:t>
       </w:r>
       <w:r>
         <w:t>high-level</w:t>
       </w:r>
       <w:r>
-        <w:t xml:space="preserve"> design and select a different display. </w:t>
+        <w:t xml:space="preserve"> design </w:t>
+      </w:r>
+      <w:r>
+        <w:t xml:space="preserve">phase </w:t>
+      </w:r>
+      <w:r>
+        <w:t xml:space="preserve">and select a different display. </w:t>
       </w:r>
     </w:p>
     <w:p>
@@ -12101,10 +12680,19 @@
         <w:t xml:space="preserve">way </w:t>
       </w:r>
       <w:r>
-        <w:t xml:space="preserve">to integrate </w:t>
-      </w:r>
-      <w:r>
-        <w:t xml:space="preserve">the </w:t>
+        <w:t>to integrate</w:t>
+      </w:r>
+      <w:r>
+        <w:t xml:space="preserve"> a display was using</w:t>
+      </w:r>
+      <w:r>
+        <w:t xml:space="preserve"> </w:t>
+      </w:r>
+      <w:r>
+        <w:t>a</w:t>
+      </w:r>
+      <w:r>
+        <w:t xml:space="preserve"> </w:t>
       </w:r>
       <w:r>
         <w:t xml:space="preserve">20 by </w:t>
@@ -12140,22 +12728,93 @@
         <w:fldChar w:fldCharType="end"/>
       </w:r>
       <w:r>
-        <w:t>)</w:t>
-      </w:r>
-      <w:r>
-        <w:t xml:space="preserve"> was sourced and integrated. This display is a parallel matrix interfaced through a</w:t>
+        <w:t xml:space="preserve">. This display is a parallel matrix interfaced through a </w:t>
+      </w:r>
+      <w:r>
+        <w:t>PCF8574</w:t>
+      </w:r>
+      <w:r>
+        <w:t xml:space="preserve"> chip. The PCF8574 is a</w:t>
       </w:r>
       <w:r>
         <w:t>n</w:t>
       </w:r>
       <w:r>
-        <w:t xml:space="preserve"> SPI to parallel </w:t>
-      </w:r>
-      <w:r>
-        <w:t>PCF8574</w:t>
-      </w:r>
-      <w:r>
-        <w:t xml:space="preserve"> remote 8-Bit I/O Expander for I2C Bus.  Drivers already existed for this simple protocol and the display was quickly integrated.  The display chemistry, however, has somewhat poor contrast and is slow to update.  </w:t>
+        <w:t xml:space="preserve"> </w:t>
+      </w:r>
+      <w:r>
+        <w:t>8-</w:t>
+      </w:r>
+      <w:r>
+        <w:t>b</w:t>
+      </w:r>
+      <w:r>
+        <w:t xml:space="preserve">it I/O </w:t>
+      </w:r>
+      <w:r>
+        <w:t>e</w:t>
+      </w:r>
+      <w:r>
+        <w:t>xpander for</w:t>
+      </w:r>
+      <w:r>
+        <w:t xml:space="preserve"> the</w:t>
+      </w:r>
+      <w:r>
+        <w:t xml:space="preserve"> I</w:t>
+      </w:r>
+      <w:r>
+        <w:rPr>
+          <w:vertAlign w:val="superscript"/>
+        </w:rPr>
+        <w:t>2</w:t>
+      </w:r>
+      <w:r>
+        <w:t xml:space="preserve">C </w:t>
+      </w:r>
+      <w:r>
+        <w:t>b</w:t>
+      </w:r>
+      <w:r>
+        <w:t xml:space="preserve">us.  Drivers already existed for </w:t>
+      </w:r>
+      <w:r>
+        <w:t>communicating with this display over I</w:t>
+      </w:r>
+      <w:r>
+        <w:rPr>
+          <w:vertAlign w:val="superscript"/>
+        </w:rPr>
+        <w:t>2</w:t>
+      </w:r>
+      <w:r>
+        <w:t>C</w:t>
+      </w:r>
+      <w:r>
+        <w:t xml:space="preserve"> and the display was quickly integrated.  The display</w:t>
+      </w:r>
+      <w:r>
+        <w:t xml:space="preserve"> </w:t>
+      </w:r>
+      <w:proofErr w:type="gramStart"/>
+      <w:r>
+        <w:t>does</w:t>
+      </w:r>
+      <w:proofErr w:type="gramEnd"/>
+      <w:r>
+        <w:t xml:space="preserve"> however</w:t>
+      </w:r>
+      <w:r>
+        <w:t>,</w:t>
+      </w:r>
+      <w:r>
+        <w:t xml:space="preserve"> ha</w:t>
+      </w:r>
+      <w:r>
+        <w:t>ve</w:t>
+      </w:r>
+      <w:r>
+        <w:t xml:space="preserve"> somewhat poor contrast and is slow to update.</w:t>
       </w:r>
     </w:p>
     <w:p/>
@@ -12274,6 +12933,7 @@
         <w:pStyle w:val="Heading3"/>
       </w:pPr>
       <w:r>
+        <w:lastRenderedPageBreak/>
         <w:t xml:space="preserve">Obstacle Detection </w:t>
       </w:r>
     </w:p>
@@ -12294,11 +12954,7 @@
         <w:t>The r</w:t>
       </w:r>
       <w:r>
-        <w:t xml:space="preserve">esearch revealed that these sensors typically emit an AC </w:t>
-      </w:r>
-      <w:r>
-        <w:lastRenderedPageBreak/>
-        <w:t>waveform that the opener looks at to ensure the sensor has not been bypassed.  Ultimately, the teams selected a laser module and a laser detector diode pair</w:t>
+        <w:t>esearch revealed that these sensors typically emit an AC waveform that the opener looks at to ensure the sensor has not been bypassed.  Ultimately, the team selected a laser module and a laser detector diode pair</w:t>
       </w:r>
       <w:r>
         <w:t xml:space="preserve"> as shown in </w:t>
@@ -12511,19 +13167,34 @@
         <w:jc w:val="both"/>
       </w:pPr>
       <w:r>
-        <w:t xml:space="preserve">The fully integrated assembly was attached to a mount to provide rigidity and ease of portability. Mounting holes were added to allow the </w:t>
+        <w:t xml:space="preserve">The fully integrated assembly was attached to a </w:t>
+      </w:r>
+      <w:r>
+        <w:t xml:space="preserve">wooden </w:t>
+      </w:r>
+      <w:r>
+        <w:t xml:space="preserve">mount to provide rigidity and portability. Mounting holes were added to allow the </w:t>
       </w:r>
       <w:r>
         <w:t>assembly</w:t>
       </w:r>
       <w:r>
-        <w:t xml:space="preserve"> to be affixed to the wall for testing. The system used a standard 4 gang relay to provide mains switching and opener button control.  Power was provided by means of a</w:t>
+        <w:t xml:space="preserve"> to be fixed to the wall for testing. The system used a standard 4 gang relay to provide mains switching and opener button control.  Power was provided by means of a</w:t>
       </w:r>
       <w:r>
         <w:t>n</w:t>
       </w:r>
       <w:r>
-        <w:t xml:space="preserve"> AC to USB adapter or from the laptop.  </w:t>
+        <w:t xml:space="preserve"> AC</w:t>
+      </w:r>
+      <w:r>
+        <w:t>-DC</w:t>
+      </w:r>
+      <w:r>
+        <w:t xml:space="preserve"> switching power supply with a</w:t>
+      </w:r>
+      <w:r>
+        <w:t xml:space="preserve"> USB adapter or from the laptop.</w:t>
       </w:r>
     </w:p>
     <w:p>
@@ -12795,7 +13466,13 @@
         <w:jc w:val="both"/>
       </w:pPr>
       <w:r>
-        <w:t xml:space="preserve">For the Status page, the web service used python to capture and process JSON packages from the network interface.  These were then stored to dictionaries within the Flask framework.  JavaScript would then periodically read the data structure and update the user interface status page.  An interval timer and button </w:t>
+        <w:t xml:space="preserve">For the Status page, the web service used </w:t>
+      </w:r>
+      <w:r>
+        <w:t>P</w:t>
+      </w:r>
+      <w:r>
+        <w:t xml:space="preserve">ython to capture and process JSON packages from the network interface.  These were then stored to dictionaries within the Flask framework.  JavaScript would then periodically read the data structure and update the user interface status page.  An interval timer and button </w:t>
       </w:r>
       <w:r>
         <w:t xml:space="preserve">clicks </w:t>
@@ -12807,7 +13484,27 @@
         <w:t>structure</w:t>
       </w:r>
       <w:r>
-        <w:t xml:space="preserve"> and signaled the Flask framework.   When the event was processed, the </w:t>
+        <w:t xml:space="preserve"> </w:t>
+      </w:r>
+      <w:r>
+        <w:t xml:space="preserve">via </w:t>
+      </w:r>
+      <w:proofErr w:type="spellStart"/>
+      <w:r>
+        <w:t>SocketIO</w:t>
+      </w:r>
+      <w:proofErr w:type="spellEnd"/>
+      <w:r>
+        <w:t xml:space="preserve"> and Flask</w:t>
+      </w:r>
+      <w:r>
+        <w:t xml:space="preserve">.   </w:t>
+      </w:r>
+      <w:r>
+        <w:t xml:space="preserve">The status variables stored on the server were buffered to ensure the data was not overwritten during processing. </w:t>
+      </w:r>
+      <w:r>
+        <w:t xml:space="preserve">When the event was processed, the </w:t>
       </w:r>
       <w:r>
         <w:t>P</w:t>
@@ -12820,6 +13517,9 @@
       </w:r>
       <w:r>
         <w:t xml:space="preserve"> would create either a command or </w:t>
+      </w:r>
+      <w:r>
+        <w:t xml:space="preserve">a </w:t>
       </w:r>
       <w:r>
         <w:t>“</w:t>
@@ -12974,9 +13674,18 @@
     </w:p>
     <w:p>
       <w:pPr>
+        <w:jc w:val="left"/>
+      </w:pPr>
+      <w:r>
+        <w:br w:type="page"/>
+      </w:r>
+    </w:p>
+    <w:p>
+      <w:pPr>
         <w:jc w:val="both"/>
       </w:pPr>
       <w:r>
+        <w:lastRenderedPageBreak/>
         <w:t>The interactive status page is shown in the figure below:</w:t>
       </w:r>
     </w:p>
@@ -13111,11 +13820,7 @@
         <w:t>n</w:t>
       </w:r>
       <w:r>
-        <w:t xml:space="preserve">d adjust the screen cycle time.  This </w:t>
-      </w:r>
-      <w:r>
-        <w:lastRenderedPageBreak/>
-        <w:t xml:space="preserve">information is then written back to the database and used for sending/receiving to the target </w:t>
+        <w:t xml:space="preserve">d adjust the screen cycle time.  This information is then written back to the database and used for sending/receiving to the target </w:t>
       </w:r>
       <w:proofErr w:type="spellStart"/>
       <w:r>
@@ -13255,7 +13960,26 @@
         <w:t>issues</w:t>
       </w:r>
       <w:r>
-        <w:t xml:space="preserve"> as each team had made assumptions about how the other subsystem would operate.  Some final integration modifications were made, and the web interface was used to exercise the embedded functions on the bench.  The use of the interface defined early in the design phase and simulators developed to support testing had enabled quick and successful integration between the two subsystems.  </w:t>
+        <w:t xml:space="preserve"> as each team had made assumptions about how the other subsystem would operate.  Some final integration modifications were </w:t>
+      </w:r>
+      <w:proofErr w:type="gramStart"/>
+      <w:r>
+        <w:t>made</w:t>
+      </w:r>
+      <w:proofErr w:type="gramEnd"/>
+      <w:r>
+        <w:t xml:space="preserve"> and the </w:t>
+      </w:r>
+      <w:bookmarkStart w:id="23" w:name="_GoBack"/>
+      <w:bookmarkEnd w:id="23"/>
+      <w:r>
+        <w:t xml:space="preserve">web interface was used to </w:t>
+      </w:r>
+      <w:r>
+        <w:t>call</w:t>
+      </w:r>
+      <w:r>
+        <w:t xml:space="preserve"> the embedded functions on the bench.  The use of the interface defined early in the design phase and simulators developed to support testing had enabled quick and successful integration between the two subsystems.  </w:t>
       </w:r>
     </w:p>
     <w:p>
@@ -13304,14 +14028,15 @@
       <w:r>
         <w:t xml:space="preserve">changing </w:t>
       </w:r>
-      <w:proofErr w:type="spellStart"/>
       <w:r>
         <w:t>int</w:t>
       </w:r>
       <w:r>
+        <w:t>eger</w:t>
+      </w:r>
+      <w:r>
         <w:t>s</w:t>
       </w:r>
-      <w:proofErr w:type="spellEnd"/>
       <w:r>
         <w:t xml:space="preserve"> to byte</w:t>
       </w:r>
@@ -13351,7 +14076,7 @@
         <w:t>Functional testing consisted of walking through all the major functions on the device.  First on the bench, then the unit was installed on a working garage door</w:t>
       </w:r>
       <w:r>
-        <w:t xml:space="preserve">, </w:t>
+        <w:t xml:space="preserve"> (</w:t>
       </w:r>
       <w:r>
         <w:fldChar w:fldCharType="begin"/>
@@ -13375,7 +14100,16 @@
         <w:fldChar w:fldCharType="end"/>
       </w:r>
       <w:r>
-        <w:t xml:space="preserve">.  Several minor software bugs were identified, and system timings were adjusted. </w:t>
+        <w:t>)</w:t>
+      </w:r>
+      <w:r>
+        <w:t xml:space="preserve">.  Several minor software bugs were identified, and </w:t>
+      </w:r>
+      <w:r>
+        <w:t xml:space="preserve">the </w:t>
+      </w:r>
+      <w:r>
+        <w:t xml:space="preserve">system timings were adjusted. </w:t>
       </w:r>
       <w:r>
         <w:t xml:space="preserve">A video of the major features of the </w:t>
@@ -13393,7 +14127,6 @@
           <w:id w:val="654188670"/>
           <w:citation/>
         </w:sdtPr>
-        <w:sdtEndPr/>
         <w:sdtContent>
           <w:r>
             <w:fldChar w:fldCharType="begin"/>
@@ -13480,7 +14213,7 @@
       <w:pPr>
         <w:pStyle w:val="Caption"/>
       </w:pPr>
-      <w:bookmarkStart w:id="23" w:name="_Ref6685945"/>
+      <w:bookmarkStart w:id="24" w:name="_Ref6685945"/>
       <w:r>
         <w:t xml:space="preserve">Figure </w:t>
       </w:r>
@@ -13514,7 +14247,7 @@
         </w:rPr>
         <w:fldChar w:fldCharType="end"/>
       </w:r>
-      <w:bookmarkEnd w:id="23"/>
+      <w:bookmarkEnd w:id="24"/>
       <w:r>
         <w:t>.  Functional Testing Installation</w:t>
       </w:r>
@@ -13525,10 +14258,16 @@
         <w:jc w:val="both"/>
       </w:pPr>
       <w:r>
-        <w:t xml:space="preserve">A model of the completed system with all submodules integrated into a single assembly was created </w:t>
-      </w:r>
-      <w:r>
-        <w:t xml:space="preserve">(as shown in </w:t>
+        <w:t>A model of the completed system with all submodules integrated into a single assembly was created</w:t>
+      </w:r>
+      <w:r>
+        <w:t>,</w:t>
+      </w:r>
+      <w:r>
+        <w:t xml:space="preserve"> </w:t>
+      </w:r>
+      <w:r>
+        <w:t xml:space="preserve">as shown in </w:t>
       </w:r>
       <w:r>
         <w:fldChar w:fldCharType="begin"/>
@@ -13552,10 +14291,19 @@
         <w:fldChar w:fldCharType="end"/>
       </w:r>
       <w:r>
-        <w:t>)</w:t>
-      </w:r>
-      <w:r>
-        <w:t xml:space="preserve">.  This model demonstrates that the packaging could be substantially reduced, and a neater, more professional packaging could be </w:t>
+        <w:t>.  This model demonstrates that the packaging could be substantially reduced, and a neater, more professional</w:t>
+      </w:r>
+      <w:r>
+        <w:t xml:space="preserve">-looking </w:t>
+      </w:r>
+      <w:r>
+        <w:t>packag</w:t>
+      </w:r>
+      <w:r>
+        <w:t>e</w:t>
+      </w:r>
+      <w:r>
+        <w:t xml:space="preserve"> could be </w:t>
       </w:r>
       <w:r>
         <w:t>produced</w:t>
@@ -13636,7 +14384,7 @@
       <w:pPr>
         <w:pStyle w:val="Caption"/>
       </w:pPr>
-      <w:bookmarkStart w:id="24" w:name="_Ref6686064"/>
+      <w:bookmarkStart w:id="25" w:name="_Ref6686064"/>
       <w:r>
         <w:t xml:space="preserve">Figure </w:t>
       </w:r>
@@ -13670,7 +14418,7 @@
         </w:rPr>
         <w:fldChar w:fldCharType="end"/>
       </w:r>
-      <w:bookmarkEnd w:id="24"/>
+      <w:bookmarkEnd w:id="25"/>
       <w:r>
         <w:t>.  Model of Integrated RTC Assembly</w:t>
       </w:r>
@@ -13761,7 +14509,6 @@
         <w:spacing w:after="0"/>
       </w:pPr>
       <w:r>
-        <w:lastRenderedPageBreak/>
         <w:t xml:space="preserve">Table </w:t>
       </w:r>
       <w:r>
@@ -14956,10 +15703,49 @@
         <w:jc w:val="both"/>
       </w:pPr>
       <w:r>
-        <w:t xml:space="preserve">For measuring system timing, the oscilloscope was attached to the input line from the switch and second channel attached to the output signal.  The average of 10 presses was measured on the door button, stop button, light button, and obstacle sensor.  </w:t>
-      </w:r>
-      <w:r>
-        <w:t xml:space="preserve">An example capture between the pressing of the button and the reaction of the relay closing is </w:t>
+        <w:t xml:space="preserve">For measuring system timing, the oscilloscope was attached to the input line from the switch and </w:t>
+      </w:r>
+      <w:r>
+        <w:t xml:space="preserve">the </w:t>
+      </w:r>
+      <w:r>
+        <w:t xml:space="preserve">second channel </w:t>
+      </w:r>
+      <w:r>
+        <w:t xml:space="preserve">was </w:t>
+      </w:r>
+      <w:r>
+        <w:t>attached to the output signal.  The average o</w:t>
+      </w:r>
+      <w:r>
+        <w:t>ver</w:t>
+      </w:r>
+      <w:r>
+        <w:t xml:space="preserve"> 10 presses was measured on the door button, stop button, light button, and </w:t>
+      </w:r>
+      <w:r>
+        <w:t xml:space="preserve">the </w:t>
+      </w:r>
+      <w:r>
+        <w:t>obstacle sensor.</w:t>
+      </w:r>
+    </w:p>
+    <w:p>
+      <w:pPr>
+        <w:ind w:firstLine="288"/>
+        <w:jc w:val="both"/>
+      </w:pPr>
+      <w:r>
+        <w:t xml:space="preserve"> </w:t>
+      </w:r>
+      <w:r>
+        <w:t>An example capture between the pressing of the button and the reaction of the relay closing is</w:t>
+      </w:r>
+      <w:r>
+        <w:t xml:space="preserve"> show in</w:t>
+      </w:r>
+      <w:r>
+        <w:t xml:space="preserve"> </w:t>
       </w:r>
       <w:r>
         <w:fldChar w:fldCharType="begin"/>
@@ -15058,8 +15844,8 @@
       <w:pPr>
         <w:pStyle w:val="Caption"/>
       </w:pPr>
-      <w:bookmarkStart w:id="25" w:name="_Ref6740023"/>
-      <w:bookmarkStart w:id="26" w:name="_Ref6740019"/>
+      <w:bookmarkStart w:id="26" w:name="_Ref6740023"/>
+      <w:bookmarkStart w:id="27" w:name="_Ref6740019"/>
       <w:r>
         <w:t xml:space="preserve">Figure </w:t>
       </w:r>
@@ -15071,11 +15857,11 @@
           <w:t>22</w:t>
         </w:r>
       </w:fldSimple>
-      <w:bookmarkEnd w:id="25"/>
+      <w:bookmarkEnd w:id="26"/>
       <w:r>
         <w:t>.  Button Press (Top) and Door Relay (Bottom)</w:t>
       </w:r>
-      <w:bookmarkEnd w:id="26"/>
+      <w:bookmarkEnd w:id="27"/>
     </w:p>
     <w:p>
       <w:pPr>
@@ -15083,13 +15869,13 @@
         <w:jc w:val="both"/>
       </w:pPr>
       <w:r>
-        <w:t>The results w</w:t>
-      </w:r>
-      <w:r>
-        <w:t>h</w:t>
-      </w:r>
-      <w:r>
-        <w:t xml:space="preserve">ere that switching occurred as quickly as 40 </w:t>
+        <w:t>The results were that switching occurred as quickly as 40 m</w:t>
+      </w:r>
+      <w:r>
+        <w:t>s</w:t>
+      </w:r>
+      <w:r>
+        <w:t xml:space="preserve"> and never slower than 86.2 </w:t>
       </w:r>
       <w:proofErr w:type="spellStart"/>
       <w:r>
@@ -15098,9 +15884,12 @@
       <w:r>
         <w:t>s</w:t>
       </w:r>
+      <w:r>
+        <w:t>.</w:t>
+      </w:r>
       <w:proofErr w:type="spellEnd"/>
       <w:r>
-        <w:t xml:space="preserve"> and never slower than 86.2 </w:t>
+        <w:t xml:space="preserve">  The average response was around 58.6 </w:t>
       </w:r>
       <w:proofErr w:type="spellStart"/>
       <w:r>
@@ -15114,35 +15903,63 @@
       </w:r>
       <w:proofErr w:type="spellEnd"/>
       <w:r>
-        <w:t xml:space="preserve">  The average response was around 58.6 </w:t>
+        <w:t xml:space="preserve">  </w:t>
+      </w:r>
+      <w:r>
+        <w:t>The worst-case</w:t>
+      </w:r>
+      <w:r>
+        <w:t xml:space="preserve"> switching was still far better than the </w:t>
+      </w:r>
+      <w:r>
+        <w:t>strictest</w:t>
+      </w:r>
+      <w:r>
+        <w:t xml:space="preserve"> requirement of 150 </w:t>
       </w:r>
       <w:proofErr w:type="spellStart"/>
       <w:r>
-        <w:t>m</w:t>
+        <w:t>ms</w:t>
+      </w:r>
+      <w:r>
+        <w:t>.</w:t>
+      </w:r>
+      <w:proofErr w:type="spellEnd"/>
+      <w:r>
+        <w:t xml:space="preserve">  The timing for</w:t>
+      </w:r>
+      <w:r>
+        <w:t xml:space="preserve"> the</w:t>
+      </w:r>
+      <w:r>
+        <w:t xml:space="preserve"> LCD and network data was based on cycle time for the task using a debug pin toggling at the start and end of </w:t>
+      </w:r>
+      <w:r>
+        <w:t>the task.  The resulting timing</w:t>
       </w:r>
       <w:r>
         <w:t>s</w:t>
       </w:r>
       <w:r>
-        <w:t>.</w:t>
-      </w:r>
-      <w:proofErr w:type="spellEnd"/>
-      <w:r>
-        <w:t xml:space="preserve">  Worst case switching was still far better than the tightest requirement of 150 </w:t>
-      </w:r>
-      <w:proofErr w:type="spellStart"/>
-      <w:r>
-        <w:t>ms</w:t>
-      </w:r>
-      <w:r>
-        <w:t>.</w:t>
-      </w:r>
-      <w:proofErr w:type="spellEnd"/>
-      <w:r>
-        <w:t xml:space="preserve">  The timing for LCD and network data was based on cycle time for the task using a debug pin toggling at the start and end of </w:t>
-      </w:r>
-      <w:r>
-        <w:t xml:space="preserve">the task.  The resulting timing against the requirements is shown below in </w:t>
+        <w:t xml:space="preserve"> </w:t>
+      </w:r>
+      <w:r>
+        <w:t>compared to</w:t>
+      </w:r>
+      <w:r>
+        <w:t xml:space="preserve"> </w:t>
+      </w:r>
+      <w:r>
+        <w:t>their respective</w:t>
+      </w:r>
+      <w:r>
+        <w:t xml:space="preserve"> requirements </w:t>
+      </w:r>
+      <w:r>
+        <w:t>are</w:t>
+      </w:r>
+      <w:r>
+        <w:t xml:space="preserve"> shown below in </w:t>
       </w:r>
       <w:r>
         <w:fldChar w:fldCharType="begin"/>
@@ -15184,7 +16001,7 @@
         <w:keepNext/>
         <w:spacing w:after="0"/>
       </w:pPr>
-      <w:bookmarkStart w:id="27" w:name="_Ref6684740"/>
+      <w:bookmarkStart w:id="28" w:name="_Ref6684740"/>
       <w:r>
         <w:t xml:space="preserve">Table </w:t>
       </w:r>
@@ -15218,7 +16035,7 @@
         </w:rPr>
         <w:fldChar w:fldCharType="end"/>
       </w:r>
-      <w:bookmarkEnd w:id="27"/>
+      <w:bookmarkEnd w:id="28"/>
       <w:r>
         <w:t>.  Timing Requirements and System Measurement</w:t>
       </w:r>
@@ -15369,7 +16186,19 @@
               <w:rPr>
                 <w:sz w:val="16"/>
               </w:rPr>
-              <w:t>Every 500 mS or better</w:t>
+              <w:t>Every 500 m</w:t>
+            </w:r>
+            <w:r>
+              <w:rPr>
+                <w:sz w:val="16"/>
+              </w:rPr>
+              <w:t>s</w:t>
+            </w:r>
+            <w:r>
+              <w:rPr>
+                <w:sz w:val="16"/>
+              </w:rPr>
+              <w:t xml:space="preserve"> or better</w:t>
             </w:r>
           </w:p>
         </w:tc>
@@ -15388,7 +16217,13 @@
               <w:rPr>
                 <w:sz w:val="16"/>
               </w:rPr>
-              <w:t>500 mS</w:t>
+              <w:t>500 m</w:t>
+            </w:r>
+            <w:r>
+              <w:rPr>
+                <w:sz w:val="16"/>
+              </w:rPr>
+              <w:t>s</w:t>
             </w:r>
           </w:p>
         </w:tc>
@@ -15450,7 +16285,19 @@
               <w:rPr>
                 <w:sz w:val="16"/>
               </w:rPr>
-              <w:t>Toggle opener within 150 mS from detection</w:t>
+              <w:t>Toggle opener within 150 m</w:t>
+            </w:r>
+            <w:r>
+              <w:rPr>
+                <w:sz w:val="16"/>
+              </w:rPr>
+              <w:t>s</w:t>
+            </w:r>
+            <w:r>
+              <w:rPr>
+                <w:sz w:val="16"/>
+              </w:rPr>
+              <w:t xml:space="preserve"> from detection</w:t>
             </w:r>
           </w:p>
         </w:tc>
@@ -15469,7 +16316,13 @@
               <w:rPr>
                 <w:sz w:val="16"/>
               </w:rPr>
-              <w:t>&lt; 86.2 mS</w:t>
+              <w:t>&lt; 86.2 m</w:t>
+            </w:r>
+            <w:r>
+              <w:rPr>
+                <w:sz w:val="16"/>
+              </w:rPr>
+              <w:t>s</w:t>
             </w:r>
           </w:p>
         </w:tc>
@@ -15531,7 +16384,19 @@
               <w:rPr>
                 <w:sz w:val="16"/>
               </w:rPr>
-              <w:t>Toggle opener within 150 mS from detection</w:t>
+              <w:t>Toggle opener within 150 m</w:t>
+            </w:r>
+            <w:r>
+              <w:rPr>
+                <w:sz w:val="16"/>
+              </w:rPr>
+              <w:t>s</w:t>
+            </w:r>
+            <w:r>
+              <w:rPr>
+                <w:sz w:val="16"/>
+              </w:rPr>
+              <w:t xml:space="preserve"> from detection</w:t>
             </w:r>
           </w:p>
         </w:tc>
@@ -15550,7 +16415,13 @@
               <w:rPr>
                 <w:sz w:val="16"/>
               </w:rPr>
-              <w:t>&lt; 86.2 mS</w:t>
+              <w:t>&lt; 86.2 m</w:t>
+            </w:r>
+            <w:r>
+              <w:rPr>
+                <w:sz w:val="16"/>
+              </w:rPr>
+              <w:t>s</w:t>
             </w:r>
           </w:p>
         </w:tc>
@@ -15612,7 +16483,19 @@
               <w:rPr>
                 <w:sz w:val="16"/>
               </w:rPr>
-              <w:t>Toggle opener within 300 mS from press</w:t>
+              <w:t>Toggle opener within 300 m</w:t>
+            </w:r>
+            <w:r>
+              <w:rPr>
+                <w:sz w:val="16"/>
+              </w:rPr>
+              <w:t>s</w:t>
+            </w:r>
+            <w:r>
+              <w:rPr>
+                <w:sz w:val="16"/>
+              </w:rPr>
+              <w:t xml:space="preserve"> from press</w:t>
             </w:r>
           </w:p>
         </w:tc>
@@ -15631,7 +16514,13 @@
               <w:rPr>
                 <w:sz w:val="16"/>
               </w:rPr>
-              <w:t>&lt; 86.2 mS</w:t>
+              <w:t>&lt; 86.2 m</w:t>
+            </w:r>
+            <w:r>
+              <w:rPr>
+                <w:sz w:val="16"/>
+              </w:rPr>
+              <w:t>s</w:t>
             </w:r>
           </w:p>
         </w:tc>
@@ -15693,7 +16582,19 @@
               <w:rPr>
                 <w:sz w:val="16"/>
               </w:rPr>
-              <w:t>Latch light within 300 mS from press</w:t>
+              <w:t>Latch light within 300 m</w:t>
+            </w:r>
+            <w:r>
+              <w:rPr>
+                <w:sz w:val="16"/>
+              </w:rPr>
+              <w:t>s</w:t>
+            </w:r>
+            <w:r>
+              <w:rPr>
+                <w:sz w:val="16"/>
+              </w:rPr>
+              <w:t xml:space="preserve"> from press</w:t>
             </w:r>
           </w:p>
         </w:tc>
@@ -15712,7 +16613,13 @@
               <w:rPr>
                 <w:sz w:val="16"/>
               </w:rPr>
-              <w:t>&lt; 86.2 mS</w:t>
+              <w:t>&lt; 86.2 m</w:t>
+            </w:r>
+            <w:r>
+              <w:rPr>
+                <w:sz w:val="16"/>
+              </w:rPr>
+              <w:t>s</w:t>
             </w:r>
           </w:p>
         </w:tc>
@@ -15780,7 +16687,13 @@
               <w:rPr>
                 <w:sz w:val="16"/>
               </w:rPr>
-              <w:t>Post to the server every 5000 mS</w:t>
+              <w:t>Post to the server every 5000 m</w:t>
+            </w:r>
+            <w:r>
+              <w:rPr>
+                <w:sz w:val="16"/>
+              </w:rPr>
+              <w:t>s</w:t>
             </w:r>
           </w:p>
         </w:tc>
@@ -15799,7 +16712,13 @@
               <w:rPr>
                 <w:sz w:val="16"/>
               </w:rPr>
-              <w:t>500 mS</w:t>
+              <w:t>500 m</w:t>
+            </w:r>
+            <w:r>
+              <w:rPr>
+                <w:sz w:val="16"/>
+              </w:rPr>
+              <w:t>s</w:t>
             </w:r>
           </w:p>
         </w:tc>
@@ -15861,7 +16780,19 @@
               <w:rPr>
                 <w:sz w:val="16"/>
               </w:rPr>
-              <w:t>Post to the server within 500 mS from event.</w:t>
+              <w:t>Post to the server within 500 m</w:t>
+            </w:r>
+            <w:r>
+              <w:rPr>
+                <w:sz w:val="16"/>
+              </w:rPr>
+              <w:t>s</w:t>
+            </w:r>
+            <w:r>
+              <w:rPr>
+                <w:sz w:val="16"/>
+              </w:rPr>
+              <w:t xml:space="preserve"> from event.</w:t>
             </w:r>
           </w:p>
         </w:tc>
@@ -15880,7 +16811,13 @@
               <w:rPr>
                 <w:sz w:val="16"/>
               </w:rPr>
-              <w:t>&lt;= 500 mS</w:t>
+              <w:t>&lt;= 500 m</w:t>
+            </w:r>
+            <w:r>
+              <w:rPr>
+                <w:sz w:val="16"/>
+              </w:rPr>
+              <w:t>s</w:t>
             </w:r>
           </w:p>
         </w:tc>
@@ -15942,7 +16879,19 @@
               <w:rPr>
                 <w:sz w:val="16"/>
               </w:rPr>
-              <w:t xml:space="preserve">Check remote messages every 1000 mS </w:t>
+              <w:t>Check remote messages every 1000 m</w:t>
+            </w:r>
+            <w:r>
+              <w:rPr>
+                <w:sz w:val="16"/>
+              </w:rPr>
+              <w:t>s</w:t>
+            </w:r>
+            <w:r>
+              <w:rPr>
+                <w:sz w:val="16"/>
+              </w:rPr>
+              <w:t xml:space="preserve"> </w:t>
             </w:r>
           </w:p>
         </w:tc>
@@ -15961,7 +16910,13 @@
               <w:rPr>
                 <w:sz w:val="16"/>
               </w:rPr>
-              <w:t>500 mS</w:t>
+              <w:t>500 m</w:t>
+            </w:r>
+            <w:r>
+              <w:rPr>
+                <w:sz w:val="16"/>
+              </w:rPr>
+              <w:t>s</w:t>
             </w:r>
           </w:p>
         </w:tc>
@@ -15990,11 +16945,11 @@
       <w:pPr>
         <w:pStyle w:val="Heading1"/>
       </w:pPr>
-      <w:bookmarkStart w:id="28" w:name="_Ref6139594"/>
+      <w:bookmarkStart w:id="29" w:name="_Ref6139594"/>
       <w:r>
         <w:t>Accomplishments</w:t>
       </w:r>
-      <w:bookmarkEnd w:id="28"/>
+      <w:bookmarkEnd w:id="29"/>
       <w:r>
         <w:t xml:space="preserve"> and Limitations</w:t>
       </w:r>
@@ -16062,7 +17017,7 @@
         <w:keepNext/>
         <w:spacing w:after="0"/>
       </w:pPr>
-      <w:bookmarkStart w:id="29" w:name="_Ref6686742"/>
+      <w:bookmarkStart w:id="30" w:name="_Ref6686742"/>
       <w:r>
         <w:t xml:space="preserve">Table </w:t>
       </w:r>
@@ -16096,7 +17051,7 @@
         </w:rPr>
         <w:fldChar w:fldCharType="end"/>
       </w:r>
-      <w:bookmarkEnd w:id="29"/>
+      <w:bookmarkEnd w:id="30"/>
       <w:r>
         <w:t xml:space="preserve">.  </w:t>
       </w:r>
@@ -16632,6 +17587,7 @@
         <w:pStyle w:val="Heading2"/>
       </w:pPr>
       <w:r>
+        <w:lastRenderedPageBreak/>
         <w:t>Limitations</w:t>
       </w:r>
     </w:p>
@@ -16679,7 +17635,13 @@
         <w:t xml:space="preserve"> a</w:t>
       </w:r>
       <w:r>
-        <w:t xml:space="preserve"> stacked delay between the reception of the UDP packet and publishing to the page.  This seems to work well in practice, but for more responsive alerts more tuning should be put into an asynchronous push from the embedded system and fine</w:t>
+        <w:t xml:space="preserve"> stacked delay between the reception of the UDP packet and publishing to the page.  This seems to work well in practice, but for more responsive alerts</w:t>
+      </w:r>
+      <w:r>
+        <w:t>,</w:t>
+      </w:r>
+      <w:r>
+        <w:t xml:space="preserve"> more tuning should be put into an asynchronous push from the embedded system and fine</w:t>
       </w:r>
       <w:r>
         <w:t>-</w:t>
@@ -16736,7 +17698,45 @@
         <w:t xml:space="preserve"> measurement was accomplished by use of a glass bead thermistor </w:t>
       </w:r>
       <w:r>
-        <w:t>and the regulated 3.3VDC rail.  Good for gross measurement of temperature but if incorporated into the CO calculation, could make the CO output unreliable.  The gross calibration of the CO sensor seems to be mostly sufficient but occasionally will trigger CO false positives when the garage temperature drops below 50 F.</w:t>
+        <w:t>on</w:t>
+      </w:r>
+      <w:r>
+        <w:t xml:space="preserve"> the regulated 3.3V</w:t>
+      </w:r>
+      <w:r>
+        <w:t xml:space="preserve"> </w:t>
+      </w:r>
+      <w:r>
+        <w:t xml:space="preserve">DC rail.  </w:t>
+      </w:r>
+      <w:r>
+        <w:t>While this was g</w:t>
+      </w:r>
+      <w:r>
+        <w:t>ood for gross measurement of temperature</w:t>
+      </w:r>
+      <w:r>
+        <w:t xml:space="preserve">, </w:t>
+      </w:r>
+      <w:r>
+        <w:t>if incorporated into the CO calculation,</w:t>
+      </w:r>
+      <w:r>
+        <w:t xml:space="preserve"> it</w:t>
+      </w:r>
+      <w:r>
+        <w:t xml:space="preserve"> could make the CO output unreliable.  The gross calibration of the CO sensor seems to be mostly </w:t>
+      </w:r>
+      <w:proofErr w:type="gramStart"/>
+      <w:r>
+        <w:t>sufficient</w:t>
+      </w:r>
+      <w:proofErr w:type="gramEnd"/>
+      <w:r>
+        <w:t xml:space="preserve"> but occasionally will trigger CO false positives when the garage temperature drops below 50 F.</w:t>
+      </w:r>
+      <w:r>
+        <w:t xml:space="preserve"> This could be resolved by sourcing a more robust sensor as a replacement.</w:t>
       </w:r>
     </w:p>
     <w:p>
@@ -16753,7 +17753,22 @@
         <w:jc w:val="both"/>
       </w:pPr>
       <w:r>
-        <w:t xml:space="preserve">Lessons learned with this project was to build out simulators and well define interfaces prior to assigning tasks to developers.  While the high-level interfaces defined during the early </w:t>
+        <w:t>Some of the lessons</w:t>
+      </w:r>
+      <w:r>
+        <w:t xml:space="preserve"> learned with this project </w:t>
+      </w:r>
+      <w:r>
+        <w:t xml:space="preserve">included </w:t>
+      </w:r>
+      <w:r>
+        <w:t>build</w:t>
+      </w:r>
+      <w:r>
+        <w:t>ing</w:t>
+      </w:r>
+      <w:r>
+        <w:t xml:space="preserve"> out simulators and well define interfaces prior to assigning tasks to developers.  While the high-level interfaces defined during the early </w:t>
       </w:r>
       <w:r>
         <w:t>stages</w:t>
@@ -16816,14 +17831,10 @@
         <w:t>in examples, but it lacks common features like tab completion, click navigation, and Realtime debugging.</w:t>
       </w:r>
       <w:r>
-        <w:t xml:space="preserve"> </w:t>
-      </w:r>
-      <w:r>
-        <w:t xml:space="preserve"> Occasionally, tracking down </w:t>
-      </w:r>
-      <w:r>
-        <w:lastRenderedPageBreak/>
-        <w:t xml:space="preserve">documentation or finding specific functions within libraries were mostly hidden from the user.  </w:t>
+        <w:t xml:space="preserve">  </w:t>
+      </w:r>
+      <w:r>
+        <w:t xml:space="preserve">Occasionally, tracking down documentation or finding specific functions within libraries were mostly hidden from the user.  </w:t>
       </w:r>
       <w:r>
         <w:t xml:space="preserve">There </w:t>
@@ -16880,11 +17891,11 @@
       <w:pPr>
         <w:pStyle w:val="Heading2"/>
       </w:pPr>
-      <w:bookmarkStart w:id="30" w:name="_Ref6656070"/>
+      <w:bookmarkStart w:id="31" w:name="_Ref6656070"/>
       <w:r>
         <w:t>Possible Improvements</w:t>
       </w:r>
-      <w:bookmarkEnd w:id="30"/>
+      <w:bookmarkEnd w:id="31"/>
     </w:p>
     <w:p>
       <w:pPr>
@@ -16892,7 +17903,13 @@
         <w:jc w:val="both"/>
       </w:pPr>
       <w:r>
-        <w:t>The project made several design decisions in the interest of simpler development.  To ease network integration, the system employs UDP and no encryption. These are considered experimentation only type configurations and would need to be resolved in a more production</w:t>
+        <w:t xml:space="preserve">The project made several design decisions in the interest of simpler development.  To ease network integration, the system employs UDP and no encryption. These are considered experimentation only configurations and would need to be resolved </w:t>
+      </w:r>
+      <w:r>
+        <w:t>for a</w:t>
+      </w:r>
+      <w:r>
+        <w:t xml:space="preserve"> more production</w:t>
       </w:r>
       <w:r>
         <w:t>-</w:t>
@@ -16929,7 +17946,10 @@
         <w:jc w:val="both"/>
       </w:pPr>
       <w:r>
-        <w:t>UDP simplifies the design by reducing the network configuration within the web app and embedded unit, but routing traffic to an area larger than the immediate subnet is impractical.  The excessive packets will hinder network congestion and are not easily forwarded to another network if the server was not on the same subnet.  To solve this, the system should be moved over to TCP based networking.  This would enable security features such as TLS.</w:t>
+        <w:t xml:space="preserve">UDP simplifies the design by reducing the network configuration within the web app and embedded unit, but </w:t>
+      </w:r>
+      <w:r>
+        <w:t>routing traffic to an area larger than the immediate subnet is impractical.  The excessive packets will hinder network congestion and are not easily forwarded to another network if the server was not on the same subnet.  To solve this, the system should be moved over to TCP based networking.  This would enable security features such as TLS.</w:t>
       </w:r>
     </w:p>
     <w:p>
@@ -16944,19 +17964,51 @@
         <w:t xml:space="preserve">the </w:t>
       </w:r>
       <w:r>
-        <w:t>design by not having to create, manage keys, and develop paring processes for the server and embedded unit.  Obviously</w:t>
+        <w:t>design by not having to create</w:t>
+      </w:r>
+      <w:r>
+        <w:t>/</w:t>
+      </w:r>
+      <w:r>
+        <w:t xml:space="preserve">manage keys </w:t>
+      </w:r>
+      <w:r>
+        <w:t xml:space="preserve">or </w:t>
+      </w:r>
+      <w:r>
+        <w:t>develop pa</w:t>
+      </w:r>
+      <w:r>
+        <w:t>i</w:t>
+      </w:r>
+      <w:r>
+        <w:t>ring processes for the server and embedded unit.  Obviously</w:t>
       </w:r>
       <w:r>
         <w:t>,</w:t>
       </w:r>
       <w:r>
-        <w:t xml:space="preserve"> in this day an</w:t>
+        <w:t xml:space="preserve"> </w:t>
+      </w:r>
+      <w:proofErr w:type="gramStart"/>
+      <w:r>
+        <w:t>in this day an</w:t>
       </w:r>
       <w:r>
         <w:t>d</w:t>
       </w:r>
       <w:r>
-        <w:t xml:space="preserve"> age, any IoT device is under heavy scrutiny from security researchers.  With the current design, anyone on the network could easily replay a packet and get the garage door to move.  The solution would involve adding application layer encryption between the embedded and server. For further protections, TLS could also be added by embedding certificates that are mutually authenticated.  </w:t>
+        <w:t xml:space="preserve"> age</w:t>
+      </w:r>
+      <w:proofErr w:type="gramEnd"/>
+      <w:r>
+        <w:t>, any IoT device is under heavy scrutiny from security researchers.  With the current design, anyone on the network could easily replay a packet and get the garage door to move.  The solution would involve adding application layer encryption between the embedded</w:t>
+      </w:r>
+      <w:r>
+        <w:t xml:space="preserve"> controller</w:t>
+      </w:r>
+      <w:r>
+        <w:t xml:space="preserve"> and server. For further protections, TLS could also be added by embedding certificates that are mutually authenticated.</w:t>
       </w:r>
     </w:p>
     <w:p>
@@ -16973,7 +18025,13 @@
       </w:r>
       <w:proofErr w:type="spellEnd"/>
       <w:r>
-        <w:t xml:space="preserve"> interacts with the garage door lift motor through the opener button interface.  Each garage door operates a little differently, such as longer button pulses or automatic reversing after a down trigger.  This makes the interaction between the </w:t>
+        <w:t xml:space="preserve"> interacts with the garage door lift motor through the opener button interface.  Each garage door operates a little differently, such as</w:t>
+      </w:r>
+      <w:r>
+        <w:t xml:space="preserve"> having</w:t>
+      </w:r>
+      <w:r>
+        <w:t xml:space="preserve"> longer button pulses or automatic reversing after a down trigger.  This makes the interaction between the </w:t>
       </w:r>
       <w:proofErr w:type="spellStart"/>
       <w:r>
@@ -17029,13 +18087,17 @@
         <w:t xml:space="preserve">Lastly, the laser transmitter and receiver used by the project could be improved by replacing it with a pair of conventional garage break beam eyes.  These devices </w:t>
       </w:r>
       <w:r>
-        <w:t xml:space="preserve">typically use a proprietary protocol but do incorporate anti-spoof circuitry, so the door controller can tell if they have been intentionally </w:t>
-      </w:r>
-      <w:proofErr w:type="spellStart"/>
-      <w:r>
-        <w:t>jumpered</w:t>
-      </w:r>
-      <w:proofErr w:type="spellEnd"/>
+        <w:t>typically use a proprietary protocol but do incorporate anti-spoof circuitry, so the door controller c</w:t>
+      </w:r>
+      <w:r>
+        <w:t>ould</w:t>
+      </w:r>
+      <w:r>
+        <w:t xml:space="preserve"> tell if they have been intentionally </w:t>
+      </w:r>
+      <w:r>
+        <w:t>modified</w:t>
+      </w:r>
       <w:r>
         <w:t xml:space="preserve"> and</w:t>
       </w:r>
@@ -17118,7 +18180,28 @@
         <w:t xml:space="preserve"> project</w:t>
       </w:r>
       <w:r>
-        <w:t xml:space="preserve">.  The two most prominent opener companies, Chamberlain and Genie, offered hardware designed to interface with their respective openers. There was also a couple of notable general-purpose add-on modules designed to interface with a variety of openers.  There were several minor part number differences, but the technologies surveyed were grouped as follows:  </w:t>
+        <w:t>.  The two most prominent opener companies, Chamberlain and Genie, offered hardware designed to interface with their respective openers. There was also a couple of notable general-purpose add-on modules designed to interface with a variety of openers.</w:t>
+      </w:r>
+    </w:p>
+    <w:p>
+      <w:pPr>
+        <w:jc w:val="left"/>
+      </w:pPr>
+      <w:r>
+        <w:br w:type="page"/>
+      </w:r>
+    </w:p>
+    <w:p>
+      <w:pPr>
+        <w:ind w:firstLine="288"/>
+        <w:jc w:val="both"/>
+      </w:pPr>
+      <w:r>
+        <w:lastRenderedPageBreak/>
+        <w:t xml:space="preserve">The </w:t>
+      </w:r>
+      <w:r>
+        <w:t xml:space="preserve">technologies surveyed were as follows:  </w:t>
       </w:r>
     </w:p>
     <w:p>
@@ -17243,8 +18326,8 @@
         <w:keepNext/>
         <w:spacing w:after="0"/>
       </w:pPr>
-      <w:bookmarkStart w:id="31" w:name="_Ref6655358"/>
-      <w:bookmarkStart w:id="32" w:name="_Ref6655354"/>
+      <w:bookmarkStart w:id="32" w:name="_Ref6655358"/>
+      <w:bookmarkStart w:id="33" w:name="_Ref6655354"/>
       <w:r>
         <w:t xml:space="preserve">Table </w:t>
       </w:r>
@@ -17278,11 +18361,11 @@
         </w:rPr>
         <w:fldChar w:fldCharType="end"/>
       </w:r>
-      <w:bookmarkEnd w:id="31"/>
+      <w:bookmarkEnd w:id="32"/>
       <w:r>
         <w:t>. Comparison of Commercial Devices</w:t>
       </w:r>
-      <w:bookmarkEnd w:id="32"/>
+      <w:bookmarkEnd w:id="33"/>
     </w:p>
     <w:tbl>
       <w:tblPr>
@@ -19934,7 +21017,6 @@
                 <w:b/>
                 <w:sz w:val="16"/>
               </w:rPr>
-              <w:lastRenderedPageBreak/>
               <w:t>Open Source</w:t>
             </w:r>
           </w:p>
@@ -20710,7 +21792,6 @@
                 <w:id w:val="1672835315"/>
                 <w:citation/>
               </w:sdtPr>
-              <w:sdtEndPr/>
               <w:sdtContent>
                 <w:r>
                   <w:rPr>
@@ -20781,7 +21862,6 @@
                 <w:id w:val="-1427651741"/>
                 <w:citation/>
               </w:sdtPr>
-              <w:sdtEndPr/>
               <w:sdtContent>
                 <w:r>
                   <w:rPr>
@@ -20852,7 +21932,6 @@
                 <w:id w:val="-1528477349"/>
                 <w:citation/>
               </w:sdtPr>
-              <w:sdtEndPr/>
               <w:sdtContent>
                 <w:r>
                   <w:rPr>
@@ -20923,7 +22002,6 @@
                 <w:id w:val="-644431442"/>
                 <w:citation/>
               </w:sdtPr>
-              <w:sdtEndPr/>
               <w:sdtContent>
                 <w:r>
                   <w:rPr>
@@ -21073,7 +22151,6 @@
                 <w:id w:val="385066346"/>
                 <w:citation/>
               </w:sdtPr>
-              <w:sdtEndPr/>
               <w:sdtContent>
                 <w:r>
                   <w:rPr>
@@ -21138,7 +22215,6 @@
                 <w:id w:val="-1376075014"/>
                 <w:citation/>
               </w:sdtPr>
-              <w:sdtEndPr/>
               <w:sdtContent>
                 <w:r>
                   <w:rPr>
@@ -21234,7 +22310,19 @@
       </w:r>
       <w:proofErr w:type="spellEnd"/>
       <w:r>
-        <w:t xml:space="preserve"> is comparable to commercial offerings in all categories and is stand-out in design openness.  The open source nature of the </w:t>
+        <w:t xml:space="preserve"> is comparable to commercial offerings in all categories and </w:t>
+      </w:r>
+      <w:r>
+        <w:t xml:space="preserve">stands out </w:t>
+      </w:r>
+      <w:r>
+        <w:t>in</w:t>
+      </w:r>
+      <w:r>
+        <w:t xml:space="preserve"> terms of</w:t>
+      </w:r>
+      <w:r>
+        <w:t xml:space="preserve"> design openness.  The open source nature of the </w:t>
       </w:r>
       <w:proofErr w:type="spellStart"/>
       <w:r>
@@ -21248,7 +22336,19 @@
         <w:t>extensible</w:t>
       </w:r>
       <w:r>
-        <w:t xml:space="preserve"> than the consumer offerings. </w:t>
+        <w:t xml:space="preserve"> </w:t>
+      </w:r>
+      <w:r>
+        <w:t>when compared to</w:t>
+      </w:r>
+      <w:r>
+        <w:t xml:space="preserve"> the </w:t>
+      </w:r>
+      <w:r>
+        <w:t>commercial</w:t>
+      </w:r>
+      <w:r>
+        <w:t xml:space="preserve"> offerings. </w:t>
       </w:r>
     </w:p>
     <w:p>
@@ -21268,7 +22368,10 @@
       </w:r>
       <w:proofErr w:type="spellEnd"/>
       <w:r>
-        <w:t xml:space="preserve"> does not currently employ any sort of link encryption and depends completely on the security of the wireless access point.  The team expected the security category to be the location where the commercial offerings would outshine the project.  However, since the details of their security mechanisms could not be determined, it is difficult to say if the commercial systems are offering more than security through obscurity.    The research work done by </w:t>
+        <w:t xml:space="preserve"> does </w:t>
+      </w:r>
+      <w:r>
+        <w:t xml:space="preserve">not currently employ any sort of link encryption and depends completely on the security of the wireless access point.  The team expected the security category to be the location where the commercial offerings would outshine the project.  However, since the details of their security mechanisms could not be determined, it is difficult to say if the commercial systems are offering more than security through obscurity.    The research work done by </w:t>
       </w:r>
       <w:r>
         <w:t>J</w:t>
@@ -21299,7 +22402,6 @@
           <w:id w:val="1892771085"/>
           <w:citation/>
         </w:sdtPr>
-        <w:sdtEndPr/>
         <w:sdtContent>
           <w:r>
             <w:fldChar w:fldCharType="begin"/>
@@ -21326,7 +22428,6 @@
           <w:id w:val="-750506274"/>
           <w:citation/>
         </w:sdtPr>
-        <w:sdtEndPr/>
         <w:sdtContent>
           <w:r>
             <w:fldChar w:fldCharType="begin"/>
@@ -21396,7 +22497,13 @@
         <w:jc w:val="both"/>
       </w:pPr>
       <w:r>
-        <w:t>The commercial offerings did have the advantage in that they tended to offer applications with credentials.  All solutions surveyed offered Android and IOS native apps for their remote interface.  Frequently, these applications are merely application wrapping around a web interface. This simplifies development and can help with security if the site is properly protected.   The location of the IoT service could not be conclusively determined from the documentation surveyed, but it is reasonable to assume that it is most likely a closed source cloud</w:t>
+        <w:t>The commercial offerings did have the advantage in that they tended to offer applications with credentials.  All solutions surveyed offered Android and IOS native apps for their remote interface.  Frequently, these applications are merely wrapp</w:t>
+      </w:r>
+      <w:r>
+        <w:t>ers</w:t>
+      </w:r>
+      <w:r>
+        <w:t xml:space="preserve"> around a web interface. This simplifies development and can help with security if the site is properly protected.   The location of the IoT service could not be conclusively determined from the documentation surveyed, but it is reasonable to assume that it is most likely a closed source cloud</w:t>
       </w:r>
       <w:r>
         <w:t>-</w:t>
@@ -21467,10 +22574,7 @@
       </w:r>
       <w:proofErr w:type="spellEnd"/>
       <w:r>
-        <w:t xml:space="preserve"> research team. They have the capacity to fully implement and test their solutions and maintain professional assistance hotlines.  Further, mass </w:t>
-      </w:r>
-      <w:r>
-        <w:t xml:space="preserve">production of their </w:t>
+        <w:t xml:space="preserve"> research team. They have the capacity to fully implement and test their solutions and maintain professional assistance hotlines.  Further, mass production of their </w:t>
       </w:r>
       <w:r>
         <w:t>assemblies’</w:t>
@@ -21527,7 +22631,6 @@
           <w:id w:val="1324080041"/>
           <w:citation/>
         </w:sdtPr>
-        <w:sdtEndPr/>
         <w:sdtContent>
           <w:r>
             <w:fldChar w:fldCharType="begin"/>
@@ -21629,7 +22732,11 @@
       </w:r>
       <w:proofErr w:type="spellEnd"/>
       <w:r>
-        <w:t xml:space="preserve"> project offers the ability for anyone to stand up or share their own web application servers and therefore can indefinitely support</w:t>
+        <w:t xml:space="preserve"> project offers the ability for anyone to stand up or share their own web </w:t>
+      </w:r>
+      <w:r>
+        <w:lastRenderedPageBreak/>
+        <w:t>application servers and therefore can indefinitely support</w:t>
       </w:r>
       <w:r>
         <w:t xml:space="preserve"> hardware built to meet the </w:t>
@@ -21768,24 +22875,27 @@
         <w:t xml:space="preserve"> of the project</w:t>
       </w:r>
       <w:r>
-        <w:t xml:space="preserve"> was eased by </w:t>
+        <w:t xml:space="preserve"> was eased </w:t>
+      </w:r>
+      <w:proofErr w:type="gramStart"/>
+      <w:r>
+        <w:t xml:space="preserve">by </w:t>
       </w:r>
       <w:r>
         <w:t xml:space="preserve">the </w:t>
       </w:r>
       <w:r>
-        <w:t xml:space="preserve">use of the simulators and </w:t>
+        <w:t>use of</w:t>
+      </w:r>
+      <w:proofErr w:type="gramEnd"/>
+      <w:r>
+        <w:t xml:space="preserve"> the simulators and </w:t>
       </w:r>
       <w:r>
         <w:t xml:space="preserve">the </w:t>
       </w:r>
       <w:r>
-        <w:t>early established network command</w:t>
-      </w:r>
-      <w:bookmarkStart w:id="33" w:name="_GoBack"/>
-      <w:bookmarkEnd w:id="33"/>
-      <w:r>
-        <w:t xml:space="preserve"> interface. </w:t>
+        <w:t xml:space="preserve">early established network command interface. </w:t>
       </w:r>
     </w:p>
     <w:p>
@@ -21794,7 +22904,19 @@
         <w:jc w:val="both"/>
       </w:pPr>
       <w:r>
-        <w:t xml:space="preserve">Unit testing proofed out component functionality independently allowing the research team to revalidate hardware periodically.  This also ensured that both team members were aligned when implementing the hardware.  Extensive bench testing ensured that only minor issued were encountered when installing the completed system in the intended environment.  </w:t>
+        <w:t xml:space="preserve">Unit testing </w:t>
+      </w:r>
+      <w:r>
+        <w:t>verified each</w:t>
+      </w:r>
+      <w:r>
+        <w:t xml:space="preserve"> component</w:t>
+      </w:r>
+      <w:r>
+        <w:t>’s</w:t>
+      </w:r>
+      <w:r>
+        <w:t xml:space="preserve"> functionality independently allowing the research team to revalidate hardware periodically.  This also ensured that both team members were aligned when implementing the hardware.  Extensive bench testing ensured that only minor issued were encountered when installing the completed system in the intended environment.  </w:t>
       </w:r>
     </w:p>
     <w:p>
@@ -21803,7 +22925,6 @@
         <w:jc w:val="both"/>
       </w:pPr>
       <w:r>
-        <w:lastRenderedPageBreak/>
         <w:t xml:space="preserve">The system was </w:t>
       </w:r>
       <w:r>
@@ -21868,7 +22989,7 @@
         <w:t xml:space="preserve">set out to </w:t>
       </w:r>
       <w:r>
-        <w:t xml:space="preserve">reviews the features, design, and implementation of a reference architecture built on an ESP32 microcontroller </w:t>
+        <w:t xml:space="preserve">review the features, design, and implementation of a reference architecture built on an ESP32 microcontroller </w:t>
       </w:r>
       <w:r>
         <w:t>and</w:t>
@@ -21887,6 +23008,60 @@
       <w:r>
         <w:t>.  The materials created during this effort have been posted publicly and freely available.  The researchers believe this proof of concept demonstrates that open source IoT products are viable and can offer similar performance to a commercial product but without the burden of developing and maintaining dedicated closed source cloud services.</w:t>
       </w:r>
+    </w:p>
+    <w:p>
+      <w:pPr>
+        <w:ind w:firstLine="216"/>
+        <w:jc w:val="both"/>
+      </w:pPr>
+    </w:p>
+    <w:p>
+      <w:pPr>
+        <w:ind w:firstLine="216"/>
+        <w:jc w:val="both"/>
+      </w:pPr>
+    </w:p>
+    <w:p>
+      <w:pPr>
+        <w:ind w:firstLine="216"/>
+        <w:jc w:val="both"/>
+      </w:pPr>
+    </w:p>
+    <w:p>
+      <w:pPr>
+        <w:ind w:firstLine="216"/>
+        <w:jc w:val="both"/>
+      </w:pPr>
+    </w:p>
+    <w:p>
+      <w:pPr>
+        <w:ind w:firstLine="216"/>
+        <w:jc w:val="both"/>
+      </w:pPr>
+    </w:p>
+    <w:p>
+      <w:pPr>
+        <w:ind w:firstLine="216"/>
+        <w:jc w:val="both"/>
+      </w:pPr>
+    </w:p>
+    <w:p>
+      <w:pPr>
+        <w:ind w:firstLine="216"/>
+        <w:jc w:val="both"/>
+      </w:pPr>
+    </w:p>
+    <w:p>
+      <w:pPr>
+        <w:ind w:firstLine="216"/>
+        <w:jc w:val="both"/>
+      </w:pPr>
+    </w:p>
+    <w:p>
+      <w:pPr>
+        <w:ind w:firstLine="216"/>
+        <w:jc w:val="both"/>
+      </w:pPr>
     </w:p>
     <w:sdt>
       <w:sdtPr>
@@ -21900,7 +23075,6 @@
           <w:docPartUnique/>
         </w:docPartObj>
       </w:sdtPr>
-      <w:sdtEndPr/>
       <w:sdtContent>
         <w:p>
           <w:pPr>
@@ -21915,7 +23089,6 @@
             <w:id w:val="-573587230"/>
             <w:bibliography/>
           </w:sdtPr>
-          <w:sdtEndPr/>
           <w:sdtContent>
             <w:p>
               <w:pPr>
@@ -22796,6 +23969,7 @@
                       <w:rPr>
                         <w:noProof/>
                       </w:rPr>
+                      <w:lastRenderedPageBreak/>
                       <w:t xml:space="preserve">[17] </w:t>
                     </w:r>
                   </w:p>
@@ -26489,6 +27663,7 @@
   <w:style w:type="character" w:default="1" w:styleId="DefaultParagraphFont">
     <w:name w:val="Default Paragraph Font"/>
     <w:uiPriority w:val="1"/>
+    <w:semiHidden/>
     <w:unhideWhenUsed/>
   </w:style>
   <w:style w:type="table" w:default="1" w:styleId="TableNormal">
@@ -27664,7 +28839,7 @@
 </file>
 
 <file path=customXml/itemProps1.xml><?xml version="1.0" encoding="utf-8"?>
-<ds:datastoreItem xmlns:ds="http://schemas.openxmlformats.org/officeDocument/2006/customXml" ds:itemID="{076E8F4C-1941-4384-AADA-04EF7C18E808}">
+<ds:datastoreItem xmlns:ds="http://schemas.openxmlformats.org/officeDocument/2006/customXml" ds:itemID="{D408CD4F-85A7-4F1E-BE3F-7FED42B43EB0}">
   <ds:schemaRefs>
     <ds:schemaRef ds:uri="http://schemas.openxmlformats.org/officeDocument/2006/bibliography"/>
   </ds:schemaRefs>

</xml_diff>